<commit_message>
bibliography and citations properly organized
</commit_message>
<xml_diff>
--- a/English 1027f/Essay.docx
+++ b/English 1027f/Essay.docx
@@ -56,19 +56,18 @@
           <w:szCs w:val="24"/>
           <w:lang w:val="en-CA"/>
         </w:rPr>
-        <w:t xml:space="preserve">Elizabeth </w:t>
-      </w:r>
-      <w:proofErr w:type="spellStart"/>
-      <w:r>
+        <w:t>Elizabeth Jinsun Song</w:t>
+      </w:r>
+    </w:p>
+    <w:p>
+      <w:pPr>
         <w:rPr>
           <w:rFonts w:ascii="Times New Roman" w:hAnsi="Times New Roman" w:cs="Times New Roman"/>
           <w:sz w:val="24"/>
           <w:szCs w:val="24"/>
           <w:lang w:val="en-CA"/>
         </w:rPr>
-        <w:t>Jinsun</w:t>
-      </w:r>
-      <w:proofErr w:type="spellEnd"/>
+      </w:pPr>
       <w:r>
         <w:rPr>
           <w:rFonts w:ascii="Times New Roman" w:hAnsi="Times New Roman" w:cs="Times New Roman"/>
@@ -76,7 +75,7 @@
           <w:szCs w:val="24"/>
           <w:lang w:val="en-CA"/>
         </w:rPr>
-        <w:t xml:space="preserve"> Song</w:t>
+        <w:t>ENG 1027F, Tutorial 009</w:t>
       </w:r>
     </w:p>
     <w:p>
@@ -95,18 +94,19 @@
           <w:szCs w:val="24"/>
           <w:lang w:val="en-CA"/>
         </w:rPr>
-        <w:t>ENG 1027F, Tutorial 009</w:t>
-      </w:r>
-    </w:p>
-    <w:p>
-      <w:pPr>
+        <w:t>2</w:t>
+      </w:r>
+      <w:r>
         <w:rPr>
           <w:rFonts w:ascii="Times New Roman" w:hAnsi="Times New Roman" w:cs="Times New Roman"/>
           <w:sz w:val="24"/>
           <w:szCs w:val="24"/>
           <w:lang w:val="en-CA"/>
         </w:rPr>
-      </w:pPr>
+        <w:t>7</w:t>
+      </w:r>
+      <w:bookmarkStart w:id="0" w:name="_GoBack"/>
+      <w:bookmarkEnd w:id="0"/>
       <w:r>
         <w:rPr>
           <w:rFonts w:ascii="Times New Roman" w:hAnsi="Times New Roman" w:cs="Times New Roman"/>
@@ -114,59 +114,108 @@
           <w:szCs w:val="24"/>
           <w:lang w:val="en-CA"/>
         </w:rPr>
-        <w:t>24 November 2017</w:t>
-      </w:r>
-    </w:p>
-    <w:p>
-      <w:pPr>
-        <w:rPr>
-          <w:rFonts w:ascii="Times New Roman" w:hAnsi="Times New Roman" w:cs="Times New Roman"/>
-          <w:sz w:val="24"/>
-          <w:szCs w:val="24"/>
-        </w:rPr>
-      </w:pPr>
-    </w:p>
-    <w:p>
-      <w:r>
+        <w:t xml:space="preserve"> November 2017</w:t>
+      </w:r>
+    </w:p>
+    <w:p>
+      <w:pPr>
+        <w:rPr>
+          <w:rFonts w:ascii="Times New Roman" w:hAnsi="Times New Roman" w:cs="Times New Roman"/>
+          <w:sz w:val="24"/>
+          <w:szCs w:val="24"/>
+        </w:rPr>
+      </w:pPr>
+    </w:p>
+    <w:p>
+      <w:pPr>
+        <w:rPr>
+          <w:rFonts w:ascii="Times New Roman" w:hAnsi="Times New Roman" w:cs="Times New Roman"/>
+          <w:sz w:val="24"/>
+          <w:szCs w:val="24"/>
+        </w:rPr>
+      </w:pPr>
+      <w:r>
+        <w:rPr>
+          <w:rFonts w:ascii="Times New Roman" w:hAnsi="Times New Roman" w:cs="Times New Roman"/>
+          <w:sz w:val="24"/>
+          <w:szCs w:val="24"/>
+        </w:rPr>
         <w:t xml:space="preserve">With reference to ONE of </w:t>
       </w:r>
       <w:r>
         <w:rPr>
           <w:rStyle w:val="Emphasis"/>
+          <w:rFonts w:ascii="Times New Roman" w:hAnsi="Times New Roman" w:cs="Times New Roman"/>
+          <w:sz w:val="24"/>
+          <w:szCs w:val="24"/>
         </w:rPr>
         <w:t>Gilgamesh</w:t>
       </w:r>
       <w:r>
+        <w:rPr>
+          <w:rFonts w:ascii="Times New Roman" w:hAnsi="Times New Roman" w:cs="Times New Roman"/>
+          <w:sz w:val="24"/>
+          <w:szCs w:val="24"/>
+        </w:rPr>
         <w:t>, </w:t>
       </w:r>
       <w:r>
         <w:rPr>
           <w:rStyle w:val="Emphasis"/>
+          <w:rFonts w:ascii="Times New Roman" w:hAnsi="Times New Roman" w:cs="Times New Roman"/>
+          <w:sz w:val="24"/>
+          <w:szCs w:val="24"/>
         </w:rPr>
         <w:t>Oedipus the King</w:t>
       </w:r>
       <w:r>
+        <w:rPr>
+          <w:rFonts w:ascii="Times New Roman" w:hAnsi="Times New Roman" w:cs="Times New Roman"/>
+          <w:sz w:val="24"/>
+          <w:szCs w:val="24"/>
+        </w:rPr>
         <w:t>,</w:t>
       </w:r>
       <w:r>
         <w:rPr>
           <w:rStyle w:val="Emphasis"/>
+          <w:rFonts w:ascii="Times New Roman" w:hAnsi="Times New Roman" w:cs="Times New Roman"/>
+          <w:sz w:val="24"/>
+          <w:szCs w:val="24"/>
         </w:rPr>
         <w:t xml:space="preserve"> Pride and Prejudice</w:t>
       </w:r>
       <w:r>
+        <w:rPr>
+          <w:rFonts w:ascii="Times New Roman" w:hAnsi="Times New Roman" w:cs="Times New Roman"/>
+          <w:sz w:val="24"/>
+          <w:szCs w:val="24"/>
+        </w:rPr>
         <w:t>, or</w:t>
       </w:r>
       <w:r>
         <w:rPr>
           <w:rStyle w:val="Emphasis"/>
+          <w:rFonts w:ascii="Times New Roman" w:hAnsi="Times New Roman" w:cs="Times New Roman"/>
+          <w:sz w:val="24"/>
+          <w:szCs w:val="24"/>
         </w:rPr>
         <w:t xml:space="preserve"> Ghost World </w:t>
       </w:r>
       <w:r>
+        <w:rPr>
+          <w:rFonts w:ascii="Times New Roman" w:hAnsi="Times New Roman" w:cs="Times New Roman"/>
+          <w:sz w:val="24"/>
+          <w:szCs w:val="24"/>
+        </w:rPr>
         <w:t xml:space="preserve">discuss the importance of setting. How do the physical and </w:t>
       </w:r>
       <w:r>
+        <w:rPr>
+          <w:rFonts w:ascii="Times New Roman" w:hAnsi="Times New Roman" w:cs="Times New Roman"/>
+          <w:sz w:val="24"/>
+          <w:szCs w:val="24"/>
+        </w:rPr>
         <w:t>social circumstances in which the protagonist finds him or herself define his or her character? Does it mirror his or her condition? Is it something he or she must escape in the quest for self? Or is it that to which he or she must return? </w:t>
       </w:r>
     </w:p>
@@ -174,6 +223,11 @@
       <w:pPr>
         <w:spacing w:line="480" w:lineRule="auto"/>
         <w:ind w:firstLine="720"/>
+        <w:rPr>
+          <w:rFonts w:ascii="Times New Roman" w:hAnsi="Times New Roman" w:cs="Times New Roman"/>
+          <w:sz w:val="24"/>
+          <w:szCs w:val="24"/>
+        </w:rPr>
       </w:pPr>
       <w:r>
         <w:rPr>
@@ -254,43 +308,7 @@
           <w:sz w:val="24"/>
           <w:szCs w:val="24"/>
         </w:rPr>
-        <w:t xml:space="preserve">ine de </w:t>
-      </w:r>
-      <w:proofErr w:type="spellStart"/>
-      <w:r>
-        <w:rPr>
-          <w:rFonts w:ascii="Times New Roman" w:hAnsi="Times New Roman" w:cs="Times New Roman"/>
-          <w:sz w:val="24"/>
-          <w:szCs w:val="24"/>
-        </w:rPr>
-        <w:t>Bourgh</w:t>
-      </w:r>
-      <w:proofErr w:type="spellEnd"/>
-      <w:r>
-        <w:rPr>
-          <w:rFonts w:ascii="Times New Roman" w:hAnsi="Times New Roman" w:cs="Times New Roman"/>
-          <w:sz w:val="24"/>
-          <w:szCs w:val="24"/>
-        </w:rPr>
-        <w:t xml:space="preserve"> and Miss </w:t>
-      </w:r>
-      <w:proofErr w:type="spellStart"/>
-      <w:r>
-        <w:rPr>
-          <w:rFonts w:ascii="Times New Roman" w:hAnsi="Times New Roman" w:cs="Times New Roman"/>
-          <w:sz w:val="24"/>
-          <w:szCs w:val="24"/>
-        </w:rPr>
-        <w:t>Bingly</w:t>
-      </w:r>
-      <w:proofErr w:type="spellEnd"/>
-      <w:r>
-        <w:rPr>
-          <w:rFonts w:ascii="Times New Roman" w:hAnsi="Times New Roman" w:cs="Times New Roman"/>
-          <w:sz w:val="24"/>
-          <w:szCs w:val="24"/>
-        </w:rPr>
-        <w:t xml:space="preserve"> who strictly follow the rules of society are ridiculed and left for the reader to detest for their snobby and overbearing nature. Elizabeth is constantly struggling against her unfortunate social circumstances and her overconf</w:t>
+        <w:t>ine de Bourgh and Miss Bingly who strictly follow the rules of society are ridiculed and left for the reader to detest for their snobby and overbearing nature. Elizabeth is constantly struggling against her unfortunate social circumstances and her overconf</w:t>
       </w:r>
       <w:r>
         <w:rPr>
@@ -325,6 +343,227 @@
           <w:szCs w:val="24"/>
         </w:rPr>
         <w:tab/>
+      </w:r>
+      <w:r>
+        <w:rPr>
+          <w:rFonts w:ascii="Times New Roman" w:hAnsi="Times New Roman" w:cs="Times New Roman"/>
+          <w:sz w:val="24"/>
+          <w:szCs w:val="24"/>
+        </w:rPr>
+        <w:t xml:space="preserve">The society in </w:t>
+      </w:r>
+      <w:r>
+        <w:rPr>
+          <w:rFonts w:ascii="Times New Roman" w:hAnsi="Times New Roman" w:cs="Times New Roman"/>
+          <w:i/>
+          <w:sz w:val="24"/>
+          <w:szCs w:val="24"/>
+        </w:rPr>
+        <w:t>Pride and Prejudice</w:t>
+      </w:r>
+      <w:r>
+        <w:rPr>
+          <w:rFonts w:ascii="Times New Roman" w:hAnsi="Times New Roman" w:cs="Times New Roman"/>
+          <w:sz w:val="24"/>
+          <w:szCs w:val="24"/>
+        </w:rPr>
+        <w:t xml:space="preserve"> is divided into classes but the social boundaries do not seem to be clearly defined. </w:t>
+      </w:r>
+      <w:r>
+        <w:rPr>
+          <w:rFonts w:ascii="Times New Roman" w:hAnsi="Times New Roman" w:cs="Times New Roman"/>
+          <w:sz w:val="24"/>
+          <w:szCs w:val="24"/>
+        </w:rPr>
+        <w:t xml:space="preserve">Darcy is described as being “much handsomer than Mr. Bingley” (Austen 12) and having around double the fortune, but is found to have too much pride that these features cannot save him. From the first time Elizabeth meets Darcy, she does not like him </w:t>
+      </w:r>
+      <w:r>
+        <w:rPr>
+          <w:rFonts w:ascii="Times New Roman" w:hAnsi="Times New Roman" w:cs="Times New Roman"/>
+          <w:sz w:val="24"/>
+          <w:szCs w:val="24"/>
+        </w:rPr>
+        <w:lastRenderedPageBreak/>
+        <w:t>because he appears arrogant and obnoxious in his manners and actions. He refuses to dance with Elizabeth saying “she is tolerable, but not handsome enough to tempt ME” and Elizabeth goes back and tells the story to her friends “with great spirit” (Austen 13). This reveals that she doesn’t take serious offense to what he has said, and allows her to make a fair observation of his character. Although this judgement does seem to be valid, Elizabeth fails to determine Darcy’s true character because of her lower social ranking. Although Darcy does not change much in the story, he does learn to not immediately dismiss people he does not find agreeable, revealed later that “If he did shrug his shoulders, it was not till Sir William was out of sight” (Austen 473).</w:t>
+      </w:r>
+    </w:p>
+    <w:p>
+      <w:pPr>
+        <w:spacing w:line="480" w:lineRule="auto"/>
+        <w:rPr>
+          <w:rFonts w:ascii="Times New Roman" w:hAnsi="Times New Roman" w:cs="Times New Roman"/>
+          <w:sz w:val="24"/>
+          <w:szCs w:val="24"/>
+        </w:rPr>
+      </w:pPr>
+      <w:r>
+        <w:rPr>
+          <w:rFonts w:ascii="Times New Roman" w:hAnsi="Times New Roman" w:cs="Times New Roman"/>
+          <w:sz w:val="24"/>
+          <w:szCs w:val="24"/>
+        </w:rPr>
+        <w:t xml:space="preserve">Uncertainty creates the need for thought. </w:t>
+      </w:r>
+    </w:p>
+    <w:p>
+      <w:pPr>
+        <w:spacing w:line="480" w:lineRule="auto"/>
+        <w:rPr>
+          <w:rFonts w:ascii="Times New Roman" w:hAnsi="Times New Roman" w:cs="Times New Roman"/>
+          <w:sz w:val="24"/>
+          <w:szCs w:val="24"/>
+        </w:rPr>
+      </w:pPr>
+      <w:r>
+        <w:rPr>
+          <w:rFonts w:ascii="Times New Roman" w:hAnsi="Times New Roman" w:cs="Times New Roman"/>
+          <w:sz w:val="24"/>
+          <w:szCs w:val="24"/>
+        </w:rPr>
+        <w:t>(Austen 435) Argument with de Bourgh</w:t>
+      </w:r>
+    </w:p>
+    <w:p>
+      <w:pPr>
+        <w:spacing w:line="480" w:lineRule="auto"/>
+        <w:rPr>
+          <w:rFonts w:ascii="Times New Roman" w:hAnsi="Times New Roman" w:cs="Times New Roman"/>
+          <w:sz w:val="24"/>
+          <w:szCs w:val="24"/>
+        </w:rPr>
+      </w:pPr>
+      <w:r>
+        <w:rPr>
+          <w:rFonts w:ascii="Times New Roman" w:hAnsi="Times New Roman" w:cs="Times New Roman"/>
+          <w:sz w:val="24"/>
+          <w:szCs w:val="24"/>
+        </w:rPr>
+        <w:t xml:space="preserve">Jane Austen </w:t>
+      </w:r>
+      <w:r>
+        <w:rPr>
+          <w:rFonts w:ascii="Times New Roman" w:hAnsi="Times New Roman" w:cs="Times New Roman"/>
+          <w:sz w:val="24"/>
+          <w:szCs w:val="24"/>
+        </w:rPr>
+        <w:t>“</w:t>
+      </w:r>
+      <w:r>
+        <w:rPr>
+          <w:rFonts w:ascii="Times New Roman" w:hAnsi="Times New Roman" w:cs="Times New Roman"/>
+          <w:sz w:val="24"/>
+          <w:szCs w:val="24"/>
+        </w:rPr>
+        <w:t xml:space="preserve">wrote behind a door that creaked when visitors approached; this warning allowed her to hide </w:t>
+      </w:r>
+      <w:r>
+        <w:rPr>
+          <w:rFonts w:ascii="Times New Roman" w:hAnsi="Times New Roman" w:cs="Times New Roman"/>
+          <w:sz w:val="24"/>
+          <w:szCs w:val="24"/>
+        </w:rPr>
+        <w:t xml:space="preserve">manuscripts before anyone could </w:t>
+      </w:r>
+      <w:r>
+        <w:rPr>
+          <w:rFonts w:ascii="Times New Roman" w:hAnsi="Times New Roman" w:cs="Times New Roman"/>
+          <w:sz w:val="24"/>
+          <w:szCs w:val="24"/>
+        </w:rPr>
+        <w:t>enter</w:t>
+      </w:r>
+      <w:r>
+        <w:rPr>
+          <w:rFonts w:ascii="Times New Roman" w:hAnsi="Times New Roman" w:cs="Times New Roman"/>
+          <w:sz w:val="24"/>
+          <w:szCs w:val="24"/>
+        </w:rPr>
+        <w:t xml:space="preserve">” </w:t>
+      </w:r>
+      <w:r>
+        <w:rPr>
+          <w:rFonts w:ascii="Times New Roman" w:hAnsi="Times New Roman" w:cs="Times New Roman"/>
+          <w:sz w:val="24"/>
+          <w:szCs w:val="24"/>
+        </w:rPr>
+        <w:t>(</w:t>
+      </w:r>
+      <w:r>
+        <w:rPr>
+          <w:rStyle w:val="InternetLink"/>
+          <w:rFonts w:ascii="Times New Roman" w:hAnsi="Times New Roman" w:cs="Times New Roman"/>
+          <w:color w:val="auto"/>
+          <w:sz w:val="24"/>
+          <w:szCs w:val="24"/>
+          <w:u w:val="none"/>
+        </w:rPr>
+        <w:t>Sparknotes Editors</w:t>
+      </w:r>
+      <w:r>
+        <w:rPr>
+          <w:rFonts w:ascii="Times New Roman" w:hAnsi="Times New Roman" w:cs="Times New Roman"/>
+          <w:sz w:val="24"/>
+          <w:szCs w:val="24"/>
+        </w:rPr>
+        <w:t xml:space="preserve">). </w:t>
+      </w:r>
+      <w:r>
+        <w:rPr>
+          <w:rFonts w:ascii="Times New Roman" w:hAnsi="Times New Roman" w:cs="Times New Roman"/>
+          <w:sz w:val="24"/>
+          <w:szCs w:val="24"/>
+        </w:rPr>
+        <w:t>This allowed her to “</w:t>
+      </w:r>
+      <w:r>
+        <w:rPr>
+          <w:rFonts w:ascii="Times New Roman" w:hAnsi="Times New Roman" w:cs="Times New Roman"/>
+          <w:sz w:val="24"/>
+          <w:szCs w:val="24"/>
+        </w:rPr>
+        <w:t>preserve her privacy at a time when English society associated a female’s entrance into the public sphere with a reprehensible loss of femininity</w:t>
+      </w:r>
+      <w:r>
+        <w:rPr>
+          <w:rFonts w:ascii="Times New Roman" w:hAnsi="Times New Roman" w:cs="Times New Roman"/>
+          <w:sz w:val="24"/>
+          <w:szCs w:val="24"/>
+        </w:rPr>
+        <w:t>” (Sparknotes Editors)</w:t>
+      </w:r>
+      <w:r>
+        <w:rPr>
+          <w:rFonts w:ascii="Times New Roman" w:hAnsi="Times New Roman" w:cs="Times New Roman"/>
+          <w:sz w:val="24"/>
+          <w:szCs w:val="24"/>
+        </w:rPr>
+        <w:t xml:space="preserve">. </w:t>
+      </w:r>
+      <w:r>
+        <w:rPr>
+          <w:rFonts w:ascii="Times New Roman" w:hAnsi="Times New Roman" w:cs="Times New Roman"/>
+          <w:sz w:val="24"/>
+          <w:szCs w:val="24"/>
+        </w:rPr>
+        <w:t>Bingly earns roughly half the amount that Darcy does per year and he is not even from the landed gentry but they still share social equality. Mr. Bennet, who is from the landed gentry, on the other hand, is unworthy of becoming a relative through marriage due to the connections that he has.</w:t>
+      </w:r>
+    </w:p>
+    <w:p>
+      <w:pPr>
+        <w:spacing w:line="480" w:lineRule="auto"/>
+        <w:ind w:firstLine="720"/>
+        <w:rPr>
+          <w:rFonts w:ascii="Times New Roman" w:hAnsi="Times New Roman" w:cs="Times New Roman"/>
+          <w:sz w:val="24"/>
+          <w:szCs w:val="24"/>
+        </w:rPr>
+      </w:pPr>
+      <w:r>
+        <w:rPr>
+          <w:rFonts w:ascii="Times New Roman" w:hAnsi="Times New Roman" w:cs="Times New Roman"/>
+          <w:sz w:val="24"/>
+          <w:szCs w:val="24"/>
+        </w:rPr>
         <w:t>Elizabeth’s family is of a lower social ranking, and she feels that she is weighed down by her family. Her</w:t>
       </w:r>
       <w:r>
@@ -373,25 +612,23 @@
           <w:sz w:val="24"/>
           <w:szCs w:val="24"/>
         </w:rPr>
-        <w:t xml:space="preserve">and her </w:t>
-      </w:r>
-      <w:proofErr w:type="spellStart"/>
-      <w:r>
-        <w:rPr>
-          <w:rFonts w:ascii="Times New Roman" w:hAnsi="Times New Roman" w:cs="Times New Roman"/>
-          <w:sz w:val="24"/>
-          <w:szCs w:val="24"/>
-        </w:rPr>
-        <w:t>behaviour</w:t>
-      </w:r>
-      <w:proofErr w:type="spellEnd"/>
-      <w:r>
-        <w:rPr>
-          <w:rFonts w:ascii="Times New Roman" w:hAnsi="Times New Roman" w:cs="Times New Roman"/>
-          <w:sz w:val="24"/>
-          <w:szCs w:val="24"/>
-        </w:rPr>
-        <w:t xml:space="preserve"> is predictable. As a flat character, Mrs. Bennet seems to be only interested in her children getting married, and she ends up </w:t>
+        <w:t>and her behaviour is</w:t>
+      </w:r>
+      <w:r>
+        <w:rPr>
+          <w:rFonts w:ascii="Times New Roman" w:hAnsi="Times New Roman" w:cs="Times New Roman"/>
+          <w:sz w:val="24"/>
+          <w:szCs w:val="24"/>
+        </w:rPr>
+        <w:t xml:space="preserve"> selfish and</w:t>
+      </w:r>
+      <w:r>
+        <w:rPr>
+          <w:rFonts w:ascii="Times New Roman" w:hAnsi="Times New Roman" w:cs="Times New Roman"/>
+          <w:sz w:val="24"/>
+          <w:szCs w:val="24"/>
+        </w:rPr>
+        <w:t xml:space="preserve"> predictable. As a flat character, Mrs. Bennet seems to be only interested in her children getting married, and she ends up </w:t>
       </w:r>
       <w:r>
         <w:rPr>
@@ -407,25 +644,7 @@
           <w:sz w:val="24"/>
           <w:szCs w:val="24"/>
         </w:rPr>
-        <w:t xml:space="preserve"> her cold </w:t>
-      </w:r>
-      <w:proofErr w:type="spellStart"/>
-      <w:r>
-        <w:rPr>
-          <w:rFonts w:ascii="Times New Roman" w:hAnsi="Times New Roman" w:cs="Times New Roman"/>
-          <w:sz w:val="24"/>
-          <w:szCs w:val="24"/>
-        </w:rPr>
-        <w:t>behaviour</w:t>
-      </w:r>
-      <w:proofErr w:type="spellEnd"/>
-      <w:r>
-        <w:rPr>
-          <w:rFonts w:ascii="Times New Roman" w:hAnsi="Times New Roman" w:cs="Times New Roman"/>
-          <w:sz w:val="24"/>
-          <w:szCs w:val="24"/>
-        </w:rPr>
-        <w:t xml:space="preserve"> towards both Darcy and Bingley</w:t>
+        <w:t xml:space="preserve"> her cold behaviour towards both Darcy and Bingley</w:t>
       </w:r>
       <w:r>
         <w:rPr>
@@ -449,6 +668,7 @@
           <w:sz w:val="24"/>
           <w:szCs w:val="24"/>
         </w:rPr>
+        <w:lastRenderedPageBreak/>
         <w:t xml:space="preserve">She </w:t>
       </w:r>
       <w:r>
@@ -457,7 +677,6 @@
           <w:sz w:val="24"/>
           <w:szCs w:val="24"/>
         </w:rPr>
-        <w:lastRenderedPageBreak/>
         <w:t>belongs to a</w:t>
       </w:r>
       <w:r>
@@ -474,49 +693,15 @@
           <w:sz w:val="24"/>
           <w:szCs w:val="24"/>
         </w:rPr>
-        <w:t xml:space="preserve">than </w:t>
-      </w:r>
-      <w:proofErr w:type="gramStart"/>
-      <w:r>
-        <w:rPr>
-          <w:rFonts w:ascii="Times New Roman" w:hAnsi="Times New Roman" w:cs="Times New Roman"/>
-          <w:sz w:val="24"/>
-          <w:szCs w:val="24"/>
-        </w:rPr>
-        <w:t>the majority of</w:t>
-      </w:r>
-      <w:proofErr w:type="gramEnd"/>
-      <w:r>
-        <w:rPr>
-          <w:rFonts w:ascii="Times New Roman" w:hAnsi="Times New Roman" w:cs="Times New Roman"/>
-          <w:sz w:val="24"/>
-          <w:szCs w:val="24"/>
-        </w:rPr>
-        <w:t xml:space="preserve"> the other characters who belong to the upper class. Mrs. Bennet has little to no redeemable characteristics</w:t>
-      </w:r>
-      <w:r>
-        <w:rPr>
-          <w:rFonts w:ascii="Times New Roman" w:hAnsi="Times New Roman" w:cs="Times New Roman"/>
-          <w:sz w:val="24"/>
-          <w:szCs w:val="24"/>
-        </w:rPr>
-        <w:t>, and her shallowness prevents her from ever growing as a character. Elizabeth fears telling her mother that she is engaged to Darcy because she knows how much she detests him, but Mrs. Bennet’s reaction upon telling her changes to excitement about how “</w:t>
-      </w:r>
-      <w:r>
-        <w:rPr>
-          <w:rFonts w:ascii="Times New Roman" w:hAnsi="Times New Roman" w:cs="Times New Roman"/>
-          <w:sz w:val="24"/>
-          <w:szCs w:val="24"/>
-        </w:rPr>
-        <w:t>how rich and how great</w:t>
-      </w:r>
-      <w:r>
-        <w:rPr>
-          <w:rFonts w:ascii="Times New Roman" w:hAnsi="Times New Roman" w:cs="Times New Roman"/>
-          <w:sz w:val="24"/>
-          <w:szCs w:val="24"/>
-        </w:rPr>
-        <w:t>”</w:t>
+        <w:t>than the majority of the other characters who belong to the upper class. Mrs. Bennet has little to no redeemable characteristics</w:t>
+      </w:r>
+      <w:r>
+        <w:rPr>
+          <w:rFonts w:ascii="Times New Roman" w:hAnsi="Times New Roman" w:cs="Times New Roman"/>
+          <w:sz w:val="24"/>
+          <w:szCs w:val="24"/>
+        </w:rPr>
+        <w:t>, and her shallowness prevents her from ever growing as a character. Elizabeth fears telling her mother that she is engaged to Darcy because she knows how much she detests him, but Mrs. Bennet’s reaction upon telling her changes to excitement about how “how rich and how great”</w:t>
       </w:r>
       <w:r>
         <w:rPr>
@@ -849,33 +1034,15 @@
           <w:sz w:val="24"/>
           <w:szCs w:val="24"/>
         </w:rPr>
-        <w:t>it</w:t>
-      </w:r>
-      <w:proofErr w:type="gramStart"/>
-      <w:r>
-        <w:rPr>
-          <w:rFonts w:ascii="Times New Roman" w:hAnsi="Times New Roman" w:cs="Times New Roman"/>
-          <w:sz w:val="24"/>
-          <w:szCs w:val="24"/>
-        </w:rPr>
-        <w:t>.</w:t>
-      </w:r>
-      <w:r>
-        <w:rPr>
-          <w:rFonts w:ascii="Times New Roman" w:hAnsi="Times New Roman" w:cs="Times New Roman"/>
-          <w:sz w:val="24"/>
-          <w:szCs w:val="24"/>
-        </w:rPr>
-        <w:t xml:space="preserve"> . . .</w:t>
-      </w:r>
-      <w:proofErr w:type="gramEnd"/>
-      <w:r>
-        <w:rPr>
-          <w:rFonts w:ascii="Times New Roman" w:hAnsi="Times New Roman" w:cs="Times New Roman"/>
-          <w:sz w:val="24"/>
-          <w:szCs w:val="24"/>
-        </w:rPr>
-        <w:t xml:space="preserve"> </w:t>
+        <w:t>it.</w:t>
+      </w:r>
+      <w:r>
+        <w:rPr>
+          <w:rFonts w:ascii="Times New Roman" w:hAnsi="Times New Roman" w:cs="Times New Roman"/>
+          <w:sz w:val="24"/>
+          <w:szCs w:val="24"/>
+        </w:rPr>
+        <w:t xml:space="preserve"> . . . </w:t>
       </w:r>
     </w:p>
     <w:p>
@@ -1397,25 +1564,7 @@
           <w:sz w:val="24"/>
           <w:szCs w:val="24"/>
         </w:rPr>
-        <w:t xml:space="preserve"> in improving Elizabeth. Through their marriage, Elizabeth </w:t>
-      </w:r>
-      <w:proofErr w:type="gramStart"/>
-      <w:r>
-        <w:rPr>
-          <w:rFonts w:ascii="Times New Roman" w:hAnsi="Times New Roman" w:cs="Times New Roman"/>
-          <w:sz w:val="24"/>
-          <w:szCs w:val="24"/>
-        </w:rPr>
-        <w:t>is able to</w:t>
-      </w:r>
-      <w:proofErr w:type="gramEnd"/>
-      <w:r>
-        <w:rPr>
-          <w:rFonts w:ascii="Times New Roman" w:hAnsi="Times New Roman" w:cs="Times New Roman"/>
-          <w:sz w:val="24"/>
-          <w:szCs w:val="24"/>
-        </w:rPr>
-        <w:t xml:space="preserve"> escape from her family’s selfishness and improve herself.</w:t>
+        <w:t xml:space="preserve"> in improving Elizabeth. Through their marriage, Elizabeth is able to escape from her family’s selfishness and improve herself.</w:t>
       </w:r>
     </w:p>
     <w:p>
@@ -1483,397 +1632,395 @@
         </w:rPr>
         <w:t xml:space="preserve"> </w:t>
       </w:r>
+      <w:r>
+        <w:rPr>
+          <w:rFonts w:ascii="Times New Roman" w:hAnsi="Times New Roman" w:cs="Times New Roman"/>
+          <w:sz w:val="24"/>
+          <w:szCs w:val="24"/>
+        </w:rPr>
+        <w:t xml:space="preserve"> </w:t>
+      </w:r>
     </w:p>
     <w:p>
       <w:pPr>
         <w:spacing w:line="480" w:lineRule="auto"/>
-      </w:pPr>
-      <w:r>
-        <w:rPr>
-          <w:rFonts w:ascii="Times New Roman" w:hAnsi="Times New Roman" w:cs="Times New Roman"/>
-          <w:sz w:val="24"/>
-          <w:szCs w:val="24"/>
-        </w:rPr>
-        <w:t xml:space="preserve"> </w:t>
-      </w:r>
-      <w:r>
-        <w:rPr>
-          <w:rFonts w:ascii="Times New Roman" w:hAnsi="Times New Roman" w:cs="Times New Roman"/>
-          <w:sz w:val="24"/>
-          <w:szCs w:val="24"/>
-        </w:rPr>
-        <w:t>Because of this, Elizabeth feels that others are quick to judge herself by her status and family and ironically hersel</w:t>
-      </w:r>
-      <w:r>
-        <w:rPr>
-          <w:rFonts w:ascii="Times New Roman" w:hAnsi="Times New Roman" w:cs="Times New Roman"/>
-          <w:sz w:val="24"/>
-          <w:szCs w:val="24"/>
-        </w:rPr>
-        <w:t xml:space="preserve">f is quick to judge others. Darcy </w:t>
-      </w:r>
-      <w:proofErr w:type="gramStart"/>
-      <w:r>
-        <w:rPr>
-          <w:rFonts w:ascii="Times New Roman" w:hAnsi="Times New Roman" w:cs="Times New Roman"/>
-          <w:sz w:val="24"/>
-          <w:szCs w:val="24"/>
-        </w:rPr>
-        <w:t>is described as being</w:t>
-      </w:r>
-      <w:proofErr w:type="gramEnd"/>
-      <w:r>
-        <w:rPr>
-          <w:rFonts w:ascii="Times New Roman" w:hAnsi="Times New Roman" w:cs="Times New Roman"/>
-          <w:sz w:val="24"/>
-          <w:szCs w:val="24"/>
-        </w:rPr>
-        <w:t xml:space="preserve"> “much handsomer than Mr. Bingley” and having around double the fortune, but is found to have too much pride that these features cannot save him (Austen 12). From the first time Elizabeth meets Darcy, </w:t>
-      </w:r>
-      <w:r>
-        <w:rPr>
-          <w:rFonts w:ascii="Times New Roman" w:hAnsi="Times New Roman" w:cs="Times New Roman"/>
-          <w:sz w:val="24"/>
-          <w:szCs w:val="24"/>
-        </w:rPr>
-        <w:t xml:space="preserve">she does not like him because he appears arrogant and obnoxious in his manners and actions. He refuses to dance with Elizabeth </w:t>
-      </w:r>
-      <w:proofErr w:type="gramStart"/>
-      <w:r>
-        <w:rPr>
-          <w:rFonts w:ascii="Times New Roman" w:hAnsi="Times New Roman" w:cs="Times New Roman"/>
-          <w:sz w:val="24"/>
-          <w:szCs w:val="24"/>
-        </w:rPr>
-        <w:t>saying</w:t>
-      </w:r>
-      <w:proofErr w:type="gramEnd"/>
-      <w:r>
-        <w:rPr>
-          <w:rFonts w:ascii="Times New Roman" w:hAnsi="Times New Roman" w:cs="Times New Roman"/>
-          <w:sz w:val="24"/>
-          <w:szCs w:val="24"/>
-        </w:rPr>
-        <w:t xml:space="preserve"> “she is tolerable, but not handsome enough to tempt ME” and Elizabeth goes back and tells the story to her friends “with g</w:t>
-      </w:r>
-      <w:r>
-        <w:rPr>
-          <w:rFonts w:ascii="Times New Roman" w:hAnsi="Times New Roman" w:cs="Times New Roman"/>
-          <w:sz w:val="24"/>
-          <w:szCs w:val="24"/>
-        </w:rPr>
-        <w:t>reat spirit” (Austen 13). This reveals that she doesn’t take serious offense to what he has said, and allows her to make a fair observation of his character. Although this judgement does seem to be valid, Elizabeth fails to determine Darcy’s true character</w:t>
-      </w:r>
-      <w:r>
-        <w:rPr>
-          <w:rFonts w:ascii="Times New Roman" w:hAnsi="Times New Roman" w:cs="Times New Roman"/>
-          <w:sz w:val="24"/>
-          <w:szCs w:val="24"/>
-        </w:rPr>
-        <w:t xml:space="preserve"> because of her lower social ranking. Although Darcy does not change much in the story, he does learn to not immediately dismiss people he does not find agreeable, revealed later that “If he did shrug his shoulders, it was not till Sir William was out of s</w:t>
-      </w:r>
-      <w:r>
-        <w:rPr>
-          <w:rFonts w:ascii="Times New Roman" w:hAnsi="Times New Roman" w:cs="Times New Roman"/>
-          <w:sz w:val="24"/>
-          <w:szCs w:val="24"/>
-        </w:rPr>
-        <w:t>ight” (Austen 473).</w:t>
+        <w:rPr>
+          <w:rFonts w:ascii="Times New Roman" w:hAnsi="Times New Roman" w:cs="Times New Roman"/>
+          <w:sz w:val="24"/>
+          <w:szCs w:val="24"/>
+        </w:rPr>
+      </w:pPr>
+      <w:r>
+        <w:rPr>
+          <w:rFonts w:ascii="Times New Roman" w:hAnsi="Times New Roman" w:cs="Times New Roman"/>
+          <w:sz w:val="24"/>
+          <w:szCs w:val="24"/>
+        </w:rPr>
+        <w:t xml:space="preserve">Darcy and Elisabeth </w:t>
+      </w:r>
+      <w:r>
+        <w:rPr>
+          <w:rFonts w:ascii="Times New Roman" w:hAnsi="Times New Roman" w:cs="Times New Roman"/>
+          <w:sz w:val="24"/>
+          <w:szCs w:val="24"/>
+        </w:rPr>
+        <w:t>both go throug</w:t>
+      </w:r>
+      <w:r>
+        <w:rPr>
+          <w:rFonts w:ascii="Times New Roman" w:hAnsi="Times New Roman" w:cs="Times New Roman"/>
+          <w:sz w:val="24"/>
+          <w:szCs w:val="24"/>
+        </w:rPr>
+        <w:t>h a gradual transformation of their opinion of</w:t>
+      </w:r>
+      <w:r>
+        <w:rPr>
+          <w:rFonts w:ascii="Times New Roman" w:hAnsi="Times New Roman" w:cs="Times New Roman"/>
+          <w:sz w:val="24"/>
+          <w:szCs w:val="24"/>
+        </w:rPr>
+        <w:t xml:space="preserve"> each other. Elizabeth is described from Darcy as being “tolerable” (Austen 13) to “a pretty woman” (Austen 33) and finally to “one of the handsomest woman</w:t>
+      </w:r>
+      <w:r>
+        <w:rPr>
+          <w:rFonts w:ascii="Times New Roman" w:hAnsi="Times New Roman" w:cs="Times New Roman"/>
+          <w:sz w:val="24"/>
+          <w:szCs w:val="24"/>
+        </w:rPr>
+        <w:t xml:space="preserve"> </w:t>
+      </w:r>
+      <w:r>
+        <w:rPr>
+          <w:rFonts w:ascii="Times New Roman" w:hAnsi="Times New Roman" w:cs="Times New Roman"/>
+          <w:sz w:val="24"/>
+          <w:szCs w:val="24"/>
+        </w:rPr>
+        <w:t>of [his] acquaintance” (Austen 334)</w:t>
+      </w:r>
+      <w:r>
+        <w:rPr>
+          <w:rFonts w:ascii="Times New Roman" w:hAnsi="Times New Roman" w:cs="Times New Roman"/>
+          <w:sz w:val="24"/>
+          <w:szCs w:val="24"/>
+        </w:rPr>
+        <w:t>.</w:t>
       </w:r>
     </w:p>
     <w:p>
       <w:pPr>
         <w:spacing w:line="480" w:lineRule="auto"/>
-      </w:pPr>
-      <w:r>
-        <w:rPr>
-          <w:rFonts w:ascii="Times New Roman" w:hAnsi="Times New Roman" w:cs="Times New Roman"/>
-          <w:sz w:val="24"/>
-          <w:szCs w:val="24"/>
-        </w:rPr>
-        <w:t xml:space="preserve">Uncertainty creates the need for thought. </w:t>
+        <w:jc w:val="center"/>
+        <w:rPr>
+          <w:rFonts w:ascii="Times New Roman" w:hAnsi="Times New Roman" w:cs="Times New Roman"/>
+          <w:sz w:val="24"/>
+          <w:szCs w:val="24"/>
+        </w:rPr>
+      </w:pPr>
+      <w:r>
+        <w:rPr>
+          <w:rFonts w:ascii="Times New Roman" w:hAnsi="Times New Roman" w:cs="Times New Roman"/>
+          <w:sz w:val="24"/>
+          <w:szCs w:val="24"/>
+        </w:rPr>
+        <w:t>Works Cited</w:t>
       </w:r>
     </w:p>
     <w:p>
       <w:pPr>
         <w:spacing w:line="480" w:lineRule="auto"/>
-      </w:pPr>
-      <w:r>
-        <w:rPr>
-          <w:rFonts w:ascii="Times New Roman" w:hAnsi="Times New Roman" w:cs="Times New Roman"/>
-          <w:sz w:val="24"/>
-          <w:szCs w:val="24"/>
-        </w:rPr>
-        <w:t xml:space="preserve">(Austen 435) Argument with de </w:t>
-      </w:r>
-      <w:proofErr w:type="spellStart"/>
-      <w:r>
-        <w:rPr>
-          <w:rFonts w:ascii="Times New Roman" w:hAnsi="Times New Roman" w:cs="Times New Roman"/>
-          <w:sz w:val="24"/>
-          <w:szCs w:val="24"/>
-        </w:rPr>
-        <w:t>Bourgh</w:t>
-      </w:r>
-      <w:proofErr w:type="spellEnd"/>
+        <w:rPr>
+          <w:rStyle w:val="citationtext"/>
+          <w:rFonts w:ascii="Times New Roman" w:hAnsi="Times New Roman" w:cs="Times New Roman"/>
+          <w:sz w:val="24"/>
+          <w:szCs w:val="24"/>
+        </w:rPr>
+      </w:pPr>
+      <w:r>
+        <w:rPr>
+          <w:rStyle w:val="citationtext"/>
+          <w:rFonts w:ascii="Times New Roman" w:hAnsi="Times New Roman" w:cs="Times New Roman"/>
+          <w:sz w:val="24"/>
+          <w:szCs w:val="24"/>
+        </w:rPr>
+        <w:t xml:space="preserve">Austen, Jane. </w:t>
+      </w:r>
+      <w:r>
+        <w:rPr>
+          <w:rStyle w:val="citationtext"/>
+          <w:rFonts w:ascii="Times New Roman" w:hAnsi="Times New Roman" w:cs="Times New Roman"/>
+          <w:i/>
+          <w:iCs/>
+          <w:sz w:val="24"/>
+          <w:szCs w:val="24"/>
+        </w:rPr>
+        <w:t>Pride and Prejudice</w:t>
+      </w:r>
+      <w:r>
+        <w:rPr>
+          <w:rStyle w:val="citationtext"/>
+          <w:rFonts w:ascii="Times New Roman" w:hAnsi="Times New Roman" w:cs="Times New Roman"/>
+          <w:sz w:val="24"/>
+          <w:szCs w:val="24"/>
+        </w:rPr>
+        <w:t xml:space="preserve">. </w:t>
+      </w:r>
+      <w:r>
+        <w:rPr>
+          <w:rStyle w:val="citationtext"/>
+          <w:rFonts w:ascii="Times New Roman" w:hAnsi="Times New Roman" w:cs="Times New Roman"/>
+          <w:sz w:val="24"/>
+          <w:szCs w:val="24"/>
+        </w:rPr>
+        <w:t>www.planetebook.com/ebooks/Pride-and-Prejudice.pdf</w:t>
+      </w:r>
+      <w:r>
+        <w:rPr>
+          <w:rStyle w:val="citationtext"/>
+          <w:rFonts w:ascii="Times New Roman" w:hAnsi="Times New Roman" w:cs="Times New Roman"/>
+          <w:sz w:val="24"/>
+          <w:szCs w:val="24"/>
+        </w:rPr>
+        <w:t>.</w:t>
+      </w:r>
     </w:p>
     <w:p>
       <w:pPr>
         <w:spacing w:line="480" w:lineRule="auto"/>
-      </w:pPr>
-      <w:r>
-        <w:rPr>
-          <w:rFonts w:ascii="Times New Roman" w:hAnsi="Times New Roman" w:cs="Times New Roman"/>
+        <w:ind w:left="720" w:hanging="720"/>
+        <w:rPr>
+          <w:rStyle w:val="citation"/>
+          <w:rFonts w:ascii="Times New Roman" w:hAnsi="Times New Roman" w:cs="Times New Roman"/>
+          <w:sz w:val="24"/>
+          <w:szCs w:val="24"/>
+        </w:rPr>
+      </w:pPr>
+      <w:r>
+        <w:rPr>
+          <w:rStyle w:val="citation"/>
+          <w:rFonts w:ascii="Times New Roman" w:hAnsi="Times New Roman" w:cs="Times New Roman"/>
+          <w:sz w:val="24"/>
+          <w:szCs w:val="24"/>
+        </w:rPr>
+        <w:t xml:space="preserve">"The Fear of Alienation in Pride and Prejudice." </w:t>
+      </w:r>
+      <w:r>
+        <w:rPr>
+          <w:rStyle w:val="citation"/>
+          <w:rFonts w:ascii="Times New Roman" w:hAnsi="Times New Roman" w:cs="Times New Roman"/>
+          <w:i/>
+          <w:iCs/>
+          <w:sz w:val="24"/>
+          <w:szCs w:val="24"/>
+        </w:rPr>
+        <w:t>The Journal of Humanities and Social Sciences</w:t>
+      </w:r>
+      <w:r>
+        <w:rPr>
+          <w:rStyle w:val="citation"/>
+          <w:rFonts w:ascii="Times New Roman" w:hAnsi="Times New Roman" w:cs="Times New Roman"/>
+          <w:sz w:val="24"/>
+          <w:szCs w:val="24"/>
+        </w:rPr>
+        <w:t xml:space="preserve">, vol. 21, no. 1, 2013. </w:t>
+      </w:r>
+      <w:r>
+        <w:rPr>
+          <w:rStyle w:val="citation"/>
+          <w:rFonts w:ascii="Times New Roman" w:hAnsi="Times New Roman" w:cs="Times New Roman"/>
+          <w:i/>
+          <w:iCs/>
+          <w:sz w:val="24"/>
+          <w:szCs w:val="24"/>
+        </w:rPr>
+        <w:t>Academic OneFile</w:t>
+      </w:r>
+      <w:r>
+        <w:rPr>
+          <w:rStyle w:val="citation"/>
+          <w:rFonts w:ascii="Times New Roman" w:hAnsi="Times New Roman" w:cs="Times New Roman"/>
+          <w:sz w:val="24"/>
+          <w:szCs w:val="24"/>
+        </w:rPr>
+        <w:t xml:space="preserve">, </w:t>
+      </w:r>
+      <w:r>
+        <w:rPr>
+          <w:rStyle w:val="docurl"/>
+          <w:rFonts w:ascii="Times New Roman" w:hAnsi="Times New Roman" w:cs="Times New Roman"/>
+          <w:sz w:val="24"/>
+          <w:szCs w:val="24"/>
+        </w:rPr>
+        <w:t>go.galegroup.com/ps/i.do?p=AONE&amp;sw=w&amp;u=lond95336&amp;v=2.1&amp;id=GALE%7CA359707522&amp;it=r&amp;asid=a16b375b30d211c410dc4be2dd3e9789</w:t>
+      </w:r>
+      <w:r>
+        <w:rPr>
+          <w:rStyle w:val="citation"/>
+          <w:rFonts w:ascii="Times New Roman" w:hAnsi="Times New Roman" w:cs="Times New Roman"/>
+          <w:sz w:val="24"/>
+          <w:szCs w:val="24"/>
+        </w:rPr>
+        <w:t>. Accessed 25 Nov. 2017.</w:t>
+      </w:r>
+    </w:p>
+    <w:p>
+      <w:pPr>
+        <w:spacing w:line="480" w:lineRule="auto"/>
+        <w:ind w:left="720" w:hanging="720"/>
+        <w:rPr>
+          <w:rFonts w:ascii="Times New Roman" w:hAnsi="Times New Roman" w:cs="Times New Roman"/>
+          <w:sz w:val="24"/>
+          <w:szCs w:val="24"/>
+        </w:rPr>
+      </w:pPr>
+      <w:r>
+        <w:rPr>
+          <w:rFonts w:ascii="Times New Roman" w:hAnsi="Times New Roman" w:cs="Times New Roman"/>
+          <w:sz w:val="24"/>
+          <w:szCs w:val="24"/>
+        </w:rPr>
+        <w:t xml:space="preserve">Ashfaq, Samina, Samina Ashfaq, and Nasir Jamal Khattak. </w:t>
+      </w:r>
+      <w:r>
+        <w:rPr>
+          <w:rFonts w:ascii="Times New Roman" w:hAnsi="Times New Roman" w:cs="Times New Roman"/>
+          <w:i/>
+          <w:iCs/>
+          <w:sz w:val="24"/>
+          <w:szCs w:val="24"/>
+        </w:rPr>
+        <w:t>Journal of Humanities &amp; Social Sciences (Pakistan): Self-Realization and Social Harmony in Austen's Pride and Prejudice</w:t>
+      </w:r>
+      <w:r>
+        <w:rPr>
+          <w:rFonts w:ascii="Times New Roman" w:hAnsi="Times New Roman" w:cs="Times New Roman"/>
+          <w:sz w:val="24"/>
+          <w:szCs w:val="24"/>
+        </w:rPr>
+        <w:t>. 22 Vol. , 2014. Web. 25 Nov. 2017.</w:t>
+      </w:r>
+    </w:p>
+    <w:p>
+      <w:pPr>
+        <w:spacing w:after="0" w:line="480" w:lineRule="auto"/>
+        <w:ind w:left="720" w:hanging="720"/>
+        <w:rPr>
+          <w:rFonts w:ascii="Times New Roman" w:eastAsia="Times New Roman" w:hAnsi="Times New Roman" w:cs="Times New Roman"/>
+          <w:sz w:val="24"/>
+          <w:szCs w:val="24"/>
+        </w:rPr>
+      </w:pPr>
+      <w:r>
+        <w:rPr>
+          <w:rFonts w:ascii="Times New Roman" w:eastAsia="Times New Roman" w:hAnsi="Times New Roman" w:cs="Times New Roman"/>
           <w:sz w:val="24"/>
           <w:szCs w:val="24"/>
         </w:rPr>
         <w:lastRenderedPageBreak/>
-        <w:t xml:space="preserve">While writing her novels, Jane Austen would hide her manuscripts when guests approached to preserve her privacy at a time when a female’s entrance into the </w:t>
-      </w:r>
-      <w:r>
-        <w:rPr>
-          <w:rFonts w:ascii="Times New Roman" w:hAnsi="Times New Roman" w:cs="Times New Roman"/>
-          <w:sz w:val="24"/>
-          <w:szCs w:val="24"/>
-        </w:rPr>
-        <w:t>public was associated with a loss of femininity (</w:t>
-      </w:r>
-      <w:hyperlink r:id="rId5">
-        <w:r>
-          <w:rPr>
-            <w:rStyle w:val="InternetLink"/>
-            <w:rFonts w:ascii="Times New Roman" w:hAnsi="Times New Roman" w:cs="Times New Roman"/>
-            <w:sz w:val="24"/>
-            <w:szCs w:val="24"/>
-          </w:rPr>
-          <w:t>http://www.sparknotes.com/lit/pride/context.html</w:t>
-        </w:r>
-      </w:hyperlink>
-      <w:r>
-        <w:rPr>
-          <w:rFonts w:ascii="Times New Roman" w:hAnsi="Times New Roman" w:cs="Times New Roman"/>
-          <w:sz w:val="24"/>
-          <w:szCs w:val="24"/>
-        </w:rPr>
-        <w:t>). As mentioned in “</w:t>
-      </w:r>
-      <w:bookmarkStart w:id="0" w:name="docSummary-title"/>
-      <w:bookmarkEnd w:id="0"/>
-      <w:r>
-        <w:rPr>
-          <w:rFonts w:ascii="Times New Roman" w:hAnsi="Times New Roman" w:cs="Times New Roman"/>
-          <w:sz w:val="24"/>
-          <w:szCs w:val="24"/>
-        </w:rPr>
-        <w:t xml:space="preserve">The Fear of Alienation in Pride and Prejudice”, the society is divided </w:t>
-      </w:r>
-      <w:r>
-        <w:rPr>
-          <w:rFonts w:ascii="Times New Roman" w:hAnsi="Times New Roman" w:cs="Times New Roman"/>
-          <w:sz w:val="24"/>
-          <w:szCs w:val="24"/>
-        </w:rPr>
-        <w:t xml:space="preserve">into classes but the social boundaries do not seem to be clearly defined. </w:t>
-      </w:r>
-      <w:proofErr w:type="spellStart"/>
-      <w:r>
-        <w:rPr>
-          <w:rFonts w:ascii="Times New Roman" w:hAnsi="Times New Roman" w:cs="Times New Roman"/>
-          <w:sz w:val="24"/>
-          <w:szCs w:val="24"/>
-        </w:rPr>
-        <w:t>Bingly</w:t>
-      </w:r>
-      <w:proofErr w:type="spellEnd"/>
-      <w:r>
-        <w:rPr>
-          <w:rFonts w:ascii="Times New Roman" w:hAnsi="Times New Roman" w:cs="Times New Roman"/>
-          <w:sz w:val="24"/>
-          <w:szCs w:val="24"/>
-        </w:rPr>
-        <w:t xml:space="preserve"> earns roughly half the amount that Darcy does per year and he is not even from the landed gentry but they still share social equality. Mr. Bennet, who is from the landed gentr</w:t>
-      </w:r>
-      <w:r>
-        <w:rPr>
-          <w:rFonts w:ascii="Times New Roman" w:hAnsi="Times New Roman" w:cs="Times New Roman"/>
-          <w:sz w:val="24"/>
-          <w:szCs w:val="24"/>
-        </w:rPr>
-        <w:t xml:space="preserve">y, on the other hand, is unworthy of becoming a relative through marriage due to the connections that he has. </w:t>
+        <w:t xml:space="preserve">Greenfield, Susan C. “The Absent-Minded Heroine: Or, Elizabeth Bennet Has a Thought.” </w:t>
+      </w:r>
+      <w:r>
+        <w:rPr>
+          <w:rFonts w:ascii="Times New Roman" w:eastAsia="Times New Roman" w:hAnsi="Times New Roman" w:cs="Times New Roman"/>
+          <w:i/>
+          <w:iCs/>
+          <w:sz w:val="24"/>
+          <w:szCs w:val="24"/>
+        </w:rPr>
+        <w:t>Eighteenth-Century Studies</w:t>
+      </w:r>
+      <w:r>
+        <w:rPr>
+          <w:rFonts w:ascii="Times New Roman" w:eastAsia="Times New Roman" w:hAnsi="Times New Roman" w:cs="Times New Roman"/>
+          <w:sz w:val="24"/>
+          <w:szCs w:val="24"/>
+        </w:rPr>
+        <w:t xml:space="preserve">, vol. 39, no. 3, 2006, pp. 337–350. </w:t>
+      </w:r>
+      <w:r>
+        <w:rPr>
+          <w:rFonts w:ascii="Times New Roman" w:eastAsia="Times New Roman" w:hAnsi="Times New Roman" w:cs="Times New Roman"/>
+          <w:i/>
+          <w:iCs/>
+          <w:sz w:val="24"/>
+          <w:szCs w:val="24"/>
+        </w:rPr>
+        <w:t>JSTOR</w:t>
+      </w:r>
+      <w:r>
+        <w:rPr>
+          <w:rFonts w:ascii="Times New Roman" w:eastAsia="Times New Roman" w:hAnsi="Times New Roman" w:cs="Times New Roman"/>
+          <w:sz w:val="24"/>
+          <w:szCs w:val="24"/>
+        </w:rPr>
+        <w:t>, JSTOR, www.jstor.org/stable/30053475.</w:t>
       </w:r>
     </w:p>
     <w:p>
       <w:pPr>
         <w:spacing w:line="480" w:lineRule="auto"/>
-        <w:rPr>
-          <w:rFonts w:ascii="Times New Roman" w:hAnsi="Times New Roman" w:cs="Times New Roman"/>
-          <w:sz w:val="24"/>
-          <w:szCs w:val="24"/>
-        </w:rPr>
-      </w:pPr>
-      <w:r>
-        <w:rPr>
-          <w:rFonts w:ascii="Times New Roman" w:hAnsi="Times New Roman" w:cs="Times New Roman"/>
-          <w:sz w:val="24"/>
-          <w:szCs w:val="24"/>
-        </w:rPr>
-        <w:t xml:space="preserve">Darcy and Elisabeth </w:t>
-      </w:r>
-      <w:r>
-        <w:rPr>
-          <w:rFonts w:ascii="Times New Roman" w:hAnsi="Times New Roman" w:cs="Times New Roman"/>
-          <w:sz w:val="24"/>
-          <w:szCs w:val="24"/>
-        </w:rPr>
-        <w:t>both go through a gradual transformation about each other. Elizabeth is described from Darcy as being “tolerable” (Austen 13) to “a pretty woman” (Austen 33) and finally to “one of the handsomest woman</w:t>
-      </w:r>
-      <w:r>
-        <w:rPr>
-          <w:rFonts w:ascii="Times New Roman" w:hAnsi="Times New Roman" w:cs="Times New Roman"/>
-          <w:sz w:val="24"/>
-          <w:szCs w:val="24"/>
-        </w:rPr>
-        <w:t xml:space="preserve"> </w:t>
-      </w:r>
-      <w:r>
-        <w:rPr>
-          <w:rFonts w:ascii="Times New Roman" w:hAnsi="Times New Roman" w:cs="Times New Roman"/>
-          <w:sz w:val="24"/>
-          <w:szCs w:val="24"/>
-        </w:rPr>
-        <w:t>of [his] acquaintance” (Austen 334)</w:t>
-      </w:r>
-    </w:p>
-    <w:p>
-      <w:pPr>
-        <w:rPr>
-          <w:rFonts w:ascii="Times New Roman" w:hAnsi="Times New Roman" w:cs="Times New Roman"/>
-          <w:sz w:val="24"/>
-          <w:szCs w:val="24"/>
-        </w:rPr>
-      </w:pPr>
-      <w:hyperlink r:id="rId6" w:history="1">
-        <w:r>
-          <w:rPr>
-            <w:rStyle w:val="Hyperlink"/>
-            <w:rFonts w:ascii="Times New Roman" w:hAnsi="Times New Roman" w:cs="Times New Roman"/>
-            <w:sz w:val="24"/>
-            <w:szCs w:val="24"/>
-          </w:rPr>
-          <w:t>https://www.planetebook.com/ebooks/Pride-and-Prejudice.pdf</w:t>
-        </w:r>
-      </w:hyperlink>
-    </w:p>
-    <w:p>
-      <w:hyperlink r:id="rId7" w:anchor="page_scan_tab_contents" w:history="1">
-        <w:r>
-          <w:rPr>
-            <w:rStyle w:val="InternetLink"/>
-            <w:rFonts w:ascii="Times New Roman" w:hAnsi="Times New Roman" w:cs="Times New Roman"/>
-            <w:sz w:val="24"/>
-            <w:szCs w:val="24"/>
-          </w:rPr>
-          <w:t>http://www.jstor.org.proxy1.lib.uwo.ca/stable/30053475?pq-origsite=summon&amp;seq=1#page_scan_tab_contents</w:t>
-        </w:r>
-      </w:hyperlink>
-    </w:p>
-    <w:p>
-      <w:hyperlink r:id="rId8">
-        <w:r>
-          <w:rPr>
-            <w:rStyle w:val="InternetLink"/>
-            <w:rFonts w:ascii="Times New Roman" w:hAnsi="Times New Roman" w:cs="Times New Roman"/>
-            <w:sz w:val="24"/>
-            <w:szCs w:val="24"/>
-          </w:rPr>
-          <w:t>http:</w:t>
-        </w:r>
-        <w:r>
-          <w:rPr>
-            <w:rStyle w:val="InternetLink"/>
-            <w:rFonts w:ascii="Times New Roman" w:hAnsi="Times New Roman" w:cs="Times New Roman"/>
-            <w:sz w:val="24"/>
-            <w:szCs w:val="24"/>
-          </w:rPr>
-          <w:t>//go.galegroup.com/ps/i.do?p=AONE&amp;u=lond95336&amp;id=GALE|A359707522&amp;v=2.1&amp;it=r&amp;sid=summon&amp;authCount=1</w:t>
-        </w:r>
-      </w:hyperlink>
-    </w:p>
-    <w:p>
-      <w:pPr>
-        <w:rPr>
-          <w:rStyle w:val="InternetLink"/>
-          <w:rFonts w:ascii="Times New Roman" w:hAnsi="Times New Roman" w:cs="Times New Roman"/>
-          <w:sz w:val="24"/>
-          <w:szCs w:val="24"/>
-        </w:rPr>
-      </w:pPr>
-      <w:hyperlink r:id="rId9">
-        <w:r>
-          <w:rPr>
-            <w:rStyle w:val="InternetLink"/>
-            <w:rFonts w:ascii="Times New Roman" w:hAnsi="Times New Roman" w:cs="Times New Roman"/>
-            <w:sz w:val="24"/>
-            <w:szCs w:val="24"/>
-          </w:rPr>
-          <w:t>http://go.galegr</w:t>
-        </w:r>
-        <w:r>
-          <w:rPr>
-            <w:rStyle w:val="InternetLink"/>
-            <w:rFonts w:ascii="Times New Roman" w:hAnsi="Times New Roman" w:cs="Times New Roman"/>
-            <w:sz w:val="24"/>
-            <w:szCs w:val="24"/>
-          </w:rPr>
-          <w:t>oup.com.proxy1.lib.uwo.ca/ps/i.do?p=AONE&amp;u=lond95336&amp;id=GALE|A359707522&amp;v=2.1&amp;it=r&amp;sid=summon&amp;authCount=1</w:t>
-        </w:r>
-      </w:hyperlink>
-    </w:p>
-    <w:p>
-      <w:r>
-        <w:t>Self-Realization and Social Harmony in Austen's Pride and Prejudice</w:t>
-      </w:r>
-    </w:p>
-    <w:p>
-      <w:pPr>
-        <w:rPr>
-          <w:rFonts w:ascii="Times New Roman" w:hAnsi="Times New Roman" w:cs="Times New Roman"/>
-          <w:sz w:val="24"/>
-          <w:szCs w:val="24"/>
-        </w:rPr>
-      </w:pPr>
-      <w:hyperlink r:id="rId10" w:history="1">
-        <w:r>
-          <w:rPr>
-            <w:rStyle w:val="Hyperlink"/>
-            <w:rFonts w:ascii="Times New Roman" w:hAnsi="Times New Roman" w:cs="Times New Roman"/>
-            <w:sz w:val="24"/>
-            <w:szCs w:val="24"/>
-          </w:rPr>
-          <w:t>http://vr2pk9sx9w.search.serialssolutions.com/?ctx_ver=Z39.88-2004&amp;ctx_enc=info%3Aofi%2Fenc%3AUTF-8&amp;rfr_id=info%3Asid%2Fsummon.serialssolutions.com&amp;rft_val_fmt=info%3Aofi%2Ffmt%3Akev%3Amtx%3Ajournal&amp;rft.genre=article&amp;rft.atitle=Self-Realization+and+Social+Harmony+in+Austen%27s+Pride+and+Prejudice&amp;rft.jtitle=The+Journal+of+Humanities+and+Social+Sciences&amp;rft.au=Samina+Ashfaq&amp;rft.au=Nasir+Jamal+Khattak&amp;rft.date=2014-08-01&amp;rft.pub=AsiaNet+Pakistan+%28Pvt%29+Ltd&amp;rft.issn=1024-0829&amp;rft.volume=22&amp;rft.issue=2&amp;rft.spage=1&amp;rft.externalDocID=3589036801&amp;paramdict=en-UK</w:t>
-        </w:r>
-      </w:hyperlink>
-    </w:p>
-    <w:p>
-      <w:pPr>
-        <w:rPr>
-          <w:rFonts w:ascii="Times New Roman" w:hAnsi="Times New Roman" w:cs="Times New Roman"/>
-          <w:sz w:val="24"/>
-          <w:szCs w:val="24"/>
-        </w:rPr>
-      </w:pPr>
-    </w:p>
-    <w:p>
-      <w:pPr>
-        <w:rPr>
-          <w:rFonts w:ascii="Times New Roman" w:hAnsi="Times New Roman" w:cs="Times New Roman"/>
-          <w:sz w:val="24"/>
-          <w:szCs w:val="24"/>
-        </w:rPr>
-      </w:pPr>
-    </w:p>
-    <w:p>
-      <w:hyperlink r:id="rId11" w:anchor="!/search?ho=t&amp;fvf=IsPeerReviewed,true,f&amp;l=en-UK&amp;q=pride and prejudice elizabeth" w:history="1">
+        <w:ind w:left="720" w:hanging="720"/>
+        <w:rPr>
+          <w:rStyle w:val="citationtext"/>
+          <w:rFonts w:ascii="Times New Roman" w:hAnsi="Times New Roman" w:cs="Times New Roman"/>
+          <w:sz w:val="24"/>
+          <w:szCs w:val="24"/>
+        </w:rPr>
+      </w:pPr>
+      <w:r>
+        <w:rPr>
+          <w:rStyle w:val="citationtext"/>
+          <w:rFonts w:ascii="Times New Roman" w:hAnsi="Times New Roman" w:cs="Times New Roman"/>
+          <w:sz w:val="24"/>
+          <w:szCs w:val="24"/>
+        </w:rPr>
+        <w:t xml:space="preserve">Paris, Bernard J. </w:t>
+      </w:r>
+      <w:r>
+        <w:rPr>
+          <w:rStyle w:val="citationtext"/>
+          <w:rFonts w:ascii="Times New Roman" w:hAnsi="Times New Roman" w:cs="Times New Roman"/>
+          <w:i/>
+          <w:iCs/>
+          <w:sz w:val="24"/>
+          <w:szCs w:val="24"/>
+        </w:rPr>
+        <w:t>Character and Conflict in Jane Austen's Novels: A Psychological Approach</w:t>
+      </w:r>
+      <w:r>
+        <w:rPr>
+          <w:rStyle w:val="citationtext"/>
+          <w:rFonts w:ascii="Times New Roman" w:hAnsi="Times New Roman" w:cs="Times New Roman"/>
+          <w:sz w:val="24"/>
+          <w:szCs w:val="24"/>
+        </w:rPr>
+        <w:t>. Routledge, books.google.ca/books?id=-D4rDwAAQBAJ&amp;lpg=PA135&amp;dq=She%20washumbled%2C%20she%20was%20grieved%3B%20she%20repented&amp;pg=PA135#v=onepage&amp;q=She%20washumbled,%20she%20was%20grieved;%20she%20repented&amp;f=false.</w:t>
+      </w:r>
+    </w:p>
+    <w:p>
+      <w:pPr>
+        <w:spacing w:line="480" w:lineRule="auto"/>
+        <w:ind w:left="720" w:hanging="720"/>
+        <w:rPr>
+          <w:rFonts w:ascii="Times New Roman" w:hAnsi="Times New Roman" w:cs="Times New Roman"/>
+          <w:sz w:val="24"/>
+          <w:szCs w:val="24"/>
+        </w:rPr>
+      </w:pPr>
+      <w:r>
+        <w:t>SparkNotes Editors. “SparkNote on Pride and Prejudice.” SparkNotes.com. SparkNotes LLC. 2007. Web. 25 Nov. 2017.</w:t>
+      </w:r>
+    </w:p>
+    <w:p>
+      <w:pPr>
+        <w:spacing w:line="480" w:lineRule="auto"/>
+        <w:rPr>
+          <w:rFonts w:ascii="Times New Roman" w:hAnsi="Times New Roman" w:cs="Times New Roman"/>
+          <w:sz w:val="24"/>
+          <w:szCs w:val="24"/>
+        </w:rPr>
+      </w:pPr>
+      <w:hyperlink r:id="rId5" w:anchor="!/search?ho=t&amp;fvf=IsPeerReviewed,true,f&amp;l=en-UK&amp;q=pride and prejudice elizabeth" w:history="1">
         <w:r>
           <w:rPr>
             <w:rStyle w:val="InternetLink"/>
@@ -1895,22 +2042,24 @@
       </w:hyperlink>
     </w:p>
     <w:p>
-      <w:r>
-        <w:t xml:space="preserve">https://books.google.ca/books?id=-D4rDwAAQBAJ&amp;pg=PA135&amp;lpg=PA135&amp;dq=She+washumbled,+she+was+grieved;+she+repented&amp;source=bl&amp;ots=Jj_uNpcCos&amp;sig=6l7jRaEVTe8iabTLvFw1GAuTZd0&amp;hl=en&amp;sa=X&amp;ved=0ahUKEwj4oInKmtrXAhXIwFQKHUpwClkQ6AEINjAD#v=onepage&amp;q=She washumbled%2C she was grieved%3B she </w:t>
-      </w:r>
-      <w:proofErr w:type="spellStart"/>
-      <w:r>
-        <w:t>repented&amp;f</w:t>
-      </w:r>
-      <w:proofErr w:type="spellEnd"/>
-      <w:r>
-        <w:t>=false</w:t>
-      </w:r>
-      <w:bookmarkStart w:id="1" w:name="_GoBack"/>
-      <w:bookmarkEnd w:id="1"/>
-    </w:p>
-    <w:p/>
-    <w:p/>
+      <w:pPr>
+        <w:spacing w:line="480" w:lineRule="auto"/>
+        <w:rPr>
+          <w:rFonts w:ascii="Times New Roman" w:hAnsi="Times New Roman" w:cs="Times New Roman"/>
+          <w:sz w:val="24"/>
+          <w:szCs w:val="24"/>
+        </w:rPr>
+      </w:pPr>
+    </w:p>
+    <w:p>
+      <w:pPr>
+        <w:rPr>
+          <w:rFonts w:ascii="Times New Roman" w:hAnsi="Times New Roman" w:cs="Times New Roman"/>
+          <w:sz w:val="24"/>
+          <w:szCs w:val="24"/>
+        </w:rPr>
+      </w:pPr>
+    </w:p>
     <w:sectPr>
       <w:pgSz w:w="12240" w:h="15840"/>
       <w:pgMar w:top="1440" w:right="1440" w:bottom="1440" w:left="1440" w:header="0" w:footer="0" w:gutter="0"/>
@@ -2468,6 +2617,21 @@
       <w:u w:val="single"/>
     </w:rPr>
   </w:style>
+  <w:style w:type="character" w:customStyle="1" w:styleId="citationtext">
+    <w:name w:val="citation_text"/>
+    <w:basedOn w:val="DefaultParagraphFont"/>
+    <w:rsid w:val="00EF637F"/>
+  </w:style>
+  <w:style w:type="character" w:customStyle="1" w:styleId="citation">
+    <w:name w:val="citation"/>
+    <w:basedOn w:val="DefaultParagraphFont"/>
+    <w:rsid w:val="0047278D"/>
+  </w:style>
+  <w:style w:type="character" w:customStyle="1" w:styleId="docurl">
+    <w:name w:val="docurl"/>
+    <w:basedOn w:val="DefaultParagraphFont"/>
+    <w:rsid w:val="0047278D"/>
+  </w:style>
 </w:styles>
 </file>
 
@@ -2737,7 +2901,7 @@
 </file>
 
 <file path=customXml/itemProps1.xml><?xml version="1.0" encoding="utf-8"?>
-<ds:datastoreItem xmlns:ds="http://schemas.openxmlformats.org/officeDocument/2006/customXml" ds:itemID="{FDA759A5-9D94-4456-83BB-2F5468B4DCFC}">
+<ds:datastoreItem xmlns:ds="http://schemas.openxmlformats.org/officeDocument/2006/customXml" ds:itemID="{5E1CBF59-6049-45A8-8206-F67FF14019D4}">
   <ds:schemaRefs>
     <ds:schemaRef ds:uri="http://schemas.openxmlformats.org/officeDocument/2006/bibliography"/>
   </ds:schemaRefs>

</xml_diff>

<commit_message>
Second paragraph of essay done
</commit_message>
<xml_diff>
--- a/English 1027f/Essay.docx
+++ b/English 1027f/Essay.docx
@@ -56,7 +56,27 @@
           <w:szCs w:val="24"/>
           <w:lang w:val="en-CA"/>
         </w:rPr>
-        <w:t>Elizabeth Jinsun Song</w:t>
+        <w:t xml:space="preserve">Elizabeth </w:t>
+      </w:r>
+      <w:proofErr w:type="spellStart"/>
+      <w:r>
+        <w:rPr>
+          <w:rFonts w:ascii="Times New Roman" w:hAnsi="Times New Roman" w:cs="Times New Roman"/>
+          <w:sz w:val="24"/>
+          <w:szCs w:val="24"/>
+          <w:lang w:val="en-CA"/>
+        </w:rPr>
+        <w:t>Jinsun</w:t>
+      </w:r>
+      <w:proofErr w:type="spellEnd"/>
+      <w:r>
+        <w:rPr>
+          <w:rFonts w:ascii="Times New Roman" w:hAnsi="Times New Roman" w:cs="Times New Roman"/>
+          <w:sz w:val="24"/>
+          <w:szCs w:val="24"/>
+          <w:lang w:val="en-CA"/>
+        </w:rPr>
+        <w:t xml:space="preserve"> Song</w:t>
       </w:r>
     </w:p>
     <w:p>
@@ -105,8 +125,6 @@
         </w:rPr>
         <w:t>7</w:t>
       </w:r>
-      <w:bookmarkStart w:id="0" w:name="_GoBack"/>
-      <w:bookmarkEnd w:id="0"/>
       <w:r>
         <w:rPr>
           <w:rFonts w:ascii="Times New Roman" w:hAnsi="Times New Roman" w:cs="Times New Roman"/>
@@ -308,7 +326,43 @@
           <w:sz w:val="24"/>
           <w:szCs w:val="24"/>
         </w:rPr>
-        <w:t>ine de Bourgh and Miss Bingly who strictly follow the rules of society are ridiculed and left for the reader to detest for their snobby and overbearing nature. Elizabeth is constantly struggling against her unfortunate social circumstances and her overconf</w:t>
+        <w:t xml:space="preserve">ine de </w:t>
+      </w:r>
+      <w:proofErr w:type="spellStart"/>
+      <w:r>
+        <w:rPr>
+          <w:rFonts w:ascii="Times New Roman" w:hAnsi="Times New Roman" w:cs="Times New Roman"/>
+          <w:sz w:val="24"/>
+          <w:szCs w:val="24"/>
+        </w:rPr>
+        <w:t>Bourgh</w:t>
+      </w:r>
+      <w:proofErr w:type="spellEnd"/>
+      <w:r>
+        <w:rPr>
+          <w:rFonts w:ascii="Times New Roman" w:hAnsi="Times New Roman" w:cs="Times New Roman"/>
+          <w:sz w:val="24"/>
+          <w:szCs w:val="24"/>
+        </w:rPr>
+        <w:t xml:space="preserve"> and Miss </w:t>
+      </w:r>
+      <w:proofErr w:type="spellStart"/>
+      <w:r>
+        <w:rPr>
+          <w:rFonts w:ascii="Times New Roman" w:hAnsi="Times New Roman" w:cs="Times New Roman"/>
+          <w:sz w:val="24"/>
+          <w:szCs w:val="24"/>
+        </w:rPr>
+        <w:t>Bingly</w:t>
+      </w:r>
+      <w:proofErr w:type="spellEnd"/>
+      <w:r>
+        <w:rPr>
+          <w:rFonts w:ascii="Times New Roman" w:hAnsi="Times New Roman" w:cs="Times New Roman"/>
+          <w:sz w:val="24"/>
+          <w:szCs w:val="24"/>
+        </w:rPr>
+        <w:t xml:space="preserve"> who strictly follow the rules of society are ridiculed and left for the reader to detest for their snobby and overbearing nature. Elizabeth is constantly struggling against her unfortunate social circumstances and her overconf</w:t>
       </w:r>
       <w:r>
         <w:rPr>
@@ -375,7 +429,85 @@
           <w:sz w:val="24"/>
           <w:szCs w:val="24"/>
         </w:rPr>
-        <w:t xml:space="preserve">Darcy is described as being “much handsomer than Mr. Bingley” (Austen 12) and having around double the fortune, but is found to have too much pride that these features cannot save him. From the first time Elizabeth meets Darcy, she does not like him </w:t>
+        <w:t xml:space="preserve">Darcy, </w:t>
+      </w:r>
+      <w:proofErr w:type="spellStart"/>
+      <w:r>
+        <w:rPr>
+          <w:rFonts w:ascii="Times New Roman" w:hAnsi="Times New Roman" w:cs="Times New Roman"/>
+          <w:sz w:val="24"/>
+          <w:szCs w:val="24"/>
+        </w:rPr>
+        <w:t>Bingly</w:t>
+      </w:r>
+      <w:proofErr w:type="spellEnd"/>
+      <w:r>
+        <w:rPr>
+          <w:rFonts w:ascii="Times New Roman" w:hAnsi="Times New Roman" w:cs="Times New Roman"/>
+          <w:sz w:val="24"/>
+          <w:szCs w:val="24"/>
+        </w:rPr>
+        <w:t xml:space="preserve">, and </w:t>
+      </w:r>
+      <w:r>
+        <w:rPr>
+          <w:rFonts w:ascii="Times New Roman" w:hAnsi="Times New Roman" w:cs="Times New Roman"/>
+          <w:sz w:val="24"/>
+          <w:szCs w:val="24"/>
+        </w:rPr>
+        <w:t xml:space="preserve">Lady Catherine are not financial equals but they still share social equality. </w:t>
+      </w:r>
+      <w:proofErr w:type="spellStart"/>
+      <w:r>
+        <w:rPr>
+          <w:rFonts w:ascii="Times New Roman" w:hAnsi="Times New Roman" w:cs="Times New Roman"/>
+          <w:sz w:val="24"/>
+          <w:szCs w:val="24"/>
+        </w:rPr>
+        <w:t>Bingly</w:t>
+      </w:r>
+      <w:proofErr w:type="spellEnd"/>
+      <w:r>
+        <w:rPr>
+          <w:rFonts w:ascii="Times New Roman" w:hAnsi="Times New Roman" w:cs="Times New Roman"/>
+          <w:sz w:val="24"/>
+          <w:szCs w:val="24"/>
+        </w:rPr>
+        <w:t xml:space="preserve"> earns roughly half the amount that Darcy does per year and he is not even from the landed gentry</w:t>
+      </w:r>
+      <w:r>
+        <w:rPr>
+          <w:rFonts w:ascii="Times New Roman" w:hAnsi="Times New Roman" w:cs="Times New Roman"/>
+          <w:sz w:val="24"/>
+          <w:szCs w:val="24"/>
+        </w:rPr>
+        <w:t xml:space="preserve">. </w:t>
+      </w:r>
+      <w:r>
+        <w:rPr>
+          <w:rFonts w:ascii="Times New Roman" w:hAnsi="Times New Roman" w:cs="Times New Roman"/>
+          <w:sz w:val="24"/>
+          <w:szCs w:val="24"/>
+        </w:rPr>
+        <w:t xml:space="preserve">The landed gentry </w:t>
+      </w:r>
+      <w:proofErr w:type="gramStart"/>
+      <w:r>
+        <w:rPr>
+          <w:rFonts w:ascii="Times New Roman" w:hAnsi="Times New Roman" w:cs="Times New Roman"/>
+          <w:sz w:val="24"/>
+          <w:szCs w:val="24"/>
+        </w:rPr>
+        <w:t>is considered to be</w:t>
+      </w:r>
+      <w:proofErr w:type="gramEnd"/>
+      <w:r>
+        <w:rPr>
+          <w:rFonts w:ascii="Times New Roman" w:hAnsi="Times New Roman" w:cs="Times New Roman"/>
+          <w:sz w:val="24"/>
+          <w:szCs w:val="24"/>
+        </w:rPr>
+        <w:t xml:space="preserve"> part of the upper </w:t>
       </w:r>
       <w:r>
         <w:rPr>
@@ -384,7 +516,627 @@
           <w:szCs w:val="24"/>
         </w:rPr>
         <w:lastRenderedPageBreak/>
-        <w:t>because he appears arrogant and obnoxious in his manners and actions. He refuses to dance with Elizabeth saying “she is tolerable, but not handsome enough to tempt ME” and Elizabeth goes back and tells the story to her friends “with great spirit” (Austen 13). This reveals that she doesn’t take serious offense to what he has said, and allows her to make a fair observation of his character. Although this judgement does seem to be valid, Elizabeth fails to determine Darcy’s true character because of her lower social ranking. Although Darcy does not change much in the story, he does learn to not immediately dismiss people he does not find agreeable, revealed later that “If he did shrug his shoulders, it was not till Sir William was out of sight” (Austen 473).</w:t>
+        <w:t xml:space="preserve">class, and since Bingley’s wealth came from trade and he didn’t own an estate, him and his sisters were considered to be part of the middle class. </w:t>
+      </w:r>
+      <w:r>
+        <w:rPr>
+          <w:rFonts w:ascii="Times New Roman" w:hAnsi="Times New Roman" w:cs="Times New Roman"/>
+          <w:sz w:val="24"/>
+          <w:szCs w:val="24"/>
+        </w:rPr>
+        <w:t xml:space="preserve">The Bingley’s </w:t>
+      </w:r>
+      <w:proofErr w:type="gramStart"/>
+      <w:r>
+        <w:rPr>
+          <w:rFonts w:ascii="Times New Roman" w:hAnsi="Times New Roman" w:cs="Times New Roman"/>
+          <w:sz w:val="24"/>
+          <w:szCs w:val="24"/>
+        </w:rPr>
+        <w:t>are considered to be</w:t>
+      </w:r>
+      <w:proofErr w:type="gramEnd"/>
+      <w:r>
+        <w:rPr>
+          <w:rFonts w:ascii="Times New Roman" w:hAnsi="Times New Roman" w:cs="Times New Roman"/>
+          <w:sz w:val="24"/>
+          <w:szCs w:val="24"/>
+        </w:rPr>
+        <w:t xml:space="preserve"> of lower class than Darcy, </w:t>
+      </w:r>
+      <w:proofErr w:type="spellStart"/>
+      <w:r>
+        <w:rPr>
+          <w:rFonts w:ascii="Times New Roman" w:hAnsi="Times New Roman" w:cs="Times New Roman"/>
+          <w:sz w:val="24"/>
+          <w:szCs w:val="24"/>
+        </w:rPr>
+        <w:t>Bingly</w:t>
+      </w:r>
+      <w:proofErr w:type="spellEnd"/>
+      <w:r>
+        <w:rPr>
+          <w:rFonts w:ascii="Times New Roman" w:hAnsi="Times New Roman" w:cs="Times New Roman"/>
+          <w:sz w:val="24"/>
+          <w:szCs w:val="24"/>
+        </w:rPr>
+        <w:t xml:space="preserve">, and Lady Catherine and Mrs. Bennet did originally come from the middle class. </w:t>
+      </w:r>
+      <w:r>
+        <w:rPr>
+          <w:rFonts w:ascii="Times New Roman" w:hAnsi="Times New Roman" w:cs="Times New Roman"/>
+          <w:sz w:val="24"/>
+          <w:szCs w:val="24"/>
+        </w:rPr>
+        <w:t xml:space="preserve">But </w:t>
+      </w:r>
+      <w:r>
+        <w:rPr>
+          <w:rFonts w:ascii="Times New Roman" w:hAnsi="Times New Roman" w:cs="Times New Roman"/>
+          <w:sz w:val="24"/>
+          <w:szCs w:val="24"/>
+        </w:rPr>
+        <w:t>Mr. Bennet, who is from the landed gentr</w:t>
+      </w:r>
+      <w:r>
+        <w:rPr>
+          <w:rFonts w:ascii="Times New Roman" w:hAnsi="Times New Roman" w:cs="Times New Roman"/>
+          <w:sz w:val="24"/>
+          <w:szCs w:val="24"/>
+        </w:rPr>
+        <w:t>y</w:t>
+      </w:r>
+      <w:r>
+        <w:rPr>
+          <w:rFonts w:ascii="Times New Roman" w:hAnsi="Times New Roman" w:cs="Times New Roman"/>
+          <w:sz w:val="24"/>
+          <w:szCs w:val="24"/>
+        </w:rPr>
+        <w:t xml:space="preserve">, </w:t>
+      </w:r>
+      <w:proofErr w:type="gramStart"/>
+      <w:r>
+        <w:rPr>
+          <w:rFonts w:ascii="Times New Roman" w:hAnsi="Times New Roman" w:cs="Times New Roman"/>
+          <w:sz w:val="24"/>
+          <w:szCs w:val="24"/>
+        </w:rPr>
+        <w:t>is</w:t>
+      </w:r>
+      <w:r>
+        <w:rPr>
+          <w:rFonts w:ascii="Times New Roman" w:hAnsi="Times New Roman" w:cs="Times New Roman"/>
+          <w:sz w:val="24"/>
+          <w:szCs w:val="24"/>
+        </w:rPr>
+        <w:t xml:space="preserve"> considered to be</w:t>
+      </w:r>
+      <w:proofErr w:type="gramEnd"/>
+      <w:r>
+        <w:rPr>
+          <w:rFonts w:ascii="Times New Roman" w:hAnsi="Times New Roman" w:cs="Times New Roman"/>
+          <w:sz w:val="24"/>
+          <w:szCs w:val="24"/>
+        </w:rPr>
+        <w:t xml:space="preserve"> from the upper class and is still said</w:t>
+      </w:r>
+      <w:r>
+        <w:rPr>
+          <w:rFonts w:ascii="Times New Roman" w:hAnsi="Times New Roman" w:cs="Times New Roman"/>
+          <w:sz w:val="24"/>
+          <w:szCs w:val="24"/>
+        </w:rPr>
+        <w:t xml:space="preserve"> unworthy of becoming a relative through marriage due to the connections that he has.</w:t>
+      </w:r>
+      <w:r>
+        <w:rPr>
+          <w:rFonts w:ascii="Times New Roman" w:hAnsi="Times New Roman" w:cs="Times New Roman"/>
+          <w:sz w:val="24"/>
+          <w:szCs w:val="24"/>
+        </w:rPr>
+        <w:t xml:space="preserve"> Ironically, Bingley’s sisters</w:t>
+      </w:r>
+      <w:r>
+        <w:rPr>
+          <w:rFonts w:ascii="Times New Roman" w:hAnsi="Times New Roman" w:cs="Times New Roman"/>
+          <w:sz w:val="24"/>
+          <w:szCs w:val="24"/>
+        </w:rPr>
+        <w:t xml:space="preserve"> spend most of the novel making “snide remarks about Mrs. Bennet’s </w:t>
+      </w:r>
+      <w:proofErr w:type="gramStart"/>
+      <w:r>
+        <w:rPr>
+          <w:rFonts w:ascii="Times New Roman" w:hAnsi="Times New Roman" w:cs="Times New Roman"/>
+          <w:sz w:val="24"/>
+          <w:szCs w:val="24"/>
+        </w:rPr>
+        <w:t>middle class</w:t>
+      </w:r>
+      <w:proofErr w:type="gramEnd"/>
+      <w:r>
+        <w:rPr>
+          <w:rFonts w:ascii="Times New Roman" w:hAnsi="Times New Roman" w:cs="Times New Roman"/>
+          <w:sz w:val="24"/>
+          <w:szCs w:val="24"/>
+        </w:rPr>
+        <w:t xml:space="preserve"> connections, when their own family came from the same class” (</w:t>
+      </w:r>
+      <w:r>
+        <w:rPr>
+          <w:rStyle w:val="citationtext"/>
+          <w:rFonts w:ascii="Times New Roman" w:hAnsi="Times New Roman" w:cs="Times New Roman"/>
+          <w:sz w:val="24"/>
+          <w:szCs w:val="24"/>
+        </w:rPr>
+        <w:t>“Social Class and the Bennet Family</w:t>
+      </w:r>
+      <w:r>
+        <w:rPr>
+          <w:rStyle w:val="citationtext"/>
+          <w:rFonts w:ascii="Times New Roman" w:hAnsi="Times New Roman" w:cs="Times New Roman"/>
+          <w:sz w:val="24"/>
+          <w:szCs w:val="24"/>
+        </w:rPr>
+        <w:t>”)</w:t>
+      </w:r>
+      <w:r>
+        <w:rPr>
+          <w:rStyle w:val="citationtext"/>
+          <w:rFonts w:ascii="Times New Roman" w:hAnsi="Times New Roman" w:cs="Times New Roman"/>
+          <w:sz w:val="24"/>
+          <w:szCs w:val="24"/>
+        </w:rPr>
+        <w:t>.</w:t>
+      </w:r>
+      <w:r>
+        <w:rPr>
+          <w:rStyle w:val="citationtext"/>
+          <w:rFonts w:ascii="Times New Roman" w:hAnsi="Times New Roman" w:cs="Times New Roman"/>
+          <w:sz w:val="24"/>
+          <w:szCs w:val="24"/>
+        </w:rPr>
+        <w:t xml:space="preserve"> </w:t>
+      </w:r>
+      <w:r>
+        <w:rPr>
+          <w:rStyle w:val="citationtext"/>
+          <w:rFonts w:ascii="Times New Roman" w:hAnsi="Times New Roman" w:cs="Times New Roman"/>
+          <w:sz w:val="24"/>
+          <w:szCs w:val="24"/>
+        </w:rPr>
+        <w:t>Near the end of the story</w:t>
+      </w:r>
+      <w:r>
+        <w:rPr>
+          <w:rStyle w:val="citationtext"/>
+          <w:rFonts w:ascii="Times New Roman" w:hAnsi="Times New Roman" w:cs="Times New Roman"/>
+          <w:sz w:val="24"/>
+          <w:szCs w:val="24"/>
+        </w:rPr>
+        <w:t xml:space="preserve"> when Lady Catherine asks about Darcy’s proposal to Elizabeth</w:t>
+      </w:r>
+      <w:r>
+        <w:rPr>
+          <w:rStyle w:val="citationtext"/>
+          <w:rFonts w:ascii="Times New Roman" w:hAnsi="Times New Roman" w:cs="Times New Roman"/>
+          <w:sz w:val="24"/>
+          <w:szCs w:val="24"/>
+        </w:rPr>
+        <w:t xml:space="preserve">, Lady Catherine threatens Elizabeth by saying that </w:t>
+      </w:r>
+      <w:r>
+        <w:rPr>
+          <w:rStyle w:val="citationtext"/>
+          <w:rFonts w:ascii="Times New Roman" w:hAnsi="Times New Roman" w:cs="Times New Roman"/>
+          <w:sz w:val="24"/>
+          <w:szCs w:val="24"/>
+        </w:rPr>
+        <w:t>“[y]</w:t>
+      </w:r>
+      <w:proofErr w:type="spellStart"/>
+      <w:r>
+        <w:rPr>
+          <w:rStyle w:val="citationtext"/>
+          <w:rFonts w:ascii="Times New Roman" w:hAnsi="Times New Roman" w:cs="Times New Roman"/>
+          <w:sz w:val="24"/>
+          <w:szCs w:val="24"/>
+        </w:rPr>
+        <w:t>ou</w:t>
+      </w:r>
+      <w:proofErr w:type="spellEnd"/>
+      <w:r>
+        <w:rPr>
+          <w:rStyle w:val="citationtext"/>
+          <w:rFonts w:ascii="Times New Roman" w:hAnsi="Times New Roman" w:cs="Times New Roman"/>
+          <w:sz w:val="24"/>
+          <w:szCs w:val="24"/>
+        </w:rPr>
+        <w:t xml:space="preserve"> will be censured, slighted, and despised, by everyone connected with him. Your </w:t>
+      </w:r>
+      <w:r>
+        <w:rPr>
+          <w:rStyle w:val="citationtext"/>
+          <w:rFonts w:ascii="Times New Roman" w:hAnsi="Times New Roman" w:cs="Times New Roman"/>
+          <w:sz w:val="24"/>
+          <w:szCs w:val="24"/>
+        </w:rPr>
+        <w:t>alliance will be a disgrace; your nam</w:t>
+      </w:r>
+      <w:r>
+        <w:rPr>
+          <w:rStyle w:val="citationtext"/>
+          <w:rFonts w:ascii="Times New Roman" w:hAnsi="Times New Roman" w:cs="Times New Roman"/>
+          <w:sz w:val="24"/>
+          <w:szCs w:val="24"/>
+        </w:rPr>
+        <w:t xml:space="preserve">e will never even be mentioned </w:t>
+      </w:r>
+      <w:r>
+        <w:rPr>
+          <w:rStyle w:val="citationtext"/>
+          <w:rFonts w:ascii="Times New Roman" w:hAnsi="Times New Roman" w:cs="Times New Roman"/>
+          <w:sz w:val="24"/>
+          <w:szCs w:val="24"/>
+        </w:rPr>
+        <w:t>by any of us.</w:t>
+      </w:r>
+      <w:r>
+        <w:rPr>
+          <w:rStyle w:val="citationtext"/>
+          <w:rFonts w:ascii="Times New Roman" w:hAnsi="Times New Roman" w:cs="Times New Roman"/>
+          <w:sz w:val="24"/>
+          <w:szCs w:val="24"/>
+        </w:rPr>
+        <w:t>”</w:t>
+      </w:r>
+      <w:r>
+        <w:rPr>
+          <w:rStyle w:val="citationtext"/>
+          <w:rFonts w:ascii="Times New Roman" w:hAnsi="Times New Roman" w:cs="Times New Roman"/>
+          <w:sz w:val="24"/>
+          <w:szCs w:val="24"/>
+        </w:rPr>
+        <w:t xml:space="preserve"> </w:t>
+      </w:r>
+      <w:r>
+        <w:rPr>
+          <w:rStyle w:val="citationtext"/>
+          <w:rFonts w:ascii="Times New Roman" w:hAnsi="Times New Roman" w:cs="Times New Roman"/>
+          <w:sz w:val="24"/>
+          <w:szCs w:val="24"/>
+        </w:rPr>
+        <w:t xml:space="preserve">(Austen 437). </w:t>
+      </w:r>
+      <w:r>
+        <w:rPr>
+          <w:rStyle w:val="citationtext"/>
+          <w:rFonts w:ascii="Times New Roman" w:hAnsi="Times New Roman" w:cs="Times New Roman"/>
+          <w:sz w:val="24"/>
+          <w:szCs w:val="24"/>
+        </w:rPr>
+        <w:t>Elizabeth stands up to Lady Catherine and says “[h]e is</w:t>
+      </w:r>
+      <w:r>
+        <w:rPr>
+          <w:rStyle w:val="citationtext"/>
+          <w:rFonts w:ascii="Times New Roman" w:hAnsi="Times New Roman" w:cs="Times New Roman"/>
+          <w:sz w:val="24"/>
+          <w:szCs w:val="24"/>
+        </w:rPr>
+        <w:t xml:space="preserve"> </w:t>
+      </w:r>
+      <w:r>
+        <w:rPr>
+          <w:rStyle w:val="citationtext"/>
+          <w:rFonts w:ascii="Times New Roman" w:hAnsi="Times New Roman" w:cs="Times New Roman"/>
+          <w:sz w:val="24"/>
+          <w:szCs w:val="24"/>
+        </w:rPr>
+        <w:t>a gentleman; I am a gentle</w:t>
+      </w:r>
+      <w:r>
+        <w:rPr>
+          <w:rStyle w:val="citationtext"/>
+          <w:rFonts w:ascii="Times New Roman" w:hAnsi="Times New Roman" w:cs="Times New Roman"/>
+          <w:sz w:val="24"/>
+          <w:szCs w:val="24"/>
+        </w:rPr>
+        <w:t>man’</w:t>
+      </w:r>
+      <w:r>
+        <w:rPr>
+          <w:rStyle w:val="citationtext"/>
+          <w:rFonts w:ascii="Times New Roman" w:hAnsi="Times New Roman" w:cs="Times New Roman"/>
+          <w:sz w:val="24"/>
+          <w:szCs w:val="24"/>
+        </w:rPr>
+        <w:t xml:space="preserve">s daughter; so far we are equal” (Austen 439). Lady Catherine agrees with this statement, but counters by asking “who was </w:t>
+      </w:r>
+      <w:r>
+        <w:rPr>
+          <w:rStyle w:val="citationtext"/>
+          <w:rFonts w:ascii="Times New Roman" w:hAnsi="Times New Roman" w:cs="Times New Roman"/>
+          <w:sz w:val="24"/>
+          <w:szCs w:val="24"/>
+        </w:rPr>
+        <w:t>your mother? Who are your uncles and aunts? Do not i</w:t>
+      </w:r>
+      <w:r>
+        <w:rPr>
+          <w:rStyle w:val="citationtext"/>
+          <w:rFonts w:ascii="Times New Roman" w:hAnsi="Times New Roman" w:cs="Times New Roman"/>
+          <w:sz w:val="24"/>
+          <w:szCs w:val="24"/>
+        </w:rPr>
+        <w:t>mag</w:t>
+      </w:r>
+      <w:r>
+        <w:rPr>
+          <w:rStyle w:val="citationtext"/>
+          <w:rFonts w:ascii="Times New Roman" w:hAnsi="Times New Roman" w:cs="Times New Roman"/>
+          <w:sz w:val="24"/>
+          <w:szCs w:val="24"/>
+        </w:rPr>
+        <w:t>ine me ignorant of their condition.</w:t>
+      </w:r>
+      <w:r>
+        <w:rPr>
+          <w:rStyle w:val="citationtext"/>
+          <w:rFonts w:ascii="Times New Roman" w:hAnsi="Times New Roman" w:cs="Times New Roman"/>
+          <w:sz w:val="24"/>
+          <w:szCs w:val="24"/>
+        </w:rPr>
+        <w:t>” (Austen 439).</w:t>
+      </w:r>
+      <w:r>
+        <w:rPr>
+          <w:rStyle w:val="citationtext"/>
+          <w:rFonts w:ascii="Times New Roman" w:hAnsi="Times New Roman" w:cs="Times New Roman"/>
+          <w:sz w:val="24"/>
+          <w:szCs w:val="24"/>
+        </w:rPr>
+        <w:t xml:space="preserve"> </w:t>
+      </w:r>
+      <w:r>
+        <w:rPr>
+          <w:rStyle w:val="citationtext"/>
+          <w:rFonts w:ascii="Times New Roman" w:hAnsi="Times New Roman" w:cs="Times New Roman"/>
+          <w:sz w:val="24"/>
+          <w:szCs w:val="24"/>
+        </w:rPr>
+        <w:t xml:space="preserve">Unlike Lady Catherine, Elizabeth does not </w:t>
+      </w:r>
+      <w:r>
+        <w:rPr>
+          <w:rStyle w:val="citationtext"/>
+          <w:rFonts w:ascii="Times New Roman" w:hAnsi="Times New Roman" w:cs="Times New Roman"/>
+          <w:sz w:val="24"/>
+          <w:szCs w:val="24"/>
+        </w:rPr>
+        <w:t xml:space="preserve">value class and connections highly, and she states that “[she is] only resolved to act in </w:t>
+      </w:r>
+      <w:r>
+        <w:rPr>
+          <w:rStyle w:val="citationtext"/>
+          <w:rFonts w:ascii="Times New Roman" w:hAnsi="Times New Roman" w:cs="Times New Roman"/>
+          <w:sz w:val="24"/>
+          <w:szCs w:val="24"/>
+        </w:rPr>
+        <w:t>that manner, which will, in</w:t>
+      </w:r>
+      <w:r>
+        <w:rPr>
+          <w:rStyle w:val="citationtext"/>
+          <w:rFonts w:ascii="Times New Roman" w:hAnsi="Times New Roman" w:cs="Times New Roman"/>
+          <w:sz w:val="24"/>
+          <w:szCs w:val="24"/>
+        </w:rPr>
+        <w:t xml:space="preserve"> [her] own opinion, constitute [her] </w:t>
+      </w:r>
+      <w:r>
+        <w:rPr>
+          <w:rStyle w:val="citationtext"/>
+          <w:rFonts w:ascii="Times New Roman" w:hAnsi="Times New Roman" w:cs="Times New Roman"/>
+          <w:sz w:val="24"/>
+          <w:szCs w:val="24"/>
+        </w:rPr>
+        <w:t xml:space="preserve">happiness, without reference to </w:t>
+      </w:r>
+      <w:r>
+        <w:rPr>
+          <w:rStyle w:val="citationtext"/>
+          <w:rFonts w:ascii="Times New Roman" w:hAnsi="Times New Roman" w:cs="Times New Roman"/>
+          <w:sz w:val="24"/>
+          <w:szCs w:val="24"/>
+        </w:rPr>
+        <w:t xml:space="preserve">[Lady Catherine], or to any person so </w:t>
+      </w:r>
+      <w:r>
+        <w:rPr>
+          <w:rStyle w:val="citationtext"/>
+          <w:rFonts w:ascii="Times New Roman" w:hAnsi="Times New Roman" w:cs="Times New Roman"/>
+          <w:sz w:val="24"/>
+          <w:szCs w:val="24"/>
+        </w:rPr>
+        <w:t xml:space="preserve">wholly unconnected with </w:t>
+      </w:r>
+      <w:r>
+        <w:rPr>
+          <w:rStyle w:val="citationtext"/>
+          <w:rFonts w:ascii="Times New Roman" w:hAnsi="Times New Roman" w:cs="Times New Roman"/>
+          <w:sz w:val="24"/>
+          <w:szCs w:val="24"/>
+        </w:rPr>
+        <w:t>[her]” (Austen 441)</w:t>
+      </w:r>
+      <w:r>
+        <w:rPr>
+          <w:rStyle w:val="citationtext"/>
+          <w:rFonts w:ascii="Times New Roman" w:hAnsi="Times New Roman" w:cs="Times New Roman"/>
+          <w:sz w:val="24"/>
+          <w:szCs w:val="24"/>
+        </w:rPr>
+        <w:t xml:space="preserve">. </w:t>
+      </w:r>
+      <w:r>
+        <w:rPr>
+          <w:rStyle w:val="citationtext"/>
+          <w:rFonts w:ascii="Times New Roman" w:hAnsi="Times New Roman" w:cs="Times New Roman"/>
+          <w:sz w:val="24"/>
+          <w:szCs w:val="24"/>
+        </w:rPr>
+        <w:t xml:space="preserve">By refusing to </w:t>
+      </w:r>
+      <w:r>
+        <w:rPr>
+          <w:rStyle w:val="citationtext"/>
+          <w:rFonts w:ascii="Times New Roman" w:hAnsi="Times New Roman" w:cs="Times New Roman"/>
+          <w:sz w:val="24"/>
+          <w:szCs w:val="24"/>
+        </w:rPr>
+        <w:t>act in a manner</w:t>
+      </w:r>
+      <w:r>
+        <w:rPr>
+          <w:rStyle w:val="citationtext"/>
+          <w:rFonts w:ascii="Times New Roman" w:hAnsi="Times New Roman" w:cs="Times New Roman"/>
+          <w:sz w:val="24"/>
+          <w:szCs w:val="24"/>
+        </w:rPr>
+        <w:t xml:space="preserve"> </w:t>
+      </w:r>
+      <w:r>
+        <w:rPr>
+          <w:rStyle w:val="citationtext"/>
+          <w:rFonts w:ascii="Times New Roman" w:hAnsi="Times New Roman" w:cs="Times New Roman"/>
+          <w:sz w:val="24"/>
+          <w:szCs w:val="24"/>
+        </w:rPr>
+        <w:t>considered suitable</w:t>
+      </w:r>
+      <w:r>
+        <w:rPr>
+          <w:rStyle w:val="citationtext"/>
+          <w:rFonts w:ascii="Times New Roman" w:hAnsi="Times New Roman" w:cs="Times New Roman"/>
+          <w:sz w:val="24"/>
+          <w:szCs w:val="24"/>
+        </w:rPr>
+        <w:t xml:space="preserve"> </w:t>
+      </w:r>
+      <w:r>
+        <w:rPr>
+          <w:rStyle w:val="citationtext"/>
+          <w:rFonts w:ascii="Times New Roman" w:hAnsi="Times New Roman" w:cs="Times New Roman"/>
+          <w:sz w:val="24"/>
+          <w:szCs w:val="24"/>
+        </w:rPr>
+        <w:t>based on</w:t>
+      </w:r>
+      <w:r>
+        <w:rPr>
+          <w:rStyle w:val="citationtext"/>
+          <w:rFonts w:ascii="Times New Roman" w:hAnsi="Times New Roman" w:cs="Times New Roman"/>
+          <w:sz w:val="24"/>
+          <w:szCs w:val="24"/>
+        </w:rPr>
+        <w:t xml:space="preserve"> a person’s class or connections, she </w:t>
+      </w:r>
+      <w:proofErr w:type="gramStart"/>
+      <w:r>
+        <w:rPr>
+          <w:rStyle w:val="citationtext"/>
+          <w:rFonts w:ascii="Times New Roman" w:hAnsi="Times New Roman" w:cs="Times New Roman"/>
+          <w:sz w:val="24"/>
+          <w:szCs w:val="24"/>
+        </w:rPr>
+        <w:t>is able to</w:t>
+      </w:r>
+      <w:proofErr w:type="gramEnd"/>
+      <w:r>
+        <w:rPr>
+          <w:rStyle w:val="citationtext"/>
+          <w:rFonts w:ascii="Times New Roman" w:hAnsi="Times New Roman" w:cs="Times New Roman"/>
+          <w:sz w:val="24"/>
+          <w:szCs w:val="24"/>
+        </w:rPr>
+        <w:t xml:space="preserve"> improve her perception of the world and escape </w:t>
+      </w:r>
+      <w:r>
+        <w:rPr>
+          <w:rStyle w:val="citationtext"/>
+          <w:rFonts w:ascii="Times New Roman" w:hAnsi="Times New Roman" w:cs="Times New Roman"/>
+          <w:sz w:val="24"/>
+          <w:szCs w:val="24"/>
+        </w:rPr>
+        <w:t xml:space="preserve">the expectations others place on her. </w:t>
+      </w:r>
+      <w:r>
+        <w:rPr>
+          <w:rStyle w:val="citationtext"/>
+          <w:rFonts w:ascii="Times New Roman" w:hAnsi="Times New Roman" w:cs="Times New Roman"/>
+          <w:sz w:val="24"/>
+          <w:szCs w:val="24"/>
+        </w:rPr>
+        <w:t xml:space="preserve">Through marrying </w:t>
+      </w:r>
+      <w:bookmarkStart w:id="0" w:name="_GoBack"/>
+      <w:bookmarkEnd w:id="0"/>
+      <w:r>
+        <w:rPr>
+          <w:rStyle w:val="citationtext"/>
+          <w:rFonts w:ascii="Times New Roman" w:hAnsi="Times New Roman" w:cs="Times New Roman"/>
+          <w:sz w:val="24"/>
+          <w:szCs w:val="24"/>
+        </w:rPr>
+        <w:t>Darcy,</w:t>
+      </w:r>
+      <w:r>
+        <w:rPr>
+          <w:rStyle w:val="citationtext"/>
+          <w:rFonts w:ascii="Times New Roman" w:hAnsi="Times New Roman" w:cs="Times New Roman"/>
+          <w:sz w:val="24"/>
+          <w:szCs w:val="24"/>
+        </w:rPr>
+        <w:t xml:space="preserve"> she </w:t>
+      </w:r>
+      <w:proofErr w:type="gramStart"/>
+      <w:r>
+        <w:rPr>
+          <w:rStyle w:val="citationtext"/>
+          <w:rFonts w:ascii="Times New Roman" w:hAnsi="Times New Roman" w:cs="Times New Roman"/>
+          <w:sz w:val="24"/>
+          <w:szCs w:val="24"/>
+        </w:rPr>
+        <w:t>is able to</w:t>
+      </w:r>
+      <w:proofErr w:type="gramEnd"/>
+      <w:r>
+        <w:rPr>
+          <w:rStyle w:val="citationtext"/>
+          <w:rFonts w:ascii="Times New Roman" w:hAnsi="Times New Roman" w:cs="Times New Roman"/>
+          <w:sz w:val="24"/>
+          <w:szCs w:val="24"/>
+        </w:rPr>
+        <w:t xml:space="preserve"> take on his name and be free of the prejudice </w:t>
+      </w:r>
+      <w:r>
+        <w:rPr>
+          <w:rStyle w:val="citationtext"/>
+          <w:rFonts w:ascii="Times New Roman" w:hAnsi="Times New Roman" w:cs="Times New Roman"/>
+          <w:sz w:val="24"/>
+          <w:szCs w:val="24"/>
+        </w:rPr>
+        <w:t>she endured as a</w:t>
+      </w:r>
+      <w:r>
+        <w:rPr>
+          <w:rStyle w:val="citationtext"/>
+          <w:rFonts w:ascii="Times New Roman" w:hAnsi="Times New Roman" w:cs="Times New Roman"/>
+          <w:sz w:val="24"/>
+          <w:szCs w:val="24"/>
+        </w:rPr>
+        <w:t xml:space="preserve"> Bennet.</w:t>
       </w:r>
     </w:p>
     <w:p>
@@ -396,14 +1148,6 @@
           <w:szCs w:val="24"/>
         </w:rPr>
       </w:pPr>
-      <w:r>
-        <w:rPr>
-          <w:rFonts w:ascii="Times New Roman" w:hAnsi="Times New Roman" w:cs="Times New Roman"/>
-          <w:sz w:val="24"/>
-          <w:szCs w:val="24"/>
-        </w:rPr>
-        <w:t xml:space="preserve">Uncertainty creates the need for thought. </w:t>
-      </w:r>
     </w:p>
     <w:p>
       <w:pPr>
@@ -420,7 +1164,44 @@
           <w:sz w:val="24"/>
           <w:szCs w:val="24"/>
         </w:rPr>
-        <w:t>(Austen 435) Argument with de Bourgh</w:t>
+        <w:lastRenderedPageBreak/>
+        <w:t xml:space="preserve">Darcy </w:t>
+      </w:r>
+      <w:proofErr w:type="gramStart"/>
+      <w:r>
+        <w:rPr>
+          <w:rFonts w:ascii="Times New Roman" w:hAnsi="Times New Roman" w:cs="Times New Roman"/>
+          <w:sz w:val="24"/>
+          <w:szCs w:val="24"/>
+        </w:rPr>
+        <w:t>is described as being</w:t>
+      </w:r>
+      <w:proofErr w:type="gramEnd"/>
+      <w:r>
+        <w:rPr>
+          <w:rFonts w:ascii="Times New Roman" w:hAnsi="Times New Roman" w:cs="Times New Roman"/>
+          <w:sz w:val="24"/>
+          <w:szCs w:val="24"/>
+        </w:rPr>
+        <w:t xml:space="preserve"> “much handsomer than Mr. Bingley” (Austen 12) and having around double the fortune, but is found to have too much pride that these features cannot save him. From the first time Elizabeth meets Darcy, she does not like him because he appears arrogant and obnoxious in his manners and actions. He refuses to dance with Elizabeth </w:t>
+      </w:r>
+      <w:proofErr w:type="gramStart"/>
+      <w:r>
+        <w:rPr>
+          <w:rFonts w:ascii="Times New Roman" w:hAnsi="Times New Roman" w:cs="Times New Roman"/>
+          <w:sz w:val="24"/>
+          <w:szCs w:val="24"/>
+        </w:rPr>
+        <w:t>saying</w:t>
+      </w:r>
+      <w:proofErr w:type="gramEnd"/>
+      <w:r>
+        <w:rPr>
+          <w:rFonts w:ascii="Times New Roman" w:hAnsi="Times New Roman" w:cs="Times New Roman"/>
+          <w:sz w:val="24"/>
+          <w:szCs w:val="24"/>
+        </w:rPr>
+        <w:t xml:space="preserve"> “she is tolerable, but not handsome enough to tempt ME” and Elizabeth goes back and tells the story to her friends “with great spirit” (Austen 13). This reveals that she doesn’t take serious offense to what he has said, and allows her to make a fair observation of his character. Although this judgement does seem to be valid, Elizabeth fails to determine Darcy’s true character because of her lower social ranking. Although Darcy does not change much in the story, he does learn to not immediately dismiss people he does not find agreeable, revealed later that “If he did shrug his shoulders, it was not till Sir William was out of sight” (Austen 473).</w:t>
       </w:r>
     </w:p>
     <w:p>
@@ -438,6 +1219,52 @@
           <w:sz w:val="24"/>
           <w:szCs w:val="24"/>
         </w:rPr>
+        <w:t xml:space="preserve">Uncertainty creates the need for thought. </w:t>
+      </w:r>
+    </w:p>
+    <w:p>
+      <w:pPr>
+        <w:spacing w:line="480" w:lineRule="auto"/>
+        <w:rPr>
+          <w:rFonts w:ascii="Times New Roman" w:hAnsi="Times New Roman" w:cs="Times New Roman"/>
+          <w:sz w:val="24"/>
+          <w:szCs w:val="24"/>
+        </w:rPr>
+      </w:pPr>
+      <w:r>
+        <w:rPr>
+          <w:rFonts w:ascii="Times New Roman" w:hAnsi="Times New Roman" w:cs="Times New Roman"/>
+          <w:sz w:val="24"/>
+          <w:szCs w:val="24"/>
+        </w:rPr>
+        <w:t xml:space="preserve">(Austen 435) Argument with de </w:t>
+      </w:r>
+      <w:proofErr w:type="spellStart"/>
+      <w:r>
+        <w:rPr>
+          <w:rFonts w:ascii="Times New Roman" w:hAnsi="Times New Roman" w:cs="Times New Roman"/>
+          <w:sz w:val="24"/>
+          <w:szCs w:val="24"/>
+        </w:rPr>
+        <w:t>Bourgh</w:t>
+      </w:r>
+      <w:proofErr w:type="spellEnd"/>
+    </w:p>
+    <w:p>
+      <w:pPr>
+        <w:spacing w:line="480" w:lineRule="auto"/>
+        <w:rPr>
+          <w:rFonts w:ascii="Times New Roman" w:hAnsi="Times New Roman" w:cs="Times New Roman"/>
+          <w:sz w:val="24"/>
+          <w:szCs w:val="24"/>
+        </w:rPr>
+      </w:pPr>
+      <w:r>
+        <w:rPr>
+          <w:rFonts w:ascii="Times New Roman" w:hAnsi="Times New Roman" w:cs="Times New Roman"/>
+          <w:sz w:val="24"/>
+          <w:szCs w:val="24"/>
+        </w:rPr>
         <w:t xml:space="preserve">Jane Austen </w:t>
       </w:r>
       <w:r>
@@ -446,39 +1273,7 @@
           <w:sz w:val="24"/>
           <w:szCs w:val="24"/>
         </w:rPr>
-        <w:t>“</w:t>
-      </w:r>
-      <w:r>
-        <w:rPr>
-          <w:rFonts w:ascii="Times New Roman" w:hAnsi="Times New Roman" w:cs="Times New Roman"/>
-          <w:sz w:val="24"/>
-          <w:szCs w:val="24"/>
-        </w:rPr>
-        <w:t xml:space="preserve">wrote behind a door that creaked when visitors approached; this warning allowed her to hide </w:t>
-      </w:r>
-      <w:r>
-        <w:rPr>
-          <w:rFonts w:ascii="Times New Roman" w:hAnsi="Times New Roman" w:cs="Times New Roman"/>
-          <w:sz w:val="24"/>
-          <w:szCs w:val="24"/>
-        </w:rPr>
-        <w:t xml:space="preserve">manuscripts before anyone could </w:t>
-      </w:r>
-      <w:r>
-        <w:rPr>
-          <w:rFonts w:ascii="Times New Roman" w:hAnsi="Times New Roman" w:cs="Times New Roman"/>
-          <w:sz w:val="24"/>
-          <w:szCs w:val="24"/>
-        </w:rPr>
-        <w:t>enter</w:t>
-      </w:r>
-      <w:r>
-        <w:rPr>
-          <w:rFonts w:ascii="Times New Roman" w:hAnsi="Times New Roman" w:cs="Times New Roman"/>
-          <w:sz w:val="24"/>
-          <w:szCs w:val="24"/>
-        </w:rPr>
-        <w:t xml:space="preserve">” </w:t>
+        <w:t xml:space="preserve">“wrote behind a door that creaked when visitors approached; this warning allowed her to hide manuscripts before anyone could enter” </w:t>
       </w:r>
       <w:r>
         <w:rPr>
@@ -488,6 +1283,7 @@
         </w:rPr>
         <w:t>(</w:t>
       </w:r>
+      <w:proofErr w:type="spellStart"/>
       <w:r>
         <w:rPr>
           <w:rStyle w:val="InternetLink"/>
@@ -497,7 +1293,19 @@
           <w:szCs w:val="24"/>
           <w:u w:val="none"/>
         </w:rPr>
-        <w:t>Sparknotes Editors</w:t>
+        <w:t>Sparknotes</w:t>
+      </w:r>
+      <w:proofErr w:type="spellEnd"/>
+      <w:r>
+        <w:rPr>
+          <w:rStyle w:val="InternetLink"/>
+          <w:rFonts w:ascii="Times New Roman" w:hAnsi="Times New Roman" w:cs="Times New Roman"/>
+          <w:color w:val="auto"/>
+          <w:sz w:val="24"/>
+          <w:szCs w:val="24"/>
+          <w:u w:val="none"/>
+        </w:rPr>
+        <w:t xml:space="preserve"> Editors</w:t>
       </w:r>
       <w:r>
         <w:rPr>
@@ -513,39 +1321,25 @@
           <w:sz w:val="24"/>
           <w:szCs w:val="24"/>
         </w:rPr>
-        <w:t>This allowed her to “</w:t>
-      </w:r>
-      <w:r>
-        <w:rPr>
-          <w:rFonts w:ascii="Times New Roman" w:hAnsi="Times New Roman" w:cs="Times New Roman"/>
-          <w:sz w:val="24"/>
-          <w:szCs w:val="24"/>
-        </w:rPr>
-        <w:t>preserve her privacy at a time when English society associated a female’s entrance into the public sphere with a reprehensible loss of femininity</w:t>
-      </w:r>
-      <w:r>
-        <w:rPr>
-          <w:rFonts w:ascii="Times New Roman" w:hAnsi="Times New Roman" w:cs="Times New Roman"/>
-          <w:sz w:val="24"/>
-          <w:szCs w:val="24"/>
-        </w:rPr>
-        <w:t>” (Sparknotes Editors)</w:t>
-      </w:r>
-      <w:r>
-        <w:rPr>
-          <w:rFonts w:ascii="Times New Roman" w:hAnsi="Times New Roman" w:cs="Times New Roman"/>
-          <w:sz w:val="24"/>
-          <w:szCs w:val="24"/>
-        </w:rPr>
-        <w:t xml:space="preserve">. </w:t>
-      </w:r>
-      <w:r>
-        <w:rPr>
-          <w:rFonts w:ascii="Times New Roman" w:hAnsi="Times New Roman" w:cs="Times New Roman"/>
-          <w:sz w:val="24"/>
-          <w:szCs w:val="24"/>
-        </w:rPr>
-        <w:t>Bingly earns roughly half the amount that Darcy does per year and he is not even from the landed gentry but they still share social equality. Mr. Bennet, who is from the landed gentry, on the other hand, is unworthy of becoming a relative through marriage due to the connections that he has.</w:t>
+        <w:t>This allowed her to “preserve her privacy at a time when English society associated a female’s entrance into the public sphere with a reprehensible loss of femininity” (</w:t>
+      </w:r>
+      <w:proofErr w:type="spellStart"/>
+      <w:r>
+        <w:rPr>
+          <w:rFonts w:ascii="Times New Roman" w:hAnsi="Times New Roman" w:cs="Times New Roman"/>
+          <w:sz w:val="24"/>
+          <w:szCs w:val="24"/>
+        </w:rPr>
+        <w:t>Sparknotes</w:t>
+      </w:r>
+      <w:proofErr w:type="spellEnd"/>
+      <w:r>
+        <w:rPr>
+          <w:rFonts w:ascii="Times New Roman" w:hAnsi="Times New Roman" w:cs="Times New Roman"/>
+          <w:sz w:val="24"/>
+          <w:szCs w:val="24"/>
+        </w:rPr>
+        <w:t xml:space="preserve"> Editors). </w:t>
       </w:r>
     </w:p>
     <w:p>
@@ -612,7 +1406,25 @@
           <w:sz w:val="24"/>
           <w:szCs w:val="24"/>
         </w:rPr>
-        <w:t>and her behaviour is</w:t>
+        <w:t xml:space="preserve">and her </w:t>
+      </w:r>
+      <w:proofErr w:type="spellStart"/>
+      <w:r>
+        <w:rPr>
+          <w:rFonts w:ascii="Times New Roman" w:hAnsi="Times New Roman" w:cs="Times New Roman"/>
+          <w:sz w:val="24"/>
+          <w:szCs w:val="24"/>
+        </w:rPr>
+        <w:t>behaviour</w:t>
+      </w:r>
+      <w:proofErr w:type="spellEnd"/>
+      <w:r>
+        <w:rPr>
+          <w:rFonts w:ascii="Times New Roman" w:hAnsi="Times New Roman" w:cs="Times New Roman"/>
+          <w:sz w:val="24"/>
+          <w:szCs w:val="24"/>
+        </w:rPr>
+        <w:t xml:space="preserve"> is</w:t>
       </w:r>
       <w:r>
         <w:rPr>
@@ -644,7 +1456,25 @@
           <w:sz w:val="24"/>
           <w:szCs w:val="24"/>
         </w:rPr>
-        <w:t xml:space="preserve"> her cold behaviour towards both Darcy and Bingley</w:t>
+        <w:t xml:space="preserve"> her cold </w:t>
+      </w:r>
+      <w:proofErr w:type="spellStart"/>
+      <w:r>
+        <w:rPr>
+          <w:rFonts w:ascii="Times New Roman" w:hAnsi="Times New Roman" w:cs="Times New Roman"/>
+          <w:sz w:val="24"/>
+          <w:szCs w:val="24"/>
+        </w:rPr>
+        <w:t>behaviour</w:t>
+      </w:r>
+      <w:proofErr w:type="spellEnd"/>
+      <w:r>
+        <w:rPr>
+          <w:rFonts w:ascii="Times New Roman" w:hAnsi="Times New Roman" w:cs="Times New Roman"/>
+          <w:sz w:val="24"/>
+          <w:szCs w:val="24"/>
+        </w:rPr>
+        <w:t xml:space="preserve"> towards both Darcy and Bingley</w:t>
       </w:r>
       <w:r>
         <w:rPr>
@@ -693,7 +1523,25 @@
           <w:sz w:val="24"/>
           <w:szCs w:val="24"/>
         </w:rPr>
-        <w:t>than the majority of the other characters who belong to the upper class. Mrs. Bennet has little to no redeemable characteristics</w:t>
+        <w:t xml:space="preserve">than </w:t>
+      </w:r>
+      <w:proofErr w:type="gramStart"/>
+      <w:r>
+        <w:rPr>
+          <w:rFonts w:ascii="Times New Roman" w:hAnsi="Times New Roman" w:cs="Times New Roman"/>
+          <w:sz w:val="24"/>
+          <w:szCs w:val="24"/>
+        </w:rPr>
+        <w:t>the majority of</w:t>
+      </w:r>
+      <w:proofErr w:type="gramEnd"/>
+      <w:r>
+        <w:rPr>
+          <w:rFonts w:ascii="Times New Roman" w:hAnsi="Times New Roman" w:cs="Times New Roman"/>
+          <w:sz w:val="24"/>
+          <w:szCs w:val="24"/>
+        </w:rPr>
+        <w:t xml:space="preserve"> the other characters who belong to the upper class. Mrs. Bennet has little to no redeemable characteristics</w:t>
       </w:r>
       <w:r>
         <w:rPr>
@@ -781,7 +1629,15 @@
           <w:sz w:val="24"/>
           <w:szCs w:val="24"/>
         </w:rPr>
-        <w:t xml:space="preserve">Her youngest sister Lydia Bennet planned on eloping with Wickham even though he obviously had no intention on marrying her, and risked damaging her whole family’s reputation. </w:t>
+        <w:t>Elizabeth’s</w:t>
+      </w:r>
+      <w:r>
+        <w:rPr>
+          <w:rFonts w:ascii="Times New Roman" w:hAnsi="Times New Roman" w:cs="Times New Roman"/>
+          <w:sz w:val="24"/>
+          <w:szCs w:val="24"/>
+        </w:rPr>
+        <w:t xml:space="preserve"> youngest sister Lydia Bennet planned on eloping with Wickham even though he obviously had no intention on marrying her, and risked damaging her whole family’s reputation. </w:t>
       </w:r>
       <w:r>
         <w:rPr>
@@ -1034,15 +1890,33 @@
           <w:sz w:val="24"/>
           <w:szCs w:val="24"/>
         </w:rPr>
-        <w:t>it.</w:t>
-      </w:r>
-      <w:r>
-        <w:rPr>
-          <w:rFonts w:ascii="Times New Roman" w:hAnsi="Times New Roman" w:cs="Times New Roman"/>
-          <w:sz w:val="24"/>
-          <w:szCs w:val="24"/>
-        </w:rPr>
-        <w:t xml:space="preserve"> . . . </w:t>
+        <w:t>it</w:t>
+      </w:r>
+      <w:proofErr w:type="gramStart"/>
+      <w:r>
+        <w:rPr>
+          <w:rFonts w:ascii="Times New Roman" w:hAnsi="Times New Roman" w:cs="Times New Roman"/>
+          <w:sz w:val="24"/>
+          <w:szCs w:val="24"/>
+        </w:rPr>
+        <w:t>.</w:t>
+      </w:r>
+      <w:r>
+        <w:rPr>
+          <w:rFonts w:ascii="Times New Roman" w:hAnsi="Times New Roman" w:cs="Times New Roman"/>
+          <w:sz w:val="24"/>
+          <w:szCs w:val="24"/>
+        </w:rPr>
+        <w:t xml:space="preserve"> . . .</w:t>
+      </w:r>
+      <w:proofErr w:type="gramEnd"/>
+      <w:r>
+        <w:rPr>
+          <w:rFonts w:ascii="Times New Roman" w:hAnsi="Times New Roman" w:cs="Times New Roman"/>
+          <w:sz w:val="24"/>
+          <w:szCs w:val="24"/>
+        </w:rPr>
+        <w:t xml:space="preserve"> </w:t>
       </w:r>
     </w:p>
     <w:p>
@@ -1564,7 +2438,25 @@
           <w:sz w:val="24"/>
           <w:szCs w:val="24"/>
         </w:rPr>
-        <w:t xml:space="preserve"> in improving Elizabeth. Through their marriage, Elizabeth is able to escape from her family’s selfishness and improve herself.</w:t>
+        <w:t xml:space="preserve"> in improving Elizabeth. Through their marriage, Elizabeth </w:t>
+      </w:r>
+      <w:proofErr w:type="gramStart"/>
+      <w:r>
+        <w:rPr>
+          <w:rFonts w:ascii="Times New Roman" w:hAnsi="Times New Roman" w:cs="Times New Roman"/>
+          <w:sz w:val="24"/>
+          <w:szCs w:val="24"/>
+        </w:rPr>
+        <w:t>is able to</w:t>
+      </w:r>
+      <w:proofErr w:type="gramEnd"/>
+      <w:r>
+        <w:rPr>
+          <w:rFonts w:ascii="Times New Roman" w:hAnsi="Times New Roman" w:cs="Times New Roman"/>
+          <w:sz w:val="24"/>
+          <w:szCs w:val="24"/>
+        </w:rPr>
+        <w:t xml:space="preserve"> escape from her family’s selfishness and improve herself.</w:t>
       </w:r>
     </w:p>
     <w:p>
@@ -1623,14 +2515,6 @@
           <w:szCs w:val="24"/>
         </w:rPr>
         <w:t xml:space="preserve"> from place to place (Austen 476).</w:t>
-      </w:r>
-      <w:r>
-        <w:rPr>
-          <w:rFonts w:ascii="Times New Roman" w:hAnsi="Times New Roman" w:cs="Times New Roman"/>
-          <w:sz w:val="24"/>
-          <w:szCs w:val="24"/>
-        </w:rPr>
-        <w:t xml:space="preserve"> </w:t>
       </w:r>
       <w:r>
         <w:rPr>
@@ -1844,6 +2728,7 @@
         </w:rPr>
         <w:t xml:space="preserve">, </w:t>
       </w:r>
+      <w:proofErr w:type="gramStart"/>
       <w:r>
         <w:rPr>
           <w:rStyle w:val="docurl"/>
@@ -1851,7 +2736,17 @@
           <w:sz w:val="24"/>
           <w:szCs w:val="24"/>
         </w:rPr>
-        <w:t>go.galegroup.com/ps/i.do?p=AONE&amp;sw=w&amp;u=lond95336&amp;v=2.1&amp;id=GALE%7CA359707522&amp;it=r&amp;asid=a16b375b30d211c410dc4be2dd3e9789</w:t>
+        <w:t>go.galegroup.com/ps/i.do?p</w:t>
+      </w:r>
+      <w:proofErr w:type="gramEnd"/>
+      <w:r>
+        <w:rPr>
+          <w:rStyle w:val="docurl"/>
+          <w:rFonts w:ascii="Times New Roman" w:hAnsi="Times New Roman" w:cs="Times New Roman"/>
+          <w:sz w:val="24"/>
+          <w:szCs w:val="24"/>
+        </w:rPr>
+        <w:t>=AONE&amp;sw=w&amp;u=lond95336&amp;v=2.1&amp;id=GALE%7CA359707522&amp;it=r&amp;asid=a16b375b30d211c410dc4be2dd3e9789</w:t>
       </w:r>
       <w:r>
         <w:rPr>
@@ -1879,7 +2774,25 @@
           <w:sz w:val="24"/>
           <w:szCs w:val="24"/>
         </w:rPr>
-        <w:t xml:space="preserve">Ashfaq, Samina, Samina Ashfaq, and Nasir Jamal Khattak. </w:t>
+        <w:t xml:space="preserve">Ashfaq, Samina, Samina Ashfaq, and Nasir Jamal </w:t>
+      </w:r>
+      <w:proofErr w:type="spellStart"/>
+      <w:r>
+        <w:rPr>
+          <w:rFonts w:ascii="Times New Roman" w:hAnsi="Times New Roman" w:cs="Times New Roman"/>
+          <w:sz w:val="24"/>
+          <w:szCs w:val="24"/>
+        </w:rPr>
+        <w:t>Khattak</w:t>
+      </w:r>
+      <w:proofErr w:type="spellEnd"/>
+      <w:r>
+        <w:rPr>
+          <w:rFonts w:ascii="Times New Roman" w:hAnsi="Times New Roman" w:cs="Times New Roman"/>
+          <w:sz w:val="24"/>
+          <w:szCs w:val="24"/>
+        </w:rPr>
+        <w:t xml:space="preserve">. </w:t>
       </w:r>
       <w:r>
         <w:rPr>
@@ -1897,7 +2810,25 @@
           <w:sz w:val="24"/>
           <w:szCs w:val="24"/>
         </w:rPr>
-        <w:t>. 22 Vol. , 2014. Web. 25 Nov. 2017.</w:t>
+        <w:t xml:space="preserve">. 22 </w:t>
+      </w:r>
+      <w:proofErr w:type="gramStart"/>
+      <w:r>
+        <w:rPr>
+          <w:rFonts w:ascii="Times New Roman" w:hAnsi="Times New Roman" w:cs="Times New Roman"/>
+          <w:sz w:val="24"/>
+          <w:szCs w:val="24"/>
+        </w:rPr>
+        <w:t>Vol. ,</w:t>
+      </w:r>
+      <w:proofErr w:type="gramEnd"/>
+      <w:r>
+        <w:rPr>
+          <w:rFonts w:ascii="Times New Roman" w:hAnsi="Times New Roman" w:cs="Times New Roman"/>
+          <w:sz w:val="24"/>
+          <w:szCs w:val="24"/>
+        </w:rPr>
+        <w:t xml:space="preserve"> 2014. Web. 25 Nov. 2017.</w:t>
       </w:r>
     </w:p>
     <w:p>
@@ -1994,7 +2925,27 @@
           <w:sz w:val="24"/>
           <w:szCs w:val="24"/>
         </w:rPr>
-        <w:t>. Routledge, books.google.ca/books?id=-D4rDwAAQBAJ&amp;lpg=PA135&amp;dq=She%20washumbled%2C%20she%20was%20grieved%3B%20she%20repented&amp;pg=PA135#v=onepage&amp;q=She%20washumbled,%20she%20was%20grieved;%20she%20repented&amp;f=false.</w:t>
+        <w:t>. Routledge, books.google.ca/</w:t>
+      </w:r>
+      <w:proofErr w:type="gramStart"/>
+      <w:r>
+        <w:rPr>
+          <w:rStyle w:val="citationtext"/>
+          <w:rFonts w:ascii="Times New Roman" w:hAnsi="Times New Roman" w:cs="Times New Roman"/>
+          <w:sz w:val="24"/>
+          <w:szCs w:val="24"/>
+        </w:rPr>
+        <w:t>books?id</w:t>
+      </w:r>
+      <w:proofErr w:type="gramEnd"/>
+      <w:r>
+        <w:rPr>
+          <w:rStyle w:val="citationtext"/>
+          <w:rFonts w:ascii="Times New Roman" w:hAnsi="Times New Roman" w:cs="Times New Roman"/>
+          <w:sz w:val="24"/>
+          <w:szCs w:val="24"/>
+        </w:rPr>
+        <w:t>=-D4rDwAAQBAJ&amp;lpg=PA135&amp;dq=She%20washumbled%2C%20she%20was%20grieved%3B%20she%20repented&amp;pg=PA135#v=onepage&amp;q=She%20washumbled,%20she%20was%20grieved;%20she%20repented&amp;f=false.</w:t>
       </w:r>
     </w:p>
     <w:p>
@@ -2008,7 +2959,70 @@
         </w:rPr>
       </w:pPr>
       <w:r>
-        <w:t>SparkNotes Editors. “SparkNote on Pride and Prejudice.” SparkNotes.com. SparkNotes LLC. 2007. Web. 25 Nov. 2017.</w:t>
+        <w:rPr>
+          <w:rFonts w:ascii="Times New Roman" w:hAnsi="Times New Roman" w:cs="Times New Roman"/>
+          <w:sz w:val="24"/>
+          <w:szCs w:val="24"/>
+        </w:rPr>
+        <w:t>SparkNotes Editors. “</w:t>
+      </w:r>
+      <w:proofErr w:type="spellStart"/>
+      <w:r>
+        <w:rPr>
+          <w:rFonts w:ascii="Times New Roman" w:hAnsi="Times New Roman" w:cs="Times New Roman"/>
+          <w:sz w:val="24"/>
+          <w:szCs w:val="24"/>
+        </w:rPr>
+        <w:t>SparkNote</w:t>
+      </w:r>
+      <w:proofErr w:type="spellEnd"/>
+      <w:r>
+        <w:rPr>
+          <w:rFonts w:ascii="Times New Roman" w:hAnsi="Times New Roman" w:cs="Times New Roman"/>
+          <w:sz w:val="24"/>
+          <w:szCs w:val="24"/>
+        </w:rPr>
+        <w:t xml:space="preserve"> on Pride and Prejudice.” SparkNotes.com. SparkNotes LLC. 2007. Web. 25 Nov. 2017.</w:t>
+      </w:r>
+    </w:p>
+    <w:p>
+      <w:pPr>
+        <w:spacing w:line="480" w:lineRule="auto"/>
+        <w:ind w:left="720" w:hanging="720"/>
+        <w:rPr>
+          <w:rFonts w:ascii="Times New Roman" w:hAnsi="Times New Roman" w:cs="Times New Roman"/>
+          <w:sz w:val="24"/>
+          <w:szCs w:val="24"/>
+        </w:rPr>
+      </w:pPr>
+      <w:r>
+        <w:rPr>
+          <w:rStyle w:val="citationtext"/>
+          <w:rFonts w:ascii="Times New Roman" w:hAnsi="Times New Roman" w:cs="Times New Roman"/>
+          <w:sz w:val="24"/>
+          <w:szCs w:val="24"/>
+        </w:rPr>
+        <w:t xml:space="preserve">“Social Class and the Bennet Family in ‘PRIDE AND PREJUDICE.’” </w:t>
+      </w:r>
+      <w:r>
+        <w:rPr>
+          <w:rStyle w:val="citationtext"/>
+          <w:rFonts w:ascii="Times New Roman" w:hAnsi="Times New Roman" w:cs="Times New Roman"/>
+          <w:i/>
+          <w:iCs/>
+          <w:sz w:val="24"/>
+          <w:szCs w:val="24"/>
+        </w:rPr>
+        <w:t>The Powell Blog</w:t>
+      </w:r>
+      <w:r>
+        <w:rPr>
+          <w:rStyle w:val="citationtext"/>
+          <w:rFonts w:ascii="Times New Roman" w:hAnsi="Times New Roman" w:cs="Times New Roman"/>
+          <w:sz w:val="24"/>
+          <w:szCs w:val="24"/>
+        </w:rPr>
+        <w:t>, 1 Sept. 2010, rpowell.livejournal.com/52202.html.</w:t>
       </w:r>
     </w:p>
     <w:p>
@@ -2901,7 +3915,7 @@
 </file>
 
 <file path=customXml/itemProps1.xml><?xml version="1.0" encoding="utf-8"?>
-<ds:datastoreItem xmlns:ds="http://schemas.openxmlformats.org/officeDocument/2006/customXml" ds:itemID="{5E1CBF59-6049-45A8-8206-F67FF14019D4}">
+<ds:datastoreItem xmlns:ds="http://schemas.openxmlformats.org/officeDocument/2006/customXml" ds:itemID="{C5FC34D4-5DAD-4717-A6C3-A2DB817388E0}">
   <ds:schemaRefs>
     <ds:schemaRef ds:uri="http://schemas.openxmlformats.org/officeDocument/2006/bibliography"/>
   </ds:schemaRefs>

</xml_diff>

<commit_message>
Working on third paragraph
</commit_message>
<xml_diff>
--- a/English 1027f/Essay.docx
+++ b/English 1027f/Essay.docx
@@ -1080,8 +1080,6 @@
         </w:rPr>
         <w:t xml:space="preserve">Through marrying </w:t>
       </w:r>
-      <w:bookmarkStart w:id="0" w:name="_GoBack"/>
-      <w:bookmarkEnd w:id="0"/>
       <w:r>
         <w:rPr>
           <w:rStyle w:val="citationtext"/>
@@ -1152,6 +1150,7 @@
     <w:p>
       <w:pPr>
         <w:spacing w:line="480" w:lineRule="auto"/>
+        <w:ind w:firstLine="720"/>
         <w:rPr>
           <w:rFonts w:ascii="Times New Roman" w:hAnsi="Times New Roman" w:cs="Times New Roman"/>
           <w:sz w:val="24"/>
@@ -1165,79 +1164,55 @@
           <w:szCs w:val="24"/>
         </w:rPr>
         <w:lastRenderedPageBreak/>
-        <w:t xml:space="preserve">Darcy </w:t>
-      </w:r>
-      <w:proofErr w:type="gramStart"/>
-      <w:r>
-        <w:rPr>
-          <w:rFonts w:ascii="Times New Roman" w:hAnsi="Times New Roman" w:cs="Times New Roman"/>
-          <w:sz w:val="24"/>
-          <w:szCs w:val="24"/>
-        </w:rPr>
-        <w:t>is described as being</w:t>
-      </w:r>
-      <w:proofErr w:type="gramEnd"/>
-      <w:r>
-        <w:rPr>
-          <w:rFonts w:ascii="Times New Roman" w:hAnsi="Times New Roman" w:cs="Times New Roman"/>
-          <w:sz w:val="24"/>
-          <w:szCs w:val="24"/>
-        </w:rPr>
-        <w:t xml:space="preserve"> “much handsomer than Mr. Bingley” (Austen 12) and having around double the fortune, but is found to have too much pride that these features cannot save him. From the first time Elizabeth meets Darcy, she does not like him because he appears arrogant and obnoxious in his manners and actions. He refuses to dance with Elizabeth </w:t>
-      </w:r>
-      <w:proofErr w:type="gramStart"/>
-      <w:r>
-        <w:rPr>
-          <w:rFonts w:ascii="Times New Roman" w:hAnsi="Times New Roman" w:cs="Times New Roman"/>
-          <w:sz w:val="24"/>
-          <w:szCs w:val="24"/>
-        </w:rPr>
-        <w:t>saying</w:t>
-      </w:r>
-      <w:proofErr w:type="gramEnd"/>
-      <w:r>
-        <w:rPr>
-          <w:rFonts w:ascii="Times New Roman" w:hAnsi="Times New Roman" w:cs="Times New Roman"/>
-          <w:sz w:val="24"/>
-          <w:szCs w:val="24"/>
-        </w:rPr>
-        <w:t xml:space="preserve"> “she is tolerable, but not handsome enough to tempt ME” and Elizabeth goes back and tells the story to her friends “with great spirit” (Austen 13). This reveals that she doesn’t take serious offense to what he has said, and allows her to make a fair observation of his character. Although this judgement does seem to be valid, Elizabeth fails to determine Darcy’s true character because of her lower social ranking. Although Darcy does not change much in the story, he does learn to not immediately dismiss people he does not find agreeable, revealed later that “If he did shrug his shoulders, it was not till Sir William was out of sight” (Austen 473).</w:t>
-      </w:r>
-    </w:p>
-    <w:p>
-      <w:pPr>
-        <w:spacing w:line="480" w:lineRule="auto"/>
-        <w:rPr>
-          <w:rFonts w:ascii="Times New Roman" w:hAnsi="Times New Roman" w:cs="Times New Roman"/>
-          <w:sz w:val="24"/>
-          <w:szCs w:val="24"/>
-        </w:rPr>
-      </w:pPr>
-      <w:r>
-        <w:rPr>
-          <w:rFonts w:ascii="Times New Roman" w:hAnsi="Times New Roman" w:cs="Times New Roman"/>
-          <w:sz w:val="24"/>
-          <w:szCs w:val="24"/>
-        </w:rPr>
-        <w:t xml:space="preserve">Uncertainty creates the need for thought. </w:t>
-      </w:r>
-    </w:p>
-    <w:p>
-      <w:pPr>
-        <w:spacing w:line="480" w:lineRule="auto"/>
-        <w:rPr>
-          <w:rFonts w:ascii="Times New Roman" w:hAnsi="Times New Roman" w:cs="Times New Roman"/>
-          <w:sz w:val="24"/>
-          <w:szCs w:val="24"/>
-        </w:rPr>
-      </w:pPr>
-      <w:r>
-        <w:rPr>
-          <w:rFonts w:ascii="Times New Roman" w:hAnsi="Times New Roman" w:cs="Times New Roman"/>
-          <w:sz w:val="24"/>
-          <w:szCs w:val="24"/>
-        </w:rPr>
-        <w:t xml:space="preserve">(Austen 435) Argument with de </w:t>
+        <w:t>Elizabeth’s family is of a lower social ranking, and she feels that she is weighed down by her family. Her</w:t>
+      </w:r>
+      <w:r>
+        <w:rPr>
+          <w:rFonts w:ascii="Times New Roman" w:hAnsi="Times New Roman" w:cs="Times New Roman"/>
+          <w:sz w:val="24"/>
+          <w:szCs w:val="24"/>
+        </w:rPr>
+        <w:t xml:space="preserve"> mother often embarrasses her </w:t>
+      </w:r>
+      <w:r>
+        <w:rPr>
+          <w:rFonts w:ascii="Times New Roman" w:hAnsi="Times New Roman" w:cs="Times New Roman"/>
+          <w:sz w:val="24"/>
+          <w:szCs w:val="24"/>
+        </w:rPr>
+        <w:t>because of</w:t>
+      </w:r>
+      <w:r>
+        <w:rPr>
+          <w:rFonts w:ascii="Times New Roman" w:hAnsi="Times New Roman" w:cs="Times New Roman"/>
+          <w:sz w:val="24"/>
+          <w:szCs w:val="24"/>
+        </w:rPr>
+        <w:t xml:space="preserve"> her lack of </w:t>
+      </w:r>
+      <w:r>
+        <w:rPr>
+          <w:rFonts w:ascii="Times New Roman" w:hAnsi="Times New Roman" w:cs="Times New Roman"/>
+          <w:sz w:val="24"/>
+          <w:szCs w:val="24"/>
+        </w:rPr>
+        <w:t>social graces</w:t>
+      </w:r>
+      <w:r>
+        <w:rPr>
+          <w:rFonts w:ascii="Times New Roman" w:hAnsi="Times New Roman" w:cs="Times New Roman"/>
+          <w:sz w:val="24"/>
+          <w:szCs w:val="24"/>
+        </w:rPr>
+        <w:t xml:space="preserve">, </w:t>
+      </w:r>
+      <w:r>
+        <w:rPr>
+          <w:rFonts w:ascii="Times New Roman" w:hAnsi="Times New Roman" w:cs="Times New Roman"/>
+          <w:sz w:val="24"/>
+          <w:szCs w:val="24"/>
+        </w:rPr>
+        <w:t xml:space="preserve">and her </w:t>
       </w:r>
       <w:proofErr w:type="spellStart"/>
       <w:r>
@@ -1246,230 +1221,61 @@
           <w:sz w:val="24"/>
           <w:szCs w:val="24"/>
         </w:rPr>
-        <w:t>Bourgh</w:t>
+        <w:t>behaviour</w:t>
       </w:r>
       <w:proofErr w:type="spellEnd"/>
-    </w:p>
-    <w:p>
-      <w:pPr>
-        <w:spacing w:line="480" w:lineRule="auto"/>
-        <w:rPr>
-          <w:rFonts w:ascii="Times New Roman" w:hAnsi="Times New Roman" w:cs="Times New Roman"/>
-          <w:sz w:val="24"/>
-          <w:szCs w:val="24"/>
-        </w:rPr>
-      </w:pPr>
-      <w:r>
-        <w:rPr>
-          <w:rFonts w:ascii="Times New Roman" w:hAnsi="Times New Roman" w:cs="Times New Roman"/>
-          <w:sz w:val="24"/>
-          <w:szCs w:val="24"/>
-        </w:rPr>
-        <w:t xml:space="preserve">Jane Austen </w:t>
-      </w:r>
-      <w:r>
-        <w:rPr>
-          <w:rFonts w:ascii="Times New Roman" w:hAnsi="Times New Roman" w:cs="Times New Roman"/>
-          <w:sz w:val="24"/>
-          <w:szCs w:val="24"/>
-        </w:rPr>
-        <w:t xml:space="preserve">“wrote behind a door that creaked when visitors approached; this warning allowed her to hide manuscripts before anyone could enter” </w:t>
-      </w:r>
-      <w:r>
-        <w:rPr>
-          <w:rFonts w:ascii="Times New Roman" w:hAnsi="Times New Roman" w:cs="Times New Roman"/>
-          <w:sz w:val="24"/>
-          <w:szCs w:val="24"/>
-        </w:rPr>
-        <w:t>(</w:t>
+      <w:r>
+        <w:rPr>
+          <w:rFonts w:ascii="Times New Roman" w:hAnsi="Times New Roman" w:cs="Times New Roman"/>
+          <w:sz w:val="24"/>
+          <w:szCs w:val="24"/>
+        </w:rPr>
+        <w:t xml:space="preserve"> is</w:t>
+      </w:r>
+      <w:r>
+        <w:rPr>
+          <w:rFonts w:ascii="Times New Roman" w:hAnsi="Times New Roman" w:cs="Times New Roman"/>
+          <w:sz w:val="24"/>
+          <w:szCs w:val="24"/>
+        </w:rPr>
+        <w:t xml:space="preserve"> selfish and</w:t>
+      </w:r>
+      <w:r>
+        <w:rPr>
+          <w:rFonts w:ascii="Times New Roman" w:hAnsi="Times New Roman" w:cs="Times New Roman"/>
+          <w:sz w:val="24"/>
+          <w:szCs w:val="24"/>
+        </w:rPr>
+        <w:t xml:space="preserve"> predictable. As a flat character, Mrs. Bennet seems to be only interested in her children getting married, and she ends up </w:t>
+      </w:r>
+      <w:r>
+        <w:rPr>
+          <w:rFonts w:ascii="Times New Roman" w:hAnsi="Times New Roman" w:cs="Times New Roman"/>
+          <w:sz w:val="24"/>
+          <w:szCs w:val="24"/>
+        </w:rPr>
+        <w:t>withdrawing</w:t>
+      </w:r>
+      <w:r>
+        <w:rPr>
+          <w:rFonts w:ascii="Times New Roman" w:hAnsi="Times New Roman" w:cs="Times New Roman"/>
+          <w:sz w:val="24"/>
+          <w:szCs w:val="24"/>
+        </w:rPr>
+        <w:t xml:space="preserve"> her cold </w:t>
       </w:r>
       <w:proofErr w:type="spellStart"/>
       <w:r>
         <w:rPr>
-          <w:rStyle w:val="InternetLink"/>
-          <w:rFonts w:ascii="Times New Roman" w:hAnsi="Times New Roman" w:cs="Times New Roman"/>
-          <w:color w:val="auto"/>
-          <w:sz w:val="24"/>
-          <w:szCs w:val="24"/>
-          <w:u w:val="none"/>
-        </w:rPr>
-        <w:t>Sparknotes</w:t>
+          <w:rFonts w:ascii="Times New Roman" w:hAnsi="Times New Roman" w:cs="Times New Roman"/>
+          <w:sz w:val="24"/>
+          <w:szCs w:val="24"/>
+        </w:rPr>
+        <w:t>behaviour</w:t>
       </w:r>
       <w:proofErr w:type="spellEnd"/>
       <w:r>
         <w:rPr>
-          <w:rStyle w:val="InternetLink"/>
-          <w:rFonts w:ascii="Times New Roman" w:hAnsi="Times New Roman" w:cs="Times New Roman"/>
-          <w:color w:val="auto"/>
-          <w:sz w:val="24"/>
-          <w:szCs w:val="24"/>
-          <w:u w:val="none"/>
-        </w:rPr>
-        <w:t xml:space="preserve"> Editors</w:t>
-      </w:r>
-      <w:r>
-        <w:rPr>
-          <w:rFonts w:ascii="Times New Roman" w:hAnsi="Times New Roman" w:cs="Times New Roman"/>
-          <w:sz w:val="24"/>
-          <w:szCs w:val="24"/>
-        </w:rPr>
-        <w:t xml:space="preserve">). </w:t>
-      </w:r>
-      <w:r>
-        <w:rPr>
-          <w:rFonts w:ascii="Times New Roman" w:hAnsi="Times New Roman" w:cs="Times New Roman"/>
-          <w:sz w:val="24"/>
-          <w:szCs w:val="24"/>
-        </w:rPr>
-        <w:t>This allowed her to “preserve her privacy at a time when English society associated a female’s entrance into the public sphere with a reprehensible loss of femininity” (</w:t>
-      </w:r>
-      <w:proofErr w:type="spellStart"/>
-      <w:r>
-        <w:rPr>
-          <w:rFonts w:ascii="Times New Roman" w:hAnsi="Times New Roman" w:cs="Times New Roman"/>
-          <w:sz w:val="24"/>
-          <w:szCs w:val="24"/>
-        </w:rPr>
-        <w:t>Sparknotes</w:t>
-      </w:r>
-      <w:proofErr w:type="spellEnd"/>
-      <w:r>
-        <w:rPr>
-          <w:rFonts w:ascii="Times New Roman" w:hAnsi="Times New Roman" w:cs="Times New Roman"/>
-          <w:sz w:val="24"/>
-          <w:szCs w:val="24"/>
-        </w:rPr>
-        <w:t xml:space="preserve"> Editors). </w:t>
-      </w:r>
-    </w:p>
-    <w:p>
-      <w:pPr>
-        <w:spacing w:line="480" w:lineRule="auto"/>
-        <w:ind w:firstLine="720"/>
-        <w:rPr>
-          <w:rFonts w:ascii="Times New Roman" w:hAnsi="Times New Roman" w:cs="Times New Roman"/>
-          <w:sz w:val="24"/>
-          <w:szCs w:val="24"/>
-        </w:rPr>
-      </w:pPr>
-      <w:r>
-        <w:rPr>
-          <w:rFonts w:ascii="Times New Roman" w:hAnsi="Times New Roman" w:cs="Times New Roman"/>
-          <w:sz w:val="24"/>
-          <w:szCs w:val="24"/>
-        </w:rPr>
-        <w:t>Elizabeth’s family is of a lower social ranking, and she feels that she is weighed down by her family. Her</w:t>
-      </w:r>
-      <w:r>
-        <w:rPr>
-          <w:rFonts w:ascii="Times New Roman" w:hAnsi="Times New Roman" w:cs="Times New Roman"/>
-          <w:sz w:val="24"/>
-          <w:szCs w:val="24"/>
-        </w:rPr>
-        <w:t xml:space="preserve"> mother often embarrasses her </w:t>
-      </w:r>
-      <w:r>
-        <w:rPr>
-          <w:rFonts w:ascii="Times New Roman" w:hAnsi="Times New Roman" w:cs="Times New Roman"/>
-          <w:sz w:val="24"/>
-          <w:szCs w:val="24"/>
-        </w:rPr>
-        <w:t>because of</w:t>
-      </w:r>
-      <w:r>
-        <w:rPr>
-          <w:rFonts w:ascii="Times New Roman" w:hAnsi="Times New Roman" w:cs="Times New Roman"/>
-          <w:sz w:val="24"/>
-          <w:szCs w:val="24"/>
-        </w:rPr>
-        <w:t xml:space="preserve"> her lack of </w:t>
-      </w:r>
-      <w:r>
-        <w:rPr>
-          <w:rFonts w:ascii="Times New Roman" w:hAnsi="Times New Roman" w:cs="Times New Roman"/>
-          <w:sz w:val="24"/>
-          <w:szCs w:val="24"/>
-        </w:rPr>
-        <w:t>social graces</w:t>
-      </w:r>
-      <w:r>
-        <w:rPr>
-          <w:rFonts w:ascii="Times New Roman" w:hAnsi="Times New Roman" w:cs="Times New Roman"/>
-          <w:sz w:val="24"/>
-          <w:szCs w:val="24"/>
-        </w:rPr>
-        <w:t xml:space="preserve">, </w:t>
-      </w:r>
-      <w:r>
-        <w:rPr>
-          <w:rFonts w:ascii="Times New Roman" w:hAnsi="Times New Roman" w:cs="Times New Roman"/>
-          <w:sz w:val="24"/>
-          <w:szCs w:val="24"/>
-        </w:rPr>
-        <w:t xml:space="preserve">and her </w:t>
-      </w:r>
-      <w:proofErr w:type="spellStart"/>
-      <w:r>
-        <w:rPr>
-          <w:rFonts w:ascii="Times New Roman" w:hAnsi="Times New Roman" w:cs="Times New Roman"/>
-          <w:sz w:val="24"/>
-          <w:szCs w:val="24"/>
-        </w:rPr>
-        <w:t>behaviour</w:t>
-      </w:r>
-      <w:proofErr w:type="spellEnd"/>
-      <w:r>
-        <w:rPr>
-          <w:rFonts w:ascii="Times New Roman" w:hAnsi="Times New Roman" w:cs="Times New Roman"/>
-          <w:sz w:val="24"/>
-          <w:szCs w:val="24"/>
-        </w:rPr>
-        <w:t xml:space="preserve"> is</w:t>
-      </w:r>
-      <w:r>
-        <w:rPr>
-          <w:rFonts w:ascii="Times New Roman" w:hAnsi="Times New Roman" w:cs="Times New Roman"/>
-          <w:sz w:val="24"/>
-          <w:szCs w:val="24"/>
-        </w:rPr>
-        <w:t xml:space="preserve"> selfish and</w:t>
-      </w:r>
-      <w:r>
-        <w:rPr>
-          <w:rFonts w:ascii="Times New Roman" w:hAnsi="Times New Roman" w:cs="Times New Roman"/>
-          <w:sz w:val="24"/>
-          <w:szCs w:val="24"/>
-        </w:rPr>
-        <w:t xml:space="preserve"> predictable. As a flat character, Mrs. Bennet seems to be only interested in her children getting married, and she ends up </w:t>
-      </w:r>
-      <w:r>
-        <w:rPr>
-          <w:rFonts w:ascii="Times New Roman" w:hAnsi="Times New Roman" w:cs="Times New Roman"/>
-          <w:sz w:val="24"/>
-          <w:szCs w:val="24"/>
-        </w:rPr>
-        <w:t>withdrawing</w:t>
-      </w:r>
-      <w:r>
-        <w:rPr>
-          <w:rFonts w:ascii="Times New Roman" w:hAnsi="Times New Roman" w:cs="Times New Roman"/>
-          <w:sz w:val="24"/>
-          <w:szCs w:val="24"/>
-        </w:rPr>
-        <w:t xml:space="preserve"> her cold </w:t>
-      </w:r>
-      <w:proofErr w:type="spellStart"/>
-      <w:r>
-        <w:rPr>
-          <w:rFonts w:ascii="Times New Roman" w:hAnsi="Times New Roman" w:cs="Times New Roman"/>
-          <w:sz w:val="24"/>
-          <w:szCs w:val="24"/>
-        </w:rPr>
-        <w:t>behaviour</w:t>
-      </w:r>
-      <w:proofErr w:type="spellEnd"/>
-      <w:r>
-        <w:rPr>
           <w:rFonts w:ascii="Times New Roman" w:hAnsi="Times New Roman" w:cs="Times New Roman"/>
           <w:sz w:val="24"/>
           <w:szCs w:val="24"/>
@@ -1498,7 +1304,6 @@
           <w:sz w:val="24"/>
           <w:szCs w:val="24"/>
         </w:rPr>
-        <w:lastRenderedPageBreak/>
         <w:t xml:space="preserve">She </w:t>
       </w:r>
       <w:r>
@@ -1935,6 +1740,7 @@
           <w:sz w:val="24"/>
           <w:szCs w:val="24"/>
         </w:rPr>
+        <w:lastRenderedPageBreak/>
         <w:t xml:space="preserve">What a triumph for him, </w:t>
       </w:r>
       <w:r>
@@ -2474,56 +2280,28 @@
           <w:sz w:val="24"/>
           <w:szCs w:val="24"/>
         </w:rPr>
-        <w:t xml:space="preserve">Even after Darcy managed to convince Wickham to marry Lydia, </w:t>
-      </w:r>
-      <w:r>
-        <w:rPr>
-          <w:rFonts w:ascii="Times New Roman" w:hAnsi="Times New Roman" w:cs="Times New Roman"/>
-          <w:sz w:val="24"/>
-          <w:szCs w:val="24"/>
-        </w:rPr>
-        <w:t>their affection for each other soon “sunk into indifference”</w:t>
-      </w:r>
-      <w:r>
-        <w:rPr>
-          <w:rFonts w:ascii="Times New Roman" w:hAnsi="Times New Roman" w:cs="Times New Roman"/>
-          <w:sz w:val="24"/>
-          <w:szCs w:val="24"/>
-        </w:rPr>
-        <w:t xml:space="preserve"> and they </w:t>
-      </w:r>
-      <w:r>
-        <w:rPr>
-          <w:rFonts w:ascii="Times New Roman" w:hAnsi="Times New Roman" w:cs="Times New Roman"/>
-          <w:sz w:val="24"/>
-          <w:szCs w:val="24"/>
-        </w:rPr>
-        <w:t>constantly mov</w:t>
-      </w:r>
-      <w:r>
-        <w:rPr>
-          <w:rFonts w:ascii="Times New Roman" w:hAnsi="Times New Roman" w:cs="Times New Roman"/>
-          <w:sz w:val="24"/>
-          <w:szCs w:val="24"/>
-        </w:rPr>
-        <w:t>ed</w:t>
-      </w:r>
-      <w:r>
-        <w:rPr>
-          <w:rFonts w:ascii="Times New Roman" w:hAnsi="Times New Roman" w:cs="Times New Roman"/>
-          <w:sz w:val="24"/>
-          <w:szCs w:val="24"/>
-        </w:rPr>
-        <w:t xml:space="preserve"> from place to place (Austen 476).</w:t>
-      </w:r>
-      <w:r>
-        <w:rPr>
-          <w:rFonts w:ascii="Times New Roman" w:hAnsi="Times New Roman" w:cs="Times New Roman"/>
-          <w:sz w:val="24"/>
-          <w:szCs w:val="24"/>
-        </w:rPr>
-        <w:t xml:space="preserve"> </w:t>
-      </w:r>
+        <w:t xml:space="preserve">All the characters of the story are believable, and Austen doesn’t just poke fun at the </w:t>
+      </w:r>
+      <w:proofErr w:type="spellStart"/>
+      <w:r>
+        <w:rPr>
+          <w:rFonts w:ascii="Times New Roman" w:hAnsi="Times New Roman" w:cs="Times New Roman"/>
+          <w:sz w:val="24"/>
+          <w:szCs w:val="24"/>
+        </w:rPr>
+        <w:t>misbehaviour</w:t>
+      </w:r>
+      <w:proofErr w:type="spellEnd"/>
+      <w:r>
+        <w:rPr>
+          <w:rFonts w:ascii="Times New Roman" w:hAnsi="Times New Roman" w:cs="Times New Roman"/>
+          <w:sz w:val="24"/>
+          <w:szCs w:val="24"/>
+        </w:rPr>
+        <w:t xml:space="preserve"> of the upper class.</w:t>
+      </w:r>
+      <w:bookmarkStart w:id="0" w:name="_GoBack"/>
+      <w:bookmarkEnd w:id="0"/>
     </w:p>
     <w:p>
       <w:pPr>
@@ -2540,55 +2318,520 @@
           <w:sz w:val="24"/>
           <w:szCs w:val="24"/>
         </w:rPr>
-        <w:t xml:space="preserve">Darcy and Elisabeth </w:t>
-      </w:r>
-      <w:r>
-        <w:rPr>
-          <w:rFonts w:ascii="Times New Roman" w:hAnsi="Times New Roman" w:cs="Times New Roman"/>
-          <w:sz w:val="24"/>
-          <w:szCs w:val="24"/>
-        </w:rPr>
-        <w:t>both go throug</w:t>
-      </w:r>
-      <w:r>
-        <w:rPr>
-          <w:rFonts w:ascii="Times New Roman" w:hAnsi="Times New Roman" w:cs="Times New Roman"/>
-          <w:sz w:val="24"/>
-          <w:szCs w:val="24"/>
-        </w:rPr>
-        <w:t>h a gradual transformation of their opinion of</w:t>
-      </w:r>
-      <w:r>
-        <w:rPr>
-          <w:rFonts w:ascii="Times New Roman" w:hAnsi="Times New Roman" w:cs="Times New Roman"/>
-          <w:sz w:val="24"/>
-          <w:szCs w:val="24"/>
-        </w:rPr>
-        <w:t xml:space="preserve"> each other. Elizabeth is described from Darcy as being “tolerable” (Austen 13) to “a pretty woman” (Austen 33) and finally to “one of the handsomest woman</w:t>
-      </w:r>
-      <w:r>
-        <w:rPr>
-          <w:rFonts w:ascii="Times New Roman" w:hAnsi="Times New Roman" w:cs="Times New Roman"/>
-          <w:sz w:val="24"/>
-          <w:szCs w:val="24"/>
-        </w:rPr>
-        <w:t xml:space="preserve"> </w:t>
-      </w:r>
-      <w:r>
-        <w:rPr>
-          <w:rFonts w:ascii="Times New Roman" w:hAnsi="Times New Roman" w:cs="Times New Roman"/>
-          <w:sz w:val="24"/>
-          <w:szCs w:val="24"/>
-        </w:rPr>
-        <w:t>of [his] acquaintance” (Austen 334)</w:t>
-      </w:r>
-      <w:r>
-        <w:rPr>
-          <w:rFonts w:ascii="Times New Roman" w:hAnsi="Times New Roman" w:cs="Times New Roman"/>
-          <w:sz w:val="24"/>
-          <w:szCs w:val="24"/>
-        </w:rPr>
-        <w:t>.</w:t>
+        <w:t>Jane Austen “wrote behind a door that creaked when visitors approached; this warning allowed her to hide manuscripts before anyone could enter” (</w:t>
+      </w:r>
+      <w:proofErr w:type="spellStart"/>
+      <w:r>
+        <w:rPr>
+          <w:rStyle w:val="InternetLink"/>
+          <w:rFonts w:ascii="Times New Roman" w:hAnsi="Times New Roman" w:cs="Times New Roman"/>
+          <w:color w:val="auto"/>
+          <w:sz w:val="24"/>
+          <w:szCs w:val="24"/>
+          <w:u w:val="none"/>
+        </w:rPr>
+        <w:t>Sparknotes</w:t>
+      </w:r>
+      <w:proofErr w:type="spellEnd"/>
+      <w:r>
+        <w:rPr>
+          <w:rStyle w:val="InternetLink"/>
+          <w:rFonts w:ascii="Times New Roman" w:hAnsi="Times New Roman" w:cs="Times New Roman"/>
+          <w:color w:val="auto"/>
+          <w:sz w:val="24"/>
+          <w:szCs w:val="24"/>
+          <w:u w:val="none"/>
+        </w:rPr>
+        <w:t xml:space="preserve"> Editors</w:t>
+      </w:r>
+      <w:r>
+        <w:rPr>
+          <w:rFonts w:ascii="Times New Roman" w:hAnsi="Times New Roman" w:cs="Times New Roman"/>
+          <w:sz w:val="24"/>
+          <w:szCs w:val="24"/>
+        </w:rPr>
+        <w:t>). This allowed her to “preserve her privacy at a time when English society associated a female’s entrance into the public sphere with a reprehensible loss of femininity” (</w:t>
+      </w:r>
+      <w:proofErr w:type="spellStart"/>
+      <w:r>
+        <w:rPr>
+          <w:rFonts w:ascii="Times New Roman" w:hAnsi="Times New Roman" w:cs="Times New Roman"/>
+          <w:sz w:val="24"/>
+          <w:szCs w:val="24"/>
+        </w:rPr>
+        <w:t>Sparknotes</w:t>
+      </w:r>
+      <w:proofErr w:type="spellEnd"/>
+      <w:r>
+        <w:rPr>
+          <w:rFonts w:ascii="Times New Roman" w:hAnsi="Times New Roman" w:cs="Times New Roman"/>
+          <w:sz w:val="24"/>
+          <w:szCs w:val="24"/>
+        </w:rPr>
+        <w:t xml:space="preserve"> Editors). </w:t>
+      </w:r>
+      <w:r>
+        <w:rPr>
+          <w:rFonts w:ascii="Times New Roman" w:hAnsi="Times New Roman" w:cs="Times New Roman"/>
+          <w:sz w:val="24"/>
+          <w:szCs w:val="24"/>
+        </w:rPr>
+        <w:t xml:space="preserve">This background reflects how Elizabeth is in the story. Even though she goes against many of societies expectations of woman at the time, she still has good manners and converses well with everyone. </w:t>
+      </w:r>
+      <w:r>
+        <w:rPr>
+          <w:rFonts w:ascii="Times New Roman" w:hAnsi="Times New Roman" w:cs="Times New Roman"/>
+          <w:sz w:val="24"/>
+          <w:szCs w:val="24"/>
+        </w:rPr>
+        <w:t xml:space="preserve">When Jane is sick and she can’t take a carriage </w:t>
+      </w:r>
+      <w:r>
+        <w:rPr>
+          <w:rFonts w:ascii="Times New Roman" w:hAnsi="Times New Roman" w:cs="Times New Roman"/>
+          <w:sz w:val="24"/>
+          <w:szCs w:val="24"/>
+        </w:rPr>
+        <w:t>to visit her</w:t>
+      </w:r>
+      <w:r>
+        <w:rPr>
+          <w:rFonts w:ascii="Times New Roman" w:hAnsi="Times New Roman" w:cs="Times New Roman"/>
+          <w:sz w:val="24"/>
+          <w:szCs w:val="24"/>
+        </w:rPr>
+        <w:t>, Elizabeth</w:t>
+      </w:r>
+      <w:r>
+        <w:rPr>
+          <w:rFonts w:ascii="Times New Roman" w:hAnsi="Times New Roman" w:cs="Times New Roman"/>
+          <w:sz w:val="24"/>
+          <w:szCs w:val="24"/>
+        </w:rPr>
+        <w:t xml:space="preserve"> walks there</w:t>
+      </w:r>
+      <w:r>
+        <w:rPr>
+          <w:rFonts w:ascii="Times New Roman" w:hAnsi="Times New Roman" w:cs="Times New Roman"/>
+          <w:sz w:val="24"/>
+          <w:szCs w:val="24"/>
+        </w:rPr>
+        <w:t xml:space="preserve"> “</w:t>
+      </w:r>
+      <w:r>
+        <w:rPr>
+          <w:rFonts w:ascii="Times New Roman" w:hAnsi="Times New Roman" w:cs="Times New Roman"/>
+          <w:sz w:val="24"/>
+          <w:szCs w:val="24"/>
+        </w:rPr>
+        <w:t>alone, crossing fie</w:t>
+      </w:r>
+      <w:r>
+        <w:rPr>
+          <w:rFonts w:ascii="Times New Roman" w:hAnsi="Times New Roman" w:cs="Times New Roman"/>
+          <w:sz w:val="24"/>
+          <w:szCs w:val="24"/>
+        </w:rPr>
+        <w:t xml:space="preserve">ld after field at a quick </w:t>
+      </w:r>
+      <w:r>
+        <w:rPr>
+          <w:rFonts w:ascii="Times New Roman" w:hAnsi="Times New Roman" w:cs="Times New Roman"/>
+          <w:sz w:val="24"/>
+          <w:szCs w:val="24"/>
+        </w:rPr>
+        <w:t>pace, jumping over stiles a</w:t>
+      </w:r>
+      <w:r>
+        <w:rPr>
+          <w:rFonts w:ascii="Times New Roman" w:hAnsi="Times New Roman" w:cs="Times New Roman"/>
+          <w:sz w:val="24"/>
+          <w:szCs w:val="24"/>
+        </w:rPr>
+        <w:t xml:space="preserve">nd springing over puddles with </w:t>
+      </w:r>
+      <w:r>
+        <w:rPr>
+          <w:rFonts w:ascii="Times New Roman" w:hAnsi="Times New Roman" w:cs="Times New Roman"/>
+          <w:sz w:val="24"/>
+          <w:szCs w:val="24"/>
+        </w:rPr>
+        <w:t>impatient activity, and finding he</w:t>
+      </w:r>
+      <w:r>
+        <w:rPr>
+          <w:rFonts w:ascii="Times New Roman" w:hAnsi="Times New Roman" w:cs="Times New Roman"/>
+          <w:sz w:val="24"/>
+          <w:szCs w:val="24"/>
+        </w:rPr>
+        <w:t xml:space="preserve">rself at last within view of </w:t>
+      </w:r>
+      <w:r>
+        <w:rPr>
+          <w:rFonts w:ascii="Times New Roman" w:hAnsi="Times New Roman" w:cs="Times New Roman"/>
+          <w:sz w:val="24"/>
+          <w:szCs w:val="24"/>
+        </w:rPr>
+        <w:t xml:space="preserve">the house, with weary ankles, dirty </w:t>
+      </w:r>
+      <w:r>
+        <w:rPr>
+          <w:rFonts w:ascii="Times New Roman" w:hAnsi="Times New Roman" w:cs="Times New Roman"/>
+          <w:sz w:val="24"/>
+          <w:szCs w:val="24"/>
+        </w:rPr>
+        <w:lastRenderedPageBreak/>
+        <w:t>stockings, and a face glow</w:t>
+      </w:r>
+      <w:r>
+        <w:rPr>
+          <w:rFonts w:ascii="Times New Roman" w:hAnsi="Times New Roman" w:cs="Times New Roman"/>
+          <w:sz w:val="24"/>
+          <w:szCs w:val="24"/>
+        </w:rPr>
+        <w:t>ing with the warmth of exercise” (</w:t>
+      </w:r>
+      <w:r>
+        <w:rPr>
+          <w:rFonts w:ascii="Times New Roman" w:hAnsi="Times New Roman" w:cs="Times New Roman"/>
+          <w:sz w:val="24"/>
+          <w:szCs w:val="24"/>
+        </w:rPr>
+        <w:t xml:space="preserve">Austen 39). She arrives at the house dirty, and although she understands that </w:t>
+      </w:r>
+      <w:r>
+        <w:rPr>
+          <w:rFonts w:ascii="Times New Roman" w:hAnsi="Times New Roman" w:cs="Times New Roman"/>
+          <w:sz w:val="24"/>
+          <w:szCs w:val="24"/>
+        </w:rPr>
+        <w:t>Mrs. Hurst and Miss Bingley</w:t>
+      </w:r>
+      <w:r>
+        <w:rPr>
+          <w:rFonts w:ascii="Times New Roman" w:hAnsi="Times New Roman" w:cs="Times New Roman"/>
+          <w:sz w:val="24"/>
+          <w:szCs w:val="24"/>
+        </w:rPr>
+        <w:t xml:space="preserve"> probably hold her in contempt for it</w:t>
+      </w:r>
+      <w:r>
+        <w:rPr>
+          <w:rFonts w:ascii="Times New Roman" w:hAnsi="Times New Roman" w:cs="Times New Roman"/>
+          <w:sz w:val="24"/>
+          <w:szCs w:val="24"/>
+        </w:rPr>
+        <w:t>,</w:t>
+      </w:r>
+      <w:r>
+        <w:rPr>
+          <w:rFonts w:ascii="Times New Roman" w:hAnsi="Times New Roman" w:cs="Times New Roman"/>
+          <w:sz w:val="24"/>
+          <w:szCs w:val="24"/>
+        </w:rPr>
+        <w:t xml:space="preserve"> she </w:t>
+      </w:r>
+      <w:r>
+        <w:rPr>
+          <w:rFonts w:ascii="Times New Roman" w:hAnsi="Times New Roman" w:cs="Times New Roman"/>
+          <w:sz w:val="24"/>
+          <w:szCs w:val="24"/>
+        </w:rPr>
+        <w:t>still seems to be</w:t>
+      </w:r>
+      <w:r>
+        <w:rPr>
+          <w:rFonts w:ascii="Times New Roman" w:hAnsi="Times New Roman" w:cs="Times New Roman"/>
+          <w:sz w:val="24"/>
+          <w:szCs w:val="24"/>
+        </w:rPr>
+        <w:t xml:space="preserve"> only</w:t>
+      </w:r>
+      <w:r>
+        <w:rPr>
+          <w:rFonts w:ascii="Times New Roman" w:hAnsi="Times New Roman" w:cs="Times New Roman"/>
+          <w:sz w:val="24"/>
+          <w:szCs w:val="24"/>
+        </w:rPr>
+        <w:t xml:space="preserve"> concerned with her sister’s well-being. </w:t>
+      </w:r>
+      <w:r>
+        <w:rPr>
+          <w:rFonts w:ascii="Times New Roman" w:hAnsi="Times New Roman" w:cs="Times New Roman"/>
+          <w:sz w:val="24"/>
+          <w:szCs w:val="24"/>
+        </w:rPr>
+        <w:t>Many characters in the story</w:t>
+      </w:r>
+      <w:r>
+        <w:rPr>
+          <w:rFonts w:ascii="Times New Roman" w:hAnsi="Times New Roman" w:cs="Times New Roman"/>
+          <w:sz w:val="24"/>
+          <w:szCs w:val="24"/>
+        </w:rPr>
+        <w:t>, such as Mrs. Bennet and Lady Catherine,</w:t>
+      </w:r>
+      <w:r>
+        <w:rPr>
+          <w:rFonts w:ascii="Times New Roman" w:hAnsi="Times New Roman" w:cs="Times New Roman"/>
+          <w:sz w:val="24"/>
+          <w:szCs w:val="24"/>
+        </w:rPr>
+        <w:t xml:space="preserve"> ove</w:t>
+      </w:r>
+      <w:r>
+        <w:rPr>
+          <w:rFonts w:ascii="Times New Roman" w:hAnsi="Times New Roman" w:cs="Times New Roman"/>
+          <w:sz w:val="24"/>
+          <w:szCs w:val="24"/>
+        </w:rPr>
+        <w:t xml:space="preserve">rvalue class and social ranking, and these characters are portrayed as having a lower intelligence. Even though </w:t>
+      </w:r>
+      <w:r>
+        <w:rPr>
+          <w:rFonts w:ascii="Times New Roman" w:hAnsi="Times New Roman" w:cs="Times New Roman"/>
+          <w:sz w:val="24"/>
+          <w:szCs w:val="24"/>
+        </w:rPr>
+        <w:t xml:space="preserve">these characters </w:t>
+      </w:r>
+      <w:r>
+        <w:rPr>
+          <w:rFonts w:ascii="Times New Roman" w:hAnsi="Times New Roman" w:cs="Times New Roman"/>
+          <w:sz w:val="24"/>
+          <w:szCs w:val="24"/>
+        </w:rPr>
+        <w:t>are older and more mature than Elizabeth, their lack of judgement and self-reflection causes them to stagnate. Throughout the story, the characters that change the most are Darcy and Elizabeth.</w:t>
+      </w:r>
+      <w:r>
+        <w:rPr>
+          <w:rFonts w:ascii="Times New Roman" w:hAnsi="Times New Roman" w:cs="Times New Roman"/>
+          <w:sz w:val="24"/>
+          <w:szCs w:val="24"/>
+        </w:rPr>
+        <w:t xml:space="preserve"> They</w:t>
+      </w:r>
+      <w:r>
+        <w:rPr>
+          <w:rFonts w:ascii="Times New Roman" w:hAnsi="Times New Roman" w:cs="Times New Roman"/>
+          <w:sz w:val="24"/>
+          <w:szCs w:val="24"/>
+        </w:rPr>
+        <w:t xml:space="preserve"> both go through a gradual transformation of their opinion of each other. Elizabeth is described from Darcy as being “tolerable” (Austen 13) to “a pretty woman” (Austen 33) and finally to “one of the handsomest woman of [his] acquaintance” (Austen 334).</w:t>
+      </w:r>
+      <w:r>
+        <w:rPr>
+          <w:rFonts w:ascii="Times New Roman" w:hAnsi="Times New Roman" w:cs="Times New Roman"/>
+          <w:sz w:val="24"/>
+          <w:szCs w:val="24"/>
+        </w:rPr>
+        <w:t xml:space="preserve"> </w:t>
+      </w:r>
+      <w:r>
+        <w:rPr>
+          <w:rFonts w:ascii="Times New Roman" w:hAnsi="Times New Roman" w:cs="Times New Roman"/>
+          <w:sz w:val="24"/>
+          <w:szCs w:val="24"/>
+        </w:rPr>
+        <w:t>When the ladies first see Darcy, he</w:t>
+      </w:r>
+      <w:r>
+        <w:rPr>
+          <w:rFonts w:ascii="Times New Roman" w:hAnsi="Times New Roman" w:cs="Times New Roman"/>
+          <w:sz w:val="24"/>
+          <w:szCs w:val="24"/>
+        </w:rPr>
+        <w:t xml:space="preserve"> </w:t>
+      </w:r>
+      <w:proofErr w:type="gramStart"/>
+      <w:r>
+        <w:rPr>
+          <w:rFonts w:ascii="Times New Roman" w:hAnsi="Times New Roman" w:cs="Times New Roman"/>
+          <w:sz w:val="24"/>
+          <w:szCs w:val="24"/>
+        </w:rPr>
+        <w:t>is described as being</w:t>
+      </w:r>
+      <w:proofErr w:type="gramEnd"/>
+      <w:r>
+        <w:rPr>
+          <w:rFonts w:ascii="Times New Roman" w:hAnsi="Times New Roman" w:cs="Times New Roman"/>
+          <w:sz w:val="24"/>
+          <w:szCs w:val="24"/>
+        </w:rPr>
+        <w:t xml:space="preserve"> “much handsomer than Mr. Bingley” (Austen 12) and having around double the fortune, but is found to have too much pride that these features cannot save him. From the first time Elizabeth meets Darcy, she does not like him because he appears arrogant and obnoxious in his manners and actions. He refuses to dance with Elizabeth</w:t>
+      </w:r>
+      <w:r>
+        <w:rPr>
+          <w:rFonts w:ascii="Times New Roman" w:hAnsi="Times New Roman" w:cs="Times New Roman"/>
+          <w:sz w:val="24"/>
+          <w:szCs w:val="24"/>
+        </w:rPr>
+        <w:t>,</w:t>
+      </w:r>
+      <w:r>
+        <w:rPr>
+          <w:rFonts w:ascii="Times New Roman" w:hAnsi="Times New Roman" w:cs="Times New Roman"/>
+          <w:sz w:val="24"/>
+          <w:szCs w:val="24"/>
+        </w:rPr>
+        <w:t xml:space="preserve"> saying “she is tolerable, but not handsome enough to tempt ME” and Elizabeth goes back and tells the story to her friends “with great spirit” (Austen 13). This reveals that she doesn’t take serious offense to what he has said, and allows her to make a fair observation of his character. Although this judgement does seem to be valid, Elizabeth fails to determine Darcy’s true character because of her </w:t>
+      </w:r>
+      <w:r>
+        <w:rPr>
+          <w:rFonts w:ascii="Times New Roman" w:hAnsi="Times New Roman" w:cs="Times New Roman"/>
+          <w:sz w:val="24"/>
+          <w:szCs w:val="24"/>
+        </w:rPr>
+        <w:t>prejudice</w:t>
+      </w:r>
+      <w:r>
+        <w:rPr>
+          <w:rFonts w:ascii="Times New Roman" w:hAnsi="Times New Roman" w:cs="Times New Roman"/>
+          <w:sz w:val="24"/>
+          <w:szCs w:val="24"/>
+        </w:rPr>
+        <w:t xml:space="preserve">. </w:t>
+      </w:r>
+      <w:r>
+        <w:rPr>
+          <w:rFonts w:ascii="Times New Roman" w:hAnsi="Times New Roman" w:cs="Times New Roman"/>
+          <w:sz w:val="24"/>
+          <w:szCs w:val="24"/>
+        </w:rPr>
+        <w:t xml:space="preserve">If she had put more thought into her judgement of Darcy, she might have thought that he can’t always be that disagreeable if Bingley was friends with him. </w:t>
+      </w:r>
+      <w:r>
+        <w:rPr>
+          <w:rFonts w:ascii="Times New Roman" w:hAnsi="Times New Roman" w:cs="Times New Roman"/>
+          <w:sz w:val="24"/>
+          <w:szCs w:val="24"/>
+        </w:rPr>
+        <w:t xml:space="preserve">Elizabeth’s change in opinion of Darcy only happens once she gets the letter from him. </w:t>
+      </w:r>
+    </w:p>
+    <w:p>
+      <w:pPr>
+        <w:spacing w:line="480" w:lineRule="auto"/>
+        <w:rPr>
+          <w:rFonts w:ascii="Times New Roman" w:hAnsi="Times New Roman" w:cs="Times New Roman"/>
+          <w:sz w:val="24"/>
+          <w:szCs w:val="24"/>
+        </w:rPr>
+      </w:pPr>
+      <w:r>
+        <w:rPr>
+          <w:rFonts w:ascii="Times New Roman" w:hAnsi="Times New Roman" w:cs="Times New Roman"/>
+          <w:sz w:val="24"/>
+          <w:szCs w:val="24"/>
+        </w:rPr>
+        <w:lastRenderedPageBreak/>
+        <w:t>Although Darcy does not change much in the story, he does learn to not immediately dismiss people he does not find agreeable, revealed later that “If he did shrug his shoulders, it was not till Sir William was out of sight” (Austen 473).</w:t>
+      </w:r>
+      <w:r>
+        <w:rPr>
+          <w:rFonts w:ascii="Times New Roman" w:hAnsi="Times New Roman" w:cs="Times New Roman"/>
+          <w:sz w:val="24"/>
+          <w:szCs w:val="24"/>
+        </w:rPr>
+        <w:t xml:space="preserve"> </w:t>
+      </w:r>
+    </w:p>
+    <w:p>
+      <w:pPr>
+        <w:spacing w:line="480" w:lineRule="auto"/>
+        <w:rPr>
+          <w:rFonts w:ascii="Times New Roman" w:hAnsi="Times New Roman" w:cs="Times New Roman"/>
+          <w:sz w:val="24"/>
+          <w:szCs w:val="24"/>
+        </w:rPr>
+      </w:pPr>
+    </w:p>
+    <w:p>
+      <w:pPr>
+        <w:spacing w:line="480" w:lineRule="auto"/>
+        <w:ind w:firstLine="720"/>
+        <w:rPr>
+          <w:rFonts w:ascii="Times New Roman" w:hAnsi="Times New Roman" w:cs="Times New Roman"/>
+          <w:sz w:val="24"/>
+          <w:szCs w:val="24"/>
+        </w:rPr>
+      </w:pPr>
+    </w:p>
+    <w:p>
+      <w:pPr>
+        <w:spacing w:line="480" w:lineRule="auto"/>
+        <w:rPr>
+          <w:rFonts w:ascii="Times New Roman" w:hAnsi="Times New Roman" w:cs="Times New Roman"/>
+          <w:sz w:val="24"/>
+          <w:szCs w:val="24"/>
+        </w:rPr>
+      </w:pPr>
+    </w:p>
+    <w:p>
+      <w:pPr>
+        <w:spacing w:line="480" w:lineRule="auto"/>
+        <w:rPr>
+          <w:rFonts w:ascii="Times New Roman" w:hAnsi="Times New Roman" w:cs="Times New Roman"/>
+          <w:sz w:val="24"/>
+          <w:szCs w:val="24"/>
+        </w:rPr>
+      </w:pPr>
+      <w:r>
+        <w:rPr>
+          <w:rFonts w:ascii="Times New Roman" w:hAnsi="Times New Roman" w:cs="Times New Roman"/>
+          <w:sz w:val="24"/>
+          <w:szCs w:val="24"/>
+        </w:rPr>
+        <w:t xml:space="preserve">Even after Darcy managed to convince Wickham to marry Lydia, </w:t>
+      </w:r>
+      <w:r>
+        <w:rPr>
+          <w:rFonts w:ascii="Times New Roman" w:hAnsi="Times New Roman" w:cs="Times New Roman"/>
+          <w:sz w:val="24"/>
+          <w:szCs w:val="24"/>
+        </w:rPr>
+        <w:t>their affection for each other soon “sunk into indifference”</w:t>
+      </w:r>
+      <w:r>
+        <w:rPr>
+          <w:rFonts w:ascii="Times New Roman" w:hAnsi="Times New Roman" w:cs="Times New Roman"/>
+          <w:sz w:val="24"/>
+          <w:szCs w:val="24"/>
+        </w:rPr>
+        <w:t xml:space="preserve"> and they </w:t>
+      </w:r>
+      <w:r>
+        <w:rPr>
+          <w:rFonts w:ascii="Times New Roman" w:hAnsi="Times New Roman" w:cs="Times New Roman"/>
+          <w:sz w:val="24"/>
+          <w:szCs w:val="24"/>
+        </w:rPr>
+        <w:t>constantly mov</w:t>
+      </w:r>
+      <w:r>
+        <w:rPr>
+          <w:rFonts w:ascii="Times New Roman" w:hAnsi="Times New Roman" w:cs="Times New Roman"/>
+          <w:sz w:val="24"/>
+          <w:szCs w:val="24"/>
+        </w:rPr>
+        <w:t>ed</w:t>
+      </w:r>
+      <w:r>
+        <w:rPr>
+          <w:rFonts w:ascii="Times New Roman" w:hAnsi="Times New Roman" w:cs="Times New Roman"/>
+          <w:sz w:val="24"/>
+          <w:szCs w:val="24"/>
+        </w:rPr>
+        <w:t xml:space="preserve"> from place to place (Austen 476).</w:t>
+      </w:r>
+      <w:r>
+        <w:rPr>
+          <w:rFonts w:ascii="Times New Roman" w:hAnsi="Times New Roman" w:cs="Times New Roman"/>
+          <w:sz w:val="24"/>
+          <w:szCs w:val="24"/>
+        </w:rPr>
+        <w:t xml:space="preserve"> </w:t>
       </w:r>
     </w:p>
     <w:p>
@@ -2847,7 +3090,6 @@
           <w:sz w:val="24"/>
           <w:szCs w:val="24"/>
         </w:rPr>
-        <w:lastRenderedPageBreak/>
         <w:t xml:space="preserve">Greenfield, Susan C. “The Absent-Minded Heroine: Or, Elizabeth Bennet Has a Thought.” </w:t>
       </w:r>
       <w:r>
@@ -2905,6 +3147,7 @@
           <w:sz w:val="24"/>
           <w:szCs w:val="24"/>
         </w:rPr>
+        <w:lastRenderedPageBreak/>
         <w:t xml:space="preserve">Paris, Bernard J. </w:t>
       </w:r>
       <w:r>
@@ -3915,7 +4158,7 @@
 </file>
 
 <file path=customXml/itemProps1.xml><?xml version="1.0" encoding="utf-8"?>
-<ds:datastoreItem xmlns:ds="http://schemas.openxmlformats.org/officeDocument/2006/customXml" ds:itemID="{C5FC34D4-5DAD-4717-A6C3-A2DB817388E0}">
+<ds:datastoreItem xmlns:ds="http://schemas.openxmlformats.org/officeDocument/2006/customXml" ds:itemID="{C2300D0D-8921-4241-8F03-6DCF46FC069C}">
   <ds:schemaRefs>
     <ds:schemaRef ds:uri="http://schemas.openxmlformats.org/officeDocument/2006/bibliography"/>
   </ds:schemaRefs>

</xml_diff>

<commit_message>
no outro, push before thesis change
</commit_message>
<xml_diff>
--- a/English 1027f/Essay.docx
+++ b/English 1027f/Essay.docx
@@ -137,15 +137,33 @@
     </w:p>
     <w:p>
       <w:pPr>
+        <w:pStyle w:val="ListParagraph"/>
+        <w:numPr>
+          <w:ilvl w:val="0"/>
+          <w:numId w:val="1"/>
+        </w:numPr>
         <w:rPr>
           <w:rFonts w:ascii="Times New Roman" w:hAnsi="Times New Roman" w:cs="Times New Roman"/>
           <w:sz w:val="24"/>
           <w:szCs w:val="24"/>
         </w:rPr>
       </w:pPr>
+      <w:r>
+        <w:rPr>
+          <w:rFonts w:ascii="Times New Roman" w:hAnsi="Times New Roman" w:cs="Times New Roman"/>
+          <w:sz w:val="24"/>
+          <w:szCs w:val="24"/>
+        </w:rPr>
+        <w:t>Class, prejudice against Elizabeth</w:t>
+      </w:r>
     </w:p>
     <w:p>
       <w:pPr>
+        <w:pStyle w:val="ListParagraph"/>
+        <w:numPr>
+          <w:ilvl w:val="0"/>
+          <w:numId w:val="1"/>
+        </w:numPr>
         <w:rPr>
           <w:rFonts w:ascii="Times New Roman" w:hAnsi="Times New Roman" w:cs="Times New Roman"/>
           <w:sz w:val="24"/>
@@ -158,6 +176,45 @@
           <w:sz w:val="24"/>
           <w:szCs w:val="24"/>
         </w:rPr>
+        <w:t>Selfishness of family</w:t>
+      </w:r>
+    </w:p>
+    <w:p>
+      <w:pPr>
+        <w:pStyle w:val="ListParagraph"/>
+        <w:numPr>
+          <w:ilvl w:val="0"/>
+          <w:numId w:val="1"/>
+        </w:numPr>
+        <w:rPr>
+          <w:rFonts w:ascii="Times New Roman" w:hAnsi="Times New Roman" w:cs="Times New Roman"/>
+          <w:sz w:val="24"/>
+          <w:szCs w:val="24"/>
+        </w:rPr>
+      </w:pPr>
+      <w:r>
+        <w:rPr>
+          <w:rFonts w:ascii="Times New Roman" w:hAnsi="Times New Roman" w:cs="Times New Roman"/>
+          <w:sz w:val="24"/>
+          <w:szCs w:val="24"/>
+        </w:rPr>
+        <w:t>Elizabeth’s flawed views of the world</w:t>
+      </w:r>
+    </w:p>
+    <w:p>
+      <w:pPr>
+        <w:rPr>
+          <w:rFonts w:ascii="Times New Roman" w:hAnsi="Times New Roman" w:cs="Times New Roman"/>
+          <w:sz w:val="24"/>
+          <w:szCs w:val="24"/>
+        </w:rPr>
+      </w:pPr>
+      <w:r>
+        <w:rPr>
+          <w:rFonts w:ascii="Times New Roman" w:hAnsi="Times New Roman" w:cs="Times New Roman"/>
+          <w:sz w:val="24"/>
+          <w:szCs w:val="24"/>
+        </w:rPr>
         <w:t xml:space="preserve">With reference to ONE of </w:t>
       </w:r>
       <w:r>
@@ -226,15 +283,7 @@
           <w:sz w:val="24"/>
           <w:szCs w:val="24"/>
         </w:rPr>
-        <w:t xml:space="preserve">discuss the importance of setting. How do the physical and </w:t>
-      </w:r>
-      <w:r>
-        <w:rPr>
-          <w:rFonts w:ascii="Times New Roman" w:hAnsi="Times New Roman" w:cs="Times New Roman"/>
-          <w:sz w:val="24"/>
-          <w:szCs w:val="24"/>
-        </w:rPr>
-        <w:t>social circumstances in which the protagonist finds him or herself define his or her character? Does it mirror his or her condition? Is it something he or she must escape in the quest for self? Or is it that to which he or she must return? </w:t>
+        <w:t>discuss the importance of setting. How do the physical and social circumstances in which the protagonist finds him or herself define his or her character? Does it mirror his or her condition? Is it something he or she must escape in the quest for self? Or is it that to which he or she must return? </w:t>
       </w:r>
     </w:p>
     <w:p>
@@ -253,15 +302,7 @@
           <w:sz w:val="24"/>
           <w:szCs w:val="24"/>
         </w:rPr>
-        <w:t>Social status i</w:t>
-      </w:r>
-      <w:r>
-        <w:rPr>
-          <w:rFonts w:ascii="Times New Roman" w:hAnsi="Times New Roman" w:cs="Times New Roman"/>
-          <w:sz w:val="24"/>
-          <w:szCs w:val="24"/>
-        </w:rPr>
-        <w:t xml:space="preserve">s something that has always been valued in society. Whether it’s by comparing income, education, or occupation, people seem to be drawn to determining where they are in relation to others. In Jane Austen’s </w:t>
+        <w:t xml:space="preserve">Social status is something that has always been valued in society. Whether it’s by comparing income, education, or occupation, people seem to be drawn to determining where they are in relation to others. In Jane Austen’s </w:t>
       </w:r>
       <w:r>
         <w:rPr>
@@ -294,15 +335,7 @@
           <w:sz w:val="24"/>
           <w:szCs w:val="24"/>
         </w:rPr>
-        <w:t xml:space="preserve"> as</w:t>
-      </w:r>
-      <w:r>
-        <w:rPr>
-          <w:rFonts w:ascii="Times New Roman" w:hAnsi="Times New Roman" w:cs="Times New Roman"/>
-          <w:sz w:val="24"/>
-          <w:szCs w:val="24"/>
-        </w:rPr>
-        <w:t xml:space="preserve">pect that defines a </w:t>
+        <w:t xml:space="preserve"> aspect that defines a </w:t>
       </w:r>
       <w:r>
         <w:rPr>
@@ -318,15 +351,7 @@
           <w:sz w:val="24"/>
           <w:szCs w:val="24"/>
         </w:rPr>
-        <w:t xml:space="preserve"> intrinsic worth, as well as their importance and influence in society. Jane Austen uses irony repeatedly in Pride and Prejudice to expose the ridiculousness of the social circumstances at the time. Characters such as Lady Cather</w:t>
-      </w:r>
-      <w:r>
-        <w:rPr>
-          <w:rFonts w:ascii="Times New Roman" w:hAnsi="Times New Roman" w:cs="Times New Roman"/>
-          <w:sz w:val="24"/>
-          <w:szCs w:val="24"/>
-        </w:rPr>
-        <w:t xml:space="preserve">ine de </w:t>
+        <w:t xml:space="preserve"> intrinsic worth, as well as their importance and influence in society. Jane Austen uses irony repeatedly in Pride and Prejudice to expose the ridiculousness of the social circumstances at the time. Characters such as Lady Catherine de </w:t>
       </w:r>
       <w:proofErr w:type="spellStart"/>
       <w:r>
@@ -362,23 +387,47 @@
           <w:sz w:val="24"/>
           <w:szCs w:val="24"/>
         </w:rPr>
-        <w:t xml:space="preserve"> who strictly follow the rules of society are ridiculed and left for the reader to detest for their snobby and overbearing nature. Elizabeth is constantly struggling against her unfortunate social circumstances and her overconf</w:t>
-      </w:r>
-      <w:r>
-        <w:rPr>
-          <w:rFonts w:ascii="Times New Roman" w:hAnsi="Times New Roman" w:cs="Times New Roman"/>
-          <w:sz w:val="24"/>
-          <w:szCs w:val="24"/>
-        </w:rPr>
-        <w:t>idence in her abilities to draw conclusions about the world, and manages to overcome this by developing sympathy for others, reevaluating her views.</w:t>
-      </w:r>
-      <w:r>
-        <w:rPr>
-          <w:rFonts w:ascii="Times New Roman" w:hAnsi="Times New Roman" w:cs="Times New Roman"/>
-          <w:sz w:val="24"/>
-          <w:szCs w:val="24"/>
-        </w:rPr>
-        <w:t xml:space="preserve"> Austen’s social ideology is based on how people can benefit from human emotion </w:t>
+        <w:t xml:space="preserve"> who strictly follow the rules of society are ridiculed and left for the reader to detest for their snobby and overbearing nature. Elizabeth is constantly struggling against her unfortunate social circumstances and her overconfidence in her abilities to draw conclusions about the world, and manages to overcome this by</w:t>
+      </w:r>
+      <w:r>
+        <w:rPr>
+          <w:rFonts w:ascii="Times New Roman" w:hAnsi="Times New Roman" w:cs="Times New Roman"/>
+          <w:sz w:val="24"/>
+          <w:szCs w:val="24"/>
+        </w:rPr>
+        <w:t xml:space="preserve"> reevaluating how she perceives the world, </w:t>
+      </w:r>
+      <w:r>
+        <w:rPr>
+          <w:rFonts w:ascii="Times New Roman" w:hAnsi="Times New Roman" w:cs="Times New Roman"/>
+          <w:sz w:val="24"/>
+          <w:szCs w:val="24"/>
+        </w:rPr>
+        <w:t>enduring</w:t>
+      </w:r>
+      <w:r>
+        <w:rPr>
+          <w:rFonts w:ascii="Times New Roman" w:hAnsi="Times New Roman" w:cs="Times New Roman"/>
+          <w:sz w:val="24"/>
+          <w:szCs w:val="24"/>
+        </w:rPr>
+        <w:t xml:space="preserve"> the selfishness of her family, and escaping the prejudice held against her social class</w:t>
+      </w:r>
+      <w:r>
+        <w:rPr>
+          <w:rFonts w:ascii="Times New Roman" w:hAnsi="Times New Roman" w:cs="Times New Roman"/>
+          <w:sz w:val="24"/>
+          <w:szCs w:val="24"/>
+        </w:rPr>
+        <w:t>.</w:t>
+      </w:r>
+      <w:r>
+        <w:rPr>
+          <w:rFonts w:ascii="Times New Roman" w:hAnsi="Times New Roman" w:cs="Times New Roman"/>
+          <w:sz w:val="24"/>
+          <w:szCs w:val="24"/>
+        </w:rPr>
+        <w:t xml:space="preserve"> </w:t>
       </w:r>
     </w:p>
     <w:p>
@@ -421,7 +470,23 @@
           <w:sz w:val="24"/>
           <w:szCs w:val="24"/>
         </w:rPr>
-        <w:t xml:space="preserve"> is divided into classes but the social boundaries do not seem to be clearly defined. </w:t>
+        <w:t xml:space="preserve"> is divided into classes</w:t>
+      </w:r>
+      <w:r>
+        <w:rPr>
+          <w:rFonts w:ascii="Times New Roman" w:hAnsi="Times New Roman" w:cs="Times New Roman"/>
+          <w:sz w:val="24"/>
+          <w:szCs w:val="24"/>
+        </w:rPr>
+        <w:t>,</w:t>
+      </w:r>
+      <w:r>
+        <w:rPr>
+          <w:rFonts w:ascii="Times New Roman" w:hAnsi="Times New Roman" w:cs="Times New Roman"/>
+          <w:sz w:val="24"/>
+          <w:szCs w:val="24"/>
+        </w:rPr>
+        <w:t xml:space="preserve"> but the social boundaries do not seem to be clearly defined. </w:t>
       </w:r>
       <w:r>
         <w:rPr>
@@ -473,7 +538,16 @@
           <w:sz w:val="24"/>
           <w:szCs w:val="24"/>
         </w:rPr>
-        <w:t xml:space="preserve"> earns roughly half the amount that Darcy does per year and he is not even from the landed gentry</w:t>
+        <w:t xml:space="preserve"> earns roughly half the amount that Darcy does per year </w:t>
+      </w:r>
+      <w:r>
+        <w:rPr>
+          <w:rFonts w:ascii="Times New Roman" w:hAnsi="Times New Roman" w:cs="Times New Roman"/>
+          <w:sz w:val="24"/>
+          <w:szCs w:val="24"/>
+        </w:rPr>
+        <w:lastRenderedPageBreak/>
+        <w:t>and he is not even from the landed gentry</w:t>
       </w:r>
       <w:r>
         <w:rPr>
@@ -507,16 +581,23 @@
           <w:sz w:val="24"/>
           <w:szCs w:val="24"/>
         </w:rPr>
-        <w:t xml:space="preserve"> part of the upper </w:t>
-      </w:r>
-      <w:r>
-        <w:rPr>
-          <w:rFonts w:ascii="Times New Roman" w:hAnsi="Times New Roman" w:cs="Times New Roman"/>
-          <w:sz w:val="24"/>
-          <w:szCs w:val="24"/>
-        </w:rPr>
-        <w:lastRenderedPageBreak/>
-        <w:t xml:space="preserve">class, and since Bingley’s wealth came from trade and he didn’t own an estate, him and his sisters were considered to be part of the middle class. </w:t>
+        <w:t xml:space="preserve"> part of the upper class, and since Bingley’s wealth came from trade and he didn’t own a</w:t>
+      </w:r>
+      <w:r>
+        <w:rPr>
+          <w:rFonts w:ascii="Times New Roman" w:hAnsi="Times New Roman" w:cs="Times New Roman"/>
+          <w:sz w:val="24"/>
+          <w:szCs w:val="24"/>
+        </w:rPr>
+        <w:t>n estate, him and his sisters a</w:t>
+      </w:r>
+      <w:r>
+        <w:rPr>
+          <w:rFonts w:ascii="Times New Roman" w:hAnsi="Times New Roman" w:cs="Times New Roman"/>
+          <w:sz w:val="24"/>
+          <w:szCs w:val="24"/>
+        </w:rPr>
+        <w:t xml:space="preserve">re considered to be part of the middle class. </w:t>
       </w:r>
       <w:r>
         <w:rPr>
@@ -560,7 +641,55 @@
           <w:sz w:val="24"/>
           <w:szCs w:val="24"/>
         </w:rPr>
-        <w:t xml:space="preserve">, and Lady Catherine and Mrs. Bennet did originally come from the middle class. </w:t>
+        <w:t>, and Lady Catherine</w:t>
+      </w:r>
+      <w:r>
+        <w:rPr>
+          <w:rFonts w:ascii="Times New Roman" w:hAnsi="Times New Roman" w:cs="Times New Roman"/>
+          <w:sz w:val="24"/>
+          <w:szCs w:val="24"/>
+        </w:rPr>
+        <w:t>,</w:t>
+      </w:r>
+      <w:r>
+        <w:rPr>
+          <w:rFonts w:ascii="Times New Roman" w:hAnsi="Times New Roman" w:cs="Times New Roman"/>
+          <w:sz w:val="24"/>
+          <w:szCs w:val="24"/>
+        </w:rPr>
+        <w:t xml:space="preserve"> and </w:t>
+      </w:r>
+      <w:r>
+        <w:rPr>
+          <w:rFonts w:ascii="Times New Roman" w:hAnsi="Times New Roman" w:cs="Times New Roman"/>
+          <w:sz w:val="24"/>
+          <w:szCs w:val="24"/>
+        </w:rPr>
+        <w:t xml:space="preserve">equal to where </w:t>
+      </w:r>
+      <w:r>
+        <w:rPr>
+          <w:rFonts w:ascii="Times New Roman" w:hAnsi="Times New Roman" w:cs="Times New Roman"/>
+          <w:sz w:val="24"/>
+          <w:szCs w:val="24"/>
+        </w:rPr>
+        <w:t>Mrs. Bennet</w:t>
+      </w:r>
+      <w:r>
+        <w:rPr>
+          <w:rFonts w:ascii="Times New Roman" w:hAnsi="Times New Roman" w:cs="Times New Roman"/>
+          <w:sz w:val="24"/>
+          <w:szCs w:val="24"/>
+        </w:rPr>
+        <w:t xml:space="preserve"> came from</w:t>
+      </w:r>
+      <w:r>
+        <w:rPr>
+          <w:rFonts w:ascii="Times New Roman" w:hAnsi="Times New Roman" w:cs="Times New Roman"/>
+          <w:sz w:val="24"/>
+          <w:szCs w:val="24"/>
+        </w:rPr>
+        <w:t xml:space="preserve">. </w:t>
       </w:r>
       <w:r>
         <w:rPr>
@@ -669,16 +798,7 @@
           <w:sz w:val="24"/>
           <w:szCs w:val="24"/>
         </w:rPr>
-        <w:t>“Social Class and the Bennet Family</w:t>
-      </w:r>
-      <w:r>
-        <w:rPr>
-          <w:rStyle w:val="citationtext"/>
-          <w:rFonts w:ascii="Times New Roman" w:hAnsi="Times New Roman" w:cs="Times New Roman"/>
-          <w:sz w:val="24"/>
-          <w:szCs w:val="24"/>
-        </w:rPr>
-        <w:t>”)</w:t>
+        <w:t>“Social Class and the Bennet Family”)</w:t>
       </w:r>
       <w:r>
         <w:rPr>
@@ -1078,6 +1198,42 @@
           <w:sz w:val="24"/>
           <w:szCs w:val="24"/>
         </w:rPr>
+        <w:t xml:space="preserve">Lady Catherine’s resentment eventually “gave way, either to </w:t>
+      </w:r>
+      <w:r>
+        <w:rPr>
+          <w:rStyle w:val="citationtext"/>
+          <w:rFonts w:ascii="Times New Roman" w:hAnsi="Times New Roman" w:cs="Times New Roman"/>
+          <w:sz w:val="24"/>
+          <w:szCs w:val="24"/>
+        </w:rPr>
+        <w:t>her affection for him, or her curi</w:t>
+      </w:r>
+      <w:r>
+        <w:rPr>
+          <w:rStyle w:val="citationtext"/>
+          <w:rFonts w:ascii="Times New Roman" w:hAnsi="Times New Roman" w:cs="Times New Roman"/>
+          <w:sz w:val="24"/>
+          <w:szCs w:val="24"/>
+        </w:rPr>
+        <w:t>osity to see how his wife conducted herself” (Austen 478).</w:t>
+      </w:r>
+      <w:r>
+        <w:rPr>
+          <w:rStyle w:val="citationtext"/>
+          <w:rFonts w:ascii="Times New Roman" w:hAnsi="Times New Roman" w:cs="Times New Roman"/>
+          <w:sz w:val="24"/>
+          <w:szCs w:val="24"/>
+        </w:rPr>
+        <w:t xml:space="preserve"> </w:t>
+      </w:r>
+      <w:r>
+        <w:rPr>
+          <w:rStyle w:val="citationtext"/>
+          <w:rFonts w:ascii="Times New Roman" w:hAnsi="Times New Roman" w:cs="Times New Roman"/>
+          <w:sz w:val="24"/>
+          <w:szCs w:val="24"/>
+        </w:rPr>
         <w:t xml:space="preserve">Through marrying </w:t>
       </w:r>
       <w:r>
@@ -1135,6 +1291,15 @@
           <w:szCs w:val="24"/>
         </w:rPr>
         <w:t xml:space="preserve"> Bennet.</w:t>
+      </w:r>
+      <w:r>
+        <w:rPr>
+          <w:rStyle w:val="citationtext"/>
+          <w:rFonts w:ascii="Times New Roman" w:hAnsi="Times New Roman" w:cs="Times New Roman"/>
+          <w:sz w:val="24"/>
+          <w:szCs w:val="24"/>
+        </w:rPr>
+        <w:t xml:space="preserve"> </w:t>
       </w:r>
     </w:p>
     <w:p>
@@ -1163,16 +1328,23 @@
           <w:sz w:val="24"/>
           <w:szCs w:val="24"/>
         </w:rPr>
-        <w:lastRenderedPageBreak/>
-        <w:t>Elizabeth’s family is of a lower social ranking, and she feels that she is weighed down by her family. Her</w:t>
-      </w:r>
-      <w:r>
-        <w:rPr>
-          <w:rFonts w:ascii="Times New Roman" w:hAnsi="Times New Roman" w:cs="Times New Roman"/>
-          <w:sz w:val="24"/>
-          <w:szCs w:val="24"/>
-        </w:rPr>
-        <w:t xml:space="preserve"> mother often embarrasses her </w:t>
+        <w:t xml:space="preserve">Elizabeth’s family is of a lower social ranking, and she feels that she is weighed down by her family. Her mother often embarrasses </w:t>
+      </w:r>
+      <w:r>
+        <w:rPr>
+          <w:rFonts w:ascii="Times New Roman" w:hAnsi="Times New Roman" w:cs="Times New Roman"/>
+          <w:sz w:val="24"/>
+          <w:szCs w:val="24"/>
+        </w:rPr>
+        <w:t>Elizabeth</w:t>
+      </w:r>
+      <w:r>
+        <w:rPr>
+          <w:rFonts w:ascii="Times New Roman" w:hAnsi="Times New Roman" w:cs="Times New Roman"/>
+          <w:sz w:val="24"/>
+          <w:szCs w:val="24"/>
+        </w:rPr>
+        <w:t xml:space="preserve"> </w:t>
       </w:r>
       <w:r>
         <w:rPr>
@@ -1362,15 +1534,7 @@
           <w:sz w:val="24"/>
           <w:szCs w:val="24"/>
         </w:rPr>
-        <w:t xml:space="preserve"> </w:t>
-      </w:r>
-      <w:r>
-        <w:rPr>
-          <w:rFonts w:ascii="Times New Roman" w:hAnsi="Times New Roman" w:cs="Times New Roman"/>
-          <w:sz w:val="24"/>
-          <w:szCs w:val="24"/>
-        </w:rPr>
-        <w:t>(Austen 466)</w:t>
+        <w:t xml:space="preserve"> (Austen 466)</w:t>
       </w:r>
       <w:r>
         <w:rPr>
@@ -1450,23 +1614,23 @@
           <w:sz w:val="24"/>
           <w:szCs w:val="24"/>
         </w:rPr>
-        <w:t xml:space="preserve">This causes Elizabeth to feel guilty about keeping her knowledge of the true nature of Darcy and Wickham hidden from the rest of her family. Upon this reflection, she realizes the mistakes of her family’s prejudice </w:t>
-      </w:r>
-      <w:r>
-        <w:rPr>
-          <w:rFonts w:ascii="Times New Roman" w:hAnsi="Times New Roman" w:cs="Times New Roman"/>
-          <w:sz w:val="24"/>
-          <w:szCs w:val="24"/>
-        </w:rPr>
-        <w:t>towards others</w:t>
-      </w:r>
-      <w:r>
-        <w:rPr>
-          <w:rFonts w:ascii="Times New Roman" w:hAnsi="Times New Roman" w:cs="Times New Roman"/>
-          <w:sz w:val="24"/>
-          <w:szCs w:val="24"/>
-        </w:rPr>
-        <w:t xml:space="preserve"> and their lack of manners towards others.</w:t>
+        <w:t xml:space="preserve">This causes Elizabeth to feel guilty about keeping her knowledge of the true nature of Darcy and Wickham hidden from the rest of her family. </w:t>
+      </w:r>
+      <w:r>
+        <w:rPr>
+          <w:rFonts w:ascii="Times New Roman" w:hAnsi="Times New Roman" w:cs="Times New Roman"/>
+          <w:sz w:val="24"/>
+          <w:szCs w:val="24"/>
+        </w:rPr>
+        <w:t xml:space="preserve">Darcy ends up saving their family from disgrace with only Elizabeth knowing the truth, and it pains her to hear her family continue to speak poorly of Darcy. </w:t>
+      </w:r>
+      <w:r>
+        <w:rPr>
+          <w:rFonts w:ascii="Times New Roman" w:hAnsi="Times New Roman" w:cs="Times New Roman"/>
+          <w:sz w:val="24"/>
+          <w:szCs w:val="24"/>
+        </w:rPr>
+        <w:t>Upon this reflection, she realizes the mistakes of her family’s prejudice towards others and their lack of manners towards others.</w:t>
       </w:r>
       <w:r>
         <w:rPr>
@@ -1519,47 +1683,7 @@
           <w:sz w:val="24"/>
           <w:szCs w:val="24"/>
         </w:rPr>
-        <w:t xml:space="preserve">She was </w:t>
-      </w:r>
-      <w:r>
-        <w:rPr>
-          <w:rFonts w:ascii="Times New Roman" w:hAnsi="Times New Roman" w:cs="Times New Roman"/>
-          <w:sz w:val="24"/>
-          <w:szCs w:val="24"/>
-        </w:rPr>
-        <w:t>humbled, she was grieved; s</w:t>
-      </w:r>
-      <w:r>
-        <w:rPr>
-          <w:rFonts w:ascii="Times New Roman" w:hAnsi="Times New Roman" w:cs="Times New Roman"/>
-          <w:sz w:val="24"/>
-          <w:szCs w:val="24"/>
-        </w:rPr>
-        <w:t xml:space="preserve">he repented, though she hardly </w:t>
-      </w:r>
-      <w:r>
-        <w:rPr>
-          <w:rFonts w:ascii="Times New Roman" w:hAnsi="Times New Roman" w:cs="Times New Roman"/>
-          <w:sz w:val="24"/>
-          <w:szCs w:val="24"/>
-        </w:rPr>
-        <w:t>knew of what. She became j</w:t>
-      </w:r>
-      <w:r>
-        <w:rPr>
-          <w:rFonts w:ascii="Times New Roman" w:hAnsi="Times New Roman" w:cs="Times New Roman"/>
-          <w:sz w:val="24"/>
-          <w:szCs w:val="24"/>
-        </w:rPr>
-        <w:t xml:space="preserve">ealous of his esteem, when she </w:t>
-      </w:r>
-      <w:r>
-        <w:rPr>
-          <w:rFonts w:ascii="Times New Roman" w:hAnsi="Times New Roman" w:cs="Times New Roman"/>
-          <w:sz w:val="24"/>
-          <w:szCs w:val="24"/>
-        </w:rPr>
-        <w:t>could</w:t>
+        <w:t>She was humbled, she was grieved; she repented, though she hardly knew of what. She became jealous of his esteem, when she could</w:t>
       </w:r>
       <w:r>
         <w:rPr>
@@ -1655,15 +1779,7 @@
           <w:sz w:val="24"/>
           <w:szCs w:val="24"/>
         </w:rPr>
-        <w:t>benef</w:t>
-      </w:r>
-      <w:r>
-        <w:rPr>
-          <w:rFonts w:ascii="Times New Roman" w:hAnsi="Times New Roman" w:cs="Times New Roman"/>
-          <w:sz w:val="24"/>
-          <w:szCs w:val="24"/>
-        </w:rPr>
-        <w:t>ited</w:t>
+        <w:t>benefited</w:t>
       </w:r>
       <w:r>
         <w:rPr>
@@ -1741,39 +1857,7 @@
           <w:szCs w:val="24"/>
         </w:rPr>
         <w:lastRenderedPageBreak/>
-        <w:t xml:space="preserve">What a triumph for him, </w:t>
-      </w:r>
-      <w:r>
-        <w:rPr>
-          <w:rFonts w:ascii="Times New Roman" w:hAnsi="Times New Roman" w:cs="Times New Roman"/>
-          <w:sz w:val="24"/>
-          <w:szCs w:val="24"/>
-        </w:rPr>
-        <w:t xml:space="preserve">as she often thought, could he </w:t>
-      </w:r>
-      <w:r>
-        <w:rPr>
-          <w:rFonts w:ascii="Times New Roman" w:hAnsi="Times New Roman" w:cs="Times New Roman"/>
-          <w:sz w:val="24"/>
-          <w:szCs w:val="24"/>
-        </w:rPr>
-        <w:t>know th</w:t>
-      </w:r>
-      <w:r>
-        <w:rPr>
-          <w:rFonts w:ascii="Times New Roman" w:hAnsi="Times New Roman" w:cs="Times New Roman"/>
-          <w:sz w:val="24"/>
-          <w:szCs w:val="24"/>
-        </w:rPr>
-        <w:t xml:space="preserve">at the proposals which she </w:t>
-      </w:r>
-      <w:r>
-        <w:rPr>
-          <w:rFonts w:ascii="Times New Roman" w:hAnsi="Times New Roman" w:cs="Times New Roman"/>
-          <w:sz w:val="24"/>
-          <w:szCs w:val="24"/>
-        </w:rPr>
-        <w:t xml:space="preserve">had proudly spurned only four months ago, would now have been most gladly and gratefully received! </w:t>
+        <w:t xml:space="preserve">What a triumph for him, as she often thought, could he know that the proposals which she had proudly spurned only four months ago, would now have been most gladly and gratefully received! </w:t>
       </w:r>
       <w:r>
         <w:rPr>
@@ -1904,6 +1988,22 @@
           <w:sz w:val="24"/>
           <w:szCs w:val="24"/>
         </w:rPr>
+        <w:t xml:space="preserve"> of both; by her ease and </w:t>
+      </w:r>
+      <w:r>
+        <w:rPr>
+          <w:rFonts w:ascii="Times New Roman" w:hAnsi="Times New Roman" w:cs="Times New Roman"/>
+          <w:sz w:val="24"/>
+          <w:szCs w:val="24"/>
+        </w:rPr>
+        <w:t>liveliness,</w:t>
+      </w:r>
+      <w:r>
+        <w:rPr>
+          <w:rFonts w:ascii="Times New Roman" w:hAnsi="Times New Roman" w:cs="Times New Roman"/>
+          <w:sz w:val="24"/>
+          <w:szCs w:val="24"/>
+        </w:rPr>
         <w:t xml:space="preserve"> </w:t>
       </w:r>
       <w:r>
@@ -1912,15 +2012,7 @@
           <w:sz w:val="24"/>
           <w:szCs w:val="24"/>
         </w:rPr>
-        <w:t xml:space="preserve">of both; by her ease and </w:t>
-      </w:r>
-      <w:r>
-        <w:rPr>
-          <w:rFonts w:ascii="Times New Roman" w:hAnsi="Times New Roman" w:cs="Times New Roman"/>
-          <w:sz w:val="24"/>
-          <w:szCs w:val="24"/>
-        </w:rPr>
-        <w:t>liveliness,</w:t>
+        <w:t>his</w:t>
       </w:r>
       <w:r>
         <w:rPr>
@@ -1936,6 +2028,86 @@
           <w:sz w:val="24"/>
           <w:szCs w:val="24"/>
         </w:rPr>
+        <w:t>mind</w:t>
+      </w:r>
+      <w:r>
+        <w:rPr>
+          <w:rFonts w:ascii="Times New Roman" w:hAnsi="Times New Roman" w:cs="Times New Roman"/>
+          <w:sz w:val="24"/>
+          <w:szCs w:val="24"/>
+        </w:rPr>
+        <w:t xml:space="preserve"> </w:t>
+      </w:r>
+      <w:r>
+        <w:rPr>
+          <w:rFonts w:ascii="Times New Roman" w:hAnsi="Times New Roman" w:cs="Times New Roman"/>
+          <w:sz w:val="24"/>
+          <w:szCs w:val="24"/>
+        </w:rPr>
+        <w:t>might</w:t>
+      </w:r>
+      <w:r>
+        <w:rPr>
+          <w:rFonts w:ascii="Times New Roman" w:hAnsi="Times New Roman" w:cs="Times New Roman"/>
+          <w:sz w:val="24"/>
+          <w:szCs w:val="24"/>
+        </w:rPr>
+        <w:t xml:space="preserve"> </w:t>
+      </w:r>
+      <w:r>
+        <w:rPr>
+          <w:rFonts w:ascii="Times New Roman" w:hAnsi="Times New Roman" w:cs="Times New Roman"/>
+          <w:sz w:val="24"/>
+          <w:szCs w:val="24"/>
+        </w:rPr>
+        <w:t>have</w:t>
+      </w:r>
+      <w:r>
+        <w:rPr>
+          <w:rFonts w:ascii="Times New Roman" w:hAnsi="Times New Roman" w:cs="Times New Roman"/>
+          <w:sz w:val="24"/>
+          <w:szCs w:val="24"/>
+        </w:rPr>
+        <w:t xml:space="preserve"> </w:t>
+      </w:r>
+      <w:r>
+        <w:rPr>
+          <w:rFonts w:ascii="Times New Roman" w:hAnsi="Times New Roman" w:cs="Times New Roman"/>
+          <w:sz w:val="24"/>
+          <w:szCs w:val="24"/>
+        </w:rPr>
+        <w:t>been</w:t>
+      </w:r>
+      <w:r>
+        <w:rPr>
+          <w:rFonts w:ascii="Times New Roman" w:hAnsi="Times New Roman" w:cs="Times New Roman"/>
+          <w:sz w:val="24"/>
+          <w:szCs w:val="24"/>
+        </w:rPr>
+        <w:t xml:space="preserve"> </w:t>
+      </w:r>
+      <w:r>
+        <w:rPr>
+          <w:rFonts w:ascii="Times New Roman" w:hAnsi="Times New Roman" w:cs="Times New Roman"/>
+          <w:sz w:val="24"/>
+          <w:szCs w:val="24"/>
+        </w:rPr>
+        <w:t>softened,</w:t>
+      </w:r>
+      <w:r>
+        <w:rPr>
+          <w:rFonts w:ascii="Times New Roman" w:hAnsi="Times New Roman" w:cs="Times New Roman"/>
+          <w:sz w:val="24"/>
+          <w:szCs w:val="24"/>
+        </w:rPr>
+        <w:t xml:space="preserve"> </w:t>
+      </w:r>
+      <w:r>
+        <w:rPr>
+          <w:rFonts w:ascii="Times New Roman" w:hAnsi="Times New Roman" w:cs="Times New Roman"/>
+          <w:sz w:val="24"/>
+          <w:szCs w:val="24"/>
+        </w:rPr>
         <w:t>his</w:t>
       </w:r>
       <w:r>
@@ -1944,111 +2116,7 @@
           <w:sz w:val="24"/>
           <w:szCs w:val="24"/>
         </w:rPr>
-        <w:t xml:space="preserve"> </w:t>
-      </w:r>
-      <w:r>
-        <w:rPr>
-          <w:rFonts w:ascii="Times New Roman" w:hAnsi="Times New Roman" w:cs="Times New Roman"/>
-          <w:sz w:val="24"/>
-          <w:szCs w:val="24"/>
-        </w:rPr>
-        <w:t>mind</w:t>
-      </w:r>
-      <w:r>
-        <w:rPr>
-          <w:rFonts w:ascii="Times New Roman" w:hAnsi="Times New Roman" w:cs="Times New Roman"/>
-          <w:sz w:val="24"/>
-          <w:szCs w:val="24"/>
-        </w:rPr>
-        <w:t xml:space="preserve"> </w:t>
-      </w:r>
-      <w:r>
-        <w:rPr>
-          <w:rFonts w:ascii="Times New Roman" w:hAnsi="Times New Roman" w:cs="Times New Roman"/>
-          <w:sz w:val="24"/>
-          <w:szCs w:val="24"/>
-        </w:rPr>
-        <w:t>might</w:t>
-      </w:r>
-      <w:r>
-        <w:rPr>
-          <w:rFonts w:ascii="Times New Roman" w:hAnsi="Times New Roman" w:cs="Times New Roman"/>
-          <w:sz w:val="24"/>
-          <w:szCs w:val="24"/>
-        </w:rPr>
-        <w:t xml:space="preserve"> </w:t>
-      </w:r>
-      <w:r>
-        <w:rPr>
-          <w:rFonts w:ascii="Times New Roman" w:hAnsi="Times New Roman" w:cs="Times New Roman"/>
-          <w:sz w:val="24"/>
-          <w:szCs w:val="24"/>
-        </w:rPr>
-        <w:t>have</w:t>
-      </w:r>
-      <w:r>
-        <w:rPr>
-          <w:rFonts w:ascii="Times New Roman" w:hAnsi="Times New Roman" w:cs="Times New Roman"/>
-          <w:sz w:val="24"/>
-          <w:szCs w:val="24"/>
-        </w:rPr>
-        <w:t xml:space="preserve"> </w:t>
-      </w:r>
-      <w:r>
-        <w:rPr>
-          <w:rFonts w:ascii="Times New Roman" w:hAnsi="Times New Roman" w:cs="Times New Roman"/>
-          <w:sz w:val="24"/>
-          <w:szCs w:val="24"/>
-        </w:rPr>
-        <w:t>been</w:t>
-      </w:r>
-      <w:r>
-        <w:rPr>
-          <w:rFonts w:ascii="Times New Roman" w:hAnsi="Times New Roman" w:cs="Times New Roman"/>
-          <w:sz w:val="24"/>
-          <w:szCs w:val="24"/>
-        </w:rPr>
-        <w:t xml:space="preserve"> </w:t>
-      </w:r>
-      <w:r>
-        <w:rPr>
-          <w:rFonts w:ascii="Times New Roman" w:hAnsi="Times New Roman" w:cs="Times New Roman"/>
-          <w:sz w:val="24"/>
-          <w:szCs w:val="24"/>
-        </w:rPr>
-        <w:t>softened,</w:t>
-      </w:r>
-      <w:r>
-        <w:rPr>
-          <w:rFonts w:ascii="Times New Roman" w:hAnsi="Times New Roman" w:cs="Times New Roman"/>
-          <w:sz w:val="24"/>
-          <w:szCs w:val="24"/>
-        </w:rPr>
-        <w:t xml:space="preserve"> </w:t>
-      </w:r>
-      <w:r>
-        <w:rPr>
-          <w:rFonts w:ascii="Times New Roman" w:hAnsi="Times New Roman" w:cs="Times New Roman"/>
-          <w:sz w:val="24"/>
-          <w:szCs w:val="24"/>
-        </w:rPr>
-        <w:t>his</w:t>
-      </w:r>
-      <w:r>
-        <w:rPr>
-          <w:rFonts w:ascii="Times New Roman" w:hAnsi="Times New Roman" w:cs="Times New Roman"/>
-          <w:sz w:val="24"/>
-          <w:szCs w:val="24"/>
-        </w:rPr>
-        <w:t xml:space="preserve"> </w:t>
-      </w:r>
-      <w:r>
-        <w:rPr>
-          <w:rFonts w:ascii="Times New Roman" w:hAnsi="Times New Roman" w:cs="Times New Roman"/>
-          <w:sz w:val="24"/>
-          <w:szCs w:val="24"/>
-        </w:rPr>
-        <w:t>man</w:t>
+        <w:t xml:space="preserve"> man</w:t>
       </w:r>
       <w:r>
         <w:rPr>
@@ -2299,6 +2367,991 @@
           <w:szCs w:val="24"/>
         </w:rPr>
         <w:t xml:space="preserve"> of the upper class.</w:t>
+      </w:r>
+    </w:p>
+    <w:p>
+      <w:pPr>
+        <w:spacing w:line="480" w:lineRule="auto"/>
+        <w:rPr>
+          <w:rFonts w:ascii="Times New Roman" w:hAnsi="Times New Roman" w:cs="Times New Roman"/>
+          <w:sz w:val="24"/>
+          <w:szCs w:val="24"/>
+        </w:rPr>
+      </w:pPr>
+      <w:r>
+        <w:rPr>
+          <w:rFonts w:ascii="Times New Roman" w:hAnsi="Times New Roman" w:cs="Times New Roman"/>
+          <w:sz w:val="24"/>
+          <w:szCs w:val="24"/>
+        </w:rPr>
+        <w:t>Jane Austen “wrote behind a door that creaked when visitors approached; this warning allowed her to hide manuscripts before anyone could enter” (</w:t>
+      </w:r>
+      <w:proofErr w:type="spellStart"/>
+      <w:r>
+        <w:rPr>
+          <w:rStyle w:val="InternetLink"/>
+          <w:rFonts w:ascii="Times New Roman" w:hAnsi="Times New Roman" w:cs="Times New Roman"/>
+          <w:color w:val="auto"/>
+          <w:sz w:val="24"/>
+          <w:szCs w:val="24"/>
+          <w:u w:val="none"/>
+        </w:rPr>
+        <w:t>Sparknotes</w:t>
+      </w:r>
+      <w:proofErr w:type="spellEnd"/>
+      <w:r>
+        <w:rPr>
+          <w:rStyle w:val="InternetLink"/>
+          <w:rFonts w:ascii="Times New Roman" w:hAnsi="Times New Roman" w:cs="Times New Roman"/>
+          <w:color w:val="auto"/>
+          <w:sz w:val="24"/>
+          <w:szCs w:val="24"/>
+          <w:u w:val="none"/>
+        </w:rPr>
+        <w:t xml:space="preserve"> Editors</w:t>
+      </w:r>
+      <w:r>
+        <w:rPr>
+          <w:rFonts w:ascii="Times New Roman" w:hAnsi="Times New Roman" w:cs="Times New Roman"/>
+          <w:sz w:val="24"/>
+          <w:szCs w:val="24"/>
+        </w:rPr>
+        <w:t>). This allowed her to “preserve her privacy at a time when English society associated a female’s entrance into the public sphere with a reprehensible loss of femininity” (</w:t>
+      </w:r>
+      <w:proofErr w:type="spellStart"/>
+      <w:r>
+        <w:rPr>
+          <w:rFonts w:ascii="Times New Roman" w:hAnsi="Times New Roman" w:cs="Times New Roman"/>
+          <w:sz w:val="24"/>
+          <w:szCs w:val="24"/>
+        </w:rPr>
+        <w:t>Sparknotes</w:t>
+      </w:r>
+      <w:proofErr w:type="spellEnd"/>
+      <w:r>
+        <w:rPr>
+          <w:rFonts w:ascii="Times New Roman" w:hAnsi="Times New Roman" w:cs="Times New Roman"/>
+          <w:sz w:val="24"/>
+          <w:szCs w:val="24"/>
+        </w:rPr>
+        <w:t xml:space="preserve"> Editors). </w:t>
+      </w:r>
+      <w:r>
+        <w:rPr>
+          <w:rFonts w:ascii="Times New Roman" w:hAnsi="Times New Roman" w:cs="Times New Roman"/>
+          <w:sz w:val="24"/>
+          <w:szCs w:val="24"/>
+        </w:rPr>
+        <w:t>This background reflects</w:t>
+      </w:r>
+      <w:r>
+        <w:rPr>
+          <w:rFonts w:ascii="Times New Roman" w:hAnsi="Times New Roman" w:cs="Times New Roman"/>
+          <w:sz w:val="24"/>
+          <w:szCs w:val="24"/>
+        </w:rPr>
+        <w:t xml:space="preserve"> in many ways</w:t>
+      </w:r>
+      <w:r>
+        <w:rPr>
+          <w:rFonts w:ascii="Times New Roman" w:hAnsi="Times New Roman" w:cs="Times New Roman"/>
+          <w:sz w:val="24"/>
+          <w:szCs w:val="24"/>
+        </w:rPr>
+        <w:t xml:space="preserve"> how Elizabeth is in the story. Even though she goes against many of societies expectations of woman at the time, she still has good manners and converses well with everyone. </w:t>
+      </w:r>
+      <w:r>
+        <w:rPr>
+          <w:rFonts w:ascii="Times New Roman" w:hAnsi="Times New Roman" w:cs="Times New Roman"/>
+          <w:sz w:val="24"/>
+          <w:szCs w:val="24"/>
+        </w:rPr>
+        <w:t xml:space="preserve">When Jane is sick and she can’t take a carriage </w:t>
+      </w:r>
+      <w:r>
+        <w:rPr>
+          <w:rFonts w:ascii="Times New Roman" w:hAnsi="Times New Roman" w:cs="Times New Roman"/>
+          <w:sz w:val="24"/>
+          <w:szCs w:val="24"/>
+        </w:rPr>
+        <w:t>to visit her</w:t>
+      </w:r>
+      <w:r>
+        <w:rPr>
+          <w:rFonts w:ascii="Times New Roman" w:hAnsi="Times New Roman" w:cs="Times New Roman"/>
+          <w:sz w:val="24"/>
+          <w:szCs w:val="24"/>
+        </w:rPr>
+        <w:t>, Elizabeth</w:t>
+      </w:r>
+      <w:r>
+        <w:rPr>
+          <w:rFonts w:ascii="Times New Roman" w:hAnsi="Times New Roman" w:cs="Times New Roman"/>
+          <w:sz w:val="24"/>
+          <w:szCs w:val="24"/>
+        </w:rPr>
+        <w:t xml:space="preserve"> walks there</w:t>
+      </w:r>
+      <w:r>
+        <w:rPr>
+          <w:rFonts w:ascii="Times New Roman" w:hAnsi="Times New Roman" w:cs="Times New Roman"/>
+          <w:sz w:val="24"/>
+          <w:szCs w:val="24"/>
+        </w:rPr>
+        <w:t xml:space="preserve"> “</w:t>
+      </w:r>
+      <w:r>
+        <w:rPr>
+          <w:rFonts w:ascii="Times New Roman" w:hAnsi="Times New Roman" w:cs="Times New Roman"/>
+          <w:sz w:val="24"/>
+          <w:szCs w:val="24"/>
+        </w:rPr>
+        <w:t>alone, crossing fie</w:t>
+      </w:r>
+      <w:r>
+        <w:rPr>
+          <w:rFonts w:ascii="Times New Roman" w:hAnsi="Times New Roman" w:cs="Times New Roman"/>
+          <w:sz w:val="24"/>
+          <w:szCs w:val="24"/>
+        </w:rPr>
+        <w:t xml:space="preserve">ld after field at a quick </w:t>
+      </w:r>
+      <w:r>
+        <w:rPr>
+          <w:rFonts w:ascii="Times New Roman" w:hAnsi="Times New Roman" w:cs="Times New Roman"/>
+          <w:sz w:val="24"/>
+          <w:szCs w:val="24"/>
+        </w:rPr>
+        <w:t>pace, jumping over stiles a</w:t>
+      </w:r>
+      <w:r>
+        <w:rPr>
+          <w:rFonts w:ascii="Times New Roman" w:hAnsi="Times New Roman" w:cs="Times New Roman"/>
+          <w:sz w:val="24"/>
+          <w:szCs w:val="24"/>
+        </w:rPr>
+        <w:t xml:space="preserve">nd springing over puddles with </w:t>
+      </w:r>
+      <w:r>
+        <w:rPr>
+          <w:rFonts w:ascii="Times New Roman" w:hAnsi="Times New Roman" w:cs="Times New Roman"/>
+          <w:sz w:val="24"/>
+          <w:szCs w:val="24"/>
+        </w:rPr>
+        <w:t>impatient activity, and finding he</w:t>
+      </w:r>
+      <w:r>
+        <w:rPr>
+          <w:rFonts w:ascii="Times New Roman" w:hAnsi="Times New Roman" w:cs="Times New Roman"/>
+          <w:sz w:val="24"/>
+          <w:szCs w:val="24"/>
+        </w:rPr>
+        <w:t xml:space="preserve">rself at last within view of </w:t>
+      </w:r>
+      <w:r>
+        <w:rPr>
+          <w:rFonts w:ascii="Times New Roman" w:hAnsi="Times New Roman" w:cs="Times New Roman"/>
+          <w:sz w:val="24"/>
+          <w:szCs w:val="24"/>
+        </w:rPr>
+        <w:t xml:space="preserve">the house, with weary ankles, </w:t>
+      </w:r>
+      <w:r>
+        <w:rPr>
+          <w:rFonts w:ascii="Times New Roman" w:hAnsi="Times New Roman" w:cs="Times New Roman"/>
+          <w:sz w:val="24"/>
+          <w:szCs w:val="24"/>
+        </w:rPr>
+        <w:lastRenderedPageBreak/>
+        <w:t>dirty stockings, and a face glow</w:t>
+      </w:r>
+      <w:r>
+        <w:rPr>
+          <w:rFonts w:ascii="Times New Roman" w:hAnsi="Times New Roman" w:cs="Times New Roman"/>
+          <w:sz w:val="24"/>
+          <w:szCs w:val="24"/>
+        </w:rPr>
+        <w:t>ing with the warmth of exercise” (</w:t>
+      </w:r>
+      <w:r>
+        <w:rPr>
+          <w:rFonts w:ascii="Times New Roman" w:hAnsi="Times New Roman" w:cs="Times New Roman"/>
+          <w:sz w:val="24"/>
+          <w:szCs w:val="24"/>
+        </w:rPr>
+        <w:t xml:space="preserve">Austen 39). She arrives at the house dirty, and although she understands that </w:t>
+      </w:r>
+      <w:r>
+        <w:rPr>
+          <w:rFonts w:ascii="Times New Roman" w:hAnsi="Times New Roman" w:cs="Times New Roman"/>
+          <w:sz w:val="24"/>
+          <w:szCs w:val="24"/>
+        </w:rPr>
+        <w:t>Mrs. Hurst and Miss Bingley</w:t>
+      </w:r>
+      <w:r>
+        <w:rPr>
+          <w:rFonts w:ascii="Times New Roman" w:hAnsi="Times New Roman" w:cs="Times New Roman"/>
+          <w:sz w:val="24"/>
+          <w:szCs w:val="24"/>
+        </w:rPr>
+        <w:t xml:space="preserve"> probably hold her in contempt for it</w:t>
+      </w:r>
+      <w:r>
+        <w:rPr>
+          <w:rFonts w:ascii="Times New Roman" w:hAnsi="Times New Roman" w:cs="Times New Roman"/>
+          <w:sz w:val="24"/>
+          <w:szCs w:val="24"/>
+        </w:rPr>
+        <w:t>,</w:t>
+      </w:r>
+      <w:r>
+        <w:rPr>
+          <w:rFonts w:ascii="Times New Roman" w:hAnsi="Times New Roman" w:cs="Times New Roman"/>
+          <w:sz w:val="24"/>
+          <w:szCs w:val="24"/>
+        </w:rPr>
+        <w:t xml:space="preserve"> she </w:t>
+      </w:r>
+      <w:r>
+        <w:rPr>
+          <w:rFonts w:ascii="Times New Roman" w:hAnsi="Times New Roman" w:cs="Times New Roman"/>
+          <w:sz w:val="24"/>
+          <w:szCs w:val="24"/>
+        </w:rPr>
+        <w:t>still seems to be</w:t>
+      </w:r>
+      <w:r>
+        <w:rPr>
+          <w:rFonts w:ascii="Times New Roman" w:hAnsi="Times New Roman" w:cs="Times New Roman"/>
+          <w:sz w:val="24"/>
+          <w:szCs w:val="24"/>
+        </w:rPr>
+        <w:t xml:space="preserve"> only</w:t>
+      </w:r>
+      <w:r>
+        <w:rPr>
+          <w:rFonts w:ascii="Times New Roman" w:hAnsi="Times New Roman" w:cs="Times New Roman"/>
+          <w:sz w:val="24"/>
+          <w:szCs w:val="24"/>
+        </w:rPr>
+        <w:t xml:space="preserve"> concerned with her sister’s well-being. </w:t>
+      </w:r>
+      <w:r>
+        <w:rPr>
+          <w:rFonts w:ascii="Times New Roman" w:hAnsi="Times New Roman" w:cs="Times New Roman"/>
+          <w:sz w:val="24"/>
+          <w:szCs w:val="24"/>
+        </w:rPr>
+        <w:t>Many characters in the story</w:t>
+      </w:r>
+      <w:r>
+        <w:rPr>
+          <w:rFonts w:ascii="Times New Roman" w:hAnsi="Times New Roman" w:cs="Times New Roman"/>
+          <w:sz w:val="24"/>
+          <w:szCs w:val="24"/>
+        </w:rPr>
+        <w:t>, such as Mrs. Bennet and Lady Catherine,</w:t>
+      </w:r>
+      <w:r>
+        <w:rPr>
+          <w:rFonts w:ascii="Times New Roman" w:hAnsi="Times New Roman" w:cs="Times New Roman"/>
+          <w:sz w:val="24"/>
+          <w:szCs w:val="24"/>
+        </w:rPr>
+        <w:t xml:space="preserve"> ove</w:t>
+      </w:r>
+      <w:r>
+        <w:rPr>
+          <w:rFonts w:ascii="Times New Roman" w:hAnsi="Times New Roman" w:cs="Times New Roman"/>
+          <w:sz w:val="24"/>
+          <w:szCs w:val="24"/>
+        </w:rPr>
+        <w:t>rvalue class and social ranking, and these characters are portrayed as having a lower intelligence. Even though these characters are older and more mature than Elizabeth, their lack of judgement and self-reflection causes them to stagnate. Throughout the story, the characters that change the most are Darcy and Elizabeth.</w:t>
+      </w:r>
+      <w:r>
+        <w:rPr>
+          <w:rFonts w:ascii="Times New Roman" w:hAnsi="Times New Roman" w:cs="Times New Roman"/>
+          <w:sz w:val="24"/>
+          <w:szCs w:val="24"/>
+        </w:rPr>
+        <w:t xml:space="preserve"> They</w:t>
+      </w:r>
+      <w:r>
+        <w:rPr>
+          <w:rFonts w:ascii="Times New Roman" w:hAnsi="Times New Roman" w:cs="Times New Roman"/>
+          <w:sz w:val="24"/>
+          <w:szCs w:val="24"/>
+        </w:rPr>
+        <w:t xml:space="preserve"> both go through a gradual transformation of their opinion of each other. Elizabeth is described from Darcy as being “tolerable” (Austen 13) to “a pretty woman” (Austen 33) and finally to “one of the handsomest woman of [his] acquaintance” (Austen 334).</w:t>
+      </w:r>
+      <w:r>
+        <w:rPr>
+          <w:rFonts w:ascii="Times New Roman" w:hAnsi="Times New Roman" w:cs="Times New Roman"/>
+          <w:sz w:val="24"/>
+          <w:szCs w:val="24"/>
+        </w:rPr>
+        <w:t xml:space="preserve"> </w:t>
+      </w:r>
+      <w:r>
+        <w:rPr>
+          <w:rFonts w:ascii="Times New Roman" w:hAnsi="Times New Roman" w:cs="Times New Roman"/>
+          <w:sz w:val="24"/>
+          <w:szCs w:val="24"/>
+        </w:rPr>
+        <w:t>When the ladies first see Darcy, he</w:t>
+      </w:r>
+      <w:r>
+        <w:rPr>
+          <w:rFonts w:ascii="Times New Roman" w:hAnsi="Times New Roman" w:cs="Times New Roman"/>
+          <w:sz w:val="24"/>
+          <w:szCs w:val="24"/>
+        </w:rPr>
+        <w:t xml:space="preserve"> </w:t>
+      </w:r>
+      <w:proofErr w:type="gramStart"/>
+      <w:r>
+        <w:rPr>
+          <w:rFonts w:ascii="Times New Roman" w:hAnsi="Times New Roman" w:cs="Times New Roman"/>
+          <w:sz w:val="24"/>
+          <w:szCs w:val="24"/>
+        </w:rPr>
+        <w:t>is described as being</w:t>
+      </w:r>
+      <w:proofErr w:type="gramEnd"/>
+      <w:r>
+        <w:rPr>
+          <w:rFonts w:ascii="Times New Roman" w:hAnsi="Times New Roman" w:cs="Times New Roman"/>
+          <w:sz w:val="24"/>
+          <w:szCs w:val="24"/>
+        </w:rPr>
+        <w:t xml:space="preserve"> “much handsomer than Mr. Bingley” (Austen 12) and having around double the fortune, but is found to have too much pride that these features cannot save him. From the first time Elizabeth meets Darcy, she does not like him because he appears arrogant and obnoxious in his manners and actions. He refuses to dance with Elizabeth</w:t>
+      </w:r>
+      <w:r>
+        <w:rPr>
+          <w:rFonts w:ascii="Times New Roman" w:hAnsi="Times New Roman" w:cs="Times New Roman"/>
+          <w:sz w:val="24"/>
+          <w:szCs w:val="24"/>
+        </w:rPr>
+        <w:t>,</w:t>
+      </w:r>
+      <w:r>
+        <w:rPr>
+          <w:rFonts w:ascii="Times New Roman" w:hAnsi="Times New Roman" w:cs="Times New Roman"/>
+          <w:sz w:val="24"/>
+          <w:szCs w:val="24"/>
+        </w:rPr>
+        <w:t xml:space="preserve"> saying “she is tolerable, but not handsome enough to tempt ME” and Elizabeth goes back and tells the story to her friends “with great spirit” (Austen 13). This reveals that she doesn’t take serious offense to what he has said, and allows her to make a fair observation of his character. Although this judgement does seem to be valid, Elizabeth fails to determine Darcy’s true character because of her </w:t>
+      </w:r>
+      <w:r>
+        <w:rPr>
+          <w:rFonts w:ascii="Times New Roman" w:hAnsi="Times New Roman" w:cs="Times New Roman"/>
+          <w:sz w:val="24"/>
+          <w:szCs w:val="24"/>
+        </w:rPr>
+        <w:t>prejudice</w:t>
+      </w:r>
+      <w:r>
+        <w:rPr>
+          <w:rFonts w:ascii="Times New Roman" w:hAnsi="Times New Roman" w:cs="Times New Roman"/>
+          <w:sz w:val="24"/>
+          <w:szCs w:val="24"/>
+        </w:rPr>
+        <w:t xml:space="preserve">. </w:t>
+      </w:r>
+      <w:r>
+        <w:rPr>
+          <w:rFonts w:ascii="Times New Roman" w:hAnsi="Times New Roman" w:cs="Times New Roman"/>
+          <w:sz w:val="24"/>
+          <w:szCs w:val="24"/>
+        </w:rPr>
+        <w:t xml:space="preserve">If she had put more thought into her judgement of Darcy, she might have thought that he can’t always be that disagreeable if Bingley was friends with him. </w:t>
+      </w:r>
+      <w:r>
+        <w:rPr>
+          <w:rFonts w:ascii="Times New Roman" w:hAnsi="Times New Roman" w:cs="Times New Roman"/>
+          <w:sz w:val="24"/>
+          <w:szCs w:val="24"/>
+        </w:rPr>
+        <w:t>Elizabeth</w:t>
+      </w:r>
+      <w:r>
+        <w:rPr>
+          <w:rFonts w:ascii="Times New Roman" w:hAnsi="Times New Roman" w:cs="Times New Roman"/>
+          <w:sz w:val="24"/>
+          <w:szCs w:val="24"/>
+        </w:rPr>
+        <w:t xml:space="preserve"> </w:t>
+      </w:r>
+      <w:r>
+        <w:rPr>
+          <w:rFonts w:ascii="Times New Roman" w:hAnsi="Times New Roman" w:cs="Times New Roman"/>
+          <w:sz w:val="24"/>
+          <w:szCs w:val="24"/>
+        </w:rPr>
+        <w:t>reevaluates her</w:t>
+      </w:r>
+      <w:r>
+        <w:rPr>
+          <w:rFonts w:ascii="Times New Roman" w:hAnsi="Times New Roman" w:cs="Times New Roman"/>
+          <w:sz w:val="24"/>
+          <w:szCs w:val="24"/>
+        </w:rPr>
+        <w:t xml:space="preserve"> opinion of Darcy only </w:t>
+      </w:r>
+      <w:r>
+        <w:rPr>
+          <w:rFonts w:ascii="Times New Roman" w:hAnsi="Times New Roman" w:cs="Times New Roman"/>
+          <w:sz w:val="24"/>
+          <w:szCs w:val="24"/>
+        </w:rPr>
+        <w:t>after</w:t>
+      </w:r>
+      <w:r>
+        <w:rPr>
+          <w:rFonts w:ascii="Times New Roman" w:hAnsi="Times New Roman" w:cs="Times New Roman"/>
+          <w:sz w:val="24"/>
+          <w:szCs w:val="24"/>
+        </w:rPr>
+        <w:t xml:space="preserve"> she gets </w:t>
+      </w:r>
+      <w:r>
+        <w:rPr>
+          <w:rFonts w:ascii="Times New Roman" w:hAnsi="Times New Roman" w:cs="Times New Roman"/>
+          <w:sz w:val="24"/>
+          <w:szCs w:val="24"/>
+        </w:rPr>
+        <w:t>the</w:t>
+      </w:r>
+      <w:r>
+        <w:rPr>
+          <w:rFonts w:ascii="Times New Roman" w:hAnsi="Times New Roman" w:cs="Times New Roman"/>
+          <w:sz w:val="24"/>
+          <w:szCs w:val="24"/>
+        </w:rPr>
+        <w:t xml:space="preserve"> letter from him. </w:t>
+      </w:r>
+      <w:r>
+        <w:rPr>
+          <w:rFonts w:ascii="Times New Roman" w:hAnsi="Times New Roman" w:cs="Times New Roman"/>
+          <w:sz w:val="24"/>
+          <w:szCs w:val="24"/>
+        </w:rPr>
+        <w:t>It’s only at this point that she questions her own ability of discernment, and in Darcy’s absence she becomes more mindful of trying to understand his character.</w:t>
+      </w:r>
+      <w:r>
+        <w:rPr>
+          <w:rFonts w:ascii="Times New Roman" w:hAnsi="Times New Roman" w:cs="Times New Roman"/>
+          <w:sz w:val="24"/>
+          <w:szCs w:val="24"/>
+        </w:rPr>
+        <w:t xml:space="preserve"> This is </w:t>
+      </w:r>
+      <w:r>
+        <w:rPr>
+          <w:rFonts w:ascii="Times New Roman" w:hAnsi="Times New Roman" w:cs="Times New Roman"/>
+          <w:sz w:val="24"/>
+          <w:szCs w:val="24"/>
+        </w:rPr>
+        <w:t>demonstrated</w:t>
+      </w:r>
+      <w:r>
+        <w:rPr>
+          <w:rFonts w:ascii="Times New Roman" w:hAnsi="Times New Roman" w:cs="Times New Roman"/>
+          <w:sz w:val="24"/>
+          <w:szCs w:val="24"/>
+        </w:rPr>
+        <w:t xml:space="preserve"> when they awkwardly </w:t>
+      </w:r>
+      <w:r>
+        <w:rPr>
+          <w:rFonts w:ascii="Times New Roman" w:hAnsi="Times New Roman" w:cs="Times New Roman"/>
+          <w:sz w:val="24"/>
+          <w:szCs w:val="24"/>
+        </w:rPr>
+        <w:lastRenderedPageBreak/>
+        <w:t xml:space="preserve">meet at </w:t>
+      </w:r>
+      <w:proofErr w:type="spellStart"/>
+      <w:r>
+        <w:rPr>
+          <w:rFonts w:ascii="Times New Roman" w:hAnsi="Times New Roman" w:cs="Times New Roman"/>
+          <w:sz w:val="24"/>
+          <w:szCs w:val="24"/>
+        </w:rPr>
+        <w:t>Pemberly</w:t>
+      </w:r>
+      <w:proofErr w:type="spellEnd"/>
+      <w:r>
+        <w:rPr>
+          <w:rFonts w:ascii="Times New Roman" w:hAnsi="Times New Roman" w:cs="Times New Roman"/>
+          <w:sz w:val="24"/>
+          <w:szCs w:val="24"/>
+        </w:rPr>
+        <w:t xml:space="preserve"> for the first time after receiving the</w:t>
+      </w:r>
+      <w:r>
+        <w:rPr>
+          <w:rFonts w:ascii="Times New Roman" w:hAnsi="Times New Roman" w:cs="Times New Roman"/>
+          <w:sz w:val="24"/>
+          <w:szCs w:val="24"/>
+        </w:rPr>
+        <w:t xml:space="preserve"> letter, and after Darcy leaves Elizabeth becomes </w:t>
+      </w:r>
+      <w:r>
+        <w:rPr>
+          <w:rFonts w:ascii="Times New Roman" w:hAnsi="Times New Roman" w:cs="Times New Roman"/>
+          <w:sz w:val="24"/>
+          <w:szCs w:val="24"/>
+        </w:rPr>
+        <w:t>insensible to her surroundings:</w:t>
+      </w:r>
+    </w:p>
+    <w:p>
+      <w:pPr>
+        <w:spacing w:line="480" w:lineRule="auto"/>
+        <w:rPr>
+          <w:rFonts w:ascii="Times New Roman" w:hAnsi="Times New Roman" w:cs="Times New Roman"/>
+          <w:sz w:val="24"/>
+          <w:szCs w:val="24"/>
+        </w:rPr>
+      </w:pPr>
+    </w:p>
+    <w:p>
+      <w:pPr>
+        <w:spacing w:after="0" w:line="480" w:lineRule="auto"/>
+        <w:ind w:left="720" w:firstLine="720"/>
+        <w:rPr>
+          <w:rFonts w:ascii="Times New Roman" w:hAnsi="Times New Roman" w:cs="Times New Roman"/>
+          <w:sz w:val="24"/>
+          <w:szCs w:val="24"/>
+        </w:rPr>
+      </w:pPr>
+      <w:r>
+        <w:rPr>
+          <w:rFonts w:ascii="Times New Roman" w:hAnsi="Times New Roman" w:cs="Times New Roman"/>
+          <w:sz w:val="24"/>
+          <w:szCs w:val="24"/>
+        </w:rPr>
+        <w:t>[A]</w:t>
+      </w:r>
+      <w:proofErr w:type="spellStart"/>
+      <w:r>
+        <w:rPr>
+          <w:rFonts w:ascii="Times New Roman" w:hAnsi="Times New Roman" w:cs="Times New Roman"/>
+          <w:sz w:val="24"/>
+          <w:szCs w:val="24"/>
+        </w:rPr>
+        <w:t>nd</w:t>
+      </w:r>
+      <w:proofErr w:type="spellEnd"/>
+      <w:r>
+        <w:rPr>
+          <w:rFonts w:ascii="Times New Roman" w:hAnsi="Times New Roman" w:cs="Times New Roman"/>
+          <w:sz w:val="24"/>
+          <w:szCs w:val="24"/>
+        </w:rPr>
+        <w:t>, thoug</w:t>
+      </w:r>
+      <w:r>
+        <w:rPr>
+          <w:rFonts w:ascii="Times New Roman" w:hAnsi="Times New Roman" w:cs="Times New Roman"/>
+          <w:sz w:val="24"/>
+          <w:szCs w:val="24"/>
+        </w:rPr>
+        <w:t xml:space="preserve">h she </w:t>
+      </w:r>
+      <w:r>
+        <w:rPr>
+          <w:rFonts w:ascii="Times New Roman" w:hAnsi="Times New Roman" w:cs="Times New Roman"/>
+          <w:sz w:val="24"/>
+          <w:szCs w:val="24"/>
+        </w:rPr>
+        <w:t>. . .</w:t>
+      </w:r>
+      <w:r>
+        <w:rPr>
+          <w:rFonts w:ascii="Times New Roman" w:hAnsi="Times New Roman" w:cs="Times New Roman"/>
+          <w:sz w:val="24"/>
+          <w:szCs w:val="24"/>
+        </w:rPr>
+        <w:t xml:space="preserve"> seemed to </w:t>
+      </w:r>
+      <w:r>
+        <w:rPr>
+          <w:rFonts w:ascii="Times New Roman" w:hAnsi="Times New Roman" w:cs="Times New Roman"/>
+          <w:sz w:val="24"/>
+          <w:szCs w:val="24"/>
+        </w:rPr>
+        <w:t>direct her eyes to such objec</w:t>
+      </w:r>
+      <w:r>
+        <w:rPr>
+          <w:rFonts w:ascii="Times New Roman" w:hAnsi="Times New Roman" w:cs="Times New Roman"/>
+          <w:sz w:val="24"/>
+          <w:szCs w:val="24"/>
+        </w:rPr>
+        <w:t>ts as they pointed out, she dis</w:t>
+      </w:r>
+      <w:r>
+        <w:rPr>
+          <w:rFonts w:ascii="Times New Roman" w:hAnsi="Times New Roman" w:cs="Times New Roman"/>
+          <w:sz w:val="24"/>
+          <w:szCs w:val="24"/>
+        </w:rPr>
+        <w:t xml:space="preserve">tinguished no part of the scene. </w:t>
+      </w:r>
+      <w:r>
+        <w:rPr>
+          <w:rFonts w:ascii="Times New Roman" w:hAnsi="Times New Roman" w:cs="Times New Roman"/>
+          <w:sz w:val="24"/>
+          <w:szCs w:val="24"/>
+        </w:rPr>
+        <w:t xml:space="preserve">Her thoughts were all fixed </w:t>
+      </w:r>
+      <w:r>
+        <w:rPr>
+          <w:rFonts w:ascii="Times New Roman" w:hAnsi="Times New Roman" w:cs="Times New Roman"/>
+          <w:sz w:val="24"/>
+          <w:szCs w:val="24"/>
+        </w:rPr>
+        <w:t>on that one spot of Pemberley</w:t>
+      </w:r>
+      <w:r>
+        <w:rPr>
+          <w:rFonts w:ascii="Times New Roman" w:hAnsi="Times New Roman" w:cs="Times New Roman"/>
+          <w:sz w:val="24"/>
+          <w:szCs w:val="24"/>
+        </w:rPr>
+        <w:t xml:space="preserve"> House, whichever it might </w:t>
+      </w:r>
+      <w:r>
+        <w:rPr>
+          <w:rFonts w:ascii="Times New Roman" w:hAnsi="Times New Roman" w:cs="Times New Roman"/>
+          <w:sz w:val="24"/>
+          <w:szCs w:val="24"/>
+        </w:rPr>
+        <w:t>be, where Mr. Darcy then w</w:t>
+      </w:r>
+      <w:r>
+        <w:rPr>
+          <w:rFonts w:ascii="Times New Roman" w:hAnsi="Times New Roman" w:cs="Times New Roman"/>
+          <w:sz w:val="24"/>
+          <w:szCs w:val="24"/>
+        </w:rPr>
+        <w:t xml:space="preserve">as. She longed to know what at </w:t>
+      </w:r>
+      <w:r>
+        <w:rPr>
+          <w:rFonts w:ascii="Times New Roman" w:hAnsi="Times New Roman" w:cs="Times New Roman"/>
+          <w:sz w:val="24"/>
+          <w:szCs w:val="24"/>
+        </w:rPr>
+        <w:t>the moment was passing</w:t>
+      </w:r>
+      <w:r>
+        <w:rPr>
+          <w:rFonts w:ascii="Times New Roman" w:hAnsi="Times New Roman" w:cs="Times New Roman"/>
+          <w:sz w:val="24"/>
+          <w:szCs w:val="24"/>
+        </w:rPr>
+        <w:t xml:space="preserve"> in his mind—in what manner he </w:t>
+      </w:r>
+      <w:r>
+        <w:rPr>
+          <w:rFonts w:ascii="Times New Roman" w:hAnsi="Times New Roman" w:cs="Times New Roman"/>
+          <w:sz w:val="24"/>
+          <w:szCs w:val="24"/>
+        </w:rPr>
+        <w:t>thought of her, and whether, in defiance of every</w:t>
+      </w:r>
+      <w:r>
+        <w:rPr>
+          <w:rFonts w:ascii="Times New Roman" w:hAnsi="Times New Roman" w:cs="Times New Roman"/>
+          <w:sz w:val="24"/>
+          <w:szCs w:val="24"/>
+        </w:rPr>
+        <w:t xml:space="preserve">thing, she </w:t>
+      </w:r>
+      <w:r>
+        <w:rPr>
+          <w:rFonts w:ascii="Times New Roman" w:hAnsi="Times New Roman" w:cs="Times New Roman"/>
+          <w:sz w:val="24"/>
+          <w:szCs w:val="24"/>
+        </w:rPr>
+        <w:t>was still dear to him</w:t>
+      </w:r>
+      <w:proofErr w:type="gramStart"/>
+      <w:r>
+        <w:rPr>
+          <w:rFonts w:ascii="Times New Roman" w:hAnsi="Times New Roman" w:cs="Times New Roman"/>
+          <w:sz w:val="24"/>
+          <w:szCs w:val="24"/>
+        </w:rPr>
+        <w:t xml:space="preserve">. </w:t>
+      </w:r>
+      <w:r>
+        <w:rPr>
+          <w:rFonts w:ascii="Times New Roman" w:hAnsi="Times New Roman" w:cs="Times New Roman"/>
+          <w:sz w:val="24"/>
+          <w:szCs w:val="24"/>
+        </w:rPr>
+        <w:t>. . .</w:t>
+      </w:r>
+      <w:proofErr w:type="gramEnd"/>
+    </w:p>
+    <w:p>
+      <w:pPr>
+        <w:spacing w:after="0" w:line="480" w:lineRule="auto"/>
+        <w:ind w:left="720" w:firstLine="720"/>
+        <w:rPr>
+          <w:rFonts w:ascii="Times New Roman" w:hAnsi="Times New Roman" w:cs="Times New Roman"/>
+          <w:sz w:val="24"/>
+          <w:szCs w:val="24"/>
+        </w:rPr>
+      </w:pPr>
+      <w:r>
+        <w:rPr>
+          <w:rFonts w:ascii="Times New Roman" w:hAnsi="Times New Roman" w:cs="Times New Roman"/>
+          <w:sz w:val="24"/>
+          <w:szCs w:val="24"/>
+        </w:rPr>
+        <w:t>At length, however, the re</w:t>
+      </w:r>
+      <w:r>
+        <w:rPr>
+          <w:rFonts w:ascii="Times New Roman" w:hAnsi="Times New Roman" w:cs="Times New Roman"/>
+          <w:sz w:val="24"/>
+          <w:szCs w:val="24"/>
+        </w:rPr>
+        <w:t xml:space="preserve">marks of her companions on </w:t>
+      </w:r>
+      <w:r>
+        <w:rPr>
+          <w:rFonts w:ascii="Times New Roman" w:hAnsi="Times New Roman" w:cs="Times New Roman"/>
+          <w:sz w:val="24"/>
+          <w:szCs w:val="24"/>
+        </w:rPr>
+        <w:t>her absence of mind aroused h</w:t>
+      </w:r>
+      <w:r>
+        <w:rPr>
+          <w:rFonts w:ascii="Times New Roman" w:hAnsi="Times New Roman" w:cs="Times New Roman"/>
+          <w:sz w:val="24"/>
+          <w:szCs w:val="24"/>
+        </w:rPr>
+        <w:t xml:space="preserve">er, and she felt the necessity </w:t>
+      </w:r>
+      <w:r>
+        <w:rPr>
+          <w:rFonts w:ascii="Times New Roman" w:hAnsi="Times New Roman" w:cs="Times New Roman"/>
+          <w:sz w:val="24"/>
+          <w:szCs w:val="24"/>
+        </w:rPr>
+        <w:t>of appearing more like herself.</w:t>
+      </w:r>
+      <w:r>
+        <w:rPr>
+          <w:rFonts w:ascii="Times New Roman" w:hAnsi="Times New Roman" w:cs="Times New Roman"/>
+          <w:sz w:val="24"/>
+          <w:szCs w:val="24"/>
+        </w:rPr>
+        <w:t xml:space="preserve"> (Austen 311)</w:t>
+      </w:r>
+    </w:p>
+    <w:p>
+      <w:pPr>
+        <w:spacing w:line="480" w:lineRule="auto"/>
+        <w:rPr>
+          <w:rFonts w:ascii="Times New Roman" w:hAnsi="Times New Roman" w:cs="Times New Roman"/>
+          <w:sz w:val="24"/>
+          <w:szCs w:val="24"/>
+        </w:rPr>
+      </w:pPr>
+    </w:p>
+    <w:p>
+      <w:pPr>
+        <w:spacing w:line="480" w:lineRule="auto"/>
+        <w:ind w:firstLine="720"/>
+        <w:rPr>
+          <w:rFonts w:ascii="Times New Roman" w:hAnsi="Times New Roman" w:cs="Times New Roman"/>
+          <w:sz w:val="24"/>
+          <w:szCs w:val="24"/>
+        </w:rPr>
+      </w:pPr>
+      <w:r>
+        <w:rPr>
+          <w:rFonts w:ascii="Times New Roman" w:hAnsi="Times New Roman" w:cs="Times New Roman"/>
+          <w:sz w:val="24"/>
+          <w:szCs w:val="24"/>
+        </w:rPr>
+        <w:t xml:space="preserve">She is aware that her eyes are </w:t>
+      </w:r>
+      <w:r>
+        <w:rPr>
+          <w:rFonts w:ascii="Times New Roman" w:hAnsi="Times New Roman" w:cs="Times New Roman"/>
+          <w:sz w:val="24"/>
+          <w:szCs w:val="24"/>
+        </w:rPr>
+        <w:t xml:space="preserve">not a reliable source for drawing conclusions in the world, and fixates on what Darcy is thinking about. The opening makes it clear that most of her </w:t>
+      </w:r>
+      <w:proofErr w:type="spellStart"/>
+      <w:r>
+        <w:rPr>
+          <w:rFonts w:ascii="Times New Roman" w:hAnsi="Times New Roman" w:cs="Times New Roman"/>
+          <w:sz w:val="24"/>
+          <w:szCs w:val="24"/>
+        </w:rPr>
+        <w:t>neighbours</w:t>
+      </w:r>
+      <w:proofErr w:type="spellEnd"/>
+      <w:r>
+        <w:rPr>
+          <w:rFonts w:ascii="Times New Roman" w:hAnsi="Times New Roman" w:cs="Times New Roman"/>
+          <w:sz w:val="24"/>
+          <w:szCs w:val="24"/>
+        </w:rPr>
+        <w:t xml:space="preserve"> believe that they can understand the material world, and their delusions cause them to be trapped in a society that judges others based on class and manners. </w:t>
+      </w:r>
+      <w:r>
+        <w:rPr>
+          <w:rFonts w:ascii="Times New Roman" w:hAnsi="Times New Roman" w:cs="Times New Roman"/>
+          <w:sz w:val="24"/>
+          <w:szCs w:val="24"/>
+        </w:rPr>
+        <w:t xml:space="preserve">At first Darcy dismisses Elizabeth due to her lower social status, </w:t>
+      </w:r>
+      <w:r>
+        <w:rPr>
+          <w:rFonts w:ascii="Times New Roman" w:hAnsi="Times New Roman" w:cs="Times New Roman"/>
+          <w:sz w:val="24"/>
+          <w:szCs w:val="24"/>
+        </w:rPr>
+        <w:t>but he eventually manages</w:t>
+      </w:r>
+      <w:r>
+        <w:rPr>
+          <w:rFonts w:ascii="Times New Roman" w:hAnsi="Times New Roman" w:cs="Times New Roman"/>
+          <w:sz w:val="24"/>
+          <w:szCs w:val="24"/>
+        </w:rPr>
+        <w:t xml:space="preserve"> to look past her social status and connections to ask her to marry him. When Elizabeth refuses him, he reevaluates his </w:t>
+      </w:r>
+      <w:proofErr w:type="spellStart"/>
+      <w:r>
+        <w:rPr>
+          <w:rFonts w:ascii="Times New Roman" w:hAnsi="Times New Roman" w:cs="Times New Roman"/>
+          <w:sz w:val="24"/>
+          <w:szCs w:val="24"/>
+        </w:rPr>
+        <w:t>behaviour</w:t>
+      </w:r>
+      <w:proofErr w:type="spellEnd"/>
+      <w:r>
+        <w:rPr>
+          <w:rFonts w:ascii="Times New Roman" w:hAnsi="Times New Roman" w:cs="Times New Roman"/>
+          <w:sz w:val="24"/>
+          <w:szCs w:val="24"/>
+        </w:rPr>
+        <w:t xml:space="preserve"> and manages to better understand Elizabeth’s thoughts and improve his manners towards others. </w:t>
+      </w:r>
+      <w:r>
+        <w:rPr>
+          <w:rFonts w:ascii="Times New Roman" w:hAnsi="Times New Roman" w:cs="Times New Roman"/>
+          <w:sz w:val="24"/>
+          <w:szCs w:val="24"/>
+        </w:rPr>
+        <w:t xml:space="preserve">Although Darcy does not change </w:t>
+      </w:r>
+      <w:r>
+        <w:rPr>
+          <w:rFonts w:ascii="Times New Roman" w:hAnsi="Times New Roman" w:cs="Times New Roman"/>
+          <w:sz w:val="24"/>
+          <w:szCs w:val="24"/>
+        </w:rPr>
+        <w:t xml:space="preserve">as </w:t>
+      </w:r>
+      <w:r>
+        <w:rPr>
+          <w:rFonts w:ascii="Times New Roman" w:hAnsi="Times New Roman" w:cs="Times New Roman"/>
+          <w:sz w:val="24"/>
+          <w:szCs w:val="24"/>
+        </w:rPr>
+        <w:t>much</w:t>
+      </w:r>
+      <w:r>
+        <w:rPr>
+          <w:rFonts w:ascii="Times New Roman" w:hAnsi="Times New Roman" w:cs="Times New Roman"/>
+          <w:sz w:val="24"/>
+          <w:szCs w:val="24"/>
+        </w:rPr>
+        <w:t xml:space="preserve"> as Elizabeth</w:t>
+      </w:r>
+      <w:r>
+        <w:rPr>
+          <w:rFonts w:ascii="Times New Roman" w:hAnsi="Times New Roman" w:cs="Times New Roman"/>
+          <w:sz w:val="24"/>
+          <w:szCs w:val="24"/>
+        </w:rPr>
+        <w:t>, he does learn to not immediately dismiss people he does not find a</w:t>
+      </w:r>
+      <w:r>
+        <w:rPr>
+          <w:rFonts w:ascii="Times New Roman" w:hAnsi="Times New Roman" w:cs="Times New Roman"/>
+          <w:sz w:val="24"/>
+          <w:szCs w:val="24"/>
+        </w:rPr>
+        <w:t>greeable, revealed later that “[</w:t>
+      </w:r>
+      <w:proofErr w:type="spellStart"/>
+      <w:r>
+        <w:rPr>
+          <w:rFonts w:ascii="Times New Roman" w:hAnsi="Times New Roman" w:cs="Times New Roman"/>
+          <w:sz w:val="24"/>
+          <w:szCs w:val="24"/>
+        </w:rPr>
+        <w:t>i</w:t>
+      </w:r>
+      <w:proofErr w:type="spellEnd"/>
+      <w:r>
+        <w:rPr>
+          <w:rFonts w:ascii="Times New Roman" w:hAnsi="Times New Roman" w:cs="Times New Roman"/>
+          <w:sz w:val="24"/>
+          <w:szCs w:val="24"/>
+        </w:rPr>
+        <w:t>]</w:t>
+      </w:r>
+      <w:r>
+        <w:rPr>
+          <w:rFonts w:ascii="Times New Roman" w:hAnsi="Times New Roman" w:cs="Times New Roman"/>
+          <w:sz w:val="24"/>
+          <w:szCs w:val="24"/>
+        </w:rPr>
+        <w:t>f he did shrug his shoulders, it was not till Sir William was out of sight” (Austen 473).</w:t>
+      </w:r>
+      <w:r>
+        <w:rPr>
+          <w:rFonts w:ascii="Times New Roman" w:hAnsi="Times New Roman" w:cs="Times New Roman"/>
+          <w:sz w:val="24"/>
+          <w:szCs w:val="24"/>
+        </w:rPr>
+        <w:t xml:space="preserve"> </w:t>
+      </w:r>
+      <w:r>
+        <w:rPr>
+          <w:rFonts w:ascii="Times New Roman" w:hAnsi="Times New Roman" w:cs="Times New Roman"/>
+          <w:sz w:val="24"/>
+          <w:szCs w:val="24"/>
+        </w:rPr>
+        <w:t xml:space="preserve">Elizabeth manages to </w:t>
+      </w:r>
+      <w:r>
+        <w:rPr>
+          <w:rFonts w:ascii="Times New Roman" w:hAnsi="Times New Roman" w:cs="Times New Roman"/>
+          <w:sz w:val="24"/>
+          <w:szCs w:val="24"/>
+        </w:rPr>
+        <w:t>understand that her own perception is flawed and that she can’t understand a person from observation alone.</w:t>
       </w:r>
       <w:bookmarkStart w:id="0" w:name="_GoBack"/>
       <w:bookmarkEnd w:id="0"/>
@@ -2306,6 +3359,7 @@
     <w:p>
       <w:pPr>
         <w:spacing w:line="480" w:lineRule="auto"/>
+        <w:jc w:val="center"/>
         <w:rPr>
           <w:rFonts w:ascii="Times New Roman" w:hAnsi="Times New Roman" w:cs="Times New Roman"/>
           <w:sz w:val="24"/>
@@ -2318,538 +3372,7 @@
           <w:sz w:val="24"/>
           <w:szCs w:val="24"/>
         </w:rPr>
-        <w:t>Jane Austen “wrote behind a door that creaked when visitors approached; this warning allowed her to hide manuscripts before anyone could enter” (</w:t>
-      </w:r>
-      <w:proofErr w:type="spellStart"/>
-      <w:r>
-        <w:rPr>
-          <w:rStyle w:val="InternetLink"/>
-          <w:rFonts w:ascii="Times New Roman" w:hAnsi="Times New Roman" w:cs="Times New Roman"/>
-          <w:color w:val="auto"/>
-          <w:sz w:val="24"/>
-          <w:szCs w:val="24"/>
-          <w:u w:val="none"/>
-        </w:rPr>
-        <w:t>Sparknotes</w:t>
-      </w:r>
-      <w:proofErr w:type="spellEnd"/>
-      <w:r>
-        <w:rPr>
-          <w:rStyle w:val="InternetLink"/>
-          <w:rFonts w:ascii="Times New Roman" w:hAnsi="Times New Roman" w:cs="Times New Roman"/>
-          <w:color w:val="auto"/>
-          <w:sz w:val="24"/>
-          <w:szCs w:val="24"/>
-          <w:u w:val="none"/>
-        </w:rPr>
-        <w:t xml:space="preserve"> Editors</w:t>
-      </w:r>
-      <w:r>
-        <w:rPr>
-          <w:rFonts w:ascii="Times New Roman" w:hAnsi="Times New Roman" w:cs="Times New Roman"/>
-          <w:sz w:val="24"/>
-          <w:szCs w:val="24"/>
-        </w:rPr>
-        <w:t>). This allowed her to “preserve her privacy at a time when English society associated a female’s entrance into the public sphere with a reprehensible loss of femininity” (</w:t>
-      </w:r>
-      <w:proofErr w:type="spellStart"/>
-      <w:r>
-        <w:rPr>
-          <w:rFonts w:ascii="Times New Roman" w:hAnsi="Times New Roman" w:cs="Times New Roman"/>
-          <w:sz w:val="24"/>
-          <w:szCs w:val="24"/>
-        </w:rPr>
-        <w:t>Sparknotes</w:t>
-      </w:r>
-      <w:proofErr w:type="spellEnd"/>
-      <w:r>
-        <w:rPr>
-          <w:rFonts w:ascii="Times New Roman" w:hAnsi="Times New Roman" w:cs="Times New Roman"/>
-          <w:sz w:val="24"/>
-          <w:szCs w:val="24"/>
-        </w:rPr>
-        <w:t xml:space="preserve"> Editors). </w:t>
-      </w:r>
-      <w:r>
-        <w:rPr>
-          <w:rFonts w:ascii="Times New Roman" w:hAnsi="Times New Roman" w:cs="Times New Roman"/>
-          <w:sz w:val="24"/>
-          <w:szCs w:val="24"/>
-        </w:rPr>
-        <w:t xml:space="preserve">This background reflects how Elizabeth is in the story. Even though she goes against many of societies expectations of woman at the time, she still has good manners and converses well with everyone. </w:t>
-      </w:r>
-      <w:r>
-        <w:rPr>
-          <w:rFonts w:ascii="Times New Roman" w:hAnsi="Times New Roman" w:cs="Times New Roman"/>
-          <w:sz w:val="24"/>
-          <w:szCs w:val="24"/>
-        </w:rPr>
-        <w:t xml:space="preserve">When Jane is sick and she can’t take a carriage </w:t>
-      </w:r>
-      <w:r>
-        <w:rPr>
-          <w:rFonts w:ascii="Times New Roman" w:hAnsi="Times New Roman" w:cs="Times New Roman"/>
-          <w:sz w:val="24"/>
-          <w:szCs w:val="24"/>
-        </w:rPr>
-        <w:t>to visit her</w:t>
-      </w:r>
-      <w:r>
-        <w:rPr>
-          <w:rFonts w:ascii="Times New Roman" w:hAnsi="Times New Roman" w:cs="Times New Roman"/>
-          <w:sz w:val="24"/>
-          <w:szCs w:val="24"/>
-        </w:rPr>
-        <w:t>, Elizabeth</w:t>
-      </w:r>
-      <w:r>
-        <w:rPr>
-          <w:rFonts w:ascii="Times New Roman" w:hAnsi="Times New Roman" w:cs="Times New Roman"/>
-          <w:sz w:val="24"/>
-          <w:szCs w:val="24"/>
-        </w:rPr>
-        <w:t xml:space="preserve"> walks there</w:t>
-      </w:r>
-      <w:r>
-        <w:rPr>
-          <w:rFonts w:ascii="Times New Roman" w:hAnsi="Times New Roman" w:cs="Times New Roman"/>
-          <w:sz w:val="24"/>
-          <w:szCs w:val="24"/>
-        </w:rPr>
-        <w:t xml:space="preserve"> “</w:t>
-      </w:r>
-      <w:r>
-        <w:rPr>
-          <w:rFonts w:ascii="Times New Roman" w:hAnsi="Times New Roman" w:cs="Times New Roman"/>
-          <w:sz w:val="24"/>
-          <w:szCs w:val="24"/>
-        </w:rPr>
-        <w:t>alone, crossing fie</w:t>
-      </w:r>
-      <w:r>
-        <w:rPr>
-          <w:rFonts w:ascii="Times New Roman" w:hAnsi="Times New Roman" w:cs="Times New Roman"/>
-          <w:sz w:val="24"/>
-          <w:szCs w:val="24"/>
-        </w:rPr>
-        <w:t xml:space="preserve">ld after field at a quick </w:t>
-      </w:r>
-      <w:r>
-        <w:rPr>
-          <w:rFonts w:ascii="Times New Roman" w:hAnsi="Times New Roman" w:cs="Times New Roman"/>
-          <w:sz w:val="24"/>
-          <w:szCs w:val="24"/>
-        </w:rPr>
-        <w:t>pace, jumping over stiles a</w:t>
-      </w:r>
-      <w:r>
-        <w:rPr>
-          <w:rFonts w:ascii="Times New Roman" w:hAnsi="Times New Roman" w:cs="Times New Roman"/>
-          <w:sz w:val="24"/>
-          <w:szCs w:val="24"/>
-        </w:rPr>
-        <w:t xml:space="preserve">nd springing over puddles with </w:t>
-      </w:r>
-      <w:r>
-        <w:rPr>
-          <w:rFonts w:ascii="Times New Roman" w:hAnsi="Times New Roman" w:cs="Times New Roman"/>
-          <w:sz w:val="24"/>
-          <w:szCs w:val="24"/>
-        </w:rPr>
-        <w:t>impatient activity, and finding he</w:t>
-      </w:r>
-      <w:r>
-        <w:rPr>
-          <w:rFonts w:ascii="Times New Roman" w:hAnsi="Times New Roman" w:cs="Times New Roman"/>
-          <w:sz w:val="24"/>
-          <w:szCs w:val="24"/>
-        </w:rPr>
-        <w:t xml:space="preserve">rself at last within view of </w:t>
-      </w:r>
-      <w:r>
-        <w:rPr>
-          <w:rFonts w:ascii="Times New Roman" w:hAnsi="Times New Roman" w:cs="Times New Roman"/>
-          <w:sz w:val="24"/>
-          <w:szCs w:val="24"/>
-        </w:rPr>
-        <w:t xml:space="preserve">the house, with weary ankles, dirty </w:t>
-      </w:r>
-      <w:r>
-        <w:rPr>
-          <w:rFonts w:ascii="Times New Roman" w:hAnsi="Times New Roman" w:cs="Times New Roman"/>
-          <w:sz w:val="24"/>
-          <w:szCs w:val="24"/>
-        </w:rPr>
         <w:lastRenderedPageBreak/>
-        <w:t>stockings, and a face glow</w:t>
-      </w:r>
-      <w:r>
-        <w:rPr>
-          <w:rFonts w:ascii="Times New Roman" w:hAnsi="Times New Roman" w:cs="Times New Roman"/>
-          <w:sz w:val="24"/>
-          <w:szCs w:val="24"/>
-        </w:rPr>
-        <w:t>ing with the warmth of exercise” (</w:t>
-      </w:r>
-      <w:r>
-        <w:rPr>
-          <w:rFonts w:ascii="Times New Roman" w:hAnsi="Times New Roman" w:cs="Times New Roman"/>
-          <w:sz w:val="24"/>
-          <w:szCs w:val="24"/>
-        </w:rPr>
-        <w:t xml:space="preserve">Austen 39). She arrives at the house dirty, and although she understands that </w:t>
-      </w:r>
-      <w:r>
-        <w:rPr>
-          <w:rFonts w:ascii="Times New Roman" w:hAnsi="Times New Roman" w:cs="Times New Roman"/>
-          <w:sz w:val="24"/>
-          <w:szCs w:val="24"/>
-        </w:rPr>
-        <w:t>Mrs. Hurst and Miss Bingley</w:t>
-      </w:r>
-      <w:r>
-        <w:rPr>
-          <w:rFonts w:ascii="Times New Roman" w:hAnsi="Times New Roman" w:cs="Times New Roman"/>
-          <w:sz w:val="24"/>
-          <w:szCs w:val="24"/>
-        </w:rPr>
-        <w:t xml:space="preserve"> probably hold her in contempt for it</w:t>
-      </w:r>
-      <w:r>
-        <w:rPr>
-          <w:rFonts w:ascii="Times New Roman" w:hAnsi="Times New Roman" w:cs="Times New Roman"/>
-          <w:sz w:val="24"/>
-          <w:szCs w:val="24"/>
-        </w:rPr>
-        <w:t>,</w:t>
-      </w:r>
-      <w:r>
-        <w:rPr>
-          <w:rFonts w:ascii="Times New Roman" w:hAnsi="Times New Roman" w:cs="Times New Roman"/>
-          <w:sz w:val="24"/>
-          <w:szCs w:val="24"/>
-        </w:rPr>
-        <w:t xml:space="preserve"> she </w:t>
-      </w:r>
-      <w:r>
-        <w:rPr>
-          <w:rFonts w:ascii="Times New Roman" w:hAnsi="Times New Roman" w:cs="Times New Roman"/>
-          <w:sz w:val="24"/>
-          <w:szCs w:val="24"/>
-        </w:rPr>
-        <w:t>still seems to be</w:t>
-      </w:r>
-      <w:r>
-        <w:rPr>
-          <w:rFonts w:ascii="Times New Roman" w:hAnsi="Times New Roman" w:cs="Times New Roman"/>
-          <w:sz w:val="24"/>
-          <w:szCs w:val="24"/>
-        </w:rPr>
-        <w:t xml:space="preserve"> only</w:t>
-      </w:r>
-      <w:r>
-        <w:rPr>
-          <w:rFonts w:ascii="Times New Roman" w:hAnsi="Times New Roman" w:cs="Times New Roman"/>
-          <w:sz w:val="24"/>
-          <w:szCs w:val="24"/>
-        </w:rPr>
-        <w:t xml:space="preserve"> concerned with her sister’s well-being. </w:t>
-      </w:r>
-      <w:r>
-        <w:rPr>
-          <w:rFonts w:ascii="Times New Roman" w:hAnsi="Times New Roman" w:cs="Times New Roman"/>
-          <w:sz w:val="24"/>
-          <w:szCs w:val="24"/>
-        </w:rPr>
-        <w:t>Many characters in the story</w:t>
-      </w:r>
-      <w:r>
-        <w:rPr>
-          <w:rFonts w:ascii="Times New Roman" w:hAnsi="Times New Roman" w:cs="Times New Roman"/>
-          <w:sz w:val="24"/>
-          <w:szCs w:val="24"/>
-        </w:rPr>
-        <w:t>, such as Mrs. Bennet and Lady Catherine,</w:t>
-      </w:r>
-      <w:r>
-        <w:rPr>
-          <w:rFonts w:ascii="Times New Roman" w:hAnsi="Times New Roman" w:cs="Times New Roman"/>
-          <w:sz w:val="24"/>
-          <w:szCs w:val="24"/>
-        </w:rPr>
-        <w:t xml:space="preserve"> ove</w:t>
-      </w:r>
-      <w:r>
-        <w:rPr>
-          <w:rFonts w:ascii="Times New Roman" w:hAnsi="Times New Roman" w:cs="Times New Roman"/>
-          <w:sz w:val="24"/>
-          <w:szCs w:val="24"/>
-        </w:rPr>
-        <w:t xml:space="preserve">rvalue class and social ranking, and these characters are portrayed as having a lower intelligence. Even though </w:t>
-      </w:r>
-      <w:r>
-        <w:rPr>
-          <w:rFonts w:ascii="Times New Roman" w:hAnsi="Times New Roman" w:cs="Times New Roman"/>
-          <w:sz w:val="24"/>
-          <w:szCs w:val="24"/>
-        </w:rPr>
-        <w:t xml:space="preserve">these characters </w:t>
-      </w:r>
-      <w:r>
-        <w:rPr>
-          <w:rFonts w:ascii="Times New Roman" w:hAnsi="Times New Roman" w:cs="Times New Roman"/>
-          <w:sz w:val="24"/>
-          <w:szCs w:val="24"/>
-        </w:rPr>
-        <w:t>are older and more mature than Elizabeth, their lack of judgement and self-reflection causes them to stagnate. Throughout the story, the characters that change the most are Darcy and Elizabeth.</w:t>
-      </w:r>
-      <w:r>
-        <w:rPr>
-          <w:rFonts w:ascii="Times New Roman" w:hAnsi="Times New Roman" w:cs="Times New Roman"/>
-          <w:sz w:val="24"/>
-          <w:szCs w:val="24"/>
-        </w:rPr>
-        <w:t xml:space="preserve"> They</w:t>
-      </w:r>
-      <w:r>
-        <w:rPr>
-          <w:rFonts w:ascii="Times New Roman" w:hAnsi="Times New Roman" w:cs="Times New Roman"/>
-          <w:sz w:val="24"/>
-          <w:szCs w:val="24"/>
-        </w:rPr>
-        <w:t xml:space="preserve"> both go through a gradual transformation of their opinion of each other. Elizabeth is described from Darcy as being “tolerable” (Austen 13) to “a pretty woman” (Austen 33) and finally to “one of the handsomest woman of [his] acquaintance” (Austen 334).</w:t>
-      </w:r>
-      <w:r>
-        <w:rPr>
-          <w:rFonts w:ascii="Times New Roman" w:hAnsi="Times New Roman" w:cs="Times New Roman"/>
-          <w:sz w:val="24"/>
-          <w:szCs w:val="24"/>
-        </w:rPr>
-        <w:t xml:space="preserve"> </w:t>
-      </w:r>
-      <w:r>
-        <w:rPr>
-          <w:rFonts w:ascii="Times New Roman" w:hAnsi="Times New Roman" w:cs="Times New Roman"/>
-          <w:sz w:val="24"/>
-          <w:szCs w:val="24"/>
-        </w:rPr>
-        <w:t>When the ladies first see Darcy, he</w:t>
-      </w:r>
-      <w:r>
-        <w:rPr>
-          <w:rFonts w:ascii="Times New Roman" w:hAnsi="Times New Roman" w:cs="Times New Roman"/>
-          <w:sz w:val="24"/>
-          <w:szCs w:val="24"/>
-        </w:rPr>
-        <w:t xml:space="preserve"> </w:t>
-      </w:r>
-      <w:proofErr w:type="gramStart"/>
-      <w:r>
-        <w:rPr>
-          <w:rFonts w:ascii="Times New Roman" w:hAnsi="Times New Roman" w:cs="Times New Roman"/>
-          <w:sz w:val="24"/>
-          <w:szCs w:val="24"/>
-        </w:rPr>
-        <w:t>is described as being</w:t>
-      </w:r>
-      <w:proofErr w:type="gramEnd"/>
-      <w:r>
-        <w:rPr>
-          <w:rFonts w:ascii="Times New Roman" w:hAnsi="Times New Roman" w:cs="Times New Roman"/>
-          <w:sz w:val="24"/>
-          <w:szCs w:val="24"/>
-        </w:rPr>
-        <w:t xml:space="preserve"> “much handsomer than Mr. Bingley” (Austen 12) and having around double the fortune, but is found to have too much pride that these features cannot save him. From the first time Elizabeth meets Darcy, she does not like him because he appears arrogant and obnoxious in his manners and actions. He refuses to dance with Elizabeth</w:t>
-      </w:r>
-      <w:r>
-        <w:rPr>
-          <w:rFonts w:ascii="Times New Roman" w:hAnsi="Times New Roman" w:cs="Times New Roman"/>
-          <w:sz w:val="24"/>
-          <w:szCs w:val="24"/>
-        </w:rPr>
-        <w:t>,</w:t>
-      </w:r>
-      <w:r>
-        <w:rPr>
-          <w:rFonts w:ascii="Times New Roman" w:hAnsi="Times New Roman" w:cs="Times New Roman"/>
-          <w:sz w:val="24"/>
-          <w:szCs w:val="24"/>
-        </w:rPr>
-        <w:t xml:space="preserve"> saying “she is tolerable, but not handsome enough to tempt ME” and Elizabeth goes back and tells the story to her friends “with great spirit” (Austen 13). This reveals that she doesn’t take serious offense to what he has said, and allows her to make a fair observation of his character. Although this judgement does seem to be valid, Elizabeth fails to determine Darcy’s true character because of her </w:t>
-      </w:r>
-      <w:r>
-        <w:rPr>
-          <w:rFonts w:ascii="Times New Roman" w:hAnsi="Times New Roman" w:cs="Times New Roman"/>
-          <w:sz w:val="24"/>
-          <w:szCs w:val="24"/>
-        </w:rPr>
-        <w:t>prejudice</w:t>
-      </w:r>
-      <w:r>
-        <w:rPr>
-          <w:rFonts w:ascii="Times New Roman" w:hAnsi="Times New Roman" w:cs="Times New Roman"/>
-          <w:sz w:val="24"/>
-          <w:szCs w:val="24"/>
-        </w:rPr>
-        <w:t xml:space="preserve">. </w:t>
-      </w:r>
-      <w:r>
-        <w:rPr>
-          <w:rFonts w:ascii="Times New Roman" w:hAnsi="Times New Roman" w:cs="Times New Roman"/>
-          <w:sz w:val="24"/>
-          <w:szCs w:val="24"/>
-        </w:rPr>
-        <w:t xml:space="preserve">If she had put more thought into her judgement of Darcy, she might have thought that he can’t always be that disagreeable if Bingley was friends with him. </w:t>
-      </w:r>
-      <w:r>
-        <w:rPr>
-          <w:rFonts w:ascii="Times New Roman" w:hAnsi="Times New Roman" w:cs="Times New Roman"/>
-          <w:sz w:val="24"/>
-          <w:szCs w:val="24"/>
-        </w:rPr>
-        <w:t xml:space="preserve">Elizabeth’s change in opinion of Darcy only happens once she gets the letter from him. </w:t>
-      </w:r>
-    </w:p>
-    <w:p>
-      <w:pPr>
-        <w:spacing w:line="480" w:lineRule="auto"/>
-        <w:rPr>
-          <w:rFonts w:ascii="Times New Roman" w:hAnsi="Times New Roman" w:cs="Times New Roman"/>
-          <w:sz w:val="24"/>
-          <w:szCs w:val="24"/>
-        </w:rPr>
-      </w:pPr>
-      <w:r>
-        <w:rPr>
-          <w:rFonts w:ascii="Times New Roman" w:hAnsi="Times New Roman" w:cs="Times New Roman"/>
-          <w:sz w:val="24"/>
-          <w:szCs w:val="24"/>
-        </w:rPr>
-        <w:lastRenderedPageBreak/>
-        <w:t>Although Darcy does not change much in the story, he does learn to not immediately dismiss people he does not find agreeable, revealed later that “If he did shrug his shoulders, it was not till Sir William was out of sight” (Austen 473).</w:t>
-      </w:r>
-      <w:r>
-        <w:rPr>
-          <w:rFonts w:ascii="Times New Roman" w:hAnsi="Times New Roman" w:cs="Times New Roman"/>
-          <w:sz w:val="24"/>
-          <w:szCs w:val="24"/>
-        </w:rPr>
-        <w:t xml:space="preserve"> </w:t>
-      </w:r>
-    </w:p>
-    <w:p>
-      <w:pPr>
-        <w:spacing w:line="480" w:lineRule="auto"/>
-        <w:rPr>
-          <w:rFonts w:ascii="Times New Roman" w:hAnsi="Times New Roman" w:cs="Times New Roman"/>
-          <w:sz w:val="24"/>
-          <w:szCs w:val="24"/>
-        </w:rPr>
-      </w:pPr>
-    </w:p>
-    <w:p>
-      <w:pPr>
-        <w:spacing w:line="480" w:lineRule="auto"/>
-        <w:ind w:firstLine="720"/>
-        <w:rPr>
-          <w:rFonts w:ascii="Times New Roman" w:hAnsi="Times New Roman" w:cs="Times New Roman"/>
-          <w:sz w:val="24"/>
-          <w:szCs w:val="24"/>
-        </w:rPr>
-      </w:pPr>
-    </w:p>
-    <w:p>
-      <w:pPr>
-        <w:spacing w:line="480" w:lineRule="auto"/>
-        <w:rPr>
-          <w:rFonts w:ascii="Times New Roman" w:hAnsi="Times New Roman" w:cs="Times New Roman"/>
-          <w:sz w:val="24"/>
-          <w:szCs w:val="24"/>
-        </w:rPr>
-      </w:pPr>
-    </w:p>
-    <w:p>
-      <w:pPr>
-        <w:spacing w:line="480" w:lineRule="auto"/>
-        <w:rPr>
-          <w:rFonts w:ascii="Times New Roman" w:hAnsi="Times New Roman" w:cs="Times New Roman"/>
-          <w:sz w:val="24"/>
-          <w:szCs w:val="24"/>
-        </w:rPr>
-      </w:pPr>
-      <w:r>
-        <w:rPr>
-          <w:rFonts w:ascii="Times New Roman" w:hAnsi="Times New Roman" w:cs="Times New Roman"/>
-          <w:sz w:val="24"/>
-          <w:szCs w:val="24"/>
-        </w:rPr>
-        <w:t xml:space="preserve">Even after Darcy managed to convince Wickham to marry Lydia, </w:t>
-      </w:r>
-      <w:r>
-        <w:rPr>
-          <w:rFonts w:ascii="Times New Roman" w:hAnsi="Times New Roman" w:cs="Times New Roman"/>
-          <w:sz w:val="24"/>
-          <w:szCs w:val="24"/>
-        </w:rPr>
-        <w:t>their affection for each other soon “sunk into indifference”</w:t>
-      </w:r>
-      <w:r>
-        <w:rPr>
-          <w:rFonts w:ascii="Times New Roman" w:hAnsi="Times New Roman" w:cs="Times New Roman"/>
-          <w:sz w:val="24"/>
-          <w:szCs w:val="24"/>
-        </w:rPr>
-        <w:t xml:space="preserve"> and they </w:t>
-      </w:r>
-      <w:r>
-        <w:rPr>
-          <w:rFonts w:ascii="Times New Roman" w:hAnsi="Times New Roman" w:cs="Times New Roman"/>
-          <w:sz w:val="24"/>
-          <w:szCs w:val="24"/>
-        </w:rPr>
-        <w:t>constantly mov</w:t>
-      </w:r>
-      <w:r>
-        <w:rPr>
-          <w:rFonts w:ascii="Times New Roman" w:hAnsi="Times New Roman" w:cs="Times New Roman"/>
-          <w:sz w:val="24"/>
-          <w:szCs w:val="24"/>
-        </w:rPr>
-        <w:t>ed</w:t>
-      </w:r>
-      <w:r>
-        <w:rPr>
-          <w:rFonts w:ascii="Times New Roman" w:hAnsi="Times New Roman" w:cs="Times New Roman"/>
-          <w:sz w:val="24"/>
-          <w:szCs w:val="24"/>
-        </w:rPr>
-        <w:t xml:space="preserve"> from place to place (Austen 476).</w:t>
-      </w:r>
-      <w:r>
-        <w:rPr>
-          <w:rFonts w:ascii="Times New Roman" w:hAnsi="Times New Roman" w:cs="Times New Roman"/>
-          <w:sz w:val="24"/>
-          <w:szCs w:val="24"/>
-        </w:rPr>
-        <w:t xml:space="preserve"> </w:t>
-      </w:r>
-    </w:p>
-    <w:p>
-      <w:pPr>
-        <w:spacing w:line="480" w:lineRule="auto"/>
-        <w:jc w:val="center"/>
-        <w:rPr>
-          <w:rFonts w:ascii="Times New Roman" w:hAnsi="Times New Roman" w:cs="Times New Roman"/>
-          <w:sz w:val="24"/>
-          <w:szCs w:val="24"/>
-        </w:rPr>
-      </w:pPr>
-      <w:r>
-        <w:rPr>
-          <w:rFonts w:ascii="Times New Roman" w:hAnsi="Times New Roman" w:cs="Times New Roman"/>
-          <w:sz w:val="24"/>
-          <w:szCs w:val="24"/>
-        </w:rPr>
         <w:t>Works Cited</w:t>
       </w:r>
     </w:p>
@@ -3147,7 +3670,6 @@
           <w:sz w:val="24"/>
           <w:szCs w:val="24"/>
         </w:rPr>
-        <w:lastRenderedPageBreak/>
         <w:t xml:space="preserve">Paris, Bernard J. </w:t>
       </w:r>
       <w:r>
@@ -3277,7 +3799,7 @@
           <w:szCs w:val="24"/>
         </w:rPr>
       </w:pPr>
-      <w:hyperlink r:id="rId5" w:anchor="!/search?ho=t&amp;fvf=IsPeerReviewed,true,f&amp;l=en-UK&amp;q=pride and prejudice elizabeth" w:history="1">
+      <w:hyperlink r:id="rId6" w:anchor="!/search?ho=t&amp;fvf=IsPeerReviewed,true,f&amp;l=en-UK&amp;q=pride and prejudice elizabeth" w:history="1">
         <w:r>
           <w:rPr>
             <w:rStyle w:val="InternetLink"/>
@@ -3285,37 +3807,9 @@
             <w:sz w:val="24"/>
             <w:szCs w:val="24"/>
           </w:rPr>
-          <w:t>https://uwo.summon.serialssolutions.com/search?s.q=pride+and+prejudice&amp;s.cmd=addFacetValueFilters%28ContentType%2CNewspaper+Article%3At%29&amp;spellc</w:t>
-        </w:r>
-        <w:r>
-          <w:rPr>
-            <w:rStyle w:val="InternetLink"/>
-            <w:rFonts w:ascii="Times New Roman" w:hAnsi="Times New Roman" w:cs="Times New Roman"/>
-            <w:sz w:val="24"/>
-            <w:szCs w:val="24"/>
-          </w:rPr>
-          <w:t>heck=true&amp;keep_r=true#!/search?ho=t&amp;fvf=IsPeerReviewed,true,f&amp;l=en-UK&amp;q=pride%20and%20prejudice%20elizabeth</w:t>
+          <w:t>https://uwo.summon.serialssolutions.com/search?s.q=pride+and+prejudice&amp;s.cmd=addFacetValueFilters%28ContentType%2CNewspaper+Article%3At%29&amp;spellcheck=true&amp;keep_r=true#!/search?ho=t&amp;fvf=IsPeerReviewed,true,f&amp;l=en-UK&amp;q=pride%20and%20prejudice%20elizabeth</w:t>
         </w:r>
       </w:hyperlink>
-    </w:p>
-    <w:p>
-      <w:pPr>
-        <w:spacing w:line="480" w:lineRule="auto"/>
-        <w:rPr>
-          <w:rFonts w:ascii="Times New Roman" w:hAnsi="Times New Roman" w:cs="Times New Roman"/>
-          <w:sz w:val="24"/>
-          <w:szCs w:val="24"/>
-        </w:rPr>
-      </w:pPr>
-    </w:p>
-    <w:p>
-      <w:pPr>
-        <w:rPr>
-          <w:rFonts w:ascii="Times New Roman" w:hAnsi="Times New Roman" w:cs="Times New Roman"/>
-          <w:sz w:val="24"/>
-          <w:szCs w:val="24"/>
-        </w:rPr>
-      </w:pPr>
     </w:p>
     <w:sectPr>
       <w:pgSz w:w="12240" w:h="15840"/>
@@ -3326,6 +3820,103 @@
     </w:sectPr>
   </w:body>
 </w:document>
+</file>
+
+<file path=word/numbering.xml><?xml version="1.0" encoding="utf-8"?>
+<w:numbering xmlns:wpc="http://schemas.microsoft.com/office/word/2010/wordprocessingCanvas" xmlns:cx="http://schemas.microsoft.com/office/drawing/2014/chartex" xmlns:cx1="http://schemas.microsoft.com/office/drawing/2015/9/8/chartex" xmlns:cx2="http://schemas.microsoft.com/office/drawing/2015/10/21/chartex" xmlns:cx3="http://schemas.microsoft.com/office/drawing/2016/5/9/chartex" xmlns:cx4="http://schemas.microsoft.com/office/drawing/2016/5/10/chartex" xmlns:cx5="http://schemas.microsoft.com/office/drawing/2016/5/11/chartex" xmlns:cx6="http://schemas.microsoft.com/office/drawing/2016/5/12/chartex" xmlns:cx7="http://schemas.microsoft.com/office/drawing/2016/5/13/chartex" xmlns:cx8="http://schemas.microsoft.com/office/drawing/2016/5/14/chartex" xmlns:mc="http://schemas.openxmlformats.org/markup-compatibility/2006" xmlns:aink="http://schemas.microsoft.com/office/drawing/2016/ink" xmlns:am3d="http://schemas.microsoft.com/office/drawing/2017/model3d" xmlns:o="urn:schemas-microsoft-com:office:office" xmlns:r="http://schemas.openxmlformats.org/officeDocument/2006/relationships" xmlns:m="http://schemas.openxmlformats.org/officeDocument/2006/math" xmlns:v="urn:schemas-microsoft-com:vml" xmlns:wp14="http://schemas.microsoft.com/office/word/2010/wordprocessingDrawing" xmlns:wp="http://schemas.openxmlformats.org/drawingml/2006/wordprocessingDrawing" xmlns:w10="urn:schemas-microsoft-com:office:word" xmlns:w="http://schemas.openxmlformats.org/wordprocessingml/2006/main" xmlns:w14="http://schemas.microsoft.com/office/word/2010/wordml" xmlns:w15="http://schemas.microsoft.com/office/word/2012/wordml" xmlns:w16se="http://schemas.microsoft.com/office/word/2015/wordml/symex" xmlns:wpg="http://schemas.microsoft.com/office/word/2010/wordprocessingGroup" xmlns:wpi="http://schemas.microsoft.com/office/word/2010/wordprocessingInk" xmlns:wne="http://schemas.microsoft.com/office/word/2006/wordml" xmlns:wps="http://schemas.microsoft.com/office/word/2010/wordprocessingShape" mc:Ignorable="w14 w15 w16se wp14">
+  <w:abstractNum w:abstractNumId="0" w15:restartNumberingAfterBreak="0">
+    <w:nsid w:val="3F2B2835"/>
+    <w:multiLevelType w:val="hybridMultilevel"/>
+    <w:tmpl w:val="23143904"/>
+    <w:lvl w:ilvl="0" w:tplc="0409000F">
+      <w:start w:val="1"/>
+      <w:numFmt w:val="decimal"/>
+      <w:lvlText w:val="%1."/>
+      <w:lvlJc w:val="left"/>
+      <w:pPr>
+        <w:ind w:left="720" w:hanging="360"/>
+      </w:pPr>
+      <w:rPr>
+        <w:rFonts w:hint="default"/>
+      </w:rPr>
+    </w:lvl>
+    <w:lvl w:ilvl="1" w:tplc="04090019" w:tentative="1">
+      <w:start w:val="1"/>
+      <w:numFmt w:val="lowerLetter"/>
+      <w:lvlText w:val="%2."/>
+      <w:lvlJc w:val="left"/>
+      <w:pPr>
+        <w:ind w:left="1440" w:hanging="360"/>
+      </w:pPr>
+    </w:lvl>
+    <w:lvl w:ilvl="2" w:tplc="0409001B" w:tentative="1">
+      <w:start w:val="1"/>
+      <w:numFmt w:val="lowerRoman"/>
+      <w:lvlText w:val="%3."/>
+      <w:lvlJc w:val="right"/>
+      <w:pPr>
+        <w:ind w:left="2160" w:hanging="180"/>
+      </w:pPr>
+    </w:lvl>
+    <w:lvl w:ilvl="3" w:tplc="0409000F" w:tentative="1">
+      <w:start w:val="1"/>
+      <w:numFmt w:val="decimal"/>
+      <w:lvlText w:val="%4."/>
+      <w:lvlJc w:val="left"/>
+      <w:pPr>
+        <w:ind w:left="2880" w:hanging="360"/>
+      </w:pPr>
+    </w:lvl>
+    <w:lvl w:ilvl="4" w:tplc="04090019" w:tentative="1">
+      <w:start w:val="1"/>
+      <w:numFmt w:val="lowerLetter"/>
+      <w:lvlText w:val="%5."/>
+      <w:lvlJc w:val="left"/>
+      <w:pPr>
+        <w:ind w:left="3600" w:hanging="360"/>
+      </w:pPr>
+    </w:lvl>
+    <w:lvl w:ilvl="5" w:tplc="0409001B" w:tentative="1">
+      <w:start w:val="1"/>
+      <w:numFmt w:val="lowerRoman"/>
+      <w:lvlText w:val="%6."/>
+      <w:lvlJc w:val="right"/>
+      <w:pPr>
+        <w:ind w:left="4320" w:hanging="180"/>
+      </w:pPr>
+    </w:lvl>
+    <w:lvl w:ilvl="6" w:tplc="0409000F" w:tentative="1">
+      <w:start w:val="1"/>
+      <w:numFmt w:val="decimal"/>
+      <w:lvlText w:val="%7."/>
+      <w:lvlJc w:val="left"/>
+      <w:pPr>
+        <w:ind w:left="5040" w:hanging="360"/>
+      </w:pPr>
+    </w:lvl>
+    <w:lvl w:ilvl="7" w:tplc="04090019" w:tentative="1">
+      <w:start w:val="1"/>
+      <w:numFmt w:val="lowerLetter"/>
+      <w:lvlText w:val="%8."/>
+      <w:lvlJc w:val="left"/>
+      <w:pPr>
+        <w:ind w:left="5760" w:hanging="360"/>
+      </w:pPr>
+    </w:lvl>
+    <w:lvl w:ilvl="8" w:tplc="0409001B" w:tentative="1">
+      <w:start w:val="1"/>
+      <w:numFmt w:val="lowerRoman"/>
+      <w:lvlText w:val="%9."/>
+      <w:lvlJc w:val="right"/>
+      <w:pPr>
+        <w:ind w:left="6480" w:hanging="180"/>
+      </w:pPr>
+    </w:lvl>
+  </w:abstractNum>
+  <w:num w:numId="1">
+    <w:abstractNumId w:val="0"/>
+  </w:num>
+</w:numbering>
 </file>
 
 <file path=word/styles.xml><?xml version="1.0" encoding="utf-8"?>
@@ -3889,6 +4480,17 @@
     <w:basedOn w:val="DefaultParagraphFont"/>
     <w:rsid w:val="0047278D"/>
   </w:style>
+  <w:style w:type="paragraph" w:styleId="ListParagraph">
+    <w:name w:val="List Paragraph"/>
+    <w:basedOn w:val="Normal"/>
+    <w:uiPriority w:val="34"/>
+    <w:qFormat/>
+    <w:rsid w:val="007E64C7"/>
+    <w:pPr>
+      <w:ind w:left="720"/>
+      <w:contextualSpacing/>
+    </w:pPr>
+  </w:style>
 </w:styles>
 </file>
 
@@ -4158,7 +4760,7 @@
 </file>
 
 <file path=customXml/itemProps1.xml><?xml version="1.0" encoding="utf-8"?>
-<ds:datastoreItem xmlns:ds="http://schemas.openxmlformats.org/officeDocument/2006/customXml" ds:itemID="{C2300D0D-8921-4241-8F03-6DCF46FC069C}">
+<ds:datastoreItem xmlns:ds="http://schemas.openxmlformats.org/officeDocument/2006/customXml" ds:itemID="{E9DBD555-7FF7-4CDE-BCAF-9A6D0A83D209}">
   <ds:schemaRefs>
     <ds:schemaRef ds:uri="http://schemas.openxmlformats.org/officeDocument/2006/bibliography"/>
   </ds:schemaRefs>

</xml_diff>

<commit_message>
needs to be reviewed, but finished all content of essay
</commit_message>
<xml_diff>
--- a/English 1027f/Essay.docx
+++ b/English 1027f/Essay.docx
@@ -137,72 +137,6 @@
     </w:p>
     <w:p>
       <w:pPr>
-        <w:pStyle w:val="ListParagraph"/>
-        <w:numPr>
-          <w:ilvl w:val="0"/>
-          <w:numId w:val="1"/>
-        </w:numPr>
-        <w:rPr>
-          <w:rFonts w:ascii="Times New Roman" w:hAnsi="Times New Roman" w:cs="Times New Roman"/>
-          <w:sz w:val="24"/>
-          <w:szCs w:val="24"/>
-        </w:rPr>
-      </w:pPr>
-      <w:r>
-        <w:rPr>
-          <w:rFonts w:ascii="Times New Roman" w:hAnsi="Times New Roman" w:cs="Times New Roman"/>
-          <w:sz w:val="24"/>
-          <w:szCs w:val="24"/>
-        </w:rPr>
-        <w:t>Class, prejudice against Elizabeth</w:t>
-      </w:r>
-    </w:p>
-    <w:p>
-      <w:pPr>
-        <w:pStyle w:val="ListParagraph"/>
-        <w:numPr>
-          <w:ilvl w:val="0"/>
-          <w:numId w:val="1"/>
-        </w:numPr>
-        <w:rPr>
-          <w:rFonts w:ascii="Times New Roman" w:hAnsi="Times New Roman" w:cs="Times New Roman"/>
-          <w:sz w:val="24"/>
-          <w:szCs w:val="24"/>
-        </w:rPr>
-      </w:pPr>
-      <w:r>
-        <w:rPr>
-          <w:rFonts w:ascii="Times New Roman" w:hAnsi="Times New Roman" w:cs="Times New Roman"/>
-          <w:sz w:val="24"/>
-          <w:szCs w:val="24"/>
-        </w:rPr>
-        <w:t>Selfishness of family</w:t>
-      </w:r>
-    </w:p>
-    <w:p>
-      <w:pPr>
-        <w:pStyle w:val="ListParagraph"/>
-        <w:numPr>
-          <w:ilvl w:val="0"/>
-          <w:numId w:val="1"/>
-        </w:numPr>
-        <w:rPr>
-          <w:rFonts w:ascii="Times New Roman" w:hAnsi="Times New Roman" w:cs="Times New Roman"/>
-          <w:sz w:val="24"/>
-          <w:szCs w:val="24"/>
-        </w:rPr>
-      </w:pPr>
-      <w:r>
-        <w:rPr>
-          <w:rFonts w:ascii="Times New Roman" w:hAnsi="Times New Roman" w:cs="Times New Roman"/>
-          <w:sz w:val="24"/>
-          <w:szCs w:val="24"/>
-        </w:rPr>
-        <w:t>Elizabeth’s flawed views of the world</w:t>
-      </w:r>
-    </w:p>
-    <w:p>
-      <w:pPr>
         <w:rPr>
           <w:rFonts w:ascii="Times New Roman" w:hAnsi="Times New Roman" w:cs="Times New Roman"/>
           <w:sz w:val="24"/>
@@ -302,7 +236,23 @@
           <w:sz w:val="24"/>
           <w:szCs w:val="24"/>
         </w:rPr>
-        <w:t xml:space="preserve">Social status is something that has always been valued in society. Whether it’s by comparing income, education, or occupation, people seem to be drawn to determining where they are in relation to others. In Jane Austen’s </w:t>
+        <w:t xml:space="preserve">Social status is something that has always been valued in society. Whether it’s by comparing income, education, or occupation, people </w:t>
+      </w:r>
+      <w:r>
+        <w:rPr>
+          <w:rFonts w:ascii="Times New Roman" w:hAnsi="Times New Roman" w:cs="Times New Roman"/>
+          <w:sz w:val="24"/>
+          <w:szCs w:val="24"/>
+        </w:rPr>
+        <w:t>are</w:t>
+      </w:r>
+      <w:r>
+        <w:rPr>
+          <w:rFonts w:ascii="Times New Roman" w:hAnsi="Times New Roman" w:cs="Times New Roman"/>
+          <w:sz w:val="24"/>
+          <w:szCs w:val="24"/>
+        </w:rPr>
+        <w:t xml:space="preserve"> drawn to determining where they are in relation to others. In Jane Austen’s </w:t>
       </w:r>
       <w:r>
         <w:rPr>
@@ -387,15 +337,119 @@
           <w:sz w:val="24"/>
           <w:szCs w:val="24"/>
         </w:rPr>
-        <w:t xml:space="preserve"> who strictly follow the rules of society are ridiculed and left for the reader to detest for their snobby and overbearing nature. Elizabeth is constantly struggling against her unfortunate social circumstances and her overconfidence in her abilities to draw conclusions about the world, and manages to overcome this by</w:t>
-      </w:r>
-      <w:r>
-        <w:rPr>
-          <w:rFonts w:ascii="Times New Roman" w:hAnsi="Times New Roman" w:cs="Times New Roman"/>
-          <w:sz w:val="24"/>
-          <w:szCs w:val="24"/>
-        </w:rPr>
-        <w:t xml:space="preserve"> reevaluating how she perceives the world, </w:t>
+        <w:t xml:space="preserve"> who strictly follow the rules of society are ridiculed and left for the reader to detest for their snobby and overbearing nature.</w:t>
+      </w:r>
+      <w:r>
+        <w:rPr>
+          <w:rFonts w:ascii="Times New Roman" w:hAnsi="Times New Roman" w:cs="Times New Roman"/>
+          <w:sz w:val="24"/>
+          <w:szCs w:val="24"/>
+        </w:rPr>
+        <w:t xml:space="preserve"> However, characters of higher social status, such as Lady Catherine, receive respect from others and manage to get their way purely because of their breeding.</w:t>
+      </w:r>
+      <w:r>
+        <w:rPr>
+          <w:rFonts w:ascii="Times New Roman" w:hAnsi="Times New Roman" w:cs="Times New Roman"/>
+          <w:sz w:val="24"/>
+          <w:szCs w:val="24"/>
+        </w:rPr>
+        <w:t xml:space="preserve"> </w:t>
+      </w:r>
+      <w:r>
+        <w:rPr>
+          <w:rFonts w:ascii="Times New Roman" w:hAnsi="Times New Roman" w:cs="Times New Roman"/>
+          <w:sz w:val="24"/>
+          <w:szCs w:val="24"/>
+        </w:rPr>
+        <w:t xml:space="preserve">People born into a lower social status are left at a significant disadvantage in life, and must make up for their lack of status to progress in society. </w:t>
+      </w:r>
+      <w:r>
+        <w:rPr>
+          <w:rFonts w:ascii="Times New Roman" w:hAnsi="Times New Roman" w:cs="Times New Roman"/>
+          <w:sz w:val="24"/>
+          <w:szCs w:val="24"/>
+        </w:rPr>
+        <w:t xml:space="preserve">The Bennet’s social </w:t>
+      </w:r>
+      <w:r>
+        <w:rPr>
+          <w:rFonts w:ascii="Times New Roman" w:hAnsi="Times New Roman" w:cs="Times New Roman"/>
+          <w:sz w:val="24"/>
+          <w:szCs w:val="24"/>
+        </w:rPr>
+        <w:t>status and poor connections</w:t>
+      </w:r>
+      <w:r>
+        <w:rPr>
+          <w:rFonts w:ascii="Times New Roman" w:hAnsi="Times New Roman" w:cs="Times New Roman"/>
+          <w:sz w:val="24"/>
+          <w:szCs w:val="24"/>
+        </w:rPr>
+        <w:t xml:space="preserve"> </w:t>
+      </w:r>
+      <w:r>
+        <w:rPr>
+          <w:rFonts w:ascii="Times New Roman" w:hAnsi="Times New Roman" w:cs="Times New Roman"/>
+          <w:sz w:val="24"/>
+          <w:szCs w:val="24"/>
+        </w:rPr>
+        <w:t xml:space="preserve">constrains their family’s prospects in life, and </w:t>
+      </w:r>
+      <w:r>
+        <w:rPr>
+          <w:rFonts w:ascii="Times New Roman" w:hAnsi="Times New Roman" w:cs="Times New Roman"/>
+          <w:sz w:val="24"/>
+          <w:szCs w:val="24"/>
+        </w:rPr>
+        <w:t xml:space="preserve">Elizabeth </w:t>
+      </w:r>
+      <w:r>
+        <w:rPr>
+          <w:rFonts w:ascii="Times New Roman" w:hAnsi="Times New Roman" w:cs="Times New Roman"/>
+          <w:sz w:val="24"/>
+          <w:szCs w:val="24"/>
+        </w:rPr>
+        <w:t>must</w:t>
+      </w:r>
+      <w:r>
+        <w:rPr>
+          <w:rFonts w:ascii="Times New Roman" w:hAnsi="Times New Roman" w:cs="Times New Roman"/>
+          <w:sz w:val="24"/>
+          <w:szCs w:val="24"/>
+        </w:rPr>
+        <w:t xml:space="preserve"> overcome this by</w:t>
+      </w:r>
+      <w:r>
+        <w:rPr>
+          <w:rFonts w:ascii="Times New Roman" w:hAnsi="Times New Roman" w:cs="Times New Roman"/>
+          <w:sz w:val="24"/>
+          <w:szCs w:val="24"/>
+        </w:rPr>
+        <w:t xml:space="preserve"> </w:t>
+      </w:r>
+      <w:r>
+        <w:rPr>
+          <w:rFonts w:ascii="Times New Roman" w:hAnsi="Times New Roman" w:cs="Times New Roman"/>
+          <w:sz w:val="24"/>
+          <w:szCs w:val="24"/>
+        </w:rPr>
+        <w:t xml:space="preserve">escaping the prejudice held against her social </w:t>
+      </w:r>
+      <w:r>
+        <w:rPr>
+          <w:rFonts w:ascii="Times New Roman" w:hAnsi="Times New Roman" w:cs="Times New Roman"/>
+          <w:sz w:val="24"/>
+          <w:szCs w:val="24"/>
+        </w:rPr>
+        <w:t>status,</w:t>
+      </w:r>
+      <w:r>
+        <w:rPr>
+          <w:rFonts w:ascii="Times New Roman" w:hAnsi="Times New Roman" w:cs="Times New Roman"/>
+          <w:sz w:val="24"/>
+          <w:szCs w:val="24"/>
+        </w:rPr>
+        <w:t xml:space="preserve"> </w:t>
       </w:r>
       <w:r>
         <w:rPr>
@@ -411,7 +465,23 @@
           <w:sz w:val="24"/>
           <w:szCs w:val="24"/>
         </w:rPr>
-        <w:t xml:space="preserve"> the selfishness of her family, and escaping the prejudice held against her social class</w:t>
+        <w:t xml:space="preserve"> the selfishness of her family, and</w:t>
+      </w:r>
+      <w:r>
+        <w:rPr>
+          <w:rFonts w:ascii="Times New Roman" w:hAnsi="Times New Roman" w:cs="Times New Roman"/>
+          <w:sz w:val="24"/>
+          <w:szCs w:val="24"/>
+        </w:rPr>
+        <w:t xml:space="preserve"> </w:t>
+      </w:r>
+      <w:r>
+        <w:rPr>
+          <w:rFonts w:ascii="Times New Roman" w:hAnsi="Times New Roman" w:cs="Times New Roman"/>
+          <w:sz w:val="24"/>
+          <w:szCs w:val="24"/>
+        </w:rPr>
+        <w:t>reevaluating how she perceives the world</w:t>
       </w:r>
       <w:r>
         <w:rPr>
@@ -520,7 +590,16 @@
           <w:sz w:val="24"/>
           <w:szCs w:val="24"/>
         </w:rPr>
-        <w:t xml:space="preserve">Lady Catherine are not financial equals but they still share social equality. </w:t>
+        <w:t xml:space="preserve">Lady Catherine are not financial equals but </w:t>
+      </w:r>
+      <w:r>
+        <w:rPr>
+          <w:rFonts w:ascii="Times New Roman" w:hAnsi="Times New Roman" w:cs="Times New Roman"/>
+          <w:sz w:val="24"/>
+          <w:szCs w:val="24"/>
+        </w:rPr>
+        <w:lastRenderedPageBreak/>
+        <w:t xml:space="preserve">they still share social equality. </w:t>
       </w:r>
       <w:proofErr w:type="spellStart"/>
       <w:r>
@@ -538,643 +617,520 @@
           <w:sz w:val="24"/>
           <w:szCs w:val="24"/>
         </w:rPr>
-        <w:t xml:space="preserve"> earns roughly half the amount that Darcy does per year </w:t>
-      </w:r>
-      <w:r>
-        <w:rPr>
+        <w:t xml:space="preserve"> earns roughly half the amount that Darcy does per year and he is not even from the landed gentry</w:t>
+      </w:r>
+      <w:r>
+        <w:rPr>
+          <w:rFonts w:ascii="Times New Roman" w:hAnsi="Times New Roman" w:cs="Times New Roman"/>
+          <w:sz w:val="24"/>
+          <w:szCs w:val="24"/>
+        </w:rPr>
+        <w:t xml:space="preserve">. </w:t>
+      </w:r>
+      <w:r>
+        <w:rPr>
+          <w:rFonts w:ascii="Times New Roman" w:hAnsi="Times New Roman" w:cs="Times New Roman"/>
+          <w:sz w:val="24"/>
+          <w:szCs w:val="24"/>
+        </w:rPr>
+        <w:t xml:space="preserve">The landed gentry </w:t>
+      </w:r>
+      <w:proofErr w:type="gramStart"/>
+      <w:r>
+        <w:rPr>
+          <w:rFonts w:ascii="Times New Roman" w:hAnsi="Times New Roman" w:cs="Times New Roman"/>
+          <w:sz w:val="24"/>
+          <w:szCs w:val="24"/>
+        </w:rPr>
+        <w:t>is considered to be</w:t>
+      </w:r>
+      <w:proofErr w:type="gramEnd"/>
+      <w:r>
+        <w:rPr>
+          <w:rFonts w:ascii="Times New Roman" w:hAnsi="Times New Roman" w:cs="Times New Roman"/>
+          <w:sz w:val="24"/>
+          <w:szCs w:val="24"/>
+        </w:rPr>
+        <w:t xml:space="preserve"> part of the upper class, and since Bingley’s wealth came from trade and he didn’t own a</w:t>
+      </w:r>
+      <w:r>
+        <w:rPr>
+          <w:rFonts w:ascii="Times New Roman" w:hAnsi="Times New Roman" w:cs="Times New Roman"/>
+          <w:sz w:val="24"/>
+          <w:szCs w:val="24"/>
+        </w:rPr>
+        <w:t>n estate, him and his sisters a</w:t>
+      </w:r>
+      <w:r>
+        <w:rPr>
+          <w:rFonts w:ascii="Times New Roman" w:hAnsi="Times New Roman" w:cs="Times New Roman"/>
+          <w:sz w:val="24"/>
+          <w:szCs w:val="24"/>
+        </w:rPr>
+        <w:t xml:space="preserve">re considered to be part of the middle class. </w:t>
+      </w:r>
+      <w:r>
+        <w:rPr>
+          <w:rFonts w:ascii="Times New Roman" w:hAnsi="Times New Roman" w:cs="Times New Roman"/>
+          <w:sz w:val="24"/>
+          <w:szCs w:val="24"/>
+        </w:rPr>
+        <w:t xml:space="preserve">The Bingley’s </w:t>
+      </w:r>
+      <w:proofErr w:type="gramStart"/>
+      <w:r>
+        <w:rPr>
+          <w:rFonts w:ascii="Times New Roman" w:hAnsi="Times New Roman" w:cs="Times New Roman"/>
+          <w:sz w:val="24"/>
+          <w:szCs w:val="24"/>
+        </w:rPr>
+        <w:t>are considered to be</w:t>
+      </w:r>
+      <w:proofErr w:type="gramEnd"/>
+      <w:r>
+        <w:rPr>
+          <w:rFonts w:ascii="Times New Roman" w:hAnsi="Times New Roman" w:cs="Times New Roman"/>
+          <w:sz w:val="24"/>
+          <w:szCs w:val="24"/>
+        </w:rPr>
+        <w:t xml:space="preserve"> of lower class than Darcy, </w:t>
+      </w:r>
+      <w:proofErr w:type="spellStart"/>
+      <w:r>
+        <w:rPr>
+          <w:rFonts w:ascii="Times New Roman" w:hAnsi="Times New Roman" w:cs="Times New Roman"/>
+          <w:sz w:val="24"/>
+          <w:szCs w:val="24"/>
+        </w:rPr>
+        <w:t>Bingly</w:t>
+      </w:r>
+      <w:proofErr w:type="spellEnd"/>
+      <w:r>
+        <w:rPr>
+          <w:rFonts w:ascii="Times New Roman" w:hAnsi="Times New Roman" w:cs="Times New Roman"/>
+          <w:sz w:val="24"/>
+          <w:szCs w:val="24"/>
+        </w:rPr>
+        <w:t>, and Lady Catherine</w:t>
+      </w:r>
+      <w:r>
+        <w:rPr>
+          <w:rFonts w:ascii="Times New Roman" w:hAnsi="Times New Roman" w:cs="Times New Roman"/>
+          <w:sz w:val="24"/>
+          <w:szCs w:val="24"/>
+        </w:rPr>
+        <w:t>,</w:t>
+      </w:r>
+      <w:r>
+        <w:rPr>
+          <w:rFonts w:ascii="Times New Roman" w:hAnsi="Times New Roman" w:cs="Times New Roman"/>
+          <w:sz w:val="24"/>
+          <w:szCs w:val="24"/>
+        </w:rPr>
+        <w:t xml:space="preserve"> and </w:t>
+      </w:r>
+      <w:r>
+        <w:rPr>
+          <w:rFonts w:ascii="Times New Roman" w:hAnsi="Times New Roman" w:cs="Times New Roman"/>
+          <w:sz w:val="24"/>
+          <w:szCs w:val="24"/>
+        </w:rPr>
+        <w:t xml:space="preserve">equal to where </w:t>
+      </w:r>
+      <w:r>
+        <w:rPr>
+          <w:rFonts w:ascii="Times New Roman" w:hAnsi="Times New Roman" w:cs="Times New Roman"/>
+          <w:sz w:val="24"/>
+          <w:szCs w:val="24"/>
+        </w:rPr>
+        <w:t>Mrs. Bennet</w:t>
+      </w:r>
+      <w:r>
+        <w:rPr>
+          <w:rFonts w:ascii="Times New Roman" w:hAnsi="Times New Roman" w:cs="Times New Roman"/>
+          <w:sz w:val="24"/>
+          <w:szCs w:val="24"/>
+        </w:rPr>
+        <w:t xml:space="preserve"> came from</w:t>
+      </w:r>
+      <w:r>
+        <w:rPr>
+          <w:rFonts w:ascii="Times New Roman" w:hAnsi="Times New Roman" w:cs="Times New Roman"/>
+          <w:sz w:val="24"/>
+          <w:szCs w:val="24"/>
+        </w:rPr>
+        <w:t xml:space="preserve">. </w:t>
+      </w:r>
+      <w:r>
+        <w:rPr>
+          <w:rFonts w:ascii="Times New Roman" w:hAnsi="Times New Roman" w:cs="Times New Roman"/>
+          <w:sz w:val="24"/>
+          <w:szCs w:val="24"/>
+        </w:rPr>
+        <w:t xml:space="preserve">But </w:t>
+      </w:r>
+      <w:r>
+        <w:rPr>
+          <w:rFonts w:ascii="Times New Roman" w:hAnsi="Times New Roman" w:cs="Times New Roman"/>
+          <w:sz w:val="24"/>
+          <w:szCs w:val="24"/>
+        </w:rPr>
+        <w:t>Mr. Bennet, who is from the landed gentr</w:t>
+      </w:r>
+      <w:r>
+        <w:rPr>
+          <w:rFonts w:ascii="Times New Roman" w:hAnsi="Times New Roman" w:cs="Times New Roman"/>
+          <w:sz w:val="24"/>
+          <w:szCs w:val="24"/>
+        </w:rPr>
+        <w:t>y</w:t>
+      </w:r>
+      <w:r>
+        <w:rPr>
+          <w:rFonts w:ascii="Times New Roman" w:hAnsi="Times New Roman" w:cs="Times New Roman"/>
+          <w:sz w:val="24"/>
+          <w:szCs w:val="24"/>
+        </w:rPr>
+        <w:t xml:space="preserve">, </w:t>
+      </w:r>
+      <w:proofErr w:type="gramStart"/>
+      <w:r>
+        <w:rPr>
+          <w:rFonts w:ascii="Times New Roman" w:hAnsi="Times New Roman" w:cs="Times New Roman"/>
+          <w:sz w:val="24"/>
+          <w:szCs w:val="24"/>
+        </w:rPr>
+        <w:t>is</w:t>
+      </w:r>
+      <w:r>
+        <w:rPr>
+          <w:rFonts w:ascii="Times New Roman" w:hAnsi="Times New Roman" w:cs="Times New Roman"/>
+          <w:sz w:val="24"/>
+          <w:szCs w:val="24"/>
+        </w:rPr>
+        <w:t xml:space="preserve"> considered to be</w:t>
+      </w:r>
+      <w:proofErr w:type="gramEnd"/>
+      <w:r>
+        <w:rPr>
+          <w:rFonts w:ascii="Times New Roman" w:hAnsi="Times New Roman" w:cs="Times New Roman"/>
+          <w:sz w:val="24"/>
+          <w:szCs w:val="24"/>
+        </w:rPr>
+        <w:t xml:space="preserve"> from the upper class and is still said</w:t>
+      </w:r>
+      <w:r>
+        <w:rPr>
+          <w:rFonts w:ascii="Times New Roman" w:hAnsi="Times New Roman" w:cs="Times New Roman"/>
+          <w:sz w:val="24"/>
+          <w:szCs w:val="24"/>
+        </w:rPr>
+        <w:t xml:space="preserve"> unworthy of becoming a relative through marriage due to the connections that he has.</w:t>
+      </w:r>
+      <w:r>
+        <w:rPr>
+          <w:rFonts w:ascii="Times New Roman" w:hAnsi="Times New Roman" w:cs="Times New Roman"/>
+          <w:sz w:val="24"/>
+          <w:szCs w:val="24"/>
+        </w:rPr>
+        <w:t xml:space="preserve"> Ironically, Bingley’s sisters</w:t>
+      </w:r>
+      <w:r>
+        <w:rPr>
+          <w:rFonts w:ascii="Times New Roman" w:hAnsi="Times New Roman" w:cs="Times New Roman"/>
+          <w:sz w:val="24"/>
+          <w:szCs w:val="24"/>
+        </w:rPr>
+        <w:t xml:space="preserve"> spend most of the novel making “snide remarks about Mrs. Bennet’s </w:t>
+      </w:r>
+      <w:proofErr w:type="gramStart"/>
+      <w:r>
+        <w:rPr>
+          <w:rFonts w:ascii="Times New Roman" w:hAnsi="Times New Roman" w:cs="Times New Roman"/>
+          <w:sz w:val="24"/>
+          <w:szCs w:val="24"/>
+        </w:rPr>
+        <w:t>middle class</w:t>
+      </w:r>
+      <w:proofErr w:type="gramEnd"/>
+      <w:r>
+        <w:rPr>
+          <w:rFonts w:ascii="Times New Roman" w:hAnsi="Times New Roman" w:cs="Times New Roman"/>
+          <w:sz w:val="24"/>
+          <w:szCs w:val="24"/>
+        </w:rPr>
+        <w:t xml:space="preserve"> connections, when their own family came from the same class” (</w:t>
+      </w:r>
+      <w:r>
+        <w:rPr>
+          <w:rStyle w:val="citationtext"/>
+          <w:rFonts w:ascii="Times New Roman" w:hAnsi="Times New Roman" w:cs="Times New Roman"/>
+          <w:sz w:val="24"/>
+          <w:szCs w:val="24"/>
+        </w:rPr>
+        <w:t>“Social Class and the Bennet Family”).</w:t>
+      </w:r>
+      <w:r>
+        <w:rPr>
+          <w:rStyle w:val="citationtext"/>
+          <w:rFonts w:ascii="Times New Roman" w:hAnsi="Times New Roman" w:cs="Times New Roman"/>
+          <w:sz w:val="24"/>
+          <w:szCs w:val="24"/>
+        </w:rPr>
+        <w:t xml:space="preserve"> </w:t>
+      </w:r>
+      <w:r>
+        <w:rPr>
+          <w:rStyle w:val="citationtext"/>
+          <w:rFonts w:ascii="Times New Roman" w:hAnsi="Times New Roman" w:cs="Times New Roman"/>
+          <w:sz w:val="24"/>
+          <w:szCs w:val="24"/>
+        </w:rPr>
+        <w:t xml:space="preserve">Though the </w:t>
+      </w:r>
+      <w:proofErr w:type="spellStart"/>
+      <w:r>
+        <w:rPr>
+          <w:rStyle w:val="citationtext"/>
+          <w:rFonts w:ascii="Times New Roman" w:hAnsi="Times New Roman" w:cs="Times New Roman"/>
+          <w:sz w:val="24"/>
+          <w:szCs w:val="24"/>
+        </w:rPr>
+        <w:t>Bennets</w:t>
+      </w:r>
+      <w:proofErr w:type="spellEnd"/>
+      <w:r>
+        <w:rPr>
+          <w:rStyle w:val="citationtext"/>
+          <w:rFonts w:ascii="Times New Roman" w:hAnsi="Times New Roman" w:cs="Times New Roman"/>
+          <w:sz w:val="24"/>
+          <w:szCs w:val="24"/>
+        </w:rPr>
+        <w:t xml:space="preserve"> are the wealthiest family in their community with an income of two thousand pounds a year, they are not able to save much for their daughters, requiring them to marry a man with a modest income to support their financial failings. Having a low income as a woman does not seem to be too significant, because Wickham still accepts Darcy’s offer </w:t>
+      </w:r>
+      <w:r>
+        <w:rPr>
+          <w:rStyle w:val="citationtext"/>
+          <w:rFonts w:ascii="Times New Roman" w:hAnsi="Times New Roman" w:cs="Times New Roman"/>
+          <w:sz w:val="24"/>
+          <w:szCs w:val="24"/>
+        </w:rPr>
+        <w:t>to induce him to marry Lydia for “less than 3,500 pounds”</w:t>
+      </w:r>
+      <w:r>
+        <w:rPr>
+          <w:rStyle w:val="citationtext"/>
+          <w:rFonts w:ascii="Times New Roman" w:hAnsi="Times New Roman" w:cs="Times New Roman"/>
+          <w:sz w:val="24"/>
+          <w:szCs w:val="24"/>
+        </w:rPr>
+        <w:t xml:space="preserve"> (Renee)</w:t>
+      </w:r>
+      <w:r>
+        <w:rPr>
+          <w:rStyle w:val="citationtext"/>
+          <w:rFonts w:ascii="Times New Roman" w:hAnsi="Times New Roman" w:cs="Times New Roman"/>
+          <w:sz w:val="24"/>
+          <w:szCs w:val="24"/>
+        </w:rPr>
+        <w:t xml:space="preserve"> knowing that Lydia would have very little income. </w:t>
+      </w:r>
+      <w:r>
+        <w:rPr>
+          <w:rStyle w:val="citationtext"/>
+          <w:rFonts w:ascii="Times New Roman" w:hAnsi="Times New Roman" w:cs="Times New Roman"/>
+          <w:sz w:val="24"/>
+          <w:szCs w:val="24"/>
+        </w:rPr>
+        <w:t>Near the end of the story</w:t>
+      </w:r>
+      <w:r>
+        <w:rPr>
+          <w:rStyle w:val="citationtext"/>
+          <w:rFonts w:ascii="Times New Roman" w:hAnsi="Times New Roman" w:cs="Times New Roman"/>
+          <w:sz w:val="24"/>
+          <w:szCs w:val="24"/>
+        </w:rPr>
+        <w:t xml:space="preserve"> when Lady Catherine asks about Darcy’s proposal to Elizabeth</w:t>
+      </w:r>
+      <w:r>
+        <w:rPr>
+          <w:rStyle w:val="citationtext"/>
+          <w:rFonts w:ascii="Times New Roman" w:hAnsi="Times New Roman" w:cs="Times New Roman"/>
+          <w:sz w:val="24"/>
+          <w:szCs w:val="24"/>
+        </w:rPr>
+        <w:t xml:space="preserve">, Lady Catherine threatens Elizabeth by saying that </w:t>
+      </w:r>
+      <w:r>
+        <w:rPr>
+          <w:rStyle w:val="citationtext"/>
+          <w:rFonts w:ascii="Times New Roman" w:hAnsi="Times New Roman" w:cs="Times New Roman"/>
+          <w:sz w:val="24"/>
+          <w:szCs w:val="24"/>
+        </w:rPr>
+        <w:t>“[y]</w:t>
+      </w:r>
+      <w:proofErr w:type="spellStart"/>
+      <w:r>
+        <w:rPr>
+          <w:rStyle w:val="citationtext"/>
+          <w:rFonts w:ascii="Times New Roman" w:hAnsi="Times New Roman" w:cs="Times New Roman"/>
+          <w:sz w:val="24"/>
+          <w:szCs w:val="24"/>
+        </w:rPr>
+        <w:t>ou</w:t>
+      </w:r>
+      <w:proofErr w:type="spellEnd"/>
+      <w:r>
+        <w:rPr>
+          <w:rStyle w:val="citationtext"/>
+          <w:rFonts w:ascii="Times New Roman" w:hAnsi="Times New Roman" w:cs="Times New Roman"/>
+          <w:sz w:val="24"/>
+          <w:szCs w:val="24"/>
+        </w:rPr>
+        <w:t xml:space="preserve"> will be censured, slighted, and despised, by everyone connected with him. Your alliance will be a disgrace; your name will never even be mentioned by any of us.”</w:t>
+      </w:r>
+      <w:r>
+        <w:rPr>
+          <w:rStyle w:val="citationtext"/>
+          <w:rFonts w:ascii="Times New Roman" w:hAnsi="Times New Roman" w:cs="Times New Roman"/>
+          <w:sz w:val="24"/>
+          <w:szCs w:val="24"/>
+        </w:rPr>
+        <w:t xml:space="preserve"> </w:t>
+      </w:r>
+      <w:r>
+        <w:rPr>
+          <w:rStyle w:val="citationtext"/>
+          <w:rFonts w:ascii="Times New Roman" w:hAnsi="Times New Roman" w:cs="Times New Roman"/>
+          <w:sz w:val="24"/>
+          <w:szCs w:val="24"/>
+        </w:rPr>
+        <w:t xml:space="preserve">(Austen 437). </w:t>
+      </w:r>
+      <w:r>
+        <w:rPr>
+          <w:rStyle w:val="citationtext"/>
+          <w:rFonts w:ascii="Times New Roman" w:hAnsi="Times New Roman" w:cs="Times New Roman"/>
+          <w:sz w:val="24"/>
+          <w:szCs w:val="24"/>
+        </w:rPr>
+        <w:t>Elizabeth stands up to Lady Catherine and says “[h]e is a gentleman; I am a gentleman’s daughter; so far we are equal” (Austen 439). Lady Catherine agrees with this statement, but counters by asking “who was your mother? Who are your uncles and aunts? Do not imagine me ignorant of their condition.” (Austen 439).</w:t>
+      </w:r>
+      <w:r>
+        <w:rPr>
+          <w:rStyle w:val="citationtext"/>
+          <w:rFonts w:ascii="Times New Roman" w:hAnsi="Times New Roman" w:cs="Times New Roman"/>
+          <w:sz w:val="24"/>
+          <w:szCs w:val="24"/>
+        </w:rPr>
+        <w:t xml:space="preserve"> From this we can tell that connections are valued as much, if not higher, than class in this society.</w:t>
+      </w:r>
+      <w:r>
+        <w:rPr>
+          <w:rStyle w:val="citationtext"/>
+          <w:rFonts w:ascii="Times New Roman" w:hAnsi="Times New Roman" w:cs="Times New Roman"/>
+          <w:sz w:val="24"/>
+          <w:szCs w:val="24"/>
+        </w:rPr>
+        <w:t xml:space="preserve"> </w:t>
+      </w:r>
+      <w:r>
+        <w:rPr>
+          <w:rStyle w:val="citationtext"/>
+          <w:rFonts w:ascii="Times New Roman" w:hAnsi="Times New Roman" w:cs="Times New Roman"/>
+          <w:sz w:val="24"/>
+          <w:szCs w:val="24"/>
+        </w:rPr>
+        <w:t xml:space="preserve">Unlike Lady Catherine, Elizabeth does not </w:t>
+      </w:r>
+      <w:r>
+        <w:rPr>
+          <w:rStyle w:val="citationtext"/>
+          <w:rFonts w:ascii="Times New Roman" w:hAnsi="Times New Roman" w:cs="Times New Roman"/>
+          <w:sz w:val="24"/>
+          <w:szCs w:val="24"/>
+        </w:rPr>
+        <w:t xml:space="preserve">value class and </w:t>
+      </w:r>
+      <w:r>
+        <w:rPr>
+          <w:rStyle w:val="citationtext"/>
           <w:rFonts w:ascii="Times New Roman" w:hAnsi="Times New Roman" w:cs="Times New Roman"/>
           <w:sz w:val="24"/>
           <w:szCs w:val="24"/>
         </w:rPr>
         <w:lastRenderedPageBreak/>
-        <w:t>and he is not even from the landed gentry</w:t>
-      </w:r>
-      <w:r>
-        <w:rPr>
-          <w:rFonts w:ascii="Times New Roman" w:hAnsi="Times New Roman" w:cs="Times New Roman"/>
-          <w:sz w:val="24"/>
-          <w:szCs w:val="24"/>
-        </w:rPr>
-        <w:t xml:space="preserve">. </w:t>
-      </w:r>
-      <w:r>
-        <w:rPr>
-          <w:rFonts w:ascii="Times New Roman" w:hAnsi="Times New Roman" w:cs="Times New Roman"/>
-          <w:sz w:val="24"/>
-          <w:szCs w:val="24"/>
-        </w:rPr>
-        <w:t xml:space="preserve">The landed gentry </w:t>
+        <w:t xml:space="preserve">connections highly, and she states that “[she is] only resolved to act in that manner, which will, in [her] own opinion, constitute [her] happiness, without reference to [Lady Catherine], or to any person so wholly unconnected with [her]” (Austen 441). By refusing to </w:t>
+      </w:r>
+      <w:r>
+        <w:rPr>
+          <w:rStyle w:val="citationtext"/>
+          <w:rFonts w:ascii="Times New Roman" w:hAnsi="Times New Roman" w:cs="Times New Roman"/>
+          <w:sz w:val="24"/>
+          <w:szCs w:val="24"/>
+        </w:rPr>
+        <w:t>act in a manner</w:t>
+      </w:r>
+      <w:r>
+        <w:rPr>
+          <w:rStyle w:val="citationtext"/>
+          <w:rFonts w:ascii="Times New Roman" w:hAnsi="Times New Roman" w:cs="Times New Roman"/>
+          <w:sz w:val="24"/>
+          <w:szCs w:val="24"/>
+        </w:rPr>
+        <w:t xml:space="preserve"> </w:t>
+      </w:r>
+      <w:r>
+        <w:rPr>
+          <w:rStyle w:val="citationtext"/>
+          <w:rFonts w:ascii="Times New Roman" w:hAnsi="Times New Roman" w:cs="Times New Roman"/>
+          <w:sz w:val="24"/>
+          <w:szCs w:val="24"/>
+        </w:rPr>
+        <w:t>considered suitable</w:t>
+      </w:r>
+      <w:r>
+        <w:rPr>
+          <w:rStyle w:val="citationtext"/>
+          <w:rFonts w:ascii="Times New Roman" w:hAnsi="Times New Roman" w:cs="Times New Roman"/>
+          <w:sz w:val="24"/>
+          <w:szCs w:val="24"/>
+        </w:rPr>
+        <w:t xml:space="preserve"> </w:t>
+      </w:r>
+      <w:r>
+        <w:rPr>
+          <w:rStyle w:val="citationtext"/>
+          <w:rFonts w:ascii="Times New Roman" w:hAnsi="Times New Roman" w:cs="Times New Roman"/>
+          <w:sz w:val="24"/>
+          <w:szCs w:val="24"/>
+        </w:rPr>
+        <w:t>based on</w:t>
+      </w:r>
+      <w:r>
+        <w:rPr>
+          <w:rStyle w:val="citationtext"/>
+          <w:rFonts w:ascii="Times New Roman" w:hAnsi="Times New Roman" w:cs="Times New Roman"/>
+          <w:sz w:val="24"/>
+          <w:szCs w:val="24"/>
+        </w:rPr>
+        <w:t xml:space="preserve"> a person’s class or connections, she </w:t>
       </w:r>
       <w:proofErr w:type="gramStart"/>
       <w:r>
         <w:rPr>
-          <w:rFonts w:ascii="Times New Roman" w:hAnsi="Times New Roman" w:cs="Times New Roman"/>
-          <w:sz w:val="24"/>
-          <w:szCs w:val="24"/>
-        </w:rPr>
-        <w:t>is considered to be</w:t>
+          <w:rStyle w:val="citationtext"/>
+          <w:rFonts w:ascii="Times New Roman" w:hAnsi="Times New Roman" w:cs="Times New Roman"/>
+          <w:sz w:val="24"/>
+          <w:szCs w:val="24"/>
+        </w:rPr>
+        <w:t>is able to</w:t>
       </w:r>
       <w:proofErr w:type="gramEnd"/>
       <w:r>
         <w:rPr>
-          <w:rFonts w:ascii="Times New Roman" w:hAnsi="Times New Roman" w:cs="Times New Roman"/>
-          <w:sz w:val="24"/>
-          <w:szCs w:val="24"/>
-        </w:rPr>
-        <w:t xml:space="preserve"> part of the upper class, and since Bingley’s wealth came from trade and he didn’t own a</w:t>
-      </w:r>
-      <w:r>
-        <w:rPr>
-          <w:rFonts w:ascii="Times New Roman" w:hAnsi="Times New Roman" w:cs="Times New Roman"/>
-          <w:sz w:val="24"/>
-          <w:szCs w:val="24"/>
-        </w:rPr>
-        <w:t>n estate, him and his sisters a</w:t>
-      </w:r>
-      <w:r>
-        <w:rPr>
-          <w:rFonts w:ascii="Times New Roman" w:hAnsi="Times New Roman" w:cs="Times New Roman"/>
-          <w:sz w:val="24"/>
-          <w:szCs w:val="24"/>
-        </w:rPr>
-        <w:t xml:space="preserve">re considered to be part of the middle class. </w:t>
-      </w:r>
-      <w:r>
-        <w:rPr>
-          <w:rFonts w:ascii="Times New Roman" w:hAnsi="Times New Roman" w:cs="Times New Roman"/>
-          <w:sz w:val="24"/>
-          <w:szCs w:val="24"/>
-        </w:rPr>
-        <w:t xml:space="preserve">The Bingley’s </w:t>
-      </w:r>
-      <w:proofErr w:type="gramStart"/>
-      <w:r>
-        <w:rPr>
-          <w:rFonts w:ascii="Times New Roman" w:hAnsi="Times New Roman" w:cs="Times New Roman"/>
-          <w:sz w:val="24"/>
-          <w:szCs w:val="24"/>
-        </w:rPr>
-        <w:t>are considered to be</w:t>
-      </w:r>
-      <w:proofErr w:type="gramEnd"/>
-      <w:r>
-        <w:rPr>
-          <w:rFonts w:ascii="Times New Roman" w:hAnsi="Times New Roman" w:cs="Times New Roman"/>
-          <w:sz w:val="24"/>
-          <w:szCs w:val="24"/>
-        </w:rPr>
-        <w:t xml:space="preserve"> of lower class than Darcy, </w:t>
-      </w:r>
-      <w:proofErr w:type="spellStart"/>
-      <w:r>
-        <w:rPr>
-          <w:rFonts w:ascii="Times New Roman" w:hAnsi="Times New Roman" w:cs="Times New Roman"/>
-          <w:sz w:val="24"/>
-          <w:szCs w:val="24"/>
-        </w:rPr>
-        <w:t>Bingly</w:t>
-      </w:r>
-      <w:proofErr w:type="spellEnd"/>
-      <w:r>
-        <w:rPr>
-          <w:rFonts w:ascii="Times New Roman" w:hAnsi="Times New Roman" w:cs="Times New Roman"/>
-          <w:sz w:val="24"/>
-          <w:szCs w:val="24"/>
-        </w:rPr>
-        <w:t>, and Lady Catherine</w:t>
-      </w:r>
-      <w:r>
-        <w:rPr>
-          <w:rFonts w:ascii="Times New Roman" w:hAnsi="Times New Roman" w:cs="Times New Roman"/>
-          <w:sz w:val="24"/>
-          <w:szCs w:val="24"/>
-        </w:rPr>
-        <w:t>,</w:t>
-      </w:r>
-      <w:r>
-        <w:rPr>
-          <w:rFonts w:ascii="Times New Roman" w:hAnsi="Times New Roman" w:cs="Times New Roman"/>
-          <w:sz w:val="24"/>
-          <w:szCs w:val="24"/>
-        </w:rPr>
-        <w:t xml:space="preserve"> and </w:t>
-      </w:r>
-      <w:r>
-        <w:rPr>
-          <w:rFonts w:ascii="Times New Roman" w:hAnsi="Times New Roman" w:cs="Times New Roman"/>
-          <w:sz w:val="24"/>
-          <w:szCs w:val="24"/>
-        </w:rPr>
-        <w:t xml:space="preserve">equal to where </w:t>
-      </w:r>
-      <w:r>
-        <w:rPr>
-          <w:rFonts w:ascii="Times New Roman" w:hAnsi="Times New Roman" w:cs="Times New Roman"/>
-          <w:sz w:val="24"/>
-          <w:szCs w:val="24"/>
-        </w:rPr>
-        <w:t>Mrs. Bennet</w:t>
-      </w:r>
-      <w:r>
-        <w:rPr>
-          <w:rFonts w:ascii="Times New Roman" w:hAnsi="Times New Roman" w:cs="Times New Roman"/>
-          <w:sz w:val="24"/>
-          <w:szCs w:val="24"/>
-        </w:rPr>
-        <w:t xml:space="preserve"> came from</w:t>
-      </w:r>
-      <w:r>
-        <w:rPr>
-          <w:rFonts w:ascii="Times New Roman" w:hAnsi="Times New Roman" w:cs="Times New Roman"/>
-          <w:sz w:val="24"/>
-          <w:szCs w:val="24"/>
-        </w:rPr>
-        <w:t xml:space="preserve">. </w:t>
-      </w:r>
-      <w:r>
-        <w:rPr>
-          <w:rFonts w:ascii="Times New Roman" w:hAnsi="Times New Roman" w:cs="Times New Roman"/>
-          <w:sz w:val="24"/>
-          <w:szCs w:val="24"/>
-        </w:rPr>
-        <w:t xml:space="preserve">But </w:t>
-      </w:r>
-      <w:r>
-        <w:rPr>
-          <w:rFonts w:ascii="Times New Roman" w:hAnsi="Times New Roman" w:cs="Times New Roman"/>
-          <w:sz w:val="24"/>
-          <w:szCs w:val="24"/>
-        </w:rPr>
-        <w:t>Mr. Bennet, who is from the landed gentr</w:t>
-      </w:r>
-      <w:r>
-        <w:rPr>
-          <w:rFonts w:ascii="Times New Roman" w:hAnsi="Times New Roman" w:cs="Times New Roman"/>
-          <w:sz w:val="24"/>
-          <w:szCs w:val="24"/>
-        </w:rPr>
-        <w:t>y</w:t>
-      </w:r>
-      <w:r>
-        <w:rPr>
-          <w:rFonts w:ascii="Times New Roman" w:hAnsi="Times New Roman" w:cs="Times New Roman"/>
-          <w:sz w:val="24"/>
-          <w:szCs w:val="24"/>
-        </w:rPr>
-        <w:t xml:space="preserve">, </w:t>
-      </w:r>
-      <w:proofErr w:type="gramStart"/>
-      <w:r>
-        <w:rPr>
-          <w:rFonts w:ascii="Times New Roman" w:hAnsi="Times New Roman" w:cs="Times New Roman"/>
-          <w:sz w:val="24"/>
-          <w:szCs w:val="24"/>
-        </w:rPr>
-        <w:t>is</w:t>
-      </w:r>
-      <w:r>
-        <w:rPr>
-          <w:rFonts w:ascii="Times New Roman" w:hAnsi="Times New Roman" w:cs="Times New Roman"/>
-          <w:sz w:val="24"/>
-          <w:szCs w:val="24"/>
-        </w:rPr>
-        <w:t xml:space="preserve"> considered to be</w:t>
-      </w:r>
-      <w:proofErr w:type="gramEnd"/>
-      <w:r>
-        <w:rPr>
-          <w:rFonts w:ascii="Times New Roman" w:hAnsi="Times New Roman" w:cs="Times New Roman"/>
-          <w:sz w:val="24"/>
-          <w:szCs w:val="24"/>
-        </w:rPr>
-        <w:t xml:space="preserve"> from the upper class and is still said</w:t>
-      </w:r>
-      <w:r>
-        <w:rPr>
-          <w:rFonts w:ascii="Times New Roman" w:hAnsi="Times New Roman" w:cs="Times New Roman"/>
-          <w:sz w:val="24"/>
-          <w:szCs w:val="24"/>
-        </w:rPr>
-        <w:t xml:space="preserve"> unworthy of becoming a relative through marriage due to the connections that he has.</w:t>
-      </w:r>
-      <w:r>
-        <w:rPr>
-          <w:rFonts w:ascii="Times New Roman" w:hAnsi="Times New Roman" w:cs="Times New Roman"/>
-          <w:sz w:val="24"/>
-          <w:szCs w:val="24"/>
-        </w:rPr>
-        <w:t xml:space="preserve"> Ironically, Bingley’s sisters</w:t>
-      </w:r>
-      <w:r>
-        <w:rPr>
-          <w:rFonts w:ascii="Times New Roman" w:hAnsi="Times New Roman" w:cs="Times New Roman"/>
-          <w:sz w:val="24"/>
-          <w:szCs w:val="24"/>
-        </w:rPr>
-        <w:t xml:space="preserve"> spend most of the novel making “snide remarks about Mrs. Bennet’s </w:t>
-      </w:r>
-      <w:proofErr w:type="gramStart"/>
-      <w:r>
-        <w:rPr>
-          <w:rFonts w:ascii="Times New Roman" w:hAnsi="Times New Roman" w:cs="Times New Roman"/>
-          <w:sz w:val="24"/>
-          <w:szCs w:val="24"/>
-        </w:rPr>
-        <w:t>middle class</w:t>
-      </w:r>
-      <w:proofErr w:type="gramEnd"/>
-      <w:r>
-        <w:rPr>
-          <w:rFonts w:ascii="Times New Roman" w:hAnsi="Times New Roman" w:cs="Times New Roman"/>
-          <w:sz w:val="24"/>
-          <w:szCs w:val="24"/>
-        </w:rPr>
-        <w:t xml:space="preserve"> connections, when their own family came from the same class” (</w:t>
-      </w:r>
-      <w:r>
-        <w:rPr>
-          <w:rStyle w:val="citationtext"/>
-          <w:rFonts w:ascii="Times New Roman" w:hAnsi="Times New Roman" w:cs="Times New Roman"/>
-          <w:sz w:val="24"/>
-          <w:szCs w:val="24"/>
-        </w:rPr>
-        <w:t>“Social Class and the Bennet Family”)</w:t>
-      </w:r>
-      <w:r>
-        <w:rPr>
-          <w:rStyle w:val="citationtext"/>
-          <w:rFonts w:ascii="Times New Roman" w:hAnsi="Times New Roman" w:cs="Times New Roman"/>
-          <w:sz w:val="24"/>
-          <w:szCs w:val="24"/>
-        </w:rPr>
-        <w:t>.</w:t>
-      </w:r>
-      <w:r>
-        <w:rPr>
-          <w:rStyle w:val="citationtext"/>
-          <w:rFonts w:ascii="Times New Roman" w:hAnsi="Times New Roman" w:cs="Times New Roman"/>
-          <w:sz w:val="24"/>
-          <w:szCs w:val="24"/>
-        </w:rPr>
-        <w:t xml:space="preserve"> </w:t>
-      </w:r>
-      <w:r>
-        <w:rPr>
-          <w:rStyle w:val="citationtext"/>
-          <w:rFonts w:ascii="Times New Roman" w:hAnsi="Times New Roman" w:cs="Times New Roman"/>
-          <w:sz w:val="24"/>
-          <w:szCs w:val="24"/>
-        </w:rPr>
-        <w:t>Near the end of the story</w:t>
-      </w:r>
-      <w:r>
-        <w:rPr>
-          <w:rStyle w:val="citationtext"/>
-          <w:rFonts w:ascii="Times New Roman" w:hAnsi="Times New Roman" w:cs="Times New Roman"/>
-          <w:sz w:val="24"/>
-          <w:szCs w:val="24"/>
-        </w:rPr>
-        <w:t xml:space="preserve"> when Lady Catherine asks about Darcy’s proposal to Elizabeth</w:t>
-      </w:r>
-      <w:r>
-        <w:rPr>
-          <w:rStyle w:val="citationtext"/>
-          <w:rFonts w:ascii="Times New Roman" w:hAnsi="Times New Roman" w:cs="Times New Roman"/>
-          <w:sz w:val="24"/>
-          <w:szCs w:val="24"/>
-        </w:rPr>
-        <w:t xml:space="preserve">, Lady Catherine threatens Elizabeth by saying that </w:t>
-      </w:r>
-      <w:r>
-        <w:rPr>
-          <w:rStyle w:val="citationtext"/>
-          <w:rFonts w:ascii="Times New Roman" w:hAnsi="Times New Roman" w:cs="Times New Roman"/>
-          <w:sz w:val="24"/>
-          <w:szCs w:val="24"/>
-        </w:rPr>
-        <w:t>“[y]</w:t>
-      </w:r>
-      <w:proofErr w:type="spellStart"/>
-      <w:r>
-        <w:rPr>
-          <w:rStyle w:val="citationtext"/>
-          <w:rFonts w:ascii="Times New Roman" w:hAnsi="Times New Roman" w:cs="Times New Roman"/>
-          <w:sz w:val="24"/>
-          <w:szCs w:val="24"/>
-        </w:rPr>
-        <w:t>ou</w:t>
-      </w:r>
-      <w:proofErr w:type="spellEnd"/>
-      <w:r>
-        <w:rPr>
-          <w:rStyle w:val="citationtext"/>
-          <w:rFonts w:ascii="Times New Roman" w:hAnsi="Times New Roman" w:cs="Times New Roman"/>
-          <w:sz w:val="24"/>
-          <w:szCs w:val="24"/>
-        </w:rPr>
-        <w:t xml:space="preserve"> will be censured, slighted, and despised, by everyone connected with him. Your </w:t>
-      </w:r>
-      <w:r>
-        <w:rPr>
-          <w:rStyle w:val="citationtext"/>
-          <w:rFonts w:ascii="Times New Roman" w:hAnsi="Times New Roman" w:cs="Times New Roman"/>
-          <w:sz w:val="24"/>
-          <w:szCs w:val="24"/>
-        </w:rPr>
-        <w:t>alliance will be a disgrace; your nam</w:t>
-      </w:r>
-      <w:r>
-        <w:rPr>
-          <w:rStyle w:val="citationtext"/>
-          <w:rFonts w:ascii="Times New Roman" w:hAnsi="Times New Roman" w:cs="Times New Roman"/>
-          <w:sz w:val="24"/>
-          <w:szCs w:val="24"/>
-        </w:rPr>
-        <w:t xml:space="preserve">e will never even be mentioned </w:t>
-      </w:r>
-      <w:r>
-        <w:rPr>
-          <w:rStyle w:val="citationtext"/>
-          <w:rFonts w:ascii="Times New Roman" w:hAnsi="Times New Roman" w:cs="Times New Roman"/>
-          <w:sz w:val="24"/>
-          <w:szCs w:val="24"/>
-        </w:rPr>
-        <w:t>by any of us.</w:t>
-      </w:r>
-      <w:r>
-        <w:rPr>
-          <w:rStyle w:val="citationtext"/>
-          <w:rFonts w:ascii="Times New Roman" w:hAnsi="Times New Roman" w:cs="Times New Roman"/>
-          <w:sz w:val="24"/>
-          <w:szCs w:val="24"/>
-        </w:rPr>
-        <w:t>”</w:t>
-      </w:r>
-      <w:r>
-        <w:rPr>
-          <w:rStyle w:val="citationtext"/>
-          <w:rFonts w:ascii="Times New Roman" w:hAnsi="Times New Roman" w:cs="Times New Roman"/>
-          <w:sz w:val="24"/>
-          <w:szCs w:val="24"/>
-        </w:rPr>
-        <w:t xml:space="preserve"> </w:t>
-      </w:r>
-      <w:r>
-        <w:rPr>
-          <w:rStyle w:val="citationtext"/>
-          <w:rFonts w:ascii="Times New Roman" w:hAnsi="Times New Roman" w:cs="Times New Roman"/>
-          <w:sz w:val="24"/>
-          <w:szCs w:val="24"/>
-        </w:rPr>
-        <w:t xml:space="preserve">(Austen 437). </w:t>
-      </w:r>
-      <w:r>
-        <w:rPr>
-          <w:rStyle w:val="citationtext"/>
-          <w:rFonts w:ascii="Times New Roman" w:hAnsi="Times New Roman" w:cs="Times New Roman"/>
-          <w:sz w:val="24"/>
-          <w:szCs w:val="24"/>
-        </w:rPr>
-        <w:t>Elizabeth stands up to Lady Catherine and says “[h]e is</w:t>
-      </w:r>
-      <w:r>
-        <w:rPr>
-          <w:rStyle w:val="citationtext"/>
-          <w:rFonts w:ascii="Times New Roman" w:hAnsi="Times New Roman" w:cs="Times New Roman"/>
-          <w:sz w:val="24"/>
-          <w:szCs w:val="24"/>
-        </w:rPr>
-        <w:t xml:space="preserve"> </w:t>
-      </w:r>
-      <w:r>
-        <w:rPr>
-          <w:rStyle w:val="citationtext"/>
-          <w:rFonts w:ascii="Times New Roman" w:hAnsi="Times New Roman" w:cs="Times New Roman"/>
-          <w:sz w:val="24"/>
-          <w:szCs w:val="24"/>
-        </w:rPr>
-        <w:t>a gentleman; I am a gentle</w:t>
-      </w:r>
-      <w:r>
-        <w:rPr>
-          <w:rStyle w:val="citationtext"/>
-          <w:rFonts w:ascii="Times New Roman" w:hAnsi="Times New Roman" w:cs="Times New Roman"/>
-          <w:sz w:val="24"/>
-          <w:szCs w:val="24"/>
-        </w:rPr>
-        <w:t>man’</w:t>
-      </w:r>
-      <w:r>
-        <w:rPr>
-          <w:rStyle w:val="citationtext"/>
-          <w:rFonts w:ascii="Times New Roman" w:hAnsi="Times New Roman" w:cs="Times New Roman"/>
-          <w:sz w:val="24"/>
-          <w:szCs w:val="24"/>
-        </w:rPr>
-        <w:t xml:space="preserve">s daughter; so far we are equal” (Austen 439). Lady Catherine agrees with this statement, but counters by asking “who was </w:t>
-      </w:r>
-      <w:r>
-        <w:rPr>
-          <w:rStyle w:val="citationtext"/>
-          <w:rFonts w:ascii="Times New Roman" w:hAnsi="Times New Roman" w:cs="Times New Roman"/>
-          <w:sz w:val="24"/>
-          <w:szCs w:val="24"/>
-        </w:rPr>
-        <w:t>your mother? Who are your uncles and aunts? Do not i</w:t>
-      </w:r>
-      <w:r>
-        <w:rPr>
-          <w:rStyle w:val="citationtext"/>
-          <w:rFonts w:ascii="Times New Roman" w:hAnsi="Times New Roman" w:cs="Times New Roman"/>
-          <w:sz w:val="24"/>
-          <w:szCs w:val="24"/>
-        </w:rPr>
-        <w:t>mag</w:t>
-      </w:r>
-      <w:r>
-        <w:rPr>
-          <w:rStyle w:val="citationtext"/>
-          <w:rFonts w:ascii="Times New Roman" w:hAnsi="Times New Roman" w:cs="Times New Roman"/>
-          <w:sz w:val="24"/>
-          <w:szCs w:val="24"/>
-        </w:rPr>
-        <w:t>ine me ignorant of their condition.</w:t>
-      </w:r>
-      <w:r>
-        <w:rPr>
-          <w:rStyle w:val="citationtext"/>
-          <w:rFonts w:ascii="Times New Roman" w:hAnsi="Times New Roman" w:cs="Times New Roman"/>
-          <w:sz w:val="24"/>
-          <w:szCs w:val="24"/>
-        </w:rPr>
-        <w:t>” (Austen 439).</w:t>
-      </w:r>
-      <w:r>
-        <w:rPr>
-          <w:rStyle w:val="citationtext"/>
-          <w:rFonts w:ascii="Times New Roman" w:hAnsi="Times New Roman" w:cs="Times New Roman"/>
-          <w:sz w:val="24"/>
-          <w:szCs w:val="24"/>
-        </w:rPr>
-        <w:t xml:space="preserve"> </w:t>
-      </w:r>
-      <w:r>
-        <w:rPr>
-          <w:rStyle w:val="citationtext"/>
-          <w:rFonts w:ascii="Times New Roman" w:hAnsi="Times New Roman" w:cs="Times New Roman"/>
-          <w:sz w:val="24"/>
-          <w:szCs w:val="24"/>
-        </w:rPr>
-        <w:t xml:space="preserve">Unlike Lady Catherine, Elizabeth does not </w:t>
-      </w:r>
-      <w:r>
-        <w:rPr>
-          <w:rStyle w:val="citationtext"/>
-          <w:rFonts w:ascii="Times New Roman" w:hAnsi="Times New Roman" w:cs="Times New Roman"/>
-          <w:sz w:val="24"/>
-          <w:szCs w:val="24"/>
-        </w:rPr>
-        <w:t xml:space="preserve">value class and connections highly, and she states that “[she is] only resolved to act in </w:t>
-      </w:r>
-      <w:r>
-        <w:rPr>
-          <w:rStyle w:val="citationtext"/>
-          <w:rFonts w:ascii="Times New Roman" w:hAnsi="Times New Roman" w:cs="Times New Roman"/>
-          <w:sz w:val="24"/>
-          <w:szCs w:val="24"/>
-        </w:rPr>
-        <w:t>that manner, which will, in</w:t>
-      </w:r>
-      <w:r>
-        <w:rPr>
-          <w:rStyle w:val="citationtext"/>
-          <w:rFonts w:ascii="Times New Roman" w:hAnsi="Times New Roman" w:cs="Times New Roman"/>
-          <w:sz w:val="24"/>
-          <w:szCs w:val="24"/>
-        </w:rPr>
-        <w:t xml:space="preserve"> [her] own opinion, constitute [her] </w:t>
-      </w:r>
-      <w:r>
-        <w:rPr>
-          <w:rStyle w:val="citationtext"/>
-          <w:rFonts w:ascii="Times New Roman" w:hAnsi="Times New Roman" w:cs="Times New Roman"/>
-          <w:sz w:val="24"/>
-          <w:szCs w:val="24"/>
-        </w:rPr>
-        <w:t xml:space="preserve">happiness, without reference to </w:t>
-      </w:r>
-      <w:r>
-        <w:rPr>
-          <w:rStyle w:val="citationtext"/>
-          <w:rFonts w:ascii="Times New Roman" w:hAnsi="Times New Roman" w:cs="Times New Roman"/>
-          <w:sz w:val="24"/>
-          <w:szCs w:val="24"/>
-        </w:rPr>
-        <w:t xml:space="preserve">[Lady Catherine], or to any person so </w:t>
-      </w:r>
-      <w:r>
-        <w:rPr>
-          <w:rStyle w:val="citationtext"/>
-          <w:rFonts w:ascii="Times New Roman" w:hAnsi="Times New Roman" w:cs="Times New Roman"/>
-          <w:sz w:val="24"/>
-          <w:szCs w:val="24"/>
-        </w:rPr>
-        <w:t xml:space="preserve">wholly unconnected with </w:t>
-      </w:r>
-      <w:r>
-        <w:rPr>
-          <w:rStyle w:val="citationtext"/>
-          <w:rFonts w:ascii="Times New Roman" w:hAnsi="Times New Roman" w:cs="Times New Roman"/>
-          <w:sz w:val="24"/>
-          <w:szCs w:val="24"/>
-        </w:rPr>
-        <w:t>[her]” (Austen 441)</w:t>
-      </w:r>
-      <w:r>
-        <w:rPr>
-          <w:rStyle w:val="citationtext"/>
-          <w:rFonts w:ascii="Times New Roman" w:hAnsi="Times New Roman" w:cs="Times New Roman"/>
-          <w:sz w:val="24"/>
-          <w:szCs w:val="24"/>
-        </w:rPr>
-        <w:t xml:space="preserve">. </w:t>
-      </w:r>
-      <w:r>
-        <w:rPr>
-          <w:rStyle w:val="citationtext"/>
-          <w:rFonts w:ascii="Times New Roman" w:hAnsi="Times New Roman" w:cs="Times New Roman"/>
-          <w:sz w:val="24"/>
-          <w:szCs w:val="24"/>
-        </w:rPr>
-        <w:t xml:space="preserve">By refusing to </w:t>
-      </w:r>
-      <w:r>
-        <w:rPr>
-          <w:rStyle w:val="citationtext"/>
-          <w:rFonts w:ascii="Times New Roman" w:hAnsi="Times New Roman" w:cs="Times New Roman"/>
-          <w:sz w:val="24"/>
-          <w:szCs w:val="24"/>
-        </w:rPr>
-        <w:t>act in a manner</w:t>
-      </w:r>
-      <w:r>
-        <w:rPr>
-          <w:rStyle w:val="citationtext"/>
-          <w:rFonts w:ascii="Times New Roman" w:hAnsi="Times New Roman" w:cs="Times New Roman"/>
-          <w:sz w:val="24"/>
-          <w:szCs w:val="24"/>
-        </w:rPr>
-        <w:t xml:space="preserve"> </w:t>
-      </w:r>
-      <w:r>
-        <w:rPr>
-          <w:rStyle w:val="citationtext"/>
-          <w:rFonts w:ascii="Times New Roman" w:hAnsi="Times New Roman" w:cs="Times New Roman"/>
-          <w:sz w:val="24"/>
-          <w:szCs w:val="24"/>
-        </w:rPr>
-        <w:t>considered suitable</w:t>
-      </w:r>
-      <w:r>
-        <w:rPr>
-          <w:rStyle w:val="citationtext"/>
-          <w:rFonts w:ascii="Times New Roman" w:hAnsi="Times New Roman" w:cs="Times New Roman"/>
-          <w:sz w:val="24"/>
-          <w:szCs w:val="24"/>
-        </w:rPr>
-        <w:t xml:space="preserve"> </w:t>
-      </w:r>
-      <w:r>
-        <w:rPr>
-          <w:rStyle w:val="citationtext"/>
-          <w:rFonts w:ascii="Times New Roman" w:hAnsi="Times New Roman" w:cs="Times New Roman"/>
-          <w:sz w:val="24"/>
-          <w:szCs w:val="24"/>
-        </w:rPr>
-        <w:t>based on</w:t>
-      </w:r>
-      <w:r>
-        <w:rPr>
-          <w:rStyle w:val="citationtext"/>
-          <w:rFonts w:ascii="Times New Roman" w:hAnsi="Times New Roman" w:cs="Times New Roman"/>
-          <w:sz w:val="24"/>
-          <w:szCs w:val="24"/>
-        </w:rPr>
-        <w:t xml:space="preserve"> a person’s class or connections, she </w:t>
-      </w:r>
-      <w:proofErr w:type="gramStart"/>
-      <w:r>
-        <w:rPr>
-          <w:rStyle w:val="citationtext"/>
-          <w:rFonts w:ascii="Times New Roman" w:hAnsi="Times New Roman" w:cs="Times New Roman"/>
-          <w:sz w:val="24"/>
-          <w:szCs w:val="24"/>
-        </w:rPr>
-        <w:t>is able to</w:t>
-      </w:r>
-      <w:proofErr w:type="gramEnd"/>
-      <w:r>
-        <w:rPr>
           <w:rStyle w:val="citationtext"/>
           <w:rFonts w:ascii="Times New Roman" w:hAnsi="Times New Roman" w:cs="Times New Roman"/>
           <w:sz w:val="24"/>
@@ -1198,25 +1154,7 @@
           <w:sz w:val="24"/>
           <w:szCs w:val="24"/>
         </w:rPr>
-        <w:t xml:space="preserve">Lady Catherine’s resentment eventually “gave way, either to </w:t>
-      </w:r>
-      <w:r>
-        <w:rPr>
-          <w:rStyle w:val="citationtext"/>
-          <w:rFonts w:ascii="Times New Roman" w:hAnsi="Times New Roman" w:cs="Times New Roman"/>
-          <w:sz w:val="24"/>
-          <w:szCs w:val="24"/>
-        </w:rPr>
-        <w:t>her affection for him, or her curi</w:t>
-      </w:r>
-      <w:r>
-        <w:rPr>
-          <w:rStyle w:val="citationtext"/>
-          <w:rFonts w:ascii="Times New Roman" w:hAnsi="Times New Roman" w:cs="Times New Roman"/>
-          <w:sz w:val="24"/>
-          <w:szCs w:val="24"/>
-        </w:rPr>
-        <w:t>osity to see how his wife conducted herself” (Austen 478).</w:t>
+        <w:t>Lady Catherine’s resentment eventually “gave way, either to her affection for him, or her curiosity to see how his wife conducted herself” (Austen 478).</w:t>
       </w:r>
       <w:r>
         <w:rPr>
@@ -1614,7 +1552,16 @@
           <w:sz w:val="24"/>
           <w:szCs w:val="24"/>
         </w:rPr>
-        <w:t xml:space="preserve">This causes Elizabeth to feel guilty about keeping her knowledge of the true nature of Darcy and Wickham hidden from the rest of her family. </w:t>
+        <w:t xml:space="preserve">This causes Elizabeth to feel guilty about keeping her knowledge of the true nature of Darcy and Wickham hidden from the rest of her </w:t>
+      </w:r>
+      <w:r>
+        <w:rPr>
+          <w:rFonts w:ascii="Times New Roman" w:hAnsi="Times New Roman" w:cs="Times New Roman"/>
+          <w:sz w:val="24"/>
+          <w:szCs w:val="24"/>
+        </w:rPr>
+        <w:lastRenderedPageBreak/>
+        <w:t xml:space="preserve">family. </w:t>
       </w:r>
       <w:r>
         <w:rPr>
@@ -1856,7 +1803,6 @@
           <w:sz w:val="24"/>
           <w:szCs w:val="24"/>
         </w:rPr>
-        <w:lastRenderedPageBreak/>
         <w:t xml:space="preserve">What a triumph for him, as she often thought, could he know that the proposals which she had proudly spurned only four months ago, would now have been most gladly and gratefully received! </w:t>
       </w:r>
       <w:r>
@@ -2342,36 +2288,11 @@
           <w:szCs w:val="24"/>
         </w:rPr>
       </w:pPr>
-      <w:r>
-        <w:rPr>
-          <w:rFonts w:ascii="Times New Roman" w:hAnsi="Times New Roman" w:cs="Times New Roman"/>
-          <w:sz w:val="24"/>
-          <w:szCs w:val="24"/>
-        </w:rPr>
-        <w:t xml:space="preserve">All the characters of the story are believable, and Austen doesn’t just poke fun at the </w:t>
-      </w:r>
-      <w:proofErr w:type="spellStart"/>
-      <w:r>
-        <w:rPr>
-          <w:rFonts w:ascii="Times New Roman" w:hAnsi="Times New Roman" w:cs="Times New Roman"/>
-          <w:sz w:val="24"/>
-          <w:szCs w:val="24"/>
-        </w:rPr>
-        <w:t>misbehaviour</w:t>
-      </w:r>
-      <w:proofErr w:type="spellEnd"/>
-      <w:r>
-        <w:rPr>
-          <w:rFonts w:ascii="Times New Roman" w:hAnsi="Times New Roman" w:cs="Times New Roman"/>
-          <w:sz w:val="24"/>
-          <w:szCs w:val="24"/>
-        </w:rPr>
-        <w:t xml:space="preserve"> of the upper class.</w:t>
-      </w:r>
     </w:p>
     <w:p>
       <w:pPr>
         <w:spacing w:line="480" w:lineRule="auto"/>
+        <w:ind w:firstLine="720"/>
         <w:rPr>
           <w:rFonts w:ascii="Times New Roman" w:hAnsi="Times New Roman" w:cs="Times New Roman"/>
           <w:sz w:val="24"/>
@@ -2384,7 +2305,24 @@
           <w:sz w:val="24"/>
           <w:szCs w:val="24"/>
         </w:rPr>
-        <w:t>Jane Austen “wrote behind a door that creaked when visitors approached; this warning allowed her to hide manuscripts before anyone could enter” (</w:t>
+        <w:t xml:space="preserve">When creating this story, </w:t>
+      </w:r>
+      <w:r>
+        <w:rPr>
+          <w:rFonts w:ascii="Times New Roman" w:hAnsi="Times New Roman" w:cs="Times New Roman"/>
+          <w:sz w:val="24"/>
+          <w:szCs w:val="24"/>
+        </w:rPr>
+        <w:t xml:space="preserve">Jane Austen “wrote behind a door that creaked when visitors approached; this warning allowed her to hide manuscripts before anyone could enter” </w:t>
+      </w:r>
+      <w:r>
+        <w:rPr>
+          <w:rFonts w:ascii="Times New Roman" w:hAnsi="Times New Roman" w:cs="Times New Roman"/>
+          <w:sz w:val="24"/>
+          <w:szCs w:val="24"/>
+        </w:rPr>
+        <w:lastRenderedPageBreak/>
+        <w:t>(</w:t>
       </w:r>
       <w:proofErr w:type="spellStart"/>
       <w:r>
@@ -2498,63 +2436,169 @@
           <w:sz w:val="24"/>
           <w:szCs w:val="24"/>
         </w:rPr>
-        <w:t xml:space="preserve"> “</w:t>
-      </w:r>
-      <w:r>
-        <w:rPr>
-          <w:rFonts w:ascii="Times New Roman" w:hAnsi="Times New Roman" w:cs="Times New Roman"/>
-          <w:sz w:val="24"/>
-          <w:szCs w:val="24"/>
-        </w:rPr>
-        <w:t>alone, crossing fie</w:t>
-      </w:r>
-      <w:r>
-        <w:rPr>
-          <w:rFonts w:ascii="Times New Roman" w:hAnsi="Times New Roman" w:cs="Times New Roman"/>
-          <w:sz w:val="24"/>
-          <w:szCs w:val="24"/>
-        </w:rPr>
-        <w:t xml:space="preserve">ld after field at a quick </w:t>
-      </w:r>
-      <w:r>
-        <w:rPr>
-          <w:rFonts w:ascii="Times New Roman" w:hAnsi="Times New Roman" w:cs="Times New Roman"/>
-          <w:sz w:val="24"/>
-          <w:szCs w:val="24"/>
-        </w:rPr>
-        <w:t>pace, jumping over stiles a</w:t>
-      </w:r>
-      <w:r>
-        <w:rPr>
-          <w:rFonts w:ascii="Times New Roman" w:hAnsi="Times New Roman" w:cs="Times New Roman"/>
-          <w:sz w:val="24"/>
-          <w:szCs w:val="24"/>
-        </w:rPr>
-        <w:t xml:space="preserve">nd springing over puddles with </w:t>
-      </w:r>
-      <w:r>
-        <w:rPr>
-          <w:rFonts w:ascii="Times New Roman" w:hAnsi="Times New Roman" w:cs="Times New Roman"/>
-          <w:sz w:val="24"/>
-          <w:szCs w:val="24"/>
-        </w:rPr>
-        <w:t>impatient activity, and finding he</w:t>
-      </w:r>
-      <w:r>
-        <w:rPr>
-          <w:rFonts w:ascii="Times New Roman" w:hAnsi="Times New Roman" w:cs="Times New Roman"/>
-          <w:sz w:val="24"/>
-          <w:szCs w:val="24"/>
-        </w:rPr>
-        <w:t xml:space="preserve">rself at last within view of </w:t>
-      </w:r>
-      <w:r>
-        <w:rPr>
-          <w:rFonts w:ascii="Times New Roman" w:hAnsi="Times New Roman" w:cs="Times New Roman"/>
-          <w:sz w:val="24"/>
-          <w:szCs w:val="24"/>
-        </w:rPr>
-        <w:t xml:space="preserve">the house, with weary ankles, </w:t>
+        <w:t xml:space="preserve"> “alone, crossing field after field at a quick pace, jumping over stiles and springing over puddles with impatient activity, and finding herself at last within view of the house, with weary ankles, dirty stockings, and a face glowing with the warmth of exercise” (</w:t>
+      </w:r>
+      <w:r>
+        <w:rPr>
+          <w:rFonts w:ascii="Times New Roman" w:hAnsi="Times New Roman" w:cs="Times New Roman"/>
+          <w:sz w:val="24"/>
+          <w:szCs w:val="24"/>
+        </w:rPr>
+        <w:t xml:space="preserve">Austen 39). She arrives at the house dirty, and although she understands that </w:t>
+      </w:r>
+      <w:r>
+        <w:rPr>
+          <w:rFonts w:ascii="Times New Roman" w:hAnsi="Times New Roman" w:cs="Times New Roman"/>
+          <w:sz w:val="24"/>
+          <w:szCs w:val="24"/>
+        </w:rPr>
+        <w:t>Mrs. Hurst and Miss Bingley</w:t>
+      </w:r>
+      <w:r>
+        <w:rPr>
+          <w:rFonts w:ascii="Times New Roman" w:hAnsi="Times New Roman" w:cs="Times New Roman"/>
+          <w:sz w:val="24"/>
+          <w:szCs w:val="24"/>
+        </w:rPr>
+        <w:t xml:space="preserve"> probably hold her in contempt for it</w:t>
+      </w:r>
+      <w:r>
+        <w:rPr>
+          <w:rFonts w:ascii="Times New Roman" w:hAnsi="Times New Roman" w:cs="Times New Roman"/>
+          <w:sz w:val="24"/>
+          <w:szCs w:val="24"/>
+        </w:rPr>
+        <w:t>,</w:t>
+      </w:r>
+      <w:r>
+        <w:rPr>
+          <w:rFonts w:ascii="Times New Roman" w:hAnsi="Times New Roman" w:cs="Times New Roman"/>
+          <w:sz w:val="24"/>
+          <w:szCs w:val="24"/>
+        </w:rPr>
+        <w:t xml:space="preserve"> she </w:t>
+      </w:r>
+      <w:r>
+        <w:rPr>
+          <w:rFonts w:ascii="Times New Roman" w:hAnsi="Times New Roman" w:cs="Times New Roman"/>
+          <w:sz w:val="24"/>
+          <w:szCs w:val="24"/>
+        </w:rPr>
+        <w:t>still seems to be</w:t>
+      </w:r>
+      <w:r>
+        <w:rPr>
+          <w:rFonts w:ascii="Times New Roman" w:hAnsi="Times New Roman" w:cs="Times New Roman"/>
+          <w:sz w:val="24"/>
+          <w:szCs w:val="24"/>
+        </w:rPr>
+        <w:t xml:space="preserve"> only</w:t>
+      </w:r>
+      <w:r>
+        <w:rPr>
+          <w:rFonts w:ascii="Times New Roman" w:hAnsi="Times New Roman" w:cs="Times New Roman"/>
+          <w:sz w:val="24"/>
+          <w:szCs w:val="24"/>
+        </w:rPr>
+        <w:t xml:space="preserve"> concerned with her sister’s well-being. </w:t>
+      </w:r>
+      <w:r>
+        <w:rPr>
+          <w:rFonts w:ascii="Times New Roman" w:hAnsi="Times New Roman" w:cs="Times New Roman"/>
+          <w:sz w:val="24"/>
+          <w:szCs w:val="24"/>
+        </w:rPr>
+        <w:t>Many characters in the story</w:t>
+      </w:r>
+      <w:r>
+        <w:rPr>
+          <w:rFonts w:ascii="Times New Roman" w:hAnsi="Times New Roman" w:cs="Times New Roman"/>
+          <w:sz w:val="24"/>
+          <w:szCs w:val="24"/>
+        </w:rPr>
+        <w:t>, such as Mrs. Bennet and Lady Catherine,</w:t>
+      </w:r>
+      <w:r>
+        <w:rPr>
+          <w:rFonts w:ascii="Times New Roman" w:hAnsi="Times New Roman" w:cs="Times New Roman"/>
+          <w:sz w:val="24"/>
+          <w:szCs w:val="24"/>
+        </w:rPr>
+        <w:t xml:space="preserve"> ove</w:t>
+      </w:r>
+      <w:r>
+        <w:rPr>
+          <w:rFonts w:ascii="Times New Roman" w:hAnsi="Times New Roman" w:cs="Times New Roman"/>
+          <w:sz w:val="24"/>
+          <w:szCs w:val="24"/>
+        </w:rPr>
+        <w:t>rvalue class and social ranking, and these characters are portrayed as having a lower intelligence. Even though these characters are older and more mature than Elizabeth, their lack of judgement and self-reflection causes them to stagnate. Throughout the story, the characters that change the most are Darcy and Elizabeth.</w:t>
+      </w:r>
+      <w:r>
+        <w:rPr>
+          <w:rFonts w:ascii="Times New Roman" w:hAnsi="Times New Roman" w:cs="Times New Roman"/>
+          <w:sz w:val="24"/>
+          <w:szCs w:val="24"/>
+        </w:rPr>
+        <w:t xml:space="preserve"> They both go through a gradual transformation of their opinion of each other. Elizabeth is described from Darcy as being “tolerable” (Austen 13) to “a pretty woman” (Austen 33) and finally to “one of the handsomest woman of [his] acquaintance” (Austen 334).</w:t>
+      </w:r>
+      <w:r>
+        <w:rPr>
+          <w:rFonts w:ascii="Times New Roman" w:hAnsi="Times New Roman" w:cs="Times New Roman"/>
+          <w:sz w:val="24"/>
+          <w:szCs w:val="24"/>
+        </w:rPr>
+        <w:t xml:space="preserve"> </w:t>
+      </w:r>
+      <w:r>
+        <w:rPr>
+          <w:rFonts w:ascii="Times New Roman" w:hAnsi="Times New Roman" w:cs="Times New Roman"/>
+          <w:sz w:val="24"/>
+          <w:szCs w:val="24"/>
+        </w:rPr>
+        <w:t>When the ladies first see Darcy, he</w:t>
+      </w:r>
+      <w:r>
+        <w:rPr>
+          <w:rFonts w:ascii="Times New Roman" w:hAnsi="Times New Roman" w:cs="Times New Roman"/>
+          <w:sz w:val="24"/>
+          <w:szCs w:val="24"/>
+        </w:rPr>
+        <w:t xml:space="preserve"> </w:t>
+      </w:r>
+      <w:proofErr w:type="gramStart"/>
+      <w:r>
+        <w:rPr>
+          <w:rFonts w:ascii="Times New Roman" w:hAnsi="Times New Roman" w:cs="Times New Roman"/>
+          <w:sz w:val="24"/>
+          <w:szCs w:val="24"/>
+        </w:rPr>
+        <w:t>is described as being</w:t>
+      </w:r>
+      <w:proofErr w:type="gramEnd"/>
+      <w:r>
+        <w:rPr>
+          <w:rFonts w:ascii="Times New Roman" w:hAnsi="Times New Roman" w:cs="Times New Roman"/>
+          <w:sz w:val="24"/>
+          <w:szCs w:val="24"/>
+        </w:rPr>
+        <w:t xml:space="preserve"> “much handsomer than Mr. Bingley” (Austen 12) and having around double the fortune, but is found to have too much pride that these features cannot save him. From the first time Elizabeth meets Darcy, she does not like him because he appears arrogant and obnoxious in his manners and actions. He refuses to dance with Elizabeth</w:t>
+      </w:r>
+      <w:r>
+        <w:rPr>
+          <w:rFonts w:ascii="Times New Roman" w:hAnsi="Times New Roman" w:cs="Times New Roman"/>
+          <w:sz w:val="24"/>
+          <w:szCs w:val="24"/>
+        </w:rPr>
+        <w:t>,</w:t>
+      </w:r>
+      <w:r>
+        <w:rPr>
+          <w:rFonts w:ascii="Times New Roman" w:hAnsi="Times New Roman" w:cs="Times New Roman"/>
+          <w:sz w:val="24"/>
+          <w:szCs w:val="24"/>
+        </w:rPr>
+        <w:t xml:space="preserve"> saying “she is tolerable, but not handsome enough to tempt ME” and Elizabeth goes back and tells the story to her friends “with </w:t>
       </w:r>
       <w:r>
         <w:rPr>
@@ -2563,185 +2607,7 @@
           <w:szCs w:val="24"/>
         </w:rPr>
         <w:lastRenderedPageBreak/>
-        <w:t>dirty stockings, and a face glow</w:t>
-      </w:r>
-      <w:r>
-        <w:rPr>
-          <w:rFonts w:ascii="Times New Roman" w:hAnsi="Times New Roman" w:cs="Times New Roman"/>
-          <w:sz w:val="24"/>
-          <w:szCs w:val="24"/>
-        </w:rPr>
-        <w:t>ing with the warmth of exercise” (</w:t>
-      </w:r>
-      <w:r>
-        <w:rPr>
-          <w:rFonts w:ascii="Times New Roman" w:hAnsi="Times New Roman" w:cs="Times New Roman"/>
-          <w:sz w:val="24"/>
-          <w:szCs w:val="24"/>
-        </w:rPr>
-        <w:t xml:space="preserve">Austen 39). She arrives at the house dirty, and although she understands that </w:t>
-      </w:r>
-      <w:r>
-        <w:rPr>
-          <w:rFonts w:ascii="Times New Roman" w:hAnsi="Times New Roman" w:cs="Times New Roman"/>
-          <w:sz w:val="24"/>
-          <w:szCs w:val="24"/>
-        </w:rPr>
-        <w:t>Mrs. Hurst and Miss Bingley</w:t>
-      </w:r>
-      <w:r>
-        <w:rPr>
-          <w:rFonts w:ascii="Times New Roman" w:hAnsi="Times New Roman" w:cs="Times New Roman"/>
-          <w:sz w:val="24"/>
-          <w:szCs w:val="24"/>
-        </w:rPr>
-        <w:t xml:space="preserve"> probably hold her in contempt for it</w:t>
-      </w:r>
-      <w:r>
-        <w:rPr>
-          <w:rFonts w:ascii="Times New Roman" w:hAnsi="Times New Roman" w:cs="Times New Roman"/>
-          <w:sz w:val="24"/>
-          <w:szCs w:val="24"/>
-        </w:rPr>
-        <w:t>,</w:t>
-      </w:r>
-      <w:r>
-        <w:rPr>
-          <w:rFonts w:ascii="Times New Roman" w:hAnsi="Times New Roman" w:cs="Times New Roman"/>
-          <w:sz w:val="24"/>
-          <w:szCs w:val="24"/>
-        </w:rPr>
-        <w:t xml:space="preserve"> she </w:t>
-      </w:r>
-      <w:r>
-        <w:rPr>
-          <w:rFonts w:ascii="Times New Roman" w:hAnsi="Times New Roman" w:cs="Times New Roman"/>
-          <w:sz w:val="24"/>
-          <w:szCs w:val="24"/>
-        </w:rPr>
-        <w:t>still seems to be</w:t>
-      </w:r>
-      <w:r>
-        <w:rPr>
-          <w:rFonts w:ascii="Times New Roman" w:hAnsi="Times New Roman" w:cs="Times New Roman"/>
-          <w:sz w:val="24"/>
-          <w:szCs w:val="24"/>
-        </w:rPr>
-        <w:t xml:space="preserve"> only</w:t>
-      </w:r>
-      <w:r>
-        <w:rPr>
-          <w:rFonts w:ascii="Times New Roman" w:hAnsi="Times New Roman" w:cs="Times New Roman"/>
-          <w:sz w:val="24"/>
-          <w:szCs w:val="24"/>
-        </w:rPr>
-        <w:t xml:space="preserve"> concerned with her sister’s well-being. </w:t>
-      </w:r>
-      <w:r>
-        <w:rPr>
-          <w:rFonts w:ascii="Times New Roman" w:hAnsi="Times New Roman" w:cs="Times New Roman"/>
-          <w:sz w:val="24"/>
-          <w:szCs w:val="24"/>
-        </w:rPr>
-        <w:t>Many characters in the story</w:t>
-      </w:r>
-      <w:r>
-        <w:rPr>
-          <w:rFonts w:ascii="Times New Roman" w:hAnsi="Times New Roman" w:cs="Times New Roman"/>
-          <w:sz w:val="24"/>
-          <w:szCs w:val="24"/>
-        </w:rPr>
-        <w:t>, such as Mrs. Bennet and Lady Catherine,</w:t>
-      </w:r>
-      <w:r>
-        <w:rPr>
-          <w:rFonts w:ascii="Times New Roman" w:hAnsi="Times New Roman" w:cs="Times New Roman"/>
-          <w:sz w:val="24"/>
-          <w:szCs w:val="24"/>
-        </w:rPr>
-        <w:t xml:space="preserve"> ove</w:t>
-      </w:r>
-      <w:r>
-        <w:rPr>
-          <w:rFonts w:ascii="Times New Roman" w:hAnsi="Times New Roman" w:cs="Times New Roman"/>
-          <w:sz w:val="24"/>
-          <w:szCs w:val="24"/>
-        </w:rPr>
-        <w:t>rvalue class and social ranking, and these characters are portrayed as having a lower intelligence. Even though these characters are older and more mature than Elizabeth, their lack of judgement and self-reflection causes them to stagnate. Throughout the story, the characters that change the most are Darcy and Elizabeth.</w:t>
-      </w:r>
-      <w:r>
-        <w:rPr>
-          <w:rFonts w:ascii="Times New Roman" w:hAnsi="Times New Roman" w:cs="Times New Roman"/>
-          <w:sz w:val="24"/>
-          <w:szCs w:val="24"/>
-        </w:rPr>
-        <w:t xml:space="preserve"> They</w:t>
-      </w:r>
-      <w:r>
-        <w:rPr>
-          <w:rFonts w:ascii="Times New Roman" w:hAnsi="Times New Roman" w:cs="Times New Roman"/>
-          <w:sz w:val="24"/>
-          <w:szCs w:val="24"/>
-        </w:rPr>
-        <w:t xml:space="preserve"> both go through a gradual transformation of their opinion of each other. Elizabeth is described from Darcy as being “tolerable” (Austen 13) to “a pretty woman” (Austen 33) and finally to “one of the handsomest woman of [his] acquaintance” (Austen 334).</w:t>
-      </w:r>
-      <w:r>
-        <w:rPr>
-          <w:rFonts w:ascii="Times New Roman" w:hAnsi="Times New Roman" w:cs="Times New Roman"/>
-          <w:sz w:val="24"/>
-          <w:szCs w:val="24"/>
-        </w:rPr>
-        <w:t xml:space="preserve"> </w:t>
-      </w:r>
-      <w:r>
-        <w:rPr>
-          <w:rFonts w:ascii="Times New Roman" w:hAnsi="Times New Roman" w:cs="Times New Roman"/>
-          <w:sz w:val="24"/>
-          <w:szCs w:val="24"/>
-        </w:rPr>
-        <w:t>When the ladies first see Darcy, he</w:t>
-      </w:r>
-      <w:r>
-        <w:rPr>
-          <w:rFonts w:ascii="Times New Roman" w:hAnsi="Times New Roman" w:cs="Times New Roman"/>
-          <w:sz w:val="24"/>
-          <w:szCs w:val="24"/>
-        </w:rPr>
-        <w:t xml:space="preserve"> </w:t>
-      </w:r>
-      <w:proofErr w:type="gramStart"/>
-      <w:r>
-        <w:rPr>
-          <w:rFonts w:ascii="Times New Roman" w:hAnsi="Times New Roman" w:cs="Times New Roman"/>
-          <w:sz w:val="24"/>
-          <w:szCs w:val="24"/>
-        </w:rPr>
-        <w:t>is described as being</w:t>
-      </w:r>
-      <w:proofErr w:type="gramEnd"/>
-      <w:r>
-        <w:rPr>
-          <w:rFonts w:ascii="Times New Roman" w:hAnsi="Times New Roman" w:cs="Times New Roman"/>
-          <w:sz w:val="24"/>
-          <w:szCs w:val="24"/>
-        </w:rPr>
-        <w:t xml:space="preserve"> “much handsomer than Mr. Bingley” (Austen 12) and having around double the fortune, but is found to have too much pride that these features cannot save him. From the first time Elizabeth meets Darcy, she does not like him because he appears arrogant and obnoxious in his manners and actions. He refuses to dance with Elizabeth</w:t>
-      </w:r>
-      <w:r>
-        <w:rPr>
-          <w:rFonts w:ascii="Times New Roman" w:hAnsi="Times New Roman" w:cs="Times New Roman"/>
-          <w:sz w:val="24"/>
-          <w:szCs w:val="24"/>
-        </w:rPr>
-        <w:t>,</w:t>
-      </w:r>
-      <w:r>
-        <w:rPr>
-          <w:rFonts w:ascii="Times New Roman" w:hAnsi="Times New Roman" w:cs="Times New Roman"/>
-          <w:sz w:val="24"/>
-          <w:szCs w:val="24"/>
-        </w:rPr>
-        <w:t xml:space="preserve"> saying “she is tolerable, but not handsome enough to tempt ME” and Elizabeth goes back and tells the story to her friends “with great spirit” (Austen 13). This reveals that she doesn’t take serious offense to what he has said, and allows her to make a fair observation of his character. Although this judgement does seem to be valid, Elizabeth fails to determine Darcy’s true character because of her </w:t>
+        <w:t xml:space="preserve">great spirit” (Austen 13). This reveals that she doesn’t take serious offense to what he has said, and allows her to make a fair observation of his character. Although this judgement does seem to be valid, Elizabeth fails to determine Darcy’s true character because of her </w:t>
       </w:r>
       <w:r>
         <w:rPr>
@@ -2861,16 +2727,7 @@
           <w:sz w:val="24"/>
           <w:szCs w:val="24"/>
         </w:rPr>
-        <w:t xml:space="preserve"> when they awkwardly </w:t>
-      </w:r>
-      <w:r>
-        <w:rPr>
-          <w:rFonts w:ascii="Times New Roman" w:hAnsi="Times New Roman" w:cs="Times New Roman"/>
-          <w:sz w:val="24"/>
-          <w:szCs w:val="24"/>
-        </w:rPr>
-        <w:lastRenderedPageBreak/>
-        <w:t xml:space="preserve">meet at </w:t>
+        <w:t xml:space="preserve"> when they awkwardly meet at </w:t>
       </w:r>
       <w:proofErr w:type="spellStart"/>
       <w:r>
@@ -3235,7 +3092,16 @@
           <w:sz w:val="24"/>
           <w:szCs w:val="24"/>
         </w:rPr>
-        <w:t xml:space="preserve"> to look past her social status and connections to ask her to marry him. When Elizabeth refuses him, he reevaluates his </w:t>
+        <w:t xml:space="preserve"> to look past her social status </w:t>
+      </w:r>
+      <w:r>
+        <w:rPr>
+          <w:rFonts w:ascii="Times New Roman" w:hAnsi="Times New Roman" w:cs="Times New Roman"/>
+          <w:sz w:val="24"/>
+          <w:szCs w:val="24"/>
+        </w:rPr>
+        <w:lastRenderedPageBreak/>
+        <w:t xml:space="preserve">and connections to ask her to marry him. When Elizabeth refuses him, he reevaluates his </w:t>
       </w:r>
       <w:proofErr w:type="spellStart"/>
       <w:r>
@@ -3353,8 +3219,144 @@
         </w:rPr>
         <w:t>understand that her own perception is flawed and that she can’t understand a person from observation alone.</w:t>
       </w:r>
-      <w:bookmarkStart w:id="0" w:name="_GoBack"/>
-      <w:bookmarkEnd w:id="0"/>
+    </w:p>
+    <w:p>
+      <w:pPr>
+        <w:spacing w:line="480" w:lineRule="auto"/>
+        <w:ind w:firstLine="720"/>
+        <w:rPr>
+          <w:rFonts w:ascii="Times New Roman" w:hAnsi="Times New Roman" w:cs="Times New Roman"/>
+          <w:sz w:val="24"/>
+          <w:szCs w:val="24"/>
+        </w:rPr>
+      </w:pPr>
+    </w:p>
+    <w:p>
+      <w:pPr>
+        <w:spacing w:line="480" w:lineRule="auto"/>
+        <w:ind w:firstLine="720"/>
+        <w:rPr>
+          <w:rFonts w:ascii="Times New Roman" w:hAnsi="Times New Roman" w:cs="Times New Roman"/>
+          <w:sz w:val="24"/>
+          <w:szCs w:val="24"/>
+        </w:rPr>
+      </w:pPr>
+      <w:r>
+        <w:rPr>
+          <w:rFonts w:ascii="Times New Roman" w:hAnsi="Times New Roman" w:cs="Times New Roman"/>
+          <w:sz w:val="24"/>
+          <w:szCs w:val="24"/>
+        </w:rPr>
+        <w:t xml:space="preserve">Elizabeth endures </w:t>
+      </w:r>
+      <w:r>
+        <w:rPr>
+          <w:rFonts w:ascii="Times New Roman" w:hAnsi="Times New Roman" w:cs="Times New Roman"/>
+          <w:sz w:val="24"/>
+          <w:szCs w:val="24"/>
+        </w:rPr>
+        <w:t xml:space="preserve">a lot of hardships from members of different social statuses. </w:t>
+      </w:r>
+      <w:r>
+        <w:rPr>
+          <w:rFonts w:ascii="Times New Roman" w:hAnsi="Times New Roman" w:cs="Times New Roman"/>
+          <w:sz w:val="24"/>
+          <w:szCs w:val="24"/>
+        </w:rPr>
+        <w:t>She suffers through the prejudice against Darcy from her own family and even gets threatened by Lady Catherine when she finds out Darcy proposed to her.</w:t>
+      </w:r>
+      <w:r>
+        <w:rPr>
+          <w:rFonts w:ascii="Times New Roman" w:hAnsi="Times New Roman" w:cs="Times New Roman"/>
+          <w:sz w:val="24"/>
+          <w:szCs w:val="24"/>
+        </w:rPr>
+        <w:t xml:space="preserve"> She has good manners, is quick-witted, and is clever enough to belong to the upper class.</w:t>
+      </w:r>
+      <w:r>
+        <w:rPr>
+          <w:rFonts w:ascii="Times New Roman" w:hAnsi="Times New Roman" w:cs="Times New Roman"/>
+          <w:sz w:val="24"/>
+          <w:szCs w:val="24"/>
+        </w:rPr>
+        <w:t xml:space="preserve"> </w:t>
+      </w:r>
+      <w:r>
+        <w:rPr>
+          <w:rFonts w:ascii="Times New Roman" w:hAnsi="Times New Roman" w:cs="Times New Roman"/>
+          <w:sz w:val="24"/>
+          <w:szCs w:val="24"/>
+        </w:rPr>
+        <w:t>Elizabeth</w:t>
+      </w:r>
+      <w:r>
+        <w:rPr>
+          <w:rFonts w:ascii="Times New Roman" w:hAnsi="Times New Roman" w:cs="Times New Roman"/>
+          <w:sz w:val="24"/>
+          <w:szCs w:val="24"/>
+        </w:rPr>
+        <w:t xml:space="preserve"> even repents for her own mistakes in her judgment of Darcy and realizes how beneficial their marriage would be for </w:t>
+      </w:r>
+      <w:r>
+        <w:rPr>
+          <w:rFonts w:ascii="Times New Roman" w:hAnsi="Times New Roman" w:cs="Times New Roman"/>
+          <w:sz w:val="24"/>
+          <w:szCs w:val="24"/>
+        </w:rPr>
+        <w:t xml:space="preserve">them </w:t>
+      </w:r>
+      <w:r>
+        <w:rPr>
+          <w:rFonts w:ascii="Times New Roman" w:hAnsi="Times New Roman" w:cs="Times New Roman"/>
+          <w:sz w:val="24"/>
+          <w:szCs w:val="24"/>
+        </w:rPr>
+        <w:t xml:space="preserve">both. </w:t>
+      </w:r>
+      <w:r>
+        <w:rPr>
+          <w:rFonts w:ascii="Times New Roman" w:hAnsi="Times New Roman" w:cs="Times New Roman"/>
+          <w:sz w:val="24"/>
+          <w:szCs w:val="24"/>
+        </w:rPr>
+        <w:t xml:space="preserve">She is eventually able to rectify her mistakes in judgment and get on better terms with those who were prejudiced against her. </w:t>
+      </w:r>
+      <w:r>
+        <w:rPr>
+          <w:rFonts w:ascii="Times New Roman" w:hAnsi="Times New Roman" w:cs="Times New Roman"/>
+          <w:sz w:val="24"/>
+          <w:szCs w:val="24"/>
+        </w:rPr>
+        <w:t xml:space="preserve">By constantly reevaluating herself and others, she </w:t>
+      </w:r>
+      <w:proofErr w:type="gramStart"/>
+      <w:r>
+        <w:rPr>
+          <w:rFonts w:ascii="Times New Roman" w:hAnsi="Times New Roman" w:cs="Times New Roman"/>
+          <w:sz w:val="24"/>
+          <w:szCs w:val="24"/>
+        </w:rPr>
+        <w:t>is able to</w:t>
+      </w:r>
+      <w:proofErr w:type="gramEnd"/>
+      <w:r>
+        <w:rPr>
+          <w:rFonts w:ascii="Times New Roman" w:hAnsi="Times New Roman" w:cs="Times New Roman"/>
+          <w:sz w:val="24"/>
+          <w:szCs w:val="24"/>
+        </w:rPr>
+        <w:t xml:space="preserve"> escape the constraints of her family’s social status and connections and find happiness through her improved perception of the world. </w:t>
+      </w:r>
+    </w:p>
+    <w:p>
+      <w:pPr>
+        <w:spacing w:line="480" w:lineRule="auto"/>
+        <w:rPr>
+          <w:rFonts w:ascii="Times New Roman" w:hAnsi="Times New Roman" w:cs="Times New Roman"/>
+          <w:sz w:val="24"/>
+          <w:szCs w:val="24"/>
+        </w:rPr>
+      </w:pPr>
     </w:p>
     <w:p>
       <w:pPr>
@@ -3366,6 +3368,41 @@
           <w:szCs w:val="24"/>
         </w:rPr>
       </w:pPr>
+    </w:p>
+    <w:p>
+      <w:pPr>
+        <w:spacing w:line="480" w:lineRule="auto"/>
+        <w:jc w:val="center"/>
+        <w:rPr>
+          <w:rFonts w:ascii="Times New Roman" w:hAnsi="Times New Roman" w:cs="Times New Roman"/>
+          <w:sz w:val="24"/>
+          <w:szCs w:val="24"/>
+        </w:rPr>
+      </w:pPr>
+    </w:p>
+    <w:p>
+      <w:pPr>
+        <w:spacing w:line="480" w:lineRule="auto"/>
+        <w:jc w:val="center"/>
+        <w:rPr>
+          <w:rFonts w:ascii="Times New Roman" w:hAnsi="Times New Roman" w:cs="Times New Roman"/>
+          <w:sz w:val="24"/>
+          <w:szCs w:val="24"/>
+        </w:rPr>
+      </w:pPr>
+    </w:p>
+    <w:p>
+      <w:pPr>
+        <w:spacing w:line="480" w:lineRule="auto"/>
+        <w:jc w:val="center"/>
+        <w:rPr>
+          <w:rFonts w:ascii="Times New Roman" w:hAnsi="Times New Roman" w:cs="Times New Roman"/>
+          <w:sz w:val="24"/>
+          <w:szCs w:val="24"/>
+        </w:rPr>
+      </w:pPr>
+      <w:bookmarkStart w:id="0" w:name="_GoBack"/>
+      <w:bookmarkEnd w:id="0"/>
       <w:r>
         <w:rPr>
           <w:rFonts w:ascii="Times New Roman" w:hAnsi="Times New Roman" w:cs="Times New Roman"/>
@@ -3718,6 +3755,7 @@
         <w:spacing w:line="480" w:lineRule="auto"/>
         <w:ind w:left="720" w:hanging="720"/>
         <w:rPr>
+          <w:rStyle w:val="citationtext"/>
           <w:rFonts w:ascii="Times New Roman" w:hAnsi="Times New Roman" w:cs="Times New Roman"/>
           <w:sz w:val="24"/>
           <w:szCs w:val="24"/>
@@ -3725,29 +3763,32 @@
       </w:pPr>
       <w:r>
         <w:rPr>
-          <w:rFonts w:ascii="Times New Roman" w:hAnsi="Times New Roman" w:cs="Times New Roman"/>
-          <w:sz w:val="24"/>
-          <w:szCs w:val="24"/>
-        </w:rPr>
-        <w:t>SparkNotes Editors. “</w:t>
-      </w:r>
-      <w:proofErr w:type="spellStart"/>
-      <w:r>
-        <w:rPr>
-          <w:rFonts w:ascii="Times New Roman" w:hAnsi="Times New Roman" w:cs="Times New Roman"/>
-          <w:sz w:val="24"/>
-          <w:szCs w:val="24"/>
-        </w:rPr>
-        <w:t>SparkNote</w:t>
-      </w:r>
-      <w:proofErr w:type="spellEnd"/>
-      <w:r>
-        <w:rPr>
-          <w:rFonts w:ascii="Times New Roman" w:hAnsi="Times New Roman" w:cs="Times New Roman"/>
-          <w:sz w:val="24"/>
-          <w:szCs w:val="24"/>
-        </w:rPr>
-        <w:t xml:space="preserve"> on Pride and Prejudice.” SparkNotes.com. SparkNotes LLC. 2007. Web. 25 Nov. 2017.</w:t>
+          <w:rStyle w:val="citationtext"/>
+          <w:rFonts w:ascii="Times New Roman" w:hAnsi="Times New Roman" w:cs="Times New Roman"/>
+          <w:sz w:val="24"/>
+          <w:szCs w:val="24"/>
+        </w:rPr>
+        <w:t xml:space="preserve">Renee, Melissa. “What Darcy Paid to Induce Wickham to Marry Lydia.” </w:t>
+      </w:r>
+      <w:r>
+        <w:rPr>
+          <w:rStyle w:val="citationtext"/>
+          <w:rFonts w:ascii="Times New Roman" w:hAnsi="Times New Roman" w:cs="Times New Roman"/>
+          <w:i/>
+          <w:iCs/>
+          <w:sz w:val="24"/>
+          <w:szCs w:val="24"/>
+        </w:rPr>
+        <w:t>Story and History</w:t>
+      </w:r>
+      <w:r>
+        <w:rPr>
+          <w:rStyle w:val="citationtext"/>
+          <w:rFonts w:ascii="Times New Roman" w:hAnsi="Times New Roman" w:cs="Times New Roman"/>
+          <w:sz w:val="24"/>
+          <w:szCs w:val="24"/>
+        </w:rPr>
+        <w:t>, 18 Oct. 2015, storyandhistory.com/2009/03/what-darcy-paid-to-induce-wickham-to-marry-lydia/.</w:t>
       </w:r>
     </w:p>
     <w:p>
@@ -3762,54 +3803,71 @@
       </w:pPr>
       <w:r>
         <w:rPr>
-          <w:rStyle w:val="citationtext"/>
-          <w:rFonts w:ascii="Times New Roman" w:hAnsi="Times New Roman" w:cs="Times New Roman"/>
-          <w:sz w:val="24"/>
-          <w:szCs w:val="24"/>
-        </w:rPr>
-        <w:t xml:space="preserve">“Social Class and the Bennet Family in ‘PRIDE AND PREJUDICE.’” </w:t>
-      </w:r>
-      <w:r>
-        <w:rPr>
-          <w:rStyle w:val="citationtext"/>
-          <w:rFonts w:ascii="Times New Roman" w:hAnsi="Times New Roman" w:cs="Times New Roman"/>
-          <w:i/>
-          <w:iCs/>
-          <w:sz w:val="24"/>
-          <w:szCs w:val="24"/>
-        </w:rPr>
-        <w:t>The Powell Blog</w:t>
-      </w:r>
-      <w:r>
-        <w:rPr>
-          <w:rStyle w:val="citationtext"/>
-          <w:rFonts w:ascii="Times New Roman" w:hAnsi="Times New Roman" w:cs="Times New Roman"/>
-          <w:sz w:val="24"/>
-          <w:szCs w:val="24"/>
-        </w:rPr>
-        <w:t>, 1 Sept. 2010, rpowell.livejournal.com/52202.html.</w:t>
+          <w:rFonts w:ascii="Times New Roman" w:hAnsi="Times New Roman" w:cs="Times New Roman"/>
+          <w:sz w:val="24"/>
+          <w:szCs w:val="24"/>
+        </w:rPr>
+        <w:t>SparkNotes Editors. “</w:t>
+      </w:r>
+      <w:proofErr w:type="spellStart"/>
+      <w:r>
+        <w:rPr>
+          <w:rFonts w:ascii="Times New Roman" w:hAnsi="Times New Roman" w:cs="Times New Roman"/>
+          <w:sz w:val="24"/>
+          <w:szCs w:val="24"/>
+        </w:rPr>
+        <w:t>SparkNote</w:t>
+      </w:r>
+      <w:proofErr w:type="spellEnd"/>
+      <w:r>
+        <w:rPr>
+          <w:rFonts w:ascii="Times New Roman" w:hAnsi="Times New Roman" w:cs="Times New Roman"/>
+          <w:sz w:val="24"/>
+          <w:szCs w:val="24"/>
+        </w:rPr>
+        <w:t xml:space="preserve"> on Pride and Prejudice.” SparkNotes.com. SparkNotes LLC. 2007. Web. 25 Nov. 2017.</w:t>
       </w:r>
     </w:p>
     <w:p>
       <w:pPr>
         <w:spacing w:line="480" w:lineRule="auto"/>
+        <w:ind w:left="720" w:hanging="720"/>
         <w:rPr>
           <w:rFonts w:ascii="Times New Roman" w:hAnsi="Times New Roman" w:cs="Times New Roman"/>
           <w:sz w:val="24"/>
           <w:szCs w:val="24"/>
         </w:rPr>
       </w:pPr>
-      <w:hyperlink r:id="rId6" w:anchor="!/search?ho=t&amp;fvf=IsPeerReviewed,true,f&amp;l=en-UK&amp;q=pride and prejudice elizabeth" w:history="1">
-        <w:r>
-          <w:rPr>
-            <w:rStyle w:val="InternetLink"/>
-            <w:rFonts w:ascii="Times New Roman" w:hAnsi="Times New Roman" w:cs="Times New Roman"/>
-            <w:sz w:val="24"/>
-            <w:szCs w:val="24"/>
-          </w:rPr>
-          <w:t>https://uwo.summon.serialssolutions.com/search?s.q=pride+and+prejudice&amp;s.cmd=addFacetValueFilters%28ContentType%2CNewspaper+Article%3At%29&amp;spellcheck=true&amp;keep_r=true#!/search?ho=t&amp;fvf=IsPeerReviewed,true,f&amp;l=en-UK&amp;q=pride%20and%20prejudice%20elizabeth</w:t>
-        </w:r>
-      </w:hyperlink>
+      <w:r>
+        <w:rPr>
+          <w:rStyle w:val="citationtext"/>
+          <w:rFonts w:ascii="Times New Roman" w:hAnsi="Times New Roman" w:cs="Times New Roman"/>
+          <w:sz w:val="24"/>
+          <w:szCs w:val="24"/>
+        </w:rPr>
+        <w:lastRenderedPageBreak/>
+        <w:t xml:space="preserve">“Social Class and the Bennet Family in ‘PRIDE AND PREJUDICE.’” </w:t>
+      </w:r>
+      <w:r>
+        <w:rPr>
+          <w:rStyle w:val="citationtext"/>
+          <w:rFonts w:ascii="Times New Roman" w:hAnsi="Times New Roman" w:cs="Times New Roman"/>
+          <w:i/>
+          <w:iCs/>
+          <w:sz w:val="24"/>
+          <w:szCs w:val="24"/>
+        </w:rPr>
+        <w:t>The Powell Blog</w:t>
+      </w:r>
+      <w:r>
+        <w:rPr>
+          <w:rStyle w:val="citationtext"/>
+          <w:rFonts w:ascii="Times New Roman" w:hAnsi="Times New Roman" w:cs="Times New Roman"/>
+          <w:sz w:val="24"/>
+          <w:szCs w:val="24"/>
+        </w:rPr>
+        <w:t>, 1 Sept. 2010, rpowell.livejournal.com/52202.html.</w:t>
+      </w:r>
     </w:p>
     <w:sectPr>
       <w:pgSz w:w="12240" w:h="15840"/>
@@ -4760,7 +4818,7 @@
 </file>
 
 <file path=customXml/itemProps1.xml><?xml version="1.0" encoding="utf-8"?>
-<ds:datastoreItem xmlns:ds="http://schemas.openxmlformats.org/officeDocument/2006/customXml" ds:itemID="{E9DBD555-7FF7-4CDE-BCAF-9A6D0A83D209}">
+<ds:datastoreItem xmlns:ds="http://schemas.openxmlformats.org/officeDocument/2006/customXml" ds:itemID="{E4CC230A-F19F-401C-ACB4-D17F1CFC3BB3}">
   <ds:schemaRefs>
     <ds:schemaRef ds:uri="http://schemas.openxmlformats.org/officeDocument/2006/bibliography"/>
   </ds:schemaRefs>

</xml_diff>